<commit_message>
Update version number to 10.1.0
</commit_message>
<xml_diff>
--- a/dyninstAPI/doc/dyninstAPI.docx
+++ b/dyninstAPI/doc/dyninstAPI.docx
@@ -1,6 +1,6 @@
 
 <file path=word/document.xml><?xml version="1.0" encoding="utf-8"?>
-<w:document xmlns:wpc="http://schemas.microsoft.com/office/word/2010/wordprocessingCanvas" xmlns:mo="http://schemas.microsoft.com/office/mac/office/2008/main" xmlns:mc="http://schemas.openxmlformats.org/markup-compatibility/2006" xmlns:mv="urn:schemas-microsoft-com:mac:vml" xmlns:o="urn:schemas-microsoft-com:office:office" xmlns:r="http://schemas.openxmlformats.org/officeDocument/2006/relationships" xmlns:m="http://schemas.openxmlformats.org/officeDocument/2006/math" xmlns:v="urn:schemas-microsoft-com:vml" xmlns:wp14="http://schemas.microsoft.com/office/word/2010/wordprocessingDrawing" xmlns:wp="http://schemas.openxmlformats.org/drawingml/2006/wordprocessingDrawing" xmlns:w10="urn:schemas-microsoft-com:office:word" xmlns:w="http://schemas.openxmlformats.org/wordprocessingml/2006/main" xmlns:w14="http://schemas.microsoft.com/office/word/2010/wordml" xmlns:w15="http://schemas.microsoft.com/office/word/2012/wordml" xmlns:wpg="http://schemas.microsoft.com/office/word/2010/wordprocessingGroup" xmlns:wpi="http://schemas.microsoft.com/office/word/2010/wordprocessingInk" xmlns:wne="http://schemas.microsoft.com/office/word/2006/wordml" xmlns:wps="http://schemas.microsoft.com/office/word/2010/wordprocessingShape" mc:Ignorable="w14 w15 wp14">
+<w:document xmlns:wpc="http://schemas.microsoft.com/office/word/2010/wordprocessingCanvas" xmlns:cx="http://schemas.microsoft.com/office/drawing/2014/chartex" xmlns:cx1="http://schemas.microsoft.com/office/drawing/2015/9/8/chartex" xmlns:cx2="http://schemas.microsoft.com/office/drawing/2015/10/21/chartex" xmlns:cx3="http://schemas.microsoft.com/office/drawing/2016/5/9/chartex" xmlns:cx4="http://schemas.microsoft.com/office/drawing/2016/5/10/chartex" xmlns:cx5="http://schemas.microsoft.com/office/drawing/2016/5/11/chartex" xmlns:cx6="http://schemas.microsoft.com/office/drawing/2016/5/12/chartex" xmlns:cx7="http://schemas.microsoft.com/office/drawing/2016/5/13/chartex" xmlns:cx8="http://schemas.microsoft.com/office/drawing/2016/5/14/chartex" xmlns:mc="http://schemas.openxmlformats.org/markup-compatibility/2006" xmlns:aink="http://schemas.microsoft.com/office/drawing/2016/ink" xmlns:am3d="http://schemas.microsoft.com/office/drawing/2017/model3d" xmlns:o="urn:schemas-microsoft-com:office:office" xmlns:r="http://schemas.openxmlformats.org/officeDocument/2006/relationships" xmlns:m="http://schemas.openxmlformats.org/officeDocument/2006/math" xmlns:v="urn:schemas-microsoft-com:vml" xmlns:wp14="http://schemas.microsoft.com/office/word/2010/wordprocessingDrawing" xmlns:wp="http://schemas.openxmlformats.org/drawingml/2006/wordprocessingDrawing" xmlns:w10="urn:schemas-microsoft-com:office:word" xmlns:w="http://schemas.openxmlformats.org/wordprocessingml/2006/main" xmlns:w14="http://schemas.microsoft.com/office/word/2010/wordml" xmlns:w15="http://schemas.microsoft.com/office/word/2012/wordml" xmlns:w16cid="http://schemas.microsoft.com/office/word/2016/wordml/cid" xmlns:w16se="http://schemas.microsoft.com/office/word/2015/wordml/symex" xmlns:wpg="http://schemas.microsoft.com/office/word/2010/wordprocessingGroup" xmlns:wpi="http://schemas.microsoft.com/office/word/2010/wordprocessingInk" xmlns:wne="http://schemas.microsoft.com/office/word/2006/wordml" xmlns:wps="http://schemas.microsoft.com/office/word/2010/wordprocessingShape" mc:Ignorable="w14 w15 w16se w16cid wp14">
   <w:background w:color="FFFFFF"/>
   <w:body>
     <w:p>
@@ -153,7 +153,14 @@
           <w:rFonts w:ascii="Helvetica" w:hAnsi="Helvetica" w:cs="Helvetica"/>
           <w:sz w:val="36"/>
         </w:rPr>
-        <w:t>10.0.0</w:t>
+        <w:t>10.</w:t>
+      </w:r>
+      <w:r>
+        <w:rPr>
+          <w:rFonts w:ascii="Helvetica" w:hAnsi="Helvetica" w:cs="Helvetica"/>
+          <w:sz w:val="36"/>
+        </w:rPr>
+        <w:t>1</w:t>
       </w:r>
     </w:p>
     <w:p>
@@ -170,21 +177,23 @@
           <w:rFonts w:ascii="Helvetica" w:hAnsi="Helvetica" w:cs="Helvetica"/>
           <w:sz w:val="36"/>
         </w:rPr>
-        <w:t>November</w:t>
-      </w:r>
+        <w:t xml:space="preserve">May </w:t>
+      </w:r>
+      <w:bookmarkStart w:id="1" w:name="_GoBack"/>
+      <w:bookmarkEnd w:id="1"/>
       <w:r>
         <w:rPr>
           <w:rFonts w:ascii="Helvetica" w:hAnsi="Helvetica" w:cs="Helvetica"/>
           <w:sz w:val="36"/>
         </w:rPr>
-        <w:t xml:space="preserve"> 201</w:t>
+        <w:t>201</w:t>
       </w:r>
       <w:r>
         <w:rPr>
           <w:rFonts w:ascii="Helvetica" w:hAnsi="Helvetica" w:cs="Helvetica"/>
           <w:sz w:val="36"/>
         </w:rPr>
-        <w:t>8</w:t>
+        <w:t>9</w:t>
       </w:r>
     </w:p>
     <w:p>
@@ -497,10 +506,12 @@
     <w:p>
       <w:pPr>
         <w:sectPr>
-          <w:headerReference w:type="default" r:id="rId9"/>
-          <w:footerReference w:type="default" r:id="rId10"/>
-          <w:headerReference w:type="first" r:id="rId11"/>
-          <w:footerReference w:type="first" r:id="rId12"/>
+          <w:headerReference w:type="even" r:id="rId9"/>
+          <w:headerReference w:type="default" r:id="rId10"/>
+          <w:footerReference w:type="even" r:id="rId11"/>
+          <w:footerReference w:type="default" r:id="rId12"/>
+          <w:headerReference w:type="first" r:id="rId13"/>
+          <w:footerReference w:type="first" r:id="rId14"/>
           <w:pgSz w:w="12240" w:h="15840"/>
           <w:pgMar w:top="1008" w:right="1440" w:bottom="1440" w:left="1008" w:header="720" w:footer="720" w:gutter="0"/>
           <w:cols w:space="720"/>
@@ -5818,12 +5829,12 @@
           <w:szCs w:val="22"/>
         </w:rPr>
         <w:sectPr>
-          <w:headerReference w:type="even" r:id="rId13"/>
-          <w:headerReference w:type="default" r:id="rId14"/>
-          <w:footerReference w:type="even" r:id="rId15"/>
-          <w:footerReference w:type="default" r:id="rId16"/>
-          <w:headerReference w:type="first" r:id="rId17"/>
-          <w:footerReference w:type="first" r:id="rId18"/>
+          <w:headerReference w:type="even" r:id="rId15"/>
+          <w:headerReference w:type="default" r:id="rId16"/>
+          <w:footerReference w:type="even" r:id="rId17"/>
+          <w:footerReference w:type="default" r:id="rId18"/>
+          <w:headerReference w:type="first" r:id="rId19"/>
+          <w:footerReference w:type="first" r:id="rId20"/>
           <w:pgSz w:w="12240" w:h="15840"/>
           <w:pgMar w:top="1008" w:right="1440" w:bottom="1440" w:left="1008" w:header="720" w:footer="720" w:gutter="0"/>
           <w:cols w:space="720"/>
@@ -5843,7 +5854,7 @@
           <w:numId w:val="0"/>
         </w:numPr>
       </w:pPr>
-      <w:bookmarkStart w:id="1" w:name="_Ref196027467"/>
+      <w:bookmarkStart w:id="2" w:name="_Ref196027467"/>
     </w:p>
     <w:p>
       <w:pPr>
@@ -5854,13 +5865,13 @@
           <w:numId w:val="1"/>
         </w:numPr>
       </w:pPr>
-      <w:bookmarkStart w:id="2" w:name="_Toc529517664"/>
+      <w:bookmarkStart w:id="3" w:name="_Toc529517664"/>
       <w:r>
         <w:lastRenderedPageBreak/>
         <w:t>Introduction</w:t>
       </w:r>
-      <w:bookmarkEnd w:id="1"/>
       <w:bookmarkEnd w:id="2"/>
+      <w:bookmarkEnd w:id="3"/>
     </w:p>
     <w:p>
       <w:pPr>
@@ -5877,19 +5888,39 @@
       <w:r>
         <w:t xml:space="preserve">This document describes an Application Program Interface (API) to permit the insertion of code into a computer application that is either running or on disk.  The API for inserting code into a running application, called dynamic instrumentation, shares much of the same structure as the API for inserting code into an executable file or library, known as static instrumentation.  The API also permits changing or removing subroutine calls from the application program.  Binary code changes are useful to support a variety of applications including debugging, performance monitoring, and to support composing applications out of existing packages.  The goal of this API is to provide a machine independent interface to permit the creation of tools and applications that use runtime and static code patching.  The API and a simple test application are described in </w:t>
       </w:r>
-      <w:fldSimple w:instr=" ADDIN ENRfu ">
-        <w:r>
-          <w:t>[1]</w:t>
-        </w:r>
-      </w:fldSimple>
+      <w:r>
+        <w:fldChar w:fldCharType="begin"/>
+      </w:r>
+      <w:r>
+        <w:instrText xml:space="preserve"> ADDIN ENRfu </w:instrText>
+      </w:r>
+      <w:r>
+        <w:fldChar w:fldCharType="separate"/>
+      </w:r>
+      <w:r>
+        <w:t>[1]</w:t>
+      </w:r>
+      <w:r>
+        <w:fldChar w:fldCharType="end"/>
+      </w:r>
       <w:r>
         <w:t xml:space="preserve">.  This API is based on the idea of dynamic instrumentation described in </w:t>
       </w:r>
-      <w:fldSimple w:instr=" ADDIN ENRfu ">
-        <w:r>
-          <w:t>[3]</w:t>
-        </w:r>
-      </w:fldSimple>
+      <w:r>
+        <w:fldChar w:fldCharType="begin"/>
+      </w:r>
+      <w:r>
+        <w:instrText xml:space="preserve"> ADDIN ENRfu </w:instrText>
+      </w:r>
+      <w:r>
+        <w:fldChar w:fldCharType="separate"/>
+      </w:r>
+      <w:r>
+        <w:t>[3]</w:t>
+      </w:r>
+      <w:r>
+        <w:fldChar w:fldCharType="end"/>
+      </w:r>
       <w:r>
         <w:t>.</w:t>
       </w:r>
@@ -5971,15 +6002,15 @@
         <w:lastRenderedPageBreak/>
         <w:t xml:space="preserve"> </w:t>
       </w:r>
-      <w:bookmarkStart w:id="3" w:name="_Ref270681825"/>
-      <w:bookmarkStart w:id="4" w:name="_Ref270681740"/>
-      <w:bookmarkStart w:id="5" w:name="_Toc529517665"/>
+      <w:bookmarkStart w:id="4" w:name="_Ref270681825"/>
+      <w:bookmarkStart w:id="5" w:name="_Ref270681740"/>
+      <w:bookmarkStart w:id="6" w:name="_Toc529517665"/>
       <w:r>
         <w:t>Abstractions</w:t>
       </w:r>
-      <w:bookmarkEnd w:id="3"/>
       <w:bookmarkEnd w:id="4"/>
       <w:bookmarkEnd w:id="5"/>
+      <w:bookmarkEnd w:id="6"/>
     </w:p>
     <w:p>
       <w:pPr>
@@ -6487,12 +6518,12 @@
           <w:numId w:val="1"/>
         </w:numPr>
       </w:pPr>
-      <w:bookmarkStart w:id="6" w:name="_Toc529517666"/>
+      <w:bookmarkStart w:id="7" w:name="_Toc529517666"/>
       <w:r>
         <w:lastRenderedPageBreak/>
         <w:t>Examples</w:t>
       </w:r>
-      <w:bookmarkEnd w:id="6"/>
+      <w:bookmarkEnd w:id="7"/>
     </w:p>
     <w:p>
       <w:pPr>
@@ -6544,11 +6575,11 @@
           <w:numId w:val="1"/>
         </w:numPr>
       </w:pPr>
-      <w:bookmarkStart w:id="7" w:name="_Toc529517667"/>
+      <w:bookmarkStart w:id="8" w:name="_Toc529517667"/>
       <w:r>
         <w:t>Instrumenting a function</w:t>
       </w:r>
-      <w:bookmarkEnd w:id="7"/>
+      <w:bookmarkEnd w:id="8"/>
     </w:p>
     <w:p>
       <w:pPr>
@@ -7177,11 +7208,11 @@
       <w:r>
         <w:t xml:space="preserve"> </w:t>
       </w:r>
-      <w:bookmarkStart w:id="8" w:name="_Toc529517668"/>
+      <w:bookmarkStart w:id="9" w:name="_Toc529517668"/>
       <w:r>
         <w:t>Binary Analysis</w:t>
       </w:r>
-      <w:bookmarkEnd w:id="8"/>
+      <w:bookmarkEnd w:id="9"/>
     </w:p>
     <w:p>
       <w:pPr>
@@ -7580,11 +7611,11 @@
           <w:numId w:val="1"/>
         </w:numPr>
       </w:pPr>
-      <w:bookmarkStart w:id="9" w:name="_Toc529517669"/>
+      <w:bookmarkStart w:id="10" w:name="_Toc529517669"/>
       <w:r>
         <w:t>Instrumenting Memory Accesses</w:t>
       </w:r>
-      <w:bookmarkEnd w:id="9"/>
+      <w:bookmarkEnd w:id="10"/>
       <w:r>
         <w:t xml:space="preserve"> </w:t>
       </w:r>
@@ -7908,12 +7939,12 @@
           <w:numId w:val="1"/>
         </w:numPr>
       </w:pPr>
-      <w:bookmarkStart w:id="10" w:name="_Toc529517670"/>
+      <w:bookmarkStart w:id="11" w:name="_Toc529517670"/>
       <w:r>
         <w:lastRenderedPageBreak/>
         <w:t>Interface</w:t>
       </w:r>
-      <w:bookmarkEnd w:id="10"/>
+      <w:bookmarkEnd w:id="11"/>
     </w:p>
     <w:p>
       <w:pPr>
@@ -7961,11 +7992,11 @@
           <w:numId w:val="1"/>
         </w:numPr>
       </w:pPr>
-      <w:bookmarkStart w:id="11" w:name="_Toc529517671"/>
+      <w:bookmarkStart w:id="12" w:name="_Toc529517671"/>
       <w:r>
         <w:t>Class BPatch</w:t>
       </w:r>
-      <w:bookmarkEnd w:id="11"/>
+      <w:bookmarkEnd w:id="12"/>
     </w:p>
     <w:p>
       <w:pPr>
@@ -9745,19 +9776,19 @@
           <w:numId w:val="1"/>
         </w:numPr>
       </w:pPr>
-      <w:bookmarkStart w:id="12" w:name="_Callbacks"/>
-      <w:bookmarkStart w:id="13" w:name="_Ref196027538"/>
-      <w:bookmarkStart w:id="14" w:name="_Ref196027486"/>
-      <w:bookmarkStart w:id="15" w:name="_Ref196027479"/>
-      <w:bookmarkStart w:id="16" w:name="_Toc529517672"/>
-      <w:bookmarkEnd w:id="12"/>
+      <w:bookmarkStart w:id="13" w:name="_Callbacks"/>
+      <w:bookmarkStart w:id="14" w:name="_Ref196027538"/>
+      <w:bookmarkStart w:id="15" w:name="_Ref196027486"/>
+      <w:bookmarkStart w:id="16" w:name="_Ref196027479"/>
+      <w:bookmarkStart w:id="17" w:name="_Toc529517672"/>
+      <w:bookmarkEnd w:id="13"/>
       <w:r>
         <w:t>Callbacks</w:t>
       </w:r>
-      <w:bookmarkEnd w:id="13"/>
       <w:bookmarkEnd w:id="14"/>
       <w:bookmarkEnd w:id="15"/>
       <w:bookmarkEnd w:id="16"/>
+      <w:bookmarkEnd w:id="17"/>
     </w:p>
     <w:p>
       <w:pPr>
@@ -9867,12 +9898,12 @@
           <w:numId w:val="1"/>
         </w:numPr>
       </w:pPr>
-      <w:bookmarkStart w:id="17" w:name="_Toc529517673"/>
+      <w:bookmarkStart w:id="18" w:name="_Toc529517673"/>
       <w:r>
         <w:lastRenderedPageBreak/>
         <w:t>Asynchronous Callbacks</w:t>
       </w:r>
-      <w:bookmarkEnd w:id="17"/>
+      <w:bookmarkEnd w:id="18"/>
     </w:p>
     <w:p>
       <w:pPr>
@@ -10004,11 +10035,11 @@
           <w:numId w:val="1"/>
         </w:numPr>
       </w:pPr>
-      <w:bookmarkStart w:id="18" w:name="_Toc529517674"/>
+      <w:bookmarkStart w:id="19" w:name="_Toc529517674"/>
       <w:r>
         <w:t>Code Discovery Callbacks</w:t>
       </w:r>
-      <w:bookmarkEnd w:id="18"/>
+      <w:bookmarkEnd w:id="19"/>
     </w:p>
     <w:p>
       <w:pPr>
@@ -10071,11 +10102,11 @@
           <w:numId w:val="1"/>
         </w:numPr>
       </w:pPr>
-      <w:bookmarkStart w:id="19" w:name="_Toc529517675"/>
+      <w:bookmarkStart w:id="20" w:name="_Toc529517675"/>
       <w:r>
         <w:t>Code Overwrite Callbacks</w:t>
       </w:r>
-      <w:bookmarkEnd w:id="19"/>
+      <w:bookmarkEnd w:id="20"/>
     </w:p>
     <w:p>
       <w:pPr>
@@ -10180,12 +10211,12 @@
           <w:numId w:val="1"/>
         </w:numPr>
       </w:pPr>
-      <w:bookmarkStart w:id="20" w:name="_Toc529517676"/>
+      <w:bookmarkStart w:id="21" w:name="_Toc529517676"/>
       <w:r>
         <w:lastRenderedPageBreak/>
         <w:t>Dynamic calls</w:t>
       </w:r>
-      <w:bookmarkEnd w:id="20"/>
+      <w:bookmarkEnd w:id="21"/>
     </w:p>
     <w:p>
       <w:pPr>
@@ -10331,11 +10362,11 @@
           <w:numId w:val="1"/>
         </w:numPr>
       </w:pPr>
-      <w:bookmarkStart w:id="21" w:name="_Toc529517677"/>
+      <w:bookmarkStart w:id="22" w:name="_Toc529517677"/>
       <w:r>
         <w:t>Dynamic libraries</w:t>
       </w:r>
-      <w:bookmarkEnd w:id="21"/>
+      <w:bookmarkEnd w:id="22"/>
     </w:p>
     <w:p>
       <w:pPr>
@@ -10411,11 +10442,11 @@
           <w:numId w:val="1"/>
         </w:numPr>
       </w:pPr>
-      <w:bookmarkStart w:id="22" w:name="_Toc529517678"/>
+      <w:bookmarkStart w:id="23" w:name="_Toc529517678"/>
       <w:r>
         <w:t>Errors</w:t>
       </w:r>
-      <w:bookmarkEnd w:id="22"/>
+      <w:bookmarkEnd w:id="23"/>
     </w:p>
     <w:p>
       <w:pPr>
@@ -10534,11 +10565,11 @@
           <w:numId w:val="1"/>
         </w:numPr>
       </w:pPr>
-      <w:bookmarkStart w:id="23" w:name="_Toc529517679"/>
+      <w:bookmarkStart w:id="24" w:name="_Toc529517679"/>
       <w:r>
         <w:t>Exec</w:t>
       </w:r>
-      <w:bookmarkEnd w:id="23"/>
+      <w:bookmarkEnd w:id="24"/>
     </w:p>
     <w:p>
       <w:pPr>
@@ -10596,11 +10627,11 @@
           <w:numId w:val="1"/>
         </w:numPr>
       </w:pPr>
-      <w:bookmarkStart w:id="24" w:name="_Toc529517680"/>
+      <w:bookmarkStart w:id="25" w:name="_Toc529517680"/>
       <w:r>
         <w:t>Exit</w:t>
       </w:r>
-      <w:bookmarkEnd w:id="24"/>
+      <w:bookmarkEnd w:id="25"/>
     </w:p>
     <w:p>
       <w:pPr>
@@ -10701,11 +10732,11 @@
           <w:numId w:val="1"/>
         </w:numPr>
       </w:pPr>
-      <w:bookmarkStart w:id="25" w:name="_Toc529517681"/>
+      <w:bookmarkStart w:id="26" w:name="_Toc529517681"/>
       <w:r>
         <w:t>Fork</w:t>
       </w:r>
-      <w:bookmarkEnd w:id="25"/>
+      <w:bookmarkEnd w:id="26"/>
     </w:p>
     <w:p>
       <w:pPr>
@@ -10911,11 +10942,11 @@
           <w:numId w:val="1"/>
         </w:numPr>
       </w:pPr>
-      <w:bookmarkStart w:id="26" w:name="_Toc529517682"/>
+      <w:bookmarkStart w:id="27" w:name="_Toc529517682"/>
       <w:r>
         <w:t>One Time Code</w:t>
       </w:r>
-      <w:bookmarkEnd w:id="26"/>
+      <w:bookmarkEnd w:id="27"/>
     </w:p>
     <w:p>
       <w:pPr>
@@ -11057,11 +11088,11 @@
           <w:numId w:val="1"/>
         </w:numPr>
       </w:pPr>
-      <w:bookmarkStart w:id="27" w:name="_Toc529517683"/>
+      <w:bookmarkStart w:id="28" w:name="_Toc529517683"/>
       <w:r>
         <w:t>Signal Handler</w:t>
       </w:r>
-      <w:bookmarkEnd w:id="27"/>
+      <w:bookmarkEnd w:id="28"/>
     </w:p>
     <w:p>
       <w:pPr>
@@ -11205,12 +11236,12 @@
           <w:numId w:val="1"/>
         </w:numPr>
       </w:pPr>
-      <w:bookmarkStart w:id="28" w:name="_Toc529517684"/>
+      <w:bookmarkStart w:id="29" w:name="_Toc529517684"/>
       <w:r>
         <w:lastRenderedPageBreak/>
         <w:t>Stopped Threads</w:t>
       </w:r>
-      <w:bookmarkEnd w:id="28"/>
+      <w:bookmarkEnd w:id="29"/>
     </w:p>
     <w:p>
       <w:pPr>
@@ -11377,11 +11408,11 @@
           <w:numId w:val="1"/>
         </w:numPr>
       </w:pPr>
-      <w:bookmarkStart w:id="29" w:name="_Toc529517685"/>
+      <w:bookmarkStart w:id="30" w:name="_Toc529517685"/>
       <w:r>
         <w:t>User-triggered callbacks</w:t>
       </w:r>
-      <w:bookmarkEnd w:id="29"/>
+      <w:bookmarkEnd w:id="30"/>
     </w:p>
     <w:p>
       <w:pPr>
@@ -11433,11 +11464,11 @@
           <w:numId w:val="1"/>
         </w:numPr>
       </w:pPr>
-      <w:bookmarkStart w:id="30" w:name="_Toc529517686"/>
+      <w:bookmarkStart w:id="31" w:name="_Toc529517686"/>
       <w:r>
         <w:t>Class BPatch_addressSpace</w:t>
       </w:r>
-      <w:bookmarkEnd w:id="30"/>
+      <w:bookmarkEnd w:id="31"/>
     </w:p>
     <w:p>
       <w:pPr>
@@ -13480,15 +13511,15 @@
           <w:numId w:val="1"/>
         </w:numPr>
       </w:pPr>
-      <w:bookmarkStart w:id="31" w:name="_Ref160339852"/>
-      <w:bookmarkStart w:id="32" w:name="_Ref160339594"/>
-      <w:bookmarkStart w:id="33" w:name="_Toc529517687"/>
+      <w:bookmarkStart w:id="32" w:name="_Ref160339852"/>
+      <w:bookmarkStart w:id="33" w:name="_Ref160339594"/>
+      <w:bookmarkStart w:id="34" w:name="_Toc529517687"/>
       <w:r>
         <w:t>Class BPatch_process</w:t>
       </w:r>
-      <w:bookmarkEnd w:id="31"/>
       <w:bookmarkEnd w:id="32"/>
       <w:bookmarkEnd w:id="33"/>
+      <w:bookmarkEnd w:id="34"/>
     </w:p>
     <w:p>
       <w:pPr>
@@ -14470,11 +14501,11 @@
           <w:numId w:val="1"/>
         </w:numPr>
       </w:pPr>
-      <w:bookmarkStart w:id="34" w:name="_Toc529517688"/>
+      <w:bookmarkStart w:id="35" w:name="_Toc529517688"/>
       <w:r>
         <w:t>Class BPatch_thread</w:t>
       </w:r>
-      <w:bookmarkEnd w:id="34"/>
+      <w:bookmarkEnd w:id="35"/>
     </w:p>
     <w:p>
       <w:pPr>
@@ -15067,14 +15098,14 @@
           <w:numId w:val="1"/>
         </w:numPr>
       </w:pPr>
-      <w:bookmarkStart w:id="35" w:name="_Ref160338573"/>
-      <w:bookmarkStart w:id="36" w:name="_Ref160338560"/>
-      <w:bookmarkStart w:id="37" w:name="_Ref160338509"/>
-      <w:bookmarkStart w:id="38" w:name="_Toc529517689"/>
+      <w:bookmarkStart w:id="36" w:name="_Toc529517689"/>
+      <w:bookmarkStart w:id="37" w:name="_Ref160338573"/>
+      <w:bookmarkStart w:id="38" w:name="_Ref160338560"/>
+      <w:bookmarkStart w:id="39" w:name="_Ref160338509"/>
       <w:r>
         <w:t>Class BPatch_binaryEdit</w:t>
       </w:r>
-      <w:bookmarkEnd w:id="38"/>
+      <w:bookmarkEnd w:id="36"/>
     </w:p>
     <w:p>
       <w:pPr>
@@ -15242,24 +15273,24 @@
           <w:numId w:val="1"/>
         </w:numPr>
       </w:pPr>
-      <w:bookmarkStart w:id="39" w:name="_Toc529517690"/>
+      <w:bookmarkStart w:id="40" w:name="_Toc529517690"/>
       <w:r>
         <w:lastRenderedPageBreak/>
         <w:t>Class BPatch_sourceObj</w:t>
       </w:r>
+      <w:bookmarkEnd w:id="40"/>
+      <w:r>
+        <w:fldChar w:fldCharType="begin"/>
+      </w:r>
+      <w:r>
+        <w:instrText xml:space="preserve"> XE "BPatch_sourceObj" </w:instrText>
+      </w:r>
+      <w:r>
+        <w:fldChar w:fldCharType="end"/>
+      </w:r>
+      <w:bookmarkEnd w:id="37"/>
+      <w:bookmarkEnd w:id="38"/>
       <w:bookmarkEnd w:id="39"/>
-      <w:r>
-        <w:fldChar w:fldCharType="begin"/>
-      </w:r>
-      <w:r>
-        <w:instrText xml:space="preserve"> XE "BPatch_sourceObj" </w:instrText>
-      </w:r>
-      <w:r>
-        <w:fldChar w:fldCharType="end"/>
-      </w:r>
-      <w:bookmarkEnd w:id="35"/>
-      <w:bookmarkEnd w:id="36"/>
-      <w:bookmarkEnd w:id="37"/>
     </w:p>
     <w:p>
       <w:pPr>
@@ -15860,11 +15891,11 @@
           <w:numId w:val="1"/>
         </w:numPr>
       </w:pPr>
-      <w:bookmarkStart w:id="40" w:name="_Toc529517691"/>
+      <w:bookmarkStart w:id="41" w:name="_Toc529517691"/>
       <w:r>
         <w:t>Class BPatch_function</w:t>
       </w:r>
-      <w:bookmarkEnd w:id="40"/>
+      <w:bookmarkEnd w:id="41"/>
       <w:r>
         <w:fldChar w:fldCharType="begin"/>
       </w:r>
@@ -17109,11 +17140,11 @@
           <w:numId w:val="1"/>
         </w:numPr>
       </w:pPr>
-      <w:bookmarkStart w:id="41" w:name="_Toc529517692"/>
+      <w:bookmarkStart w:id="42" w:name="_Toc529517692"/>
       <w:r>
         <w:t>Class BPatch_point</w:t>
       </w:r>
-      <w:bookmarkEnd w:id="41"/>
+      <w:bookmarkEnd w:id="42"/>
       <w:r>
         <w:fldChar w:fldCharType="begin"/>
       </w:r>
@@ -17909,7 +17940,7 @@
       <w:pPr>
         <w:pStyle w:val="DefinitionCharCharCharCharCharCharCharCharCharChar"/>
       </w:pPr>
-      <w:bookmarkStart w:id="42" w:name="_Ref160278204"/>
+      <w:bookmarkStart w:id="43" w:name="_Ref160278204"/>
       <w:r>
         <w:rPr>
           <w:lang w:eastAsia="zh-CN"/>
@@ -18019,14 +18050,14 @@
           <w:numId w:val="1"/>
         </w:numPr>
       </w:pPr>
-      <w:bookmarkStart w:id="43" w:name="_Ref270681985"/>
-      <w:bookmarkStart w:id="44" w:name="_Toc529517693"/>
+      <w:bookmarkStart w:id="44" w:name="_Ref270681985"/>
+      <w:bookmarkStart w:id="45" w:name="_Toc529517693"/>
       <w:r>
         <w:t>Class BPatch_image</w:t>
       </w:r>
-      <w:bookmarkEnd w:id="42"/>
       <w:bookmarkEnd w:id="43"/>
       <w:bookmarkEnd w:id="44"/>
+      <w:bookmarkEnd w:id="45"/>
       <w:r>
         <w:t xml:space="preserve"> </w:t>
       </w:r>
@@ -19493,11 +19524,11 @@
           <w:numId w:val="1"/>
         </w:numPr>
       </w:pPr>
-      <w:bookmarkStart w:id="45" w:name="_Toc529517694"/>
+      <w:bookmarkStart w:id="46" w:name="_Toc529517694"/>
       <w:r>
         <w:t>Class BPatch_object</w:t>
       </w:r>
-      <w:bookmarkEnd w:id="45"/>
+      <w:bookmarkEnd w:id="46"/>
     </w:p>
     <w:p>
       <w:pPr>
@@ -20121,11 +20152,11 @@
           <w:numId w:val="1"/>
         </w:numPr>
       </w:pPr>
-      <w:bookmarkStart w:id="46" w:name="_Toc529517695"/>
+      <w:bookmarkStart w:id="47" w:name="_Toc529517695"/>
       <w:r>
         <w:t>Class BPatch_module</w:t>
       </w:r>
-      <w:bookmarkEnd w:id="46"/>
+      <w:bookmarkEnd w:id="47"/>
       <w:r>
         <w:fldChar w:fldCharType="begin"/>
       </w:r>
@@ -21447,8 +21478,8 @@
           <w:numId w:val="1"/>
         </w:numPr>
       </w:pPr>
-      <w:bookmarkStart w:id="47" w:name="_Ref196027596"/>
       <w:bookmarkStart w:id="48" w:name="_Toc529517696"/>
+      <w:bookmarkStart w:id="49" w:name="_Ref196027596"/>
       <w:r>
         <w:t>Class BPatch_snippet</w:t>
       </w:r>
@@ -21462,7 +21493,7 @@
       <w:r>
         <w:fldChar w:fldCharType="end"/>
       </w:r>
-      <w:bookmarkEnd w:id="47"/>
+      <w:bookmarkEnd w:id="49"/>
     </w:p>
     <w:p>
       <w:pPr>
@@ -21575,11 +21606,21 @@
       <w:r>
         <w:t>Returns an estimate of the number of seconds it would take to execute the snippet.  The problems with accurately estimating the cost of executing code are numerous and out of the scope of this document</w:t>
       </w:r>
-      <w:fldSimple w:instr=" ADDIN ENRfu ">
-        <w:r>
-          <w:t>[2]</w:t>
-        </w:r>
-      </w:fldSimple>
+      <w:r>
+        <w:fldChar w:fldCharType="begin"/>
+      </w:r>
+      <w:r>
+        <w:instrText xml:space="preserve"> ADDIN ENRfu </w:instrText>
+      </w:r>
+      <w:r>
+        <w:fldChar w:fldCharType="separate"/>
+      </w:r>
+      <w:r>
+        <w:t>[2]</w:t>
+      </w:r>
+      <w:r>
+        <w:fldChar w:fldCharType="end"/>
+      </w:r>
       <w:r>
         <w:t>. It is important to realize that the returned cost value is, at best, an estimate.</w:t>
       </w:r>
@@ -24313,7 +24354,6 @@
         <w:pStyle w:val="DefinitionList"/>
       </w:pPr>
       <w:r>
-        <w:lastRenderedPageBreak/>
         <w:t>This snippet sets all General Purpose Registers to the flag value.</w:t>
       </w:r>
     </w:p>
@@ -24593,7 +24633,6 @@
         <w:pStyle w:val="DefinitionCharCharCharCharCharCharCharCharCharChar"/>
       </w:pPr>
       <w:r>
-        <w:lastRenderedPageBreak/>
         <w:t>BPatch_variableExpr</w:t>
       </w:r>
       <w:r>
@@ -24940,8 +24979,8 @@
           <w:numId w:val="1"/>
         </w:numPr>
       </w:pPr>
-      <w:bookmarkStart w:id="49" w:name="_Ref161040683"/>
       <w:bookmarkStart w:id="50" w:name="_Toc529517697"/>
+      <w:bookmarkStart w:id="51" w:name="_Ref161040683"/>
       <w:r>
         <w:t>Class BPatch_type</w:t>
       </w:r>
@@ -24955,7 +24994,7 @@
       <w:r>
         <w:fldChar w:fldCharType="end"/>
       </w:r>
-      <w:bookmarkEnd w:id="49"/>
+      <w:bookmarkEnd w:id="51"/>
     </w:p>
     <w:p>
       <w:pPr>
@@ -25102,11 +25141,7 @@
         <w:t>BPatch_cblock</w:t>
       </w:r>
       <w:r>
-        <w:t xml:space="preserve"> can be used to access information about the member of a common block. Since the same named </w:t>
-      </w:r>
-      <w:r>
-        <w:lastRenderedPageBreak/>
-        <w:t xml:space="preserve">(or anonymous) common block can be defined with different members in different functions, a given common block may have multiple definitions.  The vector returned by this function contains one instance of </w:t>
+        <w:t xml:space="preserve"> can be used to access information about the member of a common block. Since the same named (or anonymous) common block can be defined with different members in different functions, a given common block may have multiple definitions.  The vector returned by this function contains one instance of </w:t>
       </w:r>
       <w:r>
         <w:rPr>
@@ -25563,11 +25598,11 @@
           <w:numId w:val="1"/>
         </w:numPr>
       </w:pPr>
-      <w:bookmarkStart w:id="51" w:name="_Toc529517698"/>
+      <w:bookmarkStart w:id="52" w:name="_Toc529517698"/>
       <w:r>
         <w:t>Class BPatch_variableExpr</w:t>
       </w:r>
-      <w:bookmarkEnd w:id="51"/>
+      <w:bookmarkEnd w:id="52"/>
       <w:r>
         <w:t xml:space="preserve"> </w:t>
       </w:r>
@@ -25667,7 +25702,6 @@
         </w:rPr>
       </w:pPr>
       <w:r>
-        <w:lastRenderedPageBreak/>
         <w:t xml:space="preserve">Some </w:t>
       </w:r>
       <w:r>
@@ -25944,13 +25978,13 @@
           <w:numId w:val="1"/>
         </w:numPr>
       </w:pPr>
-      <w:bookmarkStart w:id="52" w:name="_Ref160277935"/>
-      <w:bookmarkStart w:id="53" w:name="_Toc529517699"/>
+      <w:bookmarkStart w:id="53" w:name="_Ref160277935"/>
+      <w:bookmarkStart w:id="54" w:name="_Toc529517699"/>
       <w:r>
         <w:t>Class BPatch_flowGraph</w:t>
       </w:r>
-      <w:bookmarkEnd w:id="52"/>
       <w:bookmarkEnd w:id="53"/>
+      <w:bookmarkEnd w:id="54"/>
       <w:r>
         <w:t xml:space="preserve"> </w:t>
       </w:r>
@@ -26033,7 +26067,6 @@
         <w:pStyle w:val="DefinitionCharCharCharCharCharCharCharCharCharChar"/>
       </w:pPr>
       <w:r>
-        <w:lastRenderedPageBreak/>
         <w:t>void getAllBasicBlocks</w:t>
       </w:r>
       <w:r>
@@ -26461,11 +26494,7 @@
         <w:t>NOTE:</w:t>
       </w:r>
       <w:r>
-        <w:t xml:space="preserve"> Dyninst is not always able to generate a correct flow graph in the presence of indirect jumps.  If a function has a case statement or indirect jump instructions, the targets of the jumps are </w:t>
-      </w:r>
-      <w:r>
-        <w:lastRenderedPageBreak/>
-        <w:t>found by searching instruction patterns (peep-hole). The instruction patterns generated are compiler specific and the control flow graph analyses include only the ones we have seen. During the control flow graph generation, if a pattern that is not handled is used for case statement or multi-jump instructions in the function address space, the generated control flow graph may not be complete.]</w:t>
+        <w:t xml:space="preserve"> Dyninst is not always able to generate a correct flow graph in the presence of indirect jumps.  If a function has a case statement or indirect jump instructions, the targets of the jumps are found by searching instruction patterns (peep-hole). The instruction patterns generated are compiler specific and the control flow graph analyses include only the ones we have seen. During the control flow graph generation, if a pattern that is not handled is used for case statement or multi-jump instructions in the function address space, the generated control flow graph may not be complete.]</w:t>
       </w:r>
     </w:p>
     <w:p>
@@ -26476,8 +26505,8 @@
           <w:numId w:val="1"/>
         </w:numPr>
       </w:pPr>
-      <w:bookmarkStart w:id="54" w:name="_Ref161214701"/>
       <w:bookmarkStart w:id="55" w:name="_Toc529517700"/>
+      <w:bookmarkStart w:id="56" w:name="_Ref161214701"/>
       <w:r>
         <w:t>Class BPatch_basicBlock</w:t>
       </w:r>
@@ -26491,7 +26520,7 @@
       <w:r>
         <w:fldChar w:fldCharType="end"/>
       </w:r>
-      <w:bookmarkEnd w:id="54"/>
+      <w:bookmarkEnd w:id="56"/>
     </w:p>
     <w:p>
       <w:pPr>
@@ -26785,7 +26814,6 @@
         <w:pStyle w:val="DefinitionCharCharCharCharCharCharCharCharCharChar"/>
       </w:pPr>
       <w:r>
-        <w:lastRenderedPageBreak/>
         <w:t>void getImmediateDominates(std::vector&lt;BPatch_basicBlock*&gt;&amp;)</w:t>
       </w:r>
       <w:r>
@@ -27094,12 +27122,11 @@
           <w:numId w:val="1"/>
         </w:numPr>
       </w:pPr>
-      <w:bookmarkStart w:id="56" w:name="_Toc529517701"/>
-      <w:r>
-        <w:lastRenderedPageBreak/>
+      <w:bookmarkStart w:id="57" w:name="_Toc529517701"/>
+      <w:r>
         <w:t>Class BPatch_edge</w:t>
       </w:r>
-      <w:bookmarkEnd w:id="56"/>
+      <w:bookmarkEnd w:id="57"/>
     </w:p>
     <w:p>
       <w:pPr>
@@ -27348,11 +27375,11 @@
           <w:numId w:val="1"/>
         </w:numPr>
       </w:pPr>
-      <w:bookmarkStart w:id="57" w:name="_Toc529517702"/>
+      <w:bookmarkStart w:id="58" w:name="_Toc529517702"/>
       <w:r>
         <w:t>Class BPatch_basicBlockLoop</w:t>
       </w:r>
-      <w:bookmarkEnd w:id="57"/>
+      <w:bookmarkEnd w:id="58"/>
       <w:r>
         <w:fldChar w:fldCharType="begin"/>
       </w:r>
@@ -28084,7 +28111,7 @@
               </wp:anchor>
             </w:drawing>
           </mc:Choice>
-          <mc:Fallback>
+          <mc:Fallback xmlns:mv="urn:schemas-microsoft-com:mac:vml" xmlns:mo="http://schemas.microsoft.com/office/mac/office/2008/main">
             <w:pict>
               <v:group w14:anchorId="740AD1E6" id="Group_x0020_3" o:spid="_x0000_s1026" style="position:absolute;left:0;text-align:left;margin-left:44.5pt;margin-top:7.6pt;width:141.85pt;height:210.8pt;z-index:251651584;mso-wrap-distance-left:0;mso-wrap-distance-right:0" coordorigin="890,152" coordsize="2837,4216" o:gfxdata="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">
                 <v:roundrect id="AutoShape_x0020_4" o:spid="_x0000_s1027" style="position:absolute;left:1636;top:152;width:1012;height:494;visibility:visible;mso-wrap-style:square;v-text-anchor:top" arcsize="10923f" o:gfxdata="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" strokeweight=".26mm">
@@ -28380,7 +28407,7 @@
               </wp:anchor>
             </w:drawing>
           </mc:Choice>
-          <mc:Fallback>
+          <mc:Fallback xmlns:mv="urn:schemas-microsoft-com:mac:vml" xmlns:mo="http://schemas.microsoft.com/office/mac/office/2008/main">
             <w:pict>
               <v:roundrect w14:anchorId="5E2362A8" id="AutoShape_x0020_16" o:spid="_x0000_s1039" style="position:absolute;left:0;text-align:left;margin-left:324.3pt;margin-top:7.6pt;width:50.65pt;height:24.75pt;z-index:251652608;visibility:visible;mso-wrap-style:square;mso-width-percent:0;mso-height-percent:0;mso-wrap-distance-left:9pt;mso-wrap-distance-top:0;mso-wrap-distance-right:9pt;mso-wrap-distance-bottom:0;mso-position-horizontal:absolute;mso-position-horizontal-relative:text;mso-position-vertical:absolute;mso-position-vertical-relative:text;mso-width-percent:0;mso-height-percent:0;mso-width-relative:page;mso-height-relative:page;v-text-anchor:top" arcsize="10923f" o:gfxdata="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" strokeweight=".26mm">
                 <v:stroke joinstyle="miter" endcap="square"/>
@@ -28513,7 +28540,7 @@
               </wp:anchor>
             </w:drawing>
           </mc:Choice>
-          <mc:Fallback>
+          <mc:Fallback xmlns:mv="urn:schemas-microsoft-com:mac:vml" xmlns:mo="http://schemas.microsoft.com/office/mac/office/2008/main">
             <w:pict>
               <v:oval w14:anchorId="0E8CBBD9" id="Oval_x0020_17" o:spid="_x0000_s1040" style="position:absolute;left:0;text-align:left;margin-left:287.5pt;margin-top:100.35pt;width:29.25pt;height:31.8pt;z-index:251653632;visibility:visible;mso-wrap-style:square;mso-width-percent:0;mso-height-percent:0;mso-wrap-distance-left:9pt;mso-wrap-distance-top:0;mso-wrap-distance-right:9pt;mso-wrap-distance-bottom:0;mso-position-horizontal:absolute;mso-position-horizontal-relative:text;mso-position-vertical:absolute;mso-position-vertical-relative:text;mso-width-percent:0;mso-height-percent:0;mso-width-relative:page;mso-height-relative:page;v-text-anchor:top" o:gfxdata="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" strokeweight=".26mm">
                 <v:stroke joinstyle="miter" endcap="square"/>
@@ -28645,7 +28672,7 @@
               </wp:anchor>
             </w:drawing>
           </mc:Choice>
-          <mc:Fallback>
+          <mc:Fallback xmlns:mv="urn:schemas-microsoft-com:mac:vml" xmlns:mo="http://schemas.microsoft.com/office/mac/office/2008/main">
             <w:pict>
               <v:oval w14:anchorId="480F2E20" id="Oval_x0020_18" o:spid="_x0000_s1041" style="position:absolute;left:0;text-align:left;margin-left:333.75pt;margin-top:55.25pt;width:29.25pt;height:31.8pt;z-index:251654656;visibility:visible;mso-wrap-style:square;mso-width-percent:0;mso-height-percent:0;mso-wrap-distance-left:9pt;mso-wrap-distance-top:0;mso-wrap-distance-right:9pt;mso-wrap-distance-bottom:0;mso-position-horizontal:absolute;mso-position-horizontal-relative:text;mso-position-vertical:absolute;mso-position-vertical-relative:text;mso-width-percent:0;mso-height-percent:0;mso-width-relative:page;mso-height-relative:page;v-text-anchor:top" o:gfxdata="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" strokeweight=".26mm">
                 <v:stroke joinstyle="miter" endcap="square"/>
@@ -28777,7 +28804,7 @@
               </wp:anchor>
             </w:drawing>
           </mc:Choice>
-          <mc:Fallback>
+          <mc:Fallback xmlns:mv="urn:schemas-microsoft-com:mac:vml" xmlns:mo="http://schemas.microsoft.com/office/mac/office/2008/main">
             <w:pict>
               <v:oval w14:anchorId="0969679B" id="Oval_x0020_19" o:spid="_x0000_s1042" style="position:absolute;left:0;text-align:left;margin-left:381.5pt;margin-top:100.95pt;width:29.25pt;height:31.8pt;z-index:251655680;visibility:visible;mso-wrap-style:square;mso-width-percent:0;mso-height-percent:0;mso-wrap-distance-left:9pt;mso-wrap-distance-top:0;mso-wrap-distance-right:9pt;mso-wrap-distance-bottom:0;mso-position-horizontal:absolute;mso-position-horizontal-relative:text;mso-position-vertical:absolute;mso-position-vertical-relative:text;mso-width-percent:0;mso-height-percent:0;mso-width-relative:page;mso-height-relative:page;v-text-anchor:top" o:gfxdata="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" strokeweight=".26mm">
                 <v:stroke joinstyle="miter" endcap="square"/>
@@ -28912,7 +28939,7 @@
               </wp:anchor>
             </w:drawing>
           </mc:Choice>
-          <mc:Fallback>
+          <mc:Fallback xmlns:mv="urn:schemas-microsoft-com:mac:vml" xmlns:mo="http://schemas.microsoft.com/office/mac/office/2008/main">
             <w:pict>
               <v:roundrect w14:anchorId="2BB860F4" id="AutoShape_x0020_20" o:spid="_x0000_s1043" style="position:absolute;left:0;text-align:left;margin-left:324.3pt;margin-top:165.4pt;width:50.65pt;height:24.75pt;z-index:251656704;visibility:visible;mso-wrap-style:square;mso-width-percent:0;mso-height-percent:0;mso-wrap-distance-left:9pt;mso-wrap-distance-top:0;mso-wrap-distance-right:9pt;mso-wrap-distance-bottom:0;mso-position-horizontal:absolute;mso-position-horizontal-relative:text;mso-position-vertical:absolute;mso-position-vertical-relative:text;mso-width-percent:0;mso-height-percent:0;mso-width-relative:page;mso-height-relative:page;v-text-anchor:top" arcsize="10923f" o:gfxdata="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" strokeweight=".26mm">
                 <v:stroke joinstyle="miter" endcap="square"/>
@@ -29024,7 +29051,7 @@
               </wp:anchor>
             </w:drawing>
           </mc:Choice>
-          <mc:Fallback>
+          <mc:Fallback xmlns:mv="urn:schemas-microsoft-com:mac:vml" xmlns:mo="http://schemas.microsoft.com/office/mac/office/2008/main">
             <w:pict>
               <v:shape w14:anchorId="5E64FAF3" id="AutoShape 21" o:spid="_x0000_s1026" type="#_x0000_t32" style="position:absolute;margin-left:347.9pt;margin-top:32.35pt;width:.1pt;height:22.95pt;z-index:251657728;visibility:visible;mso-wrap-style:square;mso-width-percent:0;mso-height-percent:0;mso-wrap-distance-left:9pt;mso-wrap-distance-top:0;mso-wrap-distance-right:9pt;mso-wrap-distance-bottom:0;mso-position-horizontal:absolute;mso-position-horizontal-relative:text;mso-position-vertical:absolute;mso-position-vertical-relative:text;mso-width-percent:0;mso-height-percent:0;mso-width-relative:page;mso-height-relative:page" o:gfxdata="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" strokeweight=".53mm">
                 <v:stroke endarrow="block" joinstyle="miter" endcap="square"/>
@@ -29112,7 +29139,7 @@
               </wp:anchor>
             </w:drawing>
           </mc:Choice>
-          <mc:Fallback>
+          <mc:Fallback xmlns:mv="urn:schemas-microsoft-com:mac:vml" xmlns:mo="http://schemas.microsoft.com/office/mac/office/2008/main">
             <w:pict>
               <v:shape w14:anchorId="0D1261C2" id="AutoShape 22" o:spid="_x0000_s1026" type="#_x0000_t32" style="position:absolute;margin-left:312.75pt;margin-top:80.15pt;width:24.25pt;height:24.85pt;flip:x;z-index:251658752;visibility:visible;mso-wrap-style:square;mso-width-percent:0;mso-height-percent:0;mso-wrap-distance-left:9pt;mso-wrap-distance-top:0;mso-wrap-distance-right:9pt;mso-wrap-distance-bottom:0;mso-position-horizontal:absolute;mso-position-horizontal-relative:text;mso-position-vertical:absolute;mso-position-vertical-relative:text;mso-width-percent:0;mso-height-percent:0;mso-width-relative:page;mso-height-relative:page" o:gfxdata="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" strokeweight=".53mm">
                 <v:stroke endarrow="block" joinstyle="miter" endcap="square"/>
@@ -29200,7 +29227,7 @@
               </wp:anchor>
             </w:drawing>
           </mc:Choice>
-          <mc:Fallback>
+          <mc:Fallback xmlns:mv="urn:schemas-microsoft-com:mac:vml" xmlns:mo="http://schemas.microsoft.com/office/mac/office/2008/main">
             <w:pict>
               <v:shape w14:anchorId="6EAB4518" id="AutoShape 23" o:spid="_x0000_s1026" type="#_x0000_t32" style="position:absolute;margin-left:316.75pt;margin-top:118.2pt;width:64.8pt;height:.1pt;z-index:251659776;visibility:visible;mso-wrap-style:square;mso-width-percent:0;mso-height-percent:0;mso-wrap-distance-left:9pt;mso-wrap-distance-top:0;mso-wrap-distance-right:9pt;mso-wrap-distance-bottom:0;mso-position-horizontal:absolute;mso-position-horizontal-relative:text;mso-position-vertical:absolute;mso-position-vertical-relative:text;mso-width-percent:0;mso-height-percent:0;mso-width-relative:page;mso-height-relative:page" o:gfxdata="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" strokeweight=".53mm">
                 <v:stroke endarrow="block" joinstyle="miter" endcap="square"/>
@@ -29288,7 +29315,7 @@
               </wp:anchor>
             </w:drawing>
           </mc:Choice>
-          <mc:Fallback>
+          <mc:Fallback xmlns:mv="urn:schemas-microsoft-com:mac:vml" xmlns:mo="http://schemas.microsoft.com/office/mac/office/2008/main">
             <w:pict>
               <v:shape w14:anchorId="4B5A3912" id="AutoShape 24" o:spid="_x0000_s1026" type="#_x0000_t32" style="position:absolute;margin-left:360.05pt;margin-top:83.25pt;width:22.7pt;height:22.95pt;z-index:251660800;visibility:visible;mso-wrap-style:square;mso-width-percent:0;mso-height-percent:0;mso-wrap-distance-left:9pt;mso-wrap-distance-top:0;mso-wrap-distance-right:9pt;mso-wrap-distance-bottom:0;mso-position-horizontal:absolute;mso-position-horizontal-relative:text;mso-position-vertical:absolute;mso-position-vertical-relative:text;mso-width-percent:0;mso-height-percent:0;mso-width-relative:page;mso-height-relative:page" o:gfxdata="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" strokeweight=".53mm">
                 <v:stroke endarrow="block" joinstyle="miter" endcap="square"/>
@@ -29376,7 +29403,7 @@
               </wp:anchor>
             </w:drawing>
           </mc:Choice>
-          <mc:Fallback>
+          <mc:Fallback xmlns:mv="urn:schemas-microsoft-com:mac:vml" xmlns:mo="http://schemas.microsoft.com/office/mac/office/2008/main">
             <w:pict>
               <v:shape w14:anchorId="6B54A24D" id="AutoShape 25" o:spid="_x0000_s1026" type="#_x0000_t32" style="position:absolute;margin-left:364.5pt;margin-top:73.2pt;width:27.65pt;height:26.6pt;flip:x y;z-index:251661824;visibility:visible;mso-wrap-style:square;mso-width-percent:0;mso-height-percent:0;mso-wrap-distance-left:9pt;mso-wrap-distance-top:0;mso-wrap-distance-right:9pt;mso-wrap-distance-bottom:0;mso-position-horizontal:absolute;mso-position-horizontal-relative:text;mso-position-vertical:absolute;mso-position-vertical-relative:text;mso-width-percent:0;mso-height-percent:0;mso-width-relative:page;mso-height-relative:page" o:gfxdata="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" strokeweight=".53mm">
                 <v:stroke endarrow="block" joinstyle="miter" endcap="square"/>
@@ -29464,7 +29491,7 @@
               </wp:anchor>
             </w:drawing>
           </mc:Choice>
-          <mc:Fallback>
+          <mc:Fallback xmlns:mv="urn:schemas-microsoft-com:mac:vml" xmlns:mo="http://schemas.microsoft.com/office/mac/office/2008/main">
             <w:pict>
               <v:shape w14:anchorId="3347479C" id="AutoShape 26" o:spid="_x0000_s1026" type="#_x0000_t32" style="position:absolute;margin-left:351.4pt;margin-top:127.95pt;width:34.6pt;height:37.5pt;flip:x;z-index:251662848;visibility:visible;mso-wrap-style:square;mso-width-percent:0;mso-height-percent:0;mso-wrap-distance-left:9pt;mso-wrap-distance-top:0;mso-wrap-distance-right:9pt;mso-wrap-distance-bottom:0;mso-position-horizontal:absolute;mso-position-horizontal-relative:text;mso-position-vertical:absolute;mso-position-vertical-relative:text;mso-width-percent:0;mso-height-percent:0;mso-width-relative:page;mso-height-relative:page" o:gfxdata="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" strokeweight=".53mm">
                 <v:stroke endarrow="block" joinstyle="miter" endcap="square"/>
@@ -29546,7 +29573,7 @@
               </wp:anchor>
             </w:drawing>
           </mc:Choice>
-          <mc:Fallback>
+          <mc:Fallback xmlns:mv="urn:schemas-microsoft-com:mac:vml" xmlns:mo="http://schemas.microsoft.com/office/mac/office/2008/main">
             <w:pict>
               <v:shape w14:anchorId="5EA21DA9" id="Text_x0020_Box_x0020_27" o:spid="_x0000_s1044" type="#_x0000_t202" style="position:absolute;left:0;text-align:left;margin-left:274.05pt;margin-top:195.25pt;width:172.25pt;height:20.1pt;z-index:251663872;visibility:visible;mso-wrap-style:square;mso-width-percent:0;mso-height-percent:0;mso-wrap-distance-left:9.05pt;mso-wrap-distance-top:0;mso-wrap-distance-right:9.05pt;mso-wrap-distance-bottom:0;mso-position-horizontal:absolute;mso-position-horizontal-relative:text;mso-position-vertical:absolute;mso-position-vertical-relative:text;mso-width-percent:0;mso-height-percent:0;mso-width-relative:page;mso-height-relative:page;v-text-anchor:top" o:gfxdata="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" strokecolor="white">
                 <v:textbox>
@@ -29641,7 +29668,7 @@
               </wp:anchor>
             </w:drawing>
           </mc:Choice>
-          <mc:Fallback>
+          <mc:Fallback xmlns:mv="urn:schemas-microsoft-com:mac:vml" xmlns:mo="http://schemas.microsoft.com/office/mac/office/2008/main">
             <w:pict>
               <v:shape w14:anchorId="59A93563" id="AutoShape 28" o:spid="_x0000_s1026" type="#_x0000_t32" style="position:absolute;margin-left:301.05pt;margin-top:33.25pt;width:28.45pt;height:68.65pt;flip:x;z-index:251664896;visibility:visible;mso-wrap-style:square;mso-width-percent:0;mso-height-percent:0;mso-wrap-distance-left:9pt;mso-wrap-distance-top:0;mso-wrap-distance-right:9pt;mso-wrap-distance-bottom:0;mso-position-horizontal:absolute;mso-position-horizontal-relative:text;mso-position-vertical:absolute;mso-position-vertical-relative:text;mso-width-percent:0;mso-height-percent:0;mso-width-relative:page;mso-height-relative:page" o:gfxdata="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" strokeweight=".53mm">
                 <v:stroke endarrow="block" joinstyle="miter" endcap="square"/>
@@ -29911,7 +29938,6 @@
         <w:pStyle w:val="DefinitionCharCharCharCharCharCharCharCharCharChar"/>
       </w:pPr>
       <w:r>
-        <w:lastRenderedPageBreak/>
         <w:t>bool getLoopBasicBlocks(std::vector&lt;BPatch_basicBlock*&gt;&amp;)</w:t>
       </w:r>
       <w:r>
@@ -30069,8 +30095,8 @@
           <w:numId w:val="1"/>
         </w:numPr>
       </w:pPr>
-      <w:bookmarkStart w:id="58" w:name="_Ref161478980"/>
       <w:bookmarkStart w:id="59" w:name="_Toc529517703"/>
+      <w:bookmarkStart w:id="60" w:name="_Ref161478980"/>
       <w:r>
         <w:t>Class BPatch_loopTreeNode</w:t>
       </w:r>
@@ -30833,12 +30859,12 @@
           <w:numId w:val="1"/>
         </w:numPr>
       </w:pPr>
-      <w:bookmarkStart w:id="60" w:name="_Toc529517704"/>
-      <w:bookmarkEnd w:id="58"/>
+      <w:bookmarkStart w:id="61" w:name="_Toc529517704"/>
+      <w:bookmarkEnd w:id="60"/>
       <w:r>
         <w:t>Class BPatch_register</w:t>
       </w:r>
-      <w:bookmarkEnd w:id="60"/>
+      <w:bookmarkEnd w:id="61"/>
     </w:p>
     <w:p>
       <w:pPr>
@@ -30932,11 +30958,11 @@
           <w:numId w:val="1"/>
         </w:numPr>
       </w:pPr>
-      <w:bookmarkStart w:id="61" w:name="_Toc529517705"/>
+      <w:bookmarkStart w:id="62" w:name="_Toc529517705"/>
       <w:r>
         <w:t>Class BPatch_sourceBlock</w:t>
       </w:r>
-      <w:bookmarkEnd w:id="61"/>
+      <w:bookmarkEnd w:id="62"/>
       <w:r>
         <w:t xml:space="preserve"> </w:t>
       </w:r>
@@ -31027,11 +31053,11 @@
           <w:numId w:val="1"/>
         </w:numPr>
       </w:pPr>
-      <w:bookmarkStart w:id="62" w:name="_Toc529517706"/>
+      <w:bookmarkStart w:id="63" w:name="_Toc529517706"/>
       <w:r>
         <w:t>Class BPatch_cblock</w:t>
       </w:r>
-      <w:bookmarkEnd w:id="62"/>
+      <w:bookmarkEnd w:id="63"/>
       <w:r>
         <w:fldChar w:fldCharType="begin"/>
       </w:r>
@@ -31129,13 +31155,13 @@
           <w:numId w:val="1"/>
         </w:numPr>
       </w:pPr>
-      <w:bookmarkStart w:id="63" w:name="_Ref36969669"/>
-      <w:bookmarkStart w:id="64" w:name="_Toc529517707"/>
+      <w:bookmarkStart w:id="64" w:name="_Ref36969669"/>
+      <w:bookmarkStart w:id="65" w:name="_Toc529517707"/>
       <w:r>
         <w:t>Class BPatch_frame</w:t>
       </w:r>
-      <w:bookmarkEnd w:id="63"/>
       <w:bookmarkEnd w:id="64"/>
+      <w:bookmarkEnd w:id="65"/>
     </w:p>
     <w:p>
       <w:pPr>
@@ -31518,7 +31544,6 @@
         <w:pStyle w:val="API"/>
       </w:pPr>
       <w:r>
-        <w:lastRenderedPageBreak/>
         <w:t>BPatch_thread *getThread()</w:t>
       </w:r>
     </w:p>
@@ -31609,13 +31634,13 @@
           <w:szCs w:val="24"/>
         </w:rPr>
       </w:pPr>
-      <w:bookmarkStart w:id="65" w:name="_Ref419102257"/>
-      <w:bookmarkStart w:id="66" w:name="_Toc529517708"/>
+      <w:bookmarkStart w:id="66" w:name="_Ref419102257"/>
+      <w:bookmarkStart w:id="67" w:name="_Toc529517708"/>
       <w:r>
         <w:t>Class StackMod</w:t>
       </w:r>
-      <w:bookmarkEnd w:id="65"/>
       <w:bookmarkEnd w:id="66"/>
+      <w:bookmarkEnd w:id="67"/>
     </w:p>
     <w:p>
       <w:pPr>
@@ -31965,7 +31990,6 @@
         <w:pStyle w:val="APIDesc"/>
       </w:pPr>
       <w:r>
-        <w:lastRenderedPageBreak/>
         <w:t xml:space="preserve">This uses the same canary as GCC’s </w:t>
       </w:r>
       <w:r>
@@ -32140,11 +32164,11 @@
           <w:numId w:val="1"/>
         </w:numPr>
       </w:pPr>
-      <w:bookmarkStart w:id="67" w:name="_Toc529517709"/>
+      <w:bookmarkStart w:id="68" w:name="_Toc529517709"/>
       <w:r>
         <w:t>Container Classes</w:t>
       </w:r>
-      <w:bookmarkEnd w:id="67"/>
+      <w:bookmarkEnd w:id="68"/>
     </w:p>
     <w:p>
       <w:pPr>
@@ -32154,11 +32178,11 @@
           <w:numId w:val="1"/>
         </w:numPr>
       </w:pPr>
-      <w:bookmarkStart w:id="68" w:name="_Toc529517710"/>
+      <w:bookmarkStart w:id="69" w:name="_Toc529517710"/>
       <w:r>
         <w:t>Class std::vector</w:t>
       </w:r>
-      <w:bookmarkEnd w:id="68"/>
+      <w:bookmarkEnd w:id="69"/>
       <w:r>
         <w:t xml:space="preserve"> </w:t>
       </w:r>
@@ -32220,8 +32244,8 @@
           <w:b/>
         </w:rPr>
       </w:pPr>
-      <w:bookmarkStart w:id="69" w:name="_Ref460314284"/>
       <w:bookmarkStart w:id="70" w:name="_Toc529517711"/>
+      <w:bookmarkStart w:id="71" w:name="_Ref460314284"/>
       <w:r>
         <w:t>Class BPatch_Set</w:t>
       </w:r>
@@ -32286,7 +32310,6 @@
         <w:pStyle w:val="DefinitionCharCharCharCharCharCharCharCharCharChar"/>
       </w:pPr>
       <w:r>
-        <w:lastRenderedPageBreak/>
         <w:t>BPatch_Set(const BPatch_Set&lt;T,Compare&gt;&amp; newBPatch_Set)</w:t>
       </w:r>
     </w:p>
@@ -32525,7 +32548,6 @@
         <w:pStyle w:val="DefinitionCharCharCharCharCharCharCharCharCharChar"/>
       </w:pPr>
       <w:r>
-        <w:lastRenderedPageBreak/>
         <w:t>BPatch_Set&lt;T,Compare&gt; operator- (const BPatch_Set&lt;T,Compare&gt;&amp;)</w:t>
       </w:r>
     </w:p>
@@ -32545,11 +32567,11 @@
           <w:numId w:val="1"/>
         </w:numPr>
       </w:pPr>
-      <w:bookmarkStart w:id="71" w:name="_Toc529517712"/>
+      <w:bookmarkStart w:id="72" w:name="_Toc529517712"/>
       <w:r>
         <w:t>Memory Access Classes</w:t>
       </w:r>
-      <w:bookmarkEnd w:id="71"/>
+      <w:bookmarkEnd w:id="72"/>
       <w:r>
         <w:fldChar w:fldCharType="begin"/>
       </w:r>
@@ -32576,24 +32598,24 @@
           <w:numId w:val="1"/>
         </w:numPr>
       </w:pPr>
-      <w:bookmarkStart w:id="72" w:name="_Ref160278502"/>
-      <w:bookmarkStart w:id="73" w:name="_Ref160277443"/>
-      <w:bookmarkStart w:id="74" w:name="_Toc529517713"/>
+      <w:bookmarkStart w:id="73" w:name="_Toc529517713"/>
+      <w:bookmarkStart w:id="74" w:name="_Ref160278502"/>
+      <w:bookmarkStart w:id="75" w:name="_Ref160277443"/>
       <w:r>
         <w:t>Class BPatch_memoryAccess</w:t>
       </w:r>
+      <w:bookmarkEnd w:id="73"/>
+      <w:r>
+        <w:fldChar w:fldCharType="begin"/>
+      </w:r>
+      <w:r>
+        <w:instrText xml:space="preserve"> XE " BPatch_memoryAccess " </w:instrText>
+      </w:r>
+      <w:r>
+        <w:fldChar w:fldCharType="end"/>
+      </w:r>
       <w:bookmarkEnd w:id="74"/>
-      <w:r>
-        <w:fldChar w:fldCharType="begin"/>
-      </w:r>
-      <w:r>
-        <w:instrText xml:space="preserve"> XE " BPatch_memoryAccess " </w:instrText>
-      </w:r>
-      <w:r>
-        <w:fldChar w:fldCharType="end"/>
-      </w:r>
-      <w:bookmarkEnd w:id="72"/>
-      <w:bookmarkEnd w:id="73"/>
+      <w:bookmarkEnd w:id="75"/>
     </w:p>
     <w:p>
       <w:pPr>
@@ -32800,11 +32822,11 @@
           <w:numId w:val="1"/>
         </w:numPr>
       </w:pPr>
-      <w:bookmarkStart w:id="75" w:name="_Toc529517714"/>
+      <w:bookmarkStart w:id="76" w:name="_Toc529517714"/>
       <w:r>
         <w:t>Class BPatch_addrSpec_NP</w:t>
       </w:r>
-      <w:bookmarkEnd w:id="75"/>
+      <w:bookmarkEnd w:id="76"/>
       <w:r>
         <w:fldChar w:fldCharType="begin"/>
       </w:r>
@@ -32820,11 +32842,7 @@
         <w:pStyle w:val="BodyText"/>
       </w:pPr>
       <w:r>
-        <w:t xml:space="preserve">This class encapsulates the information required to determine an effective address at runtime. The general representation for an address is a sum of two registers and a constant; this may change in </w:t>
-      </w:r>
-      <w:r>
-        <w:lastRenderedPageBreak/>
-        <w:t>future releases. Some architectures use only certain bits of a register (e.g. bits 25:31 of XER register on the Power chip family); these are represented as pseudo-registers. The numbering scheme for registers and pseudo-registers is implementation dependent and should not be relied upon; it may change in future releases.</w:t>
+        <w:t>This class encapsulates the information required to determine an effective address at runtime. The general representation for an address is a sum of two registers and a constant; this may change in future releases. Some architectures use only certain bits of a register (e.g. bits 25:31 of XER register on the Power chip family); these are represented as pseudo-registers. The numbering scheme for registers and pseudo-registers is implementation dependent and should not be relied upon; it may change in future releases.</w:t>
       </w:r>
     </w:p>
     <w:p>
@@ -32933,11 +32951,11 @@
           <w:numId w:val="1"/>
         </w:numPr>
       </w:pPr>
-      <w:bookmarkStart w:id="76" w:name="_Toc529517715"/>
+      <w:bookmarkStart w:id="77" w:name="_Toc529517715"/>
       <w:r>
         <w:t>Class BPatch_countSpec_NP</w:t>
       </w:r>
-      <w:bookmarkEnd w:id="76"/>
+      <w:bookmarkEnd w:id="77"/>
       <w:r>
         <w:fldChar w:fldCharType="begin"/>
       </w:r>
@@ -32964,18 +32982,18 @@
           <w:numId w:val="1"/>
         </w:numPr>
       </w:pPr>
-      <w:bookmarkStart w:id="77" w:name="_Ref353113882"/>
-      <w:bookmarkStart w:id="78" w:name="_Ref353113880"/>
-      <w:bookmarkStart w:id="79" w:name="_Ref270684703"/>
-      <w:bookmarkStart w:id="80" w:name="_Ref161479319"/>
-      <w:bookmarkStart w:id="81" w:name="_Ref161479294"/>
-      <w:bookmarkStart w:id="82" w:name="_Ref161479269"/>
-      <w:bookmarkStart w:id="83" w:name="_Ref161479211"/>
-      <w:bookmarkStart w:id="84" w:name="_Toc529517716"/>
+      <w:bookmarkStart w:id="78" w:name="_Toc529517716"/>
+      <w:bookmarkStart w:id="79" w:name="_Ref353113882"/>
+      <w:bookmarkStart w:id="80" w:name="_Ref353113880"/>
+      <w:bookmarkStart w:id="81" w:name="_Ref270684703"/>
+      <w:bookmarkStart w:id="82" w:name="_Ref161479319"/>
+      <w:bookmarkStart w:id="83" w:name="_Ref161479294"/>
+      <w:bookmarkStart w:id="84" w:name="_Ref161479269"/>
+      <w:bookmarkStart w:id="85" w:name="_Ref161479211"/>
       <w:r>
         <w:t>Type System</w:t>
       </w:r>
-      <w:bookmarkEnd w:id="84"/>
+      <w:bookmarkEnd w:id="78"/>
       <w:r>
         <w:fldChar w:fldCharType="begin"/>
       </w:r>
@@ -32985,14 +33003,14 @@
       <w:r>
         <w:fldChar w:fldCharType="end"/>
       </w:r>
-      <w:bookmarkEnd w:id="69"/>
-      <w:bookmarkEnd w:id="77"/>
-      <w:bookmarkEnd w:id="78"/>
+      <w:bookmarkEnd w:id="71"/>
       <w:bookmarkEnd w:id="79"/>
       <w:bookmarkEnd w:id="80"/>
       <w:bookmarkEnd w:id="81"/>
       <w:bookmarkEnd w:id="82"/>
       <w:bookmarkEnd w:id="83"/>
+      <w:bookmarkEnd w:id="84"/>
+      <w:bookmarkEnd w:id="85"/>
     </w:p>
     <w:p>
       <w:pPr>
@@ -33083,7 +33101,6 @@
         <w:pStyle w:val="DefinitionCharCharCharCharCharCharCharCharCharChar"/>
       </w:pPr>
       <w:r>
-        <w:lastRenderedPageBreak/>
         <w:t xml:space="preserve">BPatch_dataArray </w:t>
       </w:r>
     </w:p>
@@ -33152,14 +33169,13 @@
           <w:numId w:val="1"/>
         </w:numPr>
       </w:pPr>
-      <w:bookmarkStart w:id="85" w:name="_Ref339282654"/>
-      <w:bookmarkStart w:id="86" w:name="_Toc529517717"/>
-      <w:r>
-        <w:lastRenderedPageBreak/>
+      <w:bookmarkStart w:id="86" w:name="_Ref339282654"/>
+      <w:bookmarkStart w:id="87" w:name="_Toc529517717"/>
+      <w:r>
         <w:t>Using DyninstAPI with the component libraries</w:t>
       </w:r>
-      <w:bookmarkEnd w:id="85"/>
       <w:bookmarkEnd w:id="86"/>
+      <w:bookmarkEnd w:id="87"/>
     </w:p>
     <w:p>
       <w:pPr>
@@ -33338,12 +33354,11 @@
           <w:numId w:val="1"/>
         </w:numPr>
       </w:pPr>
-      <w:bookmarkStart w:id="87" w:name="_Toc529517718"/>
-      <w:r>
-        <w:lastRenderedPageBreak/>
+      <w:bookmarkStart w:id="88" w:name="_Toc529517718"/>
+      <w:r>
         <w:t>Using the API</w:t>
       </w:r>
-      <w:bookmarkEnd w:id="87"/>
+      <w:bookmarkEnd w:id="88"/>
     </w:p>
     <w:p>
       <w:pPr>
@@ -33361,13 +33376,13 @@
           <w:numId w:val="1"/>
         </w:numPr>
       </w:pPr>
-      <w:bookmarkStart w:id="88" w:name="_Ref393540853"/>
-      <w:bookmarkStart w:id="89" w:name="_Toc529517719"/>
+      <w:bookmarkStart w:id="89" w:name="_Ref393540853"/>
+      <w:bookmarkStart w:id="90" w:name="_Toc529517719"/>
       <w:r>
         <w:t>Overview of Major Steps</w:t>
       </w:r>
-      <w:bookmarkEnd w:id="88"/>
       <w:bookmarkEnd w:id="89"/>
+      <w:bookmarkEnd w:id="90"/>
     </w:p>
     <w:p>
       <w:pPr>
@@ -33734,7 +33749,7 @@
           <w:szCs w:val="24"/>
         </w:rPr>
       </w:pPr>
-      <w:bookmarkStart w:id="90" w:name="_Ref393541913"/>
+      <w:bookmarkStart w:id="91" w:name="_Ref393541913"/>
     </w:p>
     <w:p>
       <w:pPr>
@@ -33744,18 +33759,16 @@
           <w:numId w:val="1"/>
         </w:numPr>
       </w:pPr>
-      <w:bookmarkStart w:id="91" w:name="_Ref332961513"/>
-      <w:bookmarkStart w:id="92" w:name="_Ref332961292"/>
-      <w:bookmarkStart w:id="93" w:name="_Toc529517720"/>
-      <w:bookmarkStart w:id="94" w:name="_GoBack"/>
-      <w:bookmarkEnd w:id="94"/>
+      <w:bookmarkStart w:id="92" w:name="_Ref332961513"/>
+      <w:bookmarkStart w:id="93" w:name="_Ref332961292"/>
+      <w:bookmarkStart w:id="94" w:name="_Toc529517720"/>
       <w:r>
         <w:t>Creating a Mutator Program</w:t>
       </w:r>
-      <w:bookmarkEnd w:id="90"/>
       <w:bookmarkEnd w:id="91"/>
       <w:bookmarkEnd w:id="92"/>
       <w:bookmarkEnd w:id="93"/>
+      <w:bookmarkEnd w:id="94"/>
     </w:p>
     <w:p>
       <w:pPr>
@@ -34005,7 +34018,6 @@
         <w:rPr>
           <w:szCs w:val="24"/>
         </w:rPr>
-        <w:lastRenderedPageBreak/>
         <w:t xml:space="preserve">Since Dyninst uses the C++11x standard, you will also need to enable this option for your compiler. For GCC versions 4.3 and later, this is done by specifying </w:t>
       </w:r>
       <w:r>
@@ -34442,7 +34454,6 @@
           <w:sz w:val="24"/>
           <w:szCs w:val="24"/>
         </w:rPr>
-        <w:lastRenderedPageBreak/>
         <w:t>This section describes how to tune Dyninst for optimum performance.  During the course of a run, Dyninst will perform several types of analysis on the binary, make safety assumptions about instrumentation that is inserted, and rewrite the binary (perhaps several times).  Given some guidance from the user, Dyninst can make assumptions about what work it needs to do and can deliver significant performance improvements.</w:t>
       </w:r>
     </w:p>
@@ -34773,7 +34784,6 @@
           <w:sz w:val="24"/>
           <w:szCs w:val="24"/>
         </w:rPr>
-        <w:lastRenderedPageBreak/>
         <w:t xml:space="preserve">To use the insertion set functions, add a call to </w:t>
       </w:r>
       <w:r>
@@ -35250,7 +35260,6 @@
                 <w:szCs w:val="24"/>
                 <w:lang w:val="it-IT"/>
               </w:rPr>
-              <w:lastRenderedPageBreak/>
               <w:t>Unset Trampoline Guard</w:t>
             </w:r>
           </w:p>
@@ -35829,10 +35838,9 @@
       <w:bookmarkStart w:id="117" w:name="_Ref332624259"/>
       <w:bookmarkStart w:id="118" w:name="_Ref332624249"/>
       <w:bookmarkStart w:id="119" w:name="_Ref332624091"/>
-      <w:bookmarkStart w:id="120" w:name="_Appendix_A_-"/>
-      <w:bookmarkStart w:id="121" w:name="_Toc529517726"/>
-      <w:r>
-        <w:lastRenderedPageBreak/>
+      <w:bookmarkStart w:id="120" w:name="_Toc529517726"/>
+      <w:bookmarkStart w:id="121" w:name="_Appendix_A_-"/>
+      <w:r>
         <w:t xml:space="preserve">Appendix A - </w:t>
       </w:r>
       <w:bookmarkEnd w:id="102"/>
@@ -35856,7 +35864,7 @@
       <w:bookmarkEnd w:id="117"/>
       <w:bookmarkEnd w:id="118"/>
       <w:bookmarkEnd w:id="119"/>
-      <w:bookmarkEnd w:id="121"/>
+      <w:bookmarkEnd w:id="120"/>
     </w:p>
     <w:p>
       <w:pPr>
@@ -37234,7 +37242,6 @@
         <w:rPr>
           <w:rFonts w:eastAsia="Courier New"/>
         </w:rPr>
-        <w:lastRenderedPageBreak/>
         <w:t xml:space="preserve">    </w:t>
       </w:r>
       <w:r>
@@ -38072,7 +38079,6 @@
         <w:rPr>
           <w:rFonts w:eastAsia="Courier New"/>
         </w:rPr>
-        <w:lastRenderedPageBreak/>
         <w:t xml:space="preserve">        </w:t>
       </w:r>
       <w:r>
@@ -38764,7 +38770,6 @@
         <w:rPr>
           <w:rFonts w:eastAsia="Courier New"/>
         </w:rPr>
-        <w:lastRenderedPageBreak/>
         <w:t xml:space="preserve">    </w:t>
       </w:r>
       <w:r>
@@ -39525,7 +39530,6 @@
         <w:rPr>
           <w:rFonts w:eastAsia="Courier New"/>
         </w:rPr>
-        <w:lastRenderedPageBreak/>
         <w:t xml:space="preserve">                </w:t>
       </w:r>
       <w:r>
@@ -40154,7 +40158,6 @@
         <w:rPr>
           <w:rFonts w:eastAsia="Courier New"/>
         </w:rPr>
-        <w:lastRenderedPageBreak/>
         <w:t xml:space="preserve">    </w:t>
       </w:r>
       <w:r>
@@ -40966,7 +40969,6 @@
         <w:rPr>
           <w:rFonts w:eastAsia="Courier New"/>
         </w:rPr>
-        <w:lastRenderedPageBreak/>
         <w:t xml:space="preserve">    </w:t>
       </w:r>
       <w:r>
@@ -41801,7 +41803,6 @@
         <w:rPr>
           <w:rFonts w:eastAsia="Courier New"/>
         </w:rPr>
-        <w:lastRenderedPageBreak/>
         <w:t xml:space="preserve">    </w:t>
       </w:r>
     </w:p>
@@ -42455,7 +42456,6 @@
         </w:rPr>
       </w:pPr>
       <w:r>
-        <w:lastRenderedPageBreak/>
         <w:t>void usage() {</w:t>
       </w:r>
     </w:p>
@@ -43202,7 +43202,6 @@
         <w:pStyle w:val="PlainText"/>
       </w:pPr>
       <w:r>
-        <w:lastRenderedPageBreak/>
         <w:t>// this returns the file descriptor to the mutator - the mutatee has</w:t>
       </w:r>
     </w:p>
@@ -43959,7 +43958,6 @@
         <w:rPr>
           <w:rFonts w:eastAsia="Courier New"/>
         </w:rPr>
-        <w:lastRenderedPageBreak/>
         <w:t xml:space="preserve">    </w:t>
       </w:r>
       <w:r>
@@ -44691,7 +44689,6 @@
         <w:rPr>
           <w:rFonts w:eastAsia="Courier New"/>
         </w:rPr>
-        <w:lastRenderedPageBreak/>
         <w:t xml:space="preserve">    </w:t>
       </w:r>
       <w:r>
@@ -45436,7 +45433,6 @@
         <w:rPr>
           <w:rFonts w:eastAsia="Courier New"/>
         </w:rPr>
-        <w:lastRenderedPageBreak/>
         <w:t xml:space="preserve">    </w:t>
       </w:r>
       <w:r>
@@ -45895,12 +45891,12 @@
     <w:p>
       <w:pPr>
         <w:sectPr>
-          <w:headerReference w:type="even" r:id="rId19"/>
-          <w:headerReference w:type="default" r:id="rId20"/>
-          <w:footerReference w:type="even" r:id="rId21"/>
-          <w:footerReference w:type="default" r:id="rId22"/>
-          <w:headerReference w:type="first" r:id="rId23"/>
-          <w:footerReference w:type="first" r:id="rId24"/>
+          <w:headerReference w:type="even" r:id="rId21"/>
+          <w:headerReference w:type="default" r:id="rId22"/>
+          <w:footerReference w:type="even" r:id="rId23"/>
+          <w:footerReference w:type="default" r:id="rId24"/>
+          <w:headerReference w:type="first" r:id="rId25"/>
+          <w:footerReference w:type="first" r:id="rId26"/>
           <w:pgSz w:w="12240" w:h="15840"/>
           <w:pgMar w:top="1440" w:right="1440" w:bottom="1440" w:left="1440" w:header="720" w:footer="720" w:gutter="0"/>
           <w:pgNumType w:start="0"/>
@@ -45919,7 +45915,6 @@
       </w:pPr>
       <w:bookmarkStart w:id="126" w:name="_Toc529517731"/>
       <w:r>
-        <w:lastRenderedPageBreak/>
         <w:t>Appendix B - Running the Test Cases</w:t>
       </w:r>
       <w:bookmarkEnd w:id="126"/>
@@ -46222,7 +46217,6 @@
         <w:pStyle w:val="DefinitionCharCharCharCharCharCharCharCharCharChar"/>
       </w:pPr>
       <w:r>
-        <w:lastRenderedPageBreak/>
         <w:t>-rewriter</w:t>
       </w:r>
     </w:p>
@@ -46441,7 +46435,6 @@
         <w:pStyle w:val="DefinitionCharCharCharCharCharCharCharCharCharChar"/>
       </w:pPr>
       <w:r>
-        <w:lastRenderedPageBreak/>
         <w:t>-pic</w:t>
       </w:r>
     </w:p>
@@ -46679,12 +46672,12 @@
     <w:p>
       <w:pPr>
         <w:sectPr>
-          <w:headerReference w:type="even" r:id="rId25"/>
-          <w:headerReference w:type="default" r:id="rId26"/>
-          <w:footerReference w:type="even" r:id="rId27"/>
-          <w:footerReference w:type="default" r:id="rId28"/>
-          <w:headerReference w:type="first" r:id="rId29"/>
-          <w:footerReference w:type="first" r:id="rId30"/>
+          <w:headerReference w:type="even" r:id="rId27"/>
+          <w:headerReference w:type="default" r:id="rId28"/>
+          <w:footerReference w:type="even" r:id="rId29"/>
+          <w:footerReference w:type="default" r:id="rId30"/>
+          <w:headerReference w:type="first" r:id="rId31"/>
+          <w:footerReference w:type="first" r:id="rId32"/>
           <w:pgSz w:w="12240" w:h="15840"/>
           <w:pgMar w:top="1440" w:right="1440" w:bottom="1440" w:left="1440" w:header="720" w:footer="720" w:gutter="0"/>
           <w:cols w:space="720"/>
@@ -46702,7 +46695,6 @@
       </w:pPr>
       <w:bookmarkStart w:id="127" w:name="_Toc529517732"/>
       <w:r>
-        <w:lastRenderedPageBreak/>
         <w:t>Appendix C - Common pitfalls</w:t>
       </w:r>
       <w:bookmarkEnd w:id="127"/>
@@ -46917,12 +46909,12 @@
     <w:p>
       <w:pPr>
         <w:sectPr>
-          <w:headerReference w:type="even" r:id="rId31"/>
-          <w:headerReference w:type="default" r:id="rId32"/>
-          <w:footerReference w:type="even" r:id="rId33"/>
-          <w:footerReference w:type="default" r:id="rId34"/>
-          <w:headerReference w:type="first" r:id="rId35"/>
-          <w:footerReference w:type="first" r:id="rId36"/>
+          <w:headerReference w:type="even" r:id="rId33"/>
+          <w:headerReference w:type="default" r:id="rId34"/>
+          <w:footerReference w:type="even" r:id="rId35"/>
+          <w:footerReference w:type="default" r:id="rId36"/>
+          <w:headerReference w:type="first" r:id="rId37"/>
+          <w:footerReference w:type="first" r:id="rId38"/>
           <w:pgSz w:w="12240" w:h="15840"/>
           <w:pgMar w:top="1440" w:right="1440" w:bottom="1440" w:left="1440" w:header="720" w:footer="720" w:gutter="0"/>
           <w:cols w:space="720"/>
@@ -47500,7 +47492,6 @@
         </w:tabs>
       </w:pPr>
       <w:r>
-        <w:lastRenderedPageBreak/>
         <w:t>D</w:t>
       </w:r>
     </w:p>
@@ -48075,7 +48066,6 @@
         </w:tabs>
       </w:pPr>
       <w:r>
-        <w:lastRenderedPageBreak/>
         <w:t>getPC · 63</w:t>
       </w:r>
     </w:p>
@@ -48432,7 +48422,6 @@
         </w:tabs>
       </w:pPr>
       <w:r>
-        <w:lastRenderedPageBreak/>
         <w:t>P</w:t>
       </w:r>
     </w:p>
@@ -48783,7 +48772,6 @@
       </w:pPr>
       <w:bookmarkStart w:id="128" w:name="_Toc529517733"/>
       <w:r>
-        <w:lastRenderedPageBreak/>
         <w:t>References</w:t>
       </w:r>
       <w:bookmarkEnd w:id="128"/>
@@ -48924,7 +48912,7 @@
         <w:fldChar w:fldCharType="end"/>
       </w:r>
     </w:p>
-    <w:bookmarkEnd w:id="120"/>
+    <w:bookmarkEnd w:id="121"/>
     <w:p/>
     <w:p/>
     <w:sectPr>
@@ -48940,7 +48928,7 @@
 </file>
 
 <file path=word/endnotes.xml><?xml version="1.0" encoding="utf-8"?>
-<w:endnotes xmlns:wpc="http://schemas.microsoft.com/office/word/2010/wordprocessingCanvas" xmlns:mo="http://schemas.microsoft.com/office/mac/office/2008/main" xmlns:mc="http://schemas.openxmlformats.org/markup-compatibility/2006" xmlns:mv="urn:schemas-microsoft-com:mac:vml" xmlns:o="urn:schemas-microsoft-com:office:office" xmlns:r="http://schemas.openxmlformats.org/officeDocument/2006/relationships" xmlns:m="http://schemas.openxmlformats.org/officeDocument/2006/math" xmlns:v="urn:schemas-microsoft-com:vml" xmlns:wp14="http://schemas.microsoft.com/office/word/2010/wordprocessingDrawing" xmlns:wp="http://schemas.openxmlformats.org/drawingml/2006/wordprocessingDrawing" xmlns:w10="urn:schemas-microsoft-com:office:word" xmlns:w="http://schemas.openxmlformats.org/wordprocessingml/2006/main" xmlns:w14="http://schemas.microsoft.com/office/word/2010/wordml" xmlns:w15="http://schemas.microsoft.com/office/word/2012/wordml" xmlns:wpg="http://schemas.microsoft.com/office/word/2010/wordprocessingGroup" xmlns:wpi="http://schemas.microsoft.com/office/word/2010/wordprocessingInk" xmlns:wne="http://schemas.microsoft.com/office/word/2006/wordml" xmlns:wps="http://schemas.microsoft.com/office/word/2010/wordprocessingShape" mc:Ignorable="w14 w15 wp14">
+<w:endnotes xmlns:wpc="http://schemas.microsoft.com/office/word/2010/wordprocessingCanvas" xmlns:cx="http://schemas.microsoft.com/office/drawing/2014/chartex" xmlns:cx1="http://schemas.microsoft.com/office/drawing/2015/9/8/chartex" xmlns:cx2="http://schemas.microsoft.com/office/drawing/2015/10/21/chartex" xmlns:cx3="http://schemas.microsoft.com/office/drawing/2016/5/9/chartex" xmlns:cx4="http://schemas.microsoft.com/office/drawing/2016/5/10/chartex" xmlns:cx5="http://schemas.microsoft.com/office/drawing/2016/5/11/chartex" xmlns:cx6="http://schemas.microsoft.com/office/drawing/2016/5/12/chartex" xmlns:cx7="http://schemas.microsoft.com/office/drawing/2016/5/13/chartex" xmlns:cx8="http://schemas.microsoft.com/office/drawing/2016/5/14/chartex" xmlns:mc="http://schemas.openxmlformats.org/markup-compatibility/2006" xmlns:aink="http://schemas.microsoft.com/office/drawing/2016/ink" xmlns:am3d="http://schemas.microsoft.com/office/drawing/2017/model3d" xmlns:o="urn:schemas-microsoft-com:office:office" xmlns:r="http://schemas.openxmlformats.org/officeDocument/2006/relationships" xmlns:m="http://schemas.openxmlformats.org/officeDocument/2006/math" xmlns:v="urn:schemas-microsoft-com:vml" xmlns:wp14="http://schemas.microsoft.com/office/word/2010/wordprocessingDrawing" xmlns:wp="http://schemas.openxmlformats.org/drawingml/2006/wordprocessingDrawing" xmlns:w10="urn:schemas-microsoft-com:office:word" xmlns:w="http://schemas.openxmlformats.org/wordprocessingml/2006/main" xmlns:w14="http://schemas.microsoft.com/office/word/2010/wordml" xmlns:w15="http://schemas.microsoft.com/office/word/2012/wordml" xmlns:w16cid="http://schemas.microsoft.com/office/word/2016/wordml/cid" xmlns:w16se="http://schemas.microsoft.com/office/word/2015/wordml/symex" xmlns:wpg="http://schemas.microsoft.com/office/word/2010/wordprocessingGroup" xmlns:wpi="http://schemas.microsoft.com/office/word/2010/wordprocessingInk" xmlns:wne="http://schemas.microsoft.com/office/word/2006/wordml" xmlns:wps="http://schemas.microsoft.com/office/word/2010/wordprocessingShape" mc:Ignorable="w14 w15 w16se w16cid wp14">
   <w:endnote w:type="separator" w:id="-1">
     <w:p>
       <w:r>
@@ -48959,7 +48947,23 @@
 </file>
 
 <file path=word/footer1.xml><?xml version="1.0" encoding="utf-8"?>
-<w:ftr xmlns:wpc="http://schemas.microsoft.com/office/word/2010/wordprocessingCanvas" xmlns:mo="http://schemas.microsoft.com/office/mac/office/2008/main" xmlns:mc="http://schemas.openxmlformats.org/markup-compatibility/2006" xmlns:mv="urn:schemas-microsoft-com:mac:vml" xmlns:o="urn:schemas-microsoft-com:office:office" xmlns:r="http://schemas.openxmlformats.org/officeDocument/2006/relationships" xmlns:m="http://schemas.openxmlformats.org/officeDocument/2006/math" xmlns:v="urn:schemas-microsoft-com:vml" xmlns:wp14="http://schemas.microsoft.com/office/word/2010/wordprocessingDrawing" xmlns:wp="http://schemas.openxmlformats.org/drawingml/2006/wordprocessingDrawing" xmlns:w10="urn:schemas-microsoft-com:office:word" xmlns:w="http://schemas.openxmlformats.org/wordprocessingml/2006/main" xmlns:w14="http://schemas.microsoft.com/office/word/2010/wordml" xmlns:w15="http://schemas.microsoft.com/office/word/2012/wordml" xmlns:wpg="http://schemas.microsoft.com/office/word/2010/wordprocessingGroup" xmlns:wpi="http://schemas.microsoft.com/office/word/2010/wordprocessingInk" xmlns:wne="http://schemas.microsoft.com/office/word/2006/wordml" xmlns:wps="http://schemas.microsoft.com/office/word/2010/wordprocessingShape" mc:Ignorable="w14 w15 wp14">
+<w:ftr xmlns:wpc="http://schemas.microsoft.com/office/word/2010/wordprocessingCanvas" xmlns:cx="http://schemas.microsoft.com/office/drawing/2014/chartex" xmlns:cx1="http://schemas.microsoft.com/office/drawing/2015/9/8/chartex" xmlns:cx2="http://schemas.microsoft.com/office/drawing/2015/10/21/chartex" xmlns:cx3="http://schemas.microsoft.com/office/drawing/2016/5/9/chartex" xmlns:cx4="http://schemas.microsoft.com/office/drawing/2016/5/10/chartex" xmlns:cx5="http://schemas.microsoft.com/office/drawing/2016/5/11/chartex" xmlns:cx6="http://schemas.microsoft.com/office/drawing/2016/5/12/chartex" xmlns:cx7="http://schemas.microsoft.com/office/drawing/2016/5/13/chartex" xmlns:cx8="http://schemas.microsoft.com/office/drawing/2016/5/14/chartex" xmlns:mc="http://schemas.openxmlformats.org/markup-compatibility/2006" xmlns:aink="http://schemas.microsoft.com/office/drawing/2016/ink" xmlns:am3d="http://schemas.microsoft.com/office/drawing/2017/model3d" xmlns:o="urn:schemas-microsoft-com:office:office" xmlns:r="http://schemas.openxmlformats.org/officeDocument/2006/relationships" xmlns:m="http://schemas.openxmlformats.org/officeDocument/2006/math" xmlns:v="urn:schemas-microsoft-com:vml" xmlns:wp14="http://schemas.microsoft.com/office/word/2010/wordprocessingDrawing" xmlns:wp="http://schemas.openxmlformats.org/drawingml/2006/wordprocessingDrawing" xmlns:w10="urn:schemas-microsoft-com:office:word" xmlns:w="http://schemas.openxmlformats.org/wordprocessingml/2006/main" xmlns:w14="http://schemas.microsoft.com/office/word/2010/wordml" xmlns:w15="http://schemas.microsoft.com/office/word/2012/wordml" xmlns:w16cid="http://schemas.microsoft.com/office/word/2016/wordml/cid" xmlns:w16se="http://schemas.microsoft.com/office/word/2015/wordml/symex" xmlns:wpg="http://schemas.microsoft.com/office/word/2010/wordprocessingGroup" xmlns:wpi="http://schemas.microsoft.com/office/word/2010/wordprocessingInk" xmlns:wne="http://schemas.microsoft.com/office/word/2006/wordml" xmlns:wps="http://schemas.microsoft.com/office/word/2010/wordprocessingShape" mc:Ignorable="w14 w15 w16se w16cid wp14">
+  <w:p>
+    <w:pPr>
+      <w:pStyle w:val="Footer"/>
+    </w:pPr>
+  </w:p>
+</w:ftr>
+</file>
+
+<file path=word/footer10.xml><?xml version="1.0" encoding="utf-8"?>
+<w:ftr xmlns:wpc="http://schemas.microsoft.com/office/word/2010/wordprocessingCanvas" xmlns:cx="http://schemas.microsoft.com/office/drawing/2014/chartex" xmlns:cx1="http://schemas.microsoft.com/office/drawing/2015/9/8/chartex" xmlns:cx2="http://schemas.microsoft.com/office/drawing/2015/10/21/chartex" xmlns:cx3="http://schemas.microsoft.com/office/drawing/2016/5/9/chartex" xmlns:cx4="http://schemas.microsoft.com/office/drawing/2016/5/10/chartex" xmlns:cx5="http://schemas.microsoft.com/office/drawing/2016/5/11/chartex" xmlns:cx6="http://schemas.microsoft.com/office/drawing/2016/5/12/chartex" xmlns:cx7="http://schemas.microsoft.com/office/drawing/2016/5/13/chartex" xmlns:cx8="http://schemas.microsoft.com/office/drawing/2016/5/14/chartex" xmlns:mc="http://schemas.openxmlformats.org/markup-compatibility/2006" xmlns:aink="http://schemas.microsoft.com/office/drawing/2016/ink" xmlns:am3d="http://schemas.microsoft.com/office/drawing/2017/model3d" xmlns:o="urn:schemas-microsoft-com:office:office" xmlns:r="http://schemas.openxmlformats.org/officeDocument/2006/relationships" xmlns:m="http://schemas.openxmlformats.org/officeDocument/2006/math" xmlns:v="urn:schemas-microsoft-com:vml" xmlns:wp14="http://schemas.microsoft.com/office/word/2010/wordprocessingDrawing" xmlns:wp="http://schemas.openxmlformats.org/drawingml/2006/wordprocessingDrawing" xmlns:w10="urn:schemas-microsoft-com:office:word" xmlns:w="http://schemas.openxmlformats.org/wordprocessingml/2006/main" xmlns:w14="http://schemas.microsoft.com/office/word/2010/wordml" xmlns:w15="http://schemas.microsoft.com/office/word/2012/wordml" xmlns:w16cid="http://schemas.microsoft.com/office/word/2016/wordml/cid" xmlns:w16se="http://schemas.microsoft.com/office/word/2015/wordml/symex" xmlns:wpg="http://schemas.microsoft.com/office/word/2010/wordprocessingGroup" xmlns:wpi="http://schemas.microsoft.com/office/word/2010/wordprocessingInk" xmlns:wne="http://schemas.microsoft.com/office/word/2006/wordml" xmlns:wps="http://schemas.microsoft.com/office/word/2010/wordprocessingShape" mc:Ignorable="w14 w15 w16se w16cid wp14">
+  <w:p/>
+</w:ftr>
+</file>
+
+<file path=word/footer11.xml><?xml version="1.0" encoding="utf-8"?>
+<w:ftr xmlns:wpc="http://schemas.microsoft.com/office/word/2010/wordprocessingCanvas" xmlns:cx="http://schemas.microsoft.com/office/drawing/2014/chartex" xmlns:cx1="http://schemas.microsoft.com/office/drawing/2015/9/8/chartex" xmlns:cx2="http://schemas.microsoft.com/office/drawing/2015/10/21/chartex" xmlns:cx3="http://schemas.microsoft.com/office/drawing/2016/5/9/chartex" xmlns:cx4="http://schemas.microsoft.com/office/drawing/2016/5/10/chartex" xmlns:cx5="http://schemas.microsoft.com/office/drawing/2016/5/11/chartex" xmlns:cx6="http://schemas.microsoft.com/office/drawing/2016/5/12/chartex" xmlns:cx7="http://schemas.microsoft.com/office/drawing/2016/5/13/chartex" xmlns:cx8="http://schemas.microsoft.com/office/drawing/2016/5/14/chartex" xmlns:mc="http://schemas.openxmlformats.org/markup-compatibility/2006" xmlns:aink="http://schemas.microsoft.com/office/drawing/2016/ink" xmlns:am3d="http://schemas.microsoft.com/office/drawing/2017/model3d" xmlns:o="urn:schemas-microsoft-com:office:office" xmlns:r="http://schemas.openxmlformats.org/officeDocument/2006/relationships" xmlns:m="http://schemas.openxmlformats.org/officeDocument/2006/math" xmlns:v="urn:schemas-microsoft-com:vml" xmlns:wp14="http://schemas.microsoft.com/office/word/2010/wordprocessingDrawing" xmlns:wp="http://schemas.openxmlformats.org/drawingml/2006/wordprocessingDrawing" xmlns:w10="urn:schemas-microsoft-com:office:word" xmlns:w="http://schemas.openxmlformats.org/wordprocessingml/2006/main" xmlns:w14="http://schemas.microsoft.com/office/word/2010/wordml" xmlns:w15="http://schemas.microsoft.com/office/word/2012/wordml" xmlns:w16cid="http://schemas.microsoft.com/office/word/2016/wordml/cid" xmlns:w16se="http://schemas.microsoft.com/office/word/2015/wordml/symex" xmlns:wpg="http://schemas.microsoft.com/office/word/2010/wordprocessingGroup" xmlns:wpi="http://schemas.microsoft.com/office/word/2010/wordprocessingInk" xmlns:wne="http://schemas.microsoft.com/office/word/2006/wordml" xmlns:wps="http://schemas.microsoft.com/office/word/2010/wordprocessingShape" mc:Ignorable="w14 w15 w16se w16cid wp14">
   <w:p>
     <w:pPr>
       <w:pStyle w:val="Footer"/>
@@ -48984,8 +48988,20 @@
 </w:ftr>
 </file>
 
-<file path=word/footer10.xml><?xml version="1.0" encoding="utf-8"?>
-<w:ftr xmlns:wpc="http://schemas.microsoft.com/office/word/2010/wordprocessingCanvas" xmlns:mo="http://schemas.microsoft.com/office/mac/office/2008/main" xmlns:mc="http://schemas.openxmlformats.org/markup-compatibility/2006" xmlns:mv="urn:schemas-microsoft-com:mac:vml" xmlns:o="urn:schemas-microsoft-com:office:office" xmlns:r="http://schemas.openxmlformats.org/officeDocument/2006/relationships" xmlns:m="http://schemas.openxmlformats.org/officeDocument/2006/math" xmlns:v="urn:schemas-microsoft-com:vml" xmlns:wp14="http://schemas.microsoft.com/office/word/2010/wordprocessingDrawing" xmlns:wp="http://schemas.openxmlformats.org/drawingml/2006/wordprocessingDrawing" xmlns:w10="urn:schemas-microsoft-com:office:word" xmlns:w="http://schemas.openxmlformats.org/wordprocessingml/2006/main" xmlns:w14="http://schemas.microsoft.com/office/word/2010/wordml" xmlns:w15="http://schemas.microsoft.com/office/word/2012/wordml" xmlns:wpg="http://schemas.microsoft.com/office/word/2010/wordprocessingGroup" xmlns:wpi="http://schemas.microsoft.com/office/word/2010/wordprocessingInk" xmlns:wne="http://schemas.microsoft.com/office/word/2006/wordml" xmlns:wps="http://schemas.microsoft.com/office/word/2010/wordprocessingShape" mc:Ignorable="w14 w15 wp14">
+<file path=word/footer12.xml><?xml version="1.0" encoding="utf-8"?>
+<w:ftr xmlns:wpc="http://schemas.microsoft.com/office/word/2010/wordprocessingCanvas" xmlns:cx="http://schemas.microsoft.com/office/drawing/2014/chartex" xmlns:cx1="http://schemas.microsoft.com/office/drawing/2015/9/8/chartex" xmlns:cx2="http://schemas.microsoft.com/office/drawing/2015/10/21/chartex" xmlns:cx3="http://schemas.microsoft.com/office/drawing/2016/5/9/chartex" xmlns:cx4="http://schemas.microsoft.com/office/drawing/2016/5/10/chartex" xmlns:cx5="http://schemas.microsoft.com/office/drawing/2016/5/11/chartex" xmlns:cx6="http://schemas.microsoft.com/office/drawing/2016/5/12/chartex" xmlns:cx7="http://schemas.microsoft.com/office/drawing/2016/5/13/chartex" xmlns:cx8="http://schemas.microsoft.com/office/drawing/2016/5/14/chartex" xmlns:mc="http://schemas.openxmlformats.org/markup-compatibility/2006" xmlns:aink="http://schemas.microsoft.com/office/drawing/2016/ink" xmlns:am3d="http://schemas.microsoft.com/office/drawing/2017/model3d" xmlns:o="urn:schemas-microsoft-com:office:office" xmlns:r="http://schemas.openxmlformats.org/officeDocument/2006/relationships" xmlns:m="http://schemas.openxmlformats.org/officeDocument/2006/math" xmlns:v="urn:schemas-microsoft-com:vml" xmlns:wp14="http://schemas.microsoft.com/office/word/2010/wordprocessingDrawing" xmlns:wp="http://schemas.openxmlformats.org/drawingml/2006/wordprocessingDrawing" xmlns:w10="urn:schemas-microsoft-com:office:word" xmlns:w="http://schemas.openxmlformats.org/wordprocessingml/2006/main" xmlns:w14="http://schemas.microsoft.com/office/word/2010/wordml" xmlns:w15="http://schemas.microsoft.com/office/word/2012/wordml" xmlns:w16cid="http://schemas.microsoft.com/office/word/2016/wordml/cid" xmlns:w16se="http://schemas.microsoft.com/office/word/2015/wordml/symex" xmlns:wpg="http://schemas.microsoft.com/office/word/2010/wordprocessingGroup" xmlns:wpi="http://schemas.microsoft.com/office/word/2010/wordprocessingInk" xmlns:wne="http://schemas.microsoft.com/office/word/2006/wordml" xmlns:wps="http://schemas.microsoft.com/office/word/2010/wordprocessingShape" mc:Ignorable="w14 w15 w16se w16cid wp14">
+  <w:p/>
+</w:ftr>
+</file>
+
+<file path=word/footer13.xml><?xml version="1.0" encoding="utf-8"?>
+<w:ftr xmlns:wpc="http://schemas.microsoft.com/office/word/2010/wordprocessingCanvas" xmlns:cx="http://schemas.microsoft.com/office/drawing/2014/chartex" xmlns:cx1="http://schemas.microsoft.com/office/drawing/2015/9/8/chartex" xmlns:cx2="http://schemas.microsoft.com/office/drawing/2015/10/21/chartex" xmlns:cx3="http://schemas.microsoft.com/office/drawing/2016/5/9/chartex" xmlns:cx4="http://schemas.microsoft.com/office/drawing/2016/5/10/chartex" xmlns:cx5="http://schemas.microsoft.com/office/drawing/2016/5/11/chartex" xmlns:cx6="http://schemas.microsoft.com/office/drawing/2016/5/12/chartex" xmlns:cx7="http://schemas.microsoft.com/office/drawing/2016/5/13/chartex" xmlns:cx8="http://schemas.microsoft.com/office/drawing/2016/5/14/chartex" xmlns:mc="http://schemas.openxmlformats.org/markup-compatibility/2006" xmlns:aink="http://schemas.microsoft.com/office/drawing/2016/ink" xmlns:am3d="http://schemas.microsoft.com/office/drawing/2017/model3d" xmlns:o="urn:schemas-microsoft-com:office:office" xmlns:r="http://schemas.openxmlformats.org/officeDocument/2006/relationships" xmlns:m="http://schemas.openxmlformats.org/officeDocument/2006/math" xmlns:v="urn:schemas-microsoft-com:vml" xmlns:wp14="http://schemas.microsoft.com/office/word/2010/wordprocessingDrawing" xmlns:wp="http://schemas.openxmlformats.org/drawingml/2006/wordprocessingDrawing" xmlns:w10="urn:schemas-microsoft-com:office:word" xmlns:w="http://schemas.openxmlformats.org/wordprocessingml/2006/main" xmlns:w14="http://schemas.microsoft.com/office/word/2010/wordml" xmlns:w15="http://schemas.microsoft.com/office/word/2012/wordml" xmlns:w16cid="http://schemas.microsoft.com/office/word/2016/wordml/cid" xmlns:w16se="http://schemas.microsoft.com/office/word/2015/wordml/symex" xmlns:wpg="http://schemas.microsoft.com/office/word/2010/wordprocessingGroup" xmlns:wpi="http://schemas.microsoft.com/office/word/2010/wordprocessingInk" xmlns:wne="http://schemas.microsoft.com/office/word/2006/wordml" xmlns:wps="http://schemas.microsoft.com/office/word/2010/wordprocessingShape" mc:Ignorable="w14 w15 w16se w16cid wp14">
+  <w:p/>
+</w:ftr>
+</file>
+
+<file path=word/footer14.xml><?xml version="1.0" encoding="utf-8"?>
+<w:ftr xmlns:wpc="http://schemas.microsoft.com/office/word/2010/wordprocessingCanvas" xmlns:cx="http://schemas.microsoft.com/office/drawing/2014/chartex" xmlns:cx1="http://schemas.microsoft.com/office/drawing/2015/9/8/chartex" xmlns:cx2="http://schemas.microsoft.com/office/drawing/2015/10/21/chartex" xmlns:cx3="http://schemas.microsoft.com/office/drawing/2016/5/9/chartex" xmlns:cx4="http://schemas.microsoft.com/office/drawing/2016/5/10/chartex" xmlns:cx5="http://schemas.microsoft.com/office/drawing/2016/5/11/chartex" xmlns:cx6="http://schemas.microsoft.com/office/drawing/2016/5/12/chartex" xmlns:cx7="http://schemas.microsoft.com/office/drawing/2016/5/13/chartex" xmlns:cx8="http://schemas.microsoft.com/office/drawing/2016/5/14/chartex" xmlns:mc="http://schemas.openxmlformats.org/markup-compatibility/2006" xmlns:aink="http://schemas.microsoft.com/office/drawing/2016/ink" xmlns:am3d="http://schemas.microsoft.com/office/drawing/2017/model3d" xmlns:o="urn:schemas-microsoft-com:office:office" xmlns:r="http://schemas.openxmlformats.org/officeDocument/2006/relationships" xmlns:m="http://schemas.openxmlformats.org/officeDocument/2006/math" xmlns:v="urn:schemas-microsoft-com:vml" xmlns:wp14="http://schemas.microsoft.com/office/word/2010/wordprocessingDrawing" xmlns:wp="http://schemas.openxmlformats.org/drawingml/2006/wordprocessingDrawing" xmlns:w10="urn:schemas-microsoft-com:office:word" xmlns:w="http://schemas.openxmlformats.org/wordprocessingml/2006/main" xmlns:w14="http://schemas.microsoft.com/office/word/2010/wordml" xmlns:w15="http://schemas.microsoft.com/office/word/2012/wordml" xmlns:w16cid="http://schemas.microsoft.com/office/word/2016/wordml/cid" xmlns:w16se="http://schemas.microsoft.com/office/word/2015/wordml/symex" xmlns:wpg="http://schemas.microsoft.com/office/word/2010/wordprocessingGroup" xmlns:wpi="http://schemas.microsoft.com/office/word/2010/wordprocessingInk" xmlns:wne="http://schemas.microsoft.com/office/word/2006/wordml" xmlns:wps="http://schemas.microsoft.com/office/word/2010/wordprocessingShape" mc:Ignorable="w14 w15 w16se w16cid wp14">
   <w:p>
     <w:pPr>
       <w:pStyle w:val="Footer"/>
@@ -49010,20 +49026,14 @@
 </w:ftr>
 </file>
 
-<file path=word/footer11.xml><?xml version="1.0" encoding="utf-8"?>
-<w:ftr xmlns:wpc="http://schemas.microsoft.com/office/word/2010/wordprocessingCanvas" xmlns:mo="http://schemas.microsoft.com/office/mac/office/2008/main" xmlns:mc="http://schemas.openxmlformats.org/markup-compatibility/2006" xmlns:mv="urn:schemas-microsoft-com:mac:vml" xmlns:o="urn:schemas-microsoft-com:office:office" xmlns:r="http://schemas.openxmlformats.org/officeDocument/2006/relationships" xmlns:m="http://schemas.openxmlformats.org/officeDocument/2006/math" xmlns:v="urn:schemas-microsoft-com:vml" xmlns:wp14="http://schemas.microsoft.com/office/word/2010/wordprocessingDrawing" xmlns:wp="http://schemas.openxmlformats.org/drawingml/2006/wordprocessingDrawing" xmlns:w10="urn:schemas-microsoft-com:office:word" xmlns:w="http://schemas.openxmlformats.org/wordprocessingml/2006/main" xmlns:w14="http://schemas.microsoft.com/office/word/2010/wordml" xmlns:w15="http://schemas.microsoft.com/office/word/2012/wordml" xmlns:wpg="http://schemas.microsoft.com/office/word/2010/wordprocessingGroup" xmlns:wpi="http://schemas.microsoft.com/office/word/2010/wordprocessingInk" xmlns:wne="http://schemas.microsoft.com/office/word/2006/wordml" xmlns:wps="http://schemas.microsoft.com/office/word/2010/wordprocessingShape" mc:Ignorable="w14 w15 wp14">
+<file path=word/footer15.xml><?xml version="1.0" encoding="utf-8"?>
+<w:ftr xmlns:wpc="http://schemas.microsoft.com/office/word/2010/wordprocessingCanvas" xmlns:cx="http://schemas.microsoft.com/office/drawing/2014/chartex" xmlns:cx1="http://schemas.microsoft.com/office/drawing/2015/9/8/chartex" xmlns:cx2="http://schemas.microsoft.com/office/drawing/2015/10/21/chartex" xmlns:cx3="http://schemas.microsoft.com/office/drawing/2016/5/9/chartex" xmlns:cx4="http://schemas.microsoft.com/office/drawing/2016/5/10/chartex" xmlns:cx5="http://schemas.microsoft.com/office/drawing/2016/5/11/chartex" xmlns:cx6="http://schemas.microsoft.com/office/drawing/2016/5/12/chartex" xmlns:cx7="http://schemas.microsoft.com/office/drawing/2016/5/13/chartex" xmlns:cx8="http://schemas.microsoft.com/office/drawing/2016/5/14/chartex" xmlns:mc="http://schemas.openxmlformats.org/markup-compatibility/2006" xmlns:aink="http://schemas.microsoft.com/office/drawing/2016/ink" xmlns:am3d="http://schemas.microsoft.com/office/drawing/2017/model3d" xmlns:o="urn:schemas-microsoft-com:office:office" xmlns:r="http://schemas.openxmlformats.org/officeDocument/2006/relationships" xmlns:m="http://schemas.openxmlformats.org/officeDocument/2006/math" xmlns:v="urn:schemas-microsoft-com:vml" xmlns:wp14="http://schemas.microsoft.com/office/word/2010/wordprocessingDrawing" xmlns:wp="http://schemas.openxmlformats.org/drawingml/2006/wordprocessingDrawing" xmlns:w10="urn:schemas-microsoft-com:office:word" xmlns:w="http://schemas.openxmlformats.org/wordprocessingml/2006/main" xmlns:w14="http://schemas.microsoft.com/office/word/2010/wordml" xmlns:w15="http://schemas.microsoft.com/office/word/2012/wordml" xmlns:w16cid="http://schemas.microsoft.com/office/word/2016/wordml/cid" xmlns:w16se="http://schemas.microsoft.com/office/word/2015/wordml/symex" xmlns:wpg="http://schemas.microsoft.com/office/word/2010/wordprocessingGroup" xmlns:wpi="http://schemas.microsoft.com/office/word/2010/wordprocessingInk" xmlns:wne="http://schemas.microsoft.com/office/word/2006/wordml" xmlns:wps="http://schemas.microsoft.com/office/word/2010/wordprocessingShape" mc:Ignorable="w14 w15 w16se w16cid wp14">
   <w:p/>
 </w:ftr>
 </file>
 
-<file path=word/footer12.xml><?xml version="1.0" encoding="utf-8"?>
-<w:ftr xmlns:wpc="http://schemas.microsoft.com/office/word/2010/wordprocessingCanvas" xmlns:mo="http://schemas.microsoft.com/office/mac/office/2008/main" xmlns:mc="http://schemas.openxmlformats.org/markup-compatibility/2006" xmlns:mv="urn:schemas-microsoft-com:mac:vml" xmlns:o="urn:schemas-microsoft-com:office:office" xmlns:r="http://schemas.openxmlformats.org/officeDocument/2006/relationships" xmlns:m="http://schemas.openxmlformats.org/officeDocument/2006/math" xmlns:v="urn:schemas-microsoft-com:vml" xmlns:wp14="http://schemas.microsoft.com/office/word/2010/wordprocessingDrawing" xmlns:wp="http://schemas.openxmlformats.org/drawingml/2006/wordprocessingDrawing" xmlns:w10="urn:schemas-microsoft-com:office:word" xmlns:w="http://schemas.openxmlformats.org/wordprocessingml/2006/main" xmlns:w14="http://schemas.microsoft.com/office/word/2010/wordml" xmlns:w15="http://schemas.microsoft.com/office/word/2012/wordml" xmlns:wpg="http://schemas.microsoft.com/office/word/2010/wordprocessingGroup" xmlns:wpi="http://schemas.microsoft.com/office/word/2010/wordprocessingInk" xmlns:wne="http://schemas.microsoft.com/office/word/2006/wordml" xmlns:wps="http://schemas.microsoft.com/office/word/2010/wordprocessingShape" mc:Ignorable="w14 w15 wp14">
-  <w:p/>
-</w:ftr>
-</file>
-
-<file path=word/footer13.xml><?xml version="1.0" encoding="utf-8"?>
-<w:ftr xmlns:wpc="http://schemas.microsoft.com/office/word/2010/wordprocessingCanvas" xmlns:mo="http://schemas.microsoft.com/office/mac/office/2008/main" xmlns:mc="http://schemas.openxmlformats.org/markup-compatibility/2006" xmlns:mv="urn:schemas-microsoft-com:mac:vml" xmlns:o="urn:schemas-microsoft-com:office:office" xmlns:r="http://schemas.openxmlformats.org/officeDocument/2006/relationships" xmlns:m="http://schemas.openxmlformats.org/officeDocument/2006/math" xmlns:v="urn:schemas-microsoft-com:vml" xmlns:wp14="http://schemas.microsoft.com/office/word/2010/wordprocessingDrawing" xmlns:wp="http://schemas.openxmlformats.org/drawingml/2006/wordprocessingDrawing" xmlns:w10="urn:schemas-microsoft-com:office:word" xmlns:w="http://schemas.openxmlformats.org/wordprocessingml/2006/main" xmlns:w14="http://schemas.microsoft.com/office/word/2010/wordml" xmlns:w15="http://schemas.microsoft.com/office/word/2012/wordml" xmlns:wpg="http://schemas.microsoft.com/office/word/2010/wordprocessingGroup" xmlns:wpi="http://schemas.microsoft.com/office/word/2010/wordprocessingInk" xmlns:wne="http://schemas.microsoft.com/office/word/2006/wordml" xmlns:wps="http://schemas.microsoft.com/office/word/2010/wordprocessingShape" mc:Ignorable="w14 w15 wp14">
+<file path=word/footer2.xml><?xml version="1.0" encoding="utf-8"?>
+<w:ftr xmlns:wpc="http://schemas.microsoft.com/office/word/2010/wordprocessingCanvas" xmlns:cx="http://schemas.microsoft.com/office/drawing/2014/chartex" xmlns:cx1="http://schemas.microsoft.com/office/drawing/2015/9/8/chartex" xmlns:cx2="http://schemas.microsoft.com/office/drawing/2015/10/21/chartex" xmlns:cx3="http://schemas.microsoft.com/office/drawing/2016/5/9/chartex" xmlns:cx4="http://schemas.microsoft.com/office/drawing/2016/5/10/chartex" xmlns:cx5="http://schemas.microsoft.com/office/drawing/2016/5/11/chartex" xmlns:cx6="http://schemas.microsoft.com/office/drawing/2016/5/12/chartex" xmlns:cx7="http://schemas.microsoft.com/office/drawing/2016/5/13/chartex" xmlns:cx8="http://schemas.microsoft.com/office/drawing/2016/5/14/chartex" xmlns:mc="http://schemas.openxmlformats.org/markup-compatibility/2006" xmlns:aink="http://schemas.microsoft.com/office/drawing/2016/ink" xmlns:am3d="http://schemas.microsoft.com/office/drawing/2017/model3d" xmlns:o="urn:schemas-microsoft-com:office:office" xmlns:r="http://schemas.openxmlformats.org/officeDocument/2006/relationships" xmlns:m="http://schemas.openxmlformats.org/officeDocument/2006/math" xmlns:v="urn:schemas-microsoft-com:vml" xmlns:wp14="http://schemas.microsoft.com/office/word/2010/wordprocessingDrawing" xmlns:wp="http://schemas.openxmlformats.org/drawingml/2006/wordprocessingDrawing" xmlns:w10="urn:schemas-microsoft-com:office:word" xmlns:w="http://schemas.openxmlformats.org/wordprocessingml/2006/main" xmlns:w14="http://schemas.microsoft.com/office/word/2010/wordml" xmlns:w15="http://schemas.microsoft.com/office/word/2012/wordml" xmlns:w16cid="http://schemas.microsoft.com/office/word/2016/wordml/cid" xmlns:w16se="http://schemas.microsoft.com/office/word/2015/wordml/symex" xmlns:wpg="http://schemas.microsoft.com/office/word/2010/wordprocessingGroup" xmlns:wpi="http://schemas.microsoft.com/office/word/2010/wordprocessingInk" xmlns:wne="http://schemas.microsoft.com/office/word/2006/wordml" xmlns:wps="http://schemas.microsoft.com/office/word/2010/wordprocessingShape" mc:Ignorable="w14 w15 w16se w16cid wp14">
   <w:p>
     <w:pPr>
       <w:pStyle w:val="Footer"/>
@@ -49048,14 +49058,8 @@
 </w:ftr>
 </file>
 
-<file path=word/footer14.xml><?xml version="1.0" encoding="utf-8"?>
-<w:ftr xmlns:wpc="http://schemas.microsoft.com/office/word/2010/wordprocessingCanvas" xmlns:mo="http://schemas.microsoft.com/office/mac/office/2008/main" xmlns:mc="http://schemas.openxmlformats.org/markup-compatibility/2006" xmlns:mv="urn:schemas-microsoft-com:mac:vml" xmlns:o="urn:schemas-microsoft-com:office:office" xmlns:r="http://schemas.openxmlformats.org/officeDocument/2006/relationships" xmlns:m="http://schemas.openxmlformats.org/officeDocument/2006/math" xmlns:v="urn:schemas-microsoft-com:vml" xmlns:wp14="http://schemas.microsoft.com/office/word/2010/wordprocessingDrawing" xmlns:wp="http://schemas.openxmlformats.org/drawingml/2006/wordprocessingDrawing" xmlns:w10="urn:schemas-microsoft-com:office:word" xmlns:w="http://schemas.openxmlformats.org/wordprocessingml/2006/main" xmlns:w14="http://schemas.microsoft.com/office/word/2010/wordml" xmlns:w15="http://schemas.microsoft.com/office/word/2012/wordml" xmlns:wpg="http://schemas.microsoft.com/office/word/2010/wordprocessingGroup" xmlns:wpi="http://schemas.microsoft.com/office/word/2010/wordprocessingInk" xmlns:wne="http://schemas.microsoft.com/office/word/2006/wordml" xmlns:wps="http://schemas.microsoft.com/office/word/2010/wordprocessingShape" mc:Ignorable="w14 w15 wp14">
-  <w:p/>
-</w:ftr>
-</file>
-
-<file path=word/footer2.xml><?xml version="1.0" encoding="utf-8"?>
-<w:ftr xmlns:wpc="http://schemas.microsoft.com/office/word/2010/wordprocessingCanvas" xmlns:mo="http://schemas.microsoft.com/office/mac/office/2008/main" xmlns:mc="http://schemas.openxmlformats.org/markup-compatibility/2006" xmlns:mv="urn:schemas-microsoft-com:mac:vml" xmlns:o="urn:schemas-microsoft-com:office:office" xmlns:r="http://schemas.openxmlformats.org/officeDocument/2006/relationships" xmlns:m="http://schemas.openxmlformats.org/officeDocument/2006/math" xmlns:v="urn:schemas-microsoft-com:vml" xmlns:wp14="http://schemas.microsoft.com/office/word/2010/wordprocessingDrawing" xmlns:wp="http://schemas.openxmlformats.org/drawingml/2006/wordprocessingDrawing" xmlns:w10="urn:schemas-microsoft-com:office:word" xmlns:w="http://schemas.openxmlformats.org/wordprocessingml/2006/main" xmlns:w14="http://schemas.microsoft.com/office/word/2010/wordml" xmlns:w15="http://schemas.microsoft.com/office/word/2012/wordml" xmlns:wpg="http://schemas.microsoft.com/office/word/2010/wordprocessingGroup" xmlns:wpi="http://schemas.microsoft.com/office/word/2010/wordprocessingInk" xmlns:wne="http://schemas.microsoft.com/office/word/2006/wordml" xmlns:wps="http://schemas.microsoft.com/office/word/2010/wordprocessingShape" mc:Ignorable="w14 w15 wp14">
+<file path=word/footer3.xml><?xml version="1.0" encoding="utf-8"?>
+<w:ftr xmlns:wpc="http://schemas.microsoft.com/office/word/2010/wordprocessingCanvas" xmlns:cx="http://schemas.microsoft.com/office/drawing/2014/chartex" xmlns:cx1="http://schemas.microsoft.com/office/drawing/2015/9/8/chartex" xmlns:cx2="http://schemas.microsoft.com/office/drawing/2015/10/21/chartex" xmlns:cx3="http://schemas.microsoft.com/office/drawing/2016/5/9/chartex" xmlns:cx4="http://schemas.microsoft.com/office/drawing/2016/5/10/chartex" xmlns:cx5="http://schemas.microsoft.com/office/drawing/2016/5/11/chartex" xmlns:cx6="http://schemas.microsoft.com/office/drawing/2016/5/12/chartex" xmlns:cx7="http://schemas.microsoft.com/office/drawing/2016/5/13/chartex" xmlns:cx8="http://schemas.microsoft.com/office/drawing/2016/5/14/chartex" xmlns:mc="http://schemas.openxmlformats.org/markup-compatibility/2006" xmlns:aink="http://schemas.microsoft.com/office/drawing/2016/ink" xmlns:am3d="http://schemas.microsoft.com/office/drawing/2017/model3d" xmlns:o="urn:schemas-microsoft-com:office:office" xmlns:r="http://schemas.openxmlformats.org/officeDocument/2006/relationships" xmlns:m="http://schemas.openxmlformats.org/officeDocument/2006/math" xmlns:v="urn:schemas-microsoft-com:vml" xmlns:wp14="http://schemas.microsoft.com/office/word/2010/wordprocessingDrawing" xmlns:wp="http://schemas.openxmlformats.org/drawingml/2006/wordprocessingDrawing" xmlns:w10="urn:schemas-microsoft-com:office:word" xmlns:w="http://schemas.openxmlformats.org/wordprocessingml/2006/main" xmlns:w14="http://schemas.microsoft.com/office/word/2010/wordml" xmlns:w15="http://schemas.microsoft.com/office/word/2012/wordml" xmlns:w16cid="http://schemas.microsoft.com/office/word/2016/wordml/cid" xmlns:w16se="http://schemas.microsoft.com/office/word/2015/wordml/symex" xmlns:wpg="http://schemas.microsoft.com/office/word/2010/wordprocessingGroup" xmlns:wpi="http://schemas.microsoft.com/office/word/2010/wordprocessingInk" xmlns:wne="http://schemas.microsoft.com/office/word/2006/wordml" xmlns:wps="http://schemas.microsoft.com/office/word/2010/wordprocessingShape" mc:Ignorable="w14 w15 w16se w16cid wp14">
   <w:p>
     <w:pPr>
       <w:pStyle w:val="Footer"/>
@@ -49105,7 +49109,7 @@
         <w:i/>
         <w:noProof/>
       </w:rPr>
-      <w:t>11/9/2018</w:t>
+      <w:t>5/10/2019</w:t>
     </w:r>
     <w:r>
       <w:rPr>
@@ -49123,14 +49127,14 @@
 </w:ftr>
 </file>
 
-<file path=word/footer3.xml><?xml version="1.0" encoding="utf-8"?>
-<w:ftr xmlns:wpc="http://schemas.microsoft.com/office/word/2010/wordprocessingCanvas" xmlns:mo="http://schemas.microsoft.com/office/mac/office/2008/main" xmlns:mc="http://schemas.openxmlformats.org/markup-compatibility/2006" xmlns:mv="urn:schemas-microsoft-com:mac:vml" xmlns:o="urn:schemas-microsoft-com:office:office" xmlns:r="http://schemas.openxmlformats.org/officeDocument/2006/relationships" xmlns:m="http://schemas.openxmlformats.org/officeDocument/2006/math" xmlns:v="urn:schemas-microsoft-com:vml" xmlns:wp14="http://schemas.microsoft.com/office/word/2010/wordprocessingDrawing" xmlns:wp="http://schemas.openxmlformats.org/drawingml/2006/wordprocessingDrawing" xmlns:w10="urn:schemas-microsoft-com:office:word" xmlns:w="http://schemas.openxmlformats.org/wordprocessingml/2006/main" xmlns:w14="http://schemas.microsoft.com/office/word/2010/wordml" xmlns:w15="http://schemas.microsoft.com/office/word/2012/wordml" xmlns:wpg="http://schemas.microsoft.com/office/word/2010/wordprocessingGroup" xmlns:wpi="http://schemas.microsoft.com/office/word/2010/wordprocessingInk" xmlns:wne="http://schemas.microsoft.com/office/word/2006/wordml" xmlns:wps="http://schemas.microsoft.com/office/word/2010/wordprocessingShape" mc:Ignorable="w14 w15 wp14">
+<file path=word/footer4.xml><?xml version="1.0" encoding="utf-8"?>
+<w:ftr xmlns:wpc="http://schemas.microsoft.com/office/word/2010/wordprocessingCanvas" xmlns:cx="http://schemas.microsoft.com/office/drawing/2014/chartex" xmlns:cx1="http://schemas.microsoft.com/office/drawing/2015/9/8/chartex" xmlns:cx2="http://schemas.microsoft.com/office/drawing/2015/10/21/chartex" xmlns:cx3="http://schemas.microsoft.com/office/drawing/2016/5/9/chartex" xmlns:cx4="http://schemas.microsoft.com/office/drawing/2016/5/10/chartex" xmlns:cx5="http://schemas.microsoft.com/office/drawing/2016/5/11/chartex" xmlns:cx6="http://schemas.microsoft.com/office/drawing/2016/5/12/chartex" xmlns:cx7="http://schemas.microsoft.com/office/drawing/2016/5/13/chartex" xmlns:cx8="http://schemas.microsoft.com/office/drawing/2016/5/14/chartex" xmlns:mc="http://schemas.openxmlformats.org/markup-compatibility/2006" xmlns:aink="http://schemas.microsoft.com/office/drawing/2016/ink" xmlns:am3d="http://schemas.microsoft.com/office/drawing/2017/model3d" xmlns:o="urn:schemas-microsoft-com:office:office" xmlns:r="http://schemas.openxmlformats.org/officeDocument/2006/relationships" xmlns:m="http://schemas.openxmlformats.org/officeDocument/2006/math" xmlns:v="urn:schemas-microsoft-com:vml" xmlns:wp14="http://schemas.microsoft.com/office/word/2010/wordprocessingDrawing" xmlns:wp="http://schemas.openxmlformats.org/drawingml/2006/wordprocessingDrawing" xmlns:w10="urn:schemas-microsoft-com:office:word" xmlns:w="http://schemas.openxmlformats.org/wordprocessingml/2006/main" xmlns:w14="http://schemas.microsoft.com/office/word/2010/wordml" xmlns:w15="http://schemas.microsoft.com/office/word/2012/wordml" xmlns:w16cid="http://schemas.microsoft.com/office/word/2016/wordml/cid" xmlns:w16se="http://schemas.microsoft.com/office/word/2015/wordml/symex" xmlns:wpg="http://schemas.microsoft.com/office/word/2010/wordprocessingGroup" xmlns:wpi="http://schemas.microsoft.com/office/word/2010/wordprocessingInk" xmlns:wne="http://schemas.microsoft.com/office/word/2006/wordml" xmlns:wps="http://schemas.microsoft.com/office/word/2010/wordprocessingShape" mc:Ignorable="w14 w15 w16se w16cid wp14">
   <w:p/>
 </w:ftr>
 </file>
 
-<file path=word/footer4.xml><?xml version="1.0" encoding="utf-8"?>
-<w:ftr xmlns:wpc="http://schemas.microsoft.com/office/word/2010/wordprocessingCanvas" xmlns:mo="http://schemas.microsoft.com/office/mac/office/2008/main" xmlns:mc="http://schemas.openxmlformats.org/markup-compatibility/2006" xmlns:mv="urn:schemas-microsoft-com:mac:vml" xmlns:o="urn:schemas-microsoft-com:office:office" xmlns:r="http://schemas.openxmlformats.org/officeDocument/2006/relationships" xmlns:m="http://schemas.openxmlformats.org/officeDocument/2006/math" xmlns:v="urn:schemas-microsoft-com:vml" xmlns:wp14="http://schemas.microsoft.com/office/word/2010/wordprocessingDrawing" xmlns:wp="http://schemas.openxmlformats.org/drawingml/2006/wordprocessingDrawing" xmlns:w10="urn:schemas-microsoft-com:office:word" xmlns:w="http://schemas.openxmlformats.org/wordprocessingml/2006/main" xmlns:w14="http://schemas.microsoft.com/office/word/2010/wordml" xmlns:w15="http://schemas.microsoft.com/office/word/2012/wordml" xmlns:wpg="http://schemas.microsoft.com/office/word/2010/wordprocessingGroup" xmlns:wpi="http://schemas.microsoft.com/office/word/2010/wordprocessingInk" xmlns:wne="http://schemas.microsoft.com/office/word/2006/wordml" xmlns:wps="http://schemas.microsoft.com/office/word/2010/wordprocessingShape" mc:Ignorable="w14 w15 wp14">
+<file path=word/footer5.xml><?xml version="1.0" encoding="utf-8"?>
+<w:ftr xmlns:wpc="http://schemas.microsoft.com/office/word/2010/wordprocessingCanvas" xmlns:cx="http://schemas.microsoft.com/office/drawing/2014/chartex" xmlns:cx1="http://schemas.microsoft.com/office/drawing/2015/9/8/chartex" xmlns:cx2="http://schemas.microsoft.com/office/drawing/2015/10/21/chartex" xmlns:cx3="http://schemas.microsoft.com/office/drawing/2016/5/9/chartex" xmlns:cx4="http://schemas.microsoft.com/office/drawing/2016/5/10/chartex" xmlns:cx5="http://schemas.microsoft.com/office/drawing/2016/5/11/chartex" xmlns:cx6="http://schemas.microsoft.com/office/drawing/2016/5/12/chartex" xmlns:cx7="http://schemas.microsoft.com/office/drawing/2016/5/13/chartex" xmlns:cx8="http://schemas.microsoft.com/office/drawing/2016/5/14/chartex" xmlns:mc="http://schemas.openxmlformats.org/markup-compatibility/2006" xmlns:aink="http://schemas.microsoft.com/office/drawing/2016/ink" xmlns:am3d="http://schemas.microsoft.com/office/drawing/2017/model3d" xmlns:o="urn:schemas-microsoft-com:office:office" xmlns:r="http://schemas.openxmlformats.org/officeDocument/2006/relationships" xmlns:m="http://schemas.openxmlformats.org/officeDocument/2006/math" xmlns:v="urn:schemas-microsoft-com:vml" xmlns:wp14="http://schemas.microsoft.com/office/word/2010/wordprocessingDrawing" xmlns:wp="http://schemas.openxmlformats.org/drawingml/2006/wordprocessingDrawing" xmlns:w10="urn:schemas-microsoft-com:office:word" xmlns:w="http://schemas.openxmlformats.org/wordprocessingml/2006/main" xmlns:w14="http://schemas.microsoft.com/office/word/2010/wordml" xmlns:w15="http://schemas.microsoft.com/office/word/2012/wordml" xmlns:w16cid="http://schemas.microsoft.com/office/word/2016/wordml/cid" xmlns:w16se="http://schemas.microsoft.com/office/word/2015/wordml/symex" xmlns:wpg="http://schemas.microsoft.com/office/word/2010/wordprocessingGroup" xmlns:wpi="http://schemas.microsoft.com/office/word/2010/wordprocessingInk" xmlns:wne="http://schemas.microsoft.com/office/word/2006/wordml" xmlns:wps="http://schemas.microsoft.com/office/word/2010/wordprocessingShape" mc:Ignorable="w14 w15 w16se w16cid wp14">
   <w:p>
     <w:pPr>
       <w:pStyle w:val="Footer"/>
@@ -49155,8 +49159,8 @@
 </w:ftr>
 </file>
 
-<file path=word/footer5.xml><?xml version="1.0" encoding="utf-8"?>
-<w:ftr xmlns:wpc="http://schemas.microsoft.com/office/word/2010/wordprocessingCanvas" xmlns:mo="http://schemas.microsoft.com/office/mac/office/2008/main" xmlns:mc="http://schemas.openxmlformats.org/markup-compatibility/2006" xmlns:mv="urn:schemas-microsoft-com:mac:vml" xmlns:o="urn:schemas-microsoft-com:office:office" xmlns:r="http://schemas.openxmlformats.org/officeDocument/2006/relationships" xmlns:m="http://schemas.openxmlformats.org/officeDocument/2006/math" xmlns:v="urn:schemas-microsoft-com:vml" xmlns:wp14="http://schemas.microsoft.com/office/word/2010/wordprocessingDrawing" xmlns:wp="http://schemas.openxmlformats.org/drawingml/2006/wordprocessingDrawing" xmlns:w10="urn:schemas-microsoft-com:office:word" xmlns:w="http://schemas.openxmlformats.org/wordprocessingml/2006/main" xmlns:w14="http://schemas.microsoft.com/office/word/2010/wordml" xmlns:w15="http://schemas.microsoft.com/office/word/2012/wordml" xmlns:wpg="http://schemas.microsoft.com/office/word/2010/wordprocessingGroup" xmlns:wpi="http://schemas.microsoft.com/office/word/2010/wordprocessingInk" xmlns:wne="http://schemas.microsoft.com/office/word/2006/wordml" xmlns:wps="http://schemas.microsoft.com/office/word/2010/wordprocessingShape" mc:Ignorable="w14 w15 wp14">
+<file path=word/footer6.xml><?xml version="1.0" encoding="utf-8"?>
+<w:ftr xmlns:wpc="http://schemas.microsoft.com/office/word/2010/wordprocessingCanvas" xmlns:cx="http://schemas.microsoft.com/office/drawing/2014/chartex" xmlns:cx1="http://schemas.microsoft.com/office/drawing/2015/9/8/chartex" xmlns:cx2="http://schemas.microsoft.com/office/drawing/2015/10/21/chartex" xmlns:cx3="http://schemas.microsoft.com/office/drawing/2016/5/9/chartex" xmlns:cx4="http://schemas.microsoft.com/office/drawing/2016/5/10/chartex" xmlns:cx5="http://schemas.microsoft.com/office/drawing/2016/5/11/chartex" xmlns:cx6="http://schemas.microsoft.com/office/drawing/2016/5/12/chartex" xmlns:cx7="http://schemas.microsoft.com/office/drawing/2016/5/13/chartex" xmlns:cx8="http://schemas.microsoft.com/office/drawing/2016/5/14/chartex" xmlns:mc="http://schemas.openxmlformats.org/markup-compatibility/2006" xmlns:aink="http://schemas.microsoft.com/office/drawing/2016/ink" xmlns:am3d="http://schemas.microsoft.com/office/drawing/2017/model3d" xmlns:o="urn:schemas-microsoft-com:office:office" xmlns:r="http://schemas.openxmlformats.org/officeDocument/2006/relationships" xmlns:m="http://schemas.openxmlformats.org/officeDocument/2006/math" xmlns:v="urn:schemas-microsoft-com:vml" xmlns:wp14="http://schemas.microsoft.com/office/word/2010/wordprocessingDrawing" xmlns:wp="http://schemas.openxmlformats.org/drawingml/2006/wordprocessingDrawing" xmlns:w10="urn:schemas-microsoft-com:office:word" xmlns:w="http://schemas.openxmlformats.org/wordprocessingml/2006/main" xmlns:w14="http://schemas.microsoft.com/office/word/2010/wordml" xmlns:w15="http://schemas.microsoft.com/office/word/2012/wordml" xmlns:w16cid="http://schemas.microsoft.com/office/word/2016/wordml/cid" xmlns:w16se="http://schemas.microsoft.com/office/word/2015/wordml/symex" xmlns:wpg="http://schemas.microsoft.com/office/word/2010/wordprocessingGroup" xmlns:wpi="http://schemas.microsoft.com/office/word/2010/wordprocessingInk" xmlns:wne="http://schemas.microsoft.com/office/word/2006/wordml" xmlns:wps="http://schemas.microsoft.com/office/word/2010/wordprocessingShape" mc:Ignorable="w14 w15 w16se w16cid wp14">
   <w:p>
     <w:pPr>
       <w:pStyle w:val="Footer"/>
@@ -49206,7 +49210,7 @@
         <w:i/>
         <w:noProof/>
       </w:rPr>
-      <w:t>11/9/2018</w:t>
+      <w:t>5/10/2019</w:t>
     </w:r>
     <w:r>
       <w:rPr>
@@ -49224,14 +49228,14 @@
 </w:ftr>
 </file>
 
-<file path=word/footer6.xml><?xml version="1.0" encoding="utf-8"?>
-<w:ftr xmlns:wpc="http://schemas.microsoft.com/office/word/2010/wordprocessingCanvas" xmlns:mo="http://schemas.microsoft.com/office/mac/office/2008/main" xmlns:mc="http://schemas.openxmlformats.org/markup-compatibility/2006" xmlns:mv="urn:schemas-microsoft-com:mac:vml" xmlns:o="urn:schemas-microsoft-com:office:office" xmlns:r="http://schemas.openxmlformats.org/officeDocument/2006/relationships" xmlns:m="http://schemas.openxmlformats.org/officeDocument/2006/math" xmlns:v="urn:schemas-microsoft-com:vml" xmlns:wp14="http://schemas.microsoft.com/office/word/2010/wordprocessingDrawing" xmlns:wp="http://schemas.openxmlformats.org/drawingml/2006/wordprocessingDrawing" xmlns:w10="urn:schemas-microsoft-com:office:word" xmlns:w="http://schemas.openxmlformats.org/wordprocessingml/2006/main" xmlns:w14="http://schemas.microsoft.com/office/word/2010/wordml" xmlns:w15="http://schemas.microsoft.com/office/word/2012/wordml" xmlns:wpg="http://schemas.microsoft.com/office/word/2010/wordprocessingGroup" xmlns:wpi="http://schemas.microsoft.com/office/word/2010/wordprocessingInk" xmlns:wne="http://schemas.microsoft.com/office/word/2006/wordml" xmlns:wps="http://schemas.microsoft.com/office/word/2010/wordprocessingShape" mc:Ignorable="w14 w15 wp14">
+<file path=word/footer7.xml><?xml version="1.0" encoding="utf-8"?>
+<w:ftr xmlns:wpc="http://schemas.microsoft.com/office/word/2010/wordprocessingCanvas" xmlns:cx="http://schemas.microsoft.com/office/drawing/2014/chartex" xmlns:cx1="http://schemas.microsoft.com/office/drawing/2015/9/8/chartex" xmlns:cx2="http://schemas.microsoft.com/office/drawing/2015/10/21/chartex" xmlns:cx3="http://schemas.microsoft.com/office/drawing/2016/5/9/chartex" xmlns:cx4="http://schemas.microsoft.com/office/drawing/2016/5/10/chartex" xmlns:cx5="http://schemas.microsoft.com/office/drawing/2016/5/11/chartex" xmlns:cx6="http://schemas.microsoft.com/office/drawing/2016/5/12/chartex" xmlns:cx7="http://schemas.microsoft.com/office/drawing/2016/5/13/chartex" xmlns:cx8="http://schemas.microsoft.com/office/drawing/2016/5/14/chartex" xmlns:mc="http://schemas.openxmlformats.org/markup-compatibility/2006" xmlns:aink="http://schemas.microsoft.com/office/drawing/2016/ink" xmlns:am3d="http://schemas.microsoft.com/office/drawing/2017/model3d" xmlns:o="urn:schemas-microsoft-com:office:office" xmlns:r="http://schemas.openxmlformats.org/officeDocument/2006/relationships" xmlns:m="http://schemas.openxmlformats.org/officeDocument/2006/math" xmlns:v="urn:schemas-microsoft-com:vml" xmlns:wp14="http://schemas.microsoft.com/office/word/2010/wordprocessingDrawing" xmlns:wp="http://schemas.openxmlformats.org/drawingml/2006/wordprocessingDrawing" xmlns:w10="urn:schemas-microsoft-com:office:word" xmlns:w="http://schemas.openxmlformats.org/wordprocessingml/2006/main" xmlns:w14="http://schemas.microsoft.com/office/word/2010/wordml" xmlns:w15="http://schemas.microsoft.com/office/word/2012/wordml" xmlns:w16cid="http://schemas.microsoft.com/office/word/2016/wordml/cid" xmlns:w16se="http://schemas.microsoft.com/office/word/2015/wordml/symex" xmlns:wpg="http://schemas.microsoft.com/office/word/2010/wordprocessingGroup" xmlns:wpi="http://schemas.microsoft.com/office/word/2010/wordprocessingInk" xmlns:wne="http://schemas.microsoft.com/office/word/2006/wordml" xmlns:wps="http://schemas.microsoft.com/office/word/2010/wordprocessingShape" mc:Ignorable="w14 w15 w16se w16cid wp14">
   <w:p/>
 </w:ftr>
 </file>
 
-<file path=word/footer7.xml><?xml version="1.0" encoding="utf-8"?>
-<w:ftr xmlns:wpc="http://schemas.microsoft.com/office/word/2010/wordprocessingCanvas" xmlns:mo="http://schemas.microsoft.com/office/mac/office/2008/main" xmlns:mc="http://schemas.openxmlformats.org/markup-compatibility/2006" xmlns:mv="urn:schemas-microsoft-com:mac:vml" xmlns:o="urn:schemas-microsoft-com:office:office" xmlns:r="http://schemas.openxmlformats.org/officeDocument/2006/relationships" xmlns:m="http://schemas.openxmlformats.org/officeDocument/2006/math" xmlns:v="urn:schemas-microsoft-com:vml" xmlns:wp14="http://schemas.microsoft.com/office/word/2010/wordprocessingDrawing" xmlns:wp="http://schemas.openxmlformats.org/drawingml/2006/wordprocessingDrawing" xmlns:w10="urn:schemas-microsoft-com:office:word" xmlns:w="http://schemas.openxmlformats.org/wordprocessingml/2006/main" xmlns:w14="http://schemas.microsoft.com/office/word/2010/wordml" xmlns:w15="http://schemas.microsoft.com/office/word/2012/wordml" xmlns:wpg="http://schemas.microsoft.com/office/word/2010/wordprocessingGroup" xmlns:wpi="http://schemas.microsoft.com/office/word/2010/wordprocessingInk" xmlns:wne="http://schemas.microsoft.com/office/word/2006/wordml" xmlns:wps="http://schemas.microsoft.com/office/word/2010/wordprocessingShape" mc:Ignorable="w14 w15 wp14">
+<file path=word/footer8.xml><?xml version="1.0" encoding="utf-8"?>
+<w:ftr xmlns:wpc="http://schemas.microsoft.com/office/word/2010/wordprocessingCanvas" xmlns:cx="http://schemas.microsoft.com/office/drawing/2014/chartex" xmlns:cx1="http://schemas.microsoft.com/office/drawing/2015/9/8/chartex" xmlns:cx2="http://schemas.microsoft.com/office/drawing/2015/10/21/chartex" xmlns:cx3="http://schemas.microsoft.com/office/drawing/2016/5/9/chartex" xmlns:cx4="http://schemas.microsoft.com/office/drawing/2016/5/10/chartex" xmlns:cx5="http://schemas.microsoft.com/office/drawing/2016/5/11/chartex" xmlns:cx6="http://schemas.microsoft.com/office/drawing/2016/5/12/chartex" xmlns:cx7="http://schemas.microsoft.com/office/drawing/2016/5/13/chartex" xmlns:cx8="http://schemas.microsoft.com/office/drawing/2016/5/14/chartex" xmlns:mc="http://schemas.openxmlformats.org/markup-compatibility/2006" xmlns:aink="http://schemas.microsoft.com/office/drawing/2016/ink" xmlns:am3d="http://schemas.microsoft.com/office/drawing/2017/model3d" xmlns:o="urn:schemas-microsoft-com:office:office" xmlns:r="http://schemas.openxmlformats.org/officeDocument/2006/relationships" xmlns:m="http://schemas.openxmlformats.org/officeDocument/2006/math" xmlns:v="urn:schemas-microsoft-com:vml" xmlns:wp14="http://schemas.microsoft.com/office/word/2010/wordprocessingDrawing" xmlns:wp="http://schemas.openxmlformats.org/drawingml/2006/wordprocessingDrawing" xmlns:w10="urn:schemas-microsoft-com:office:word" xmlns:w="http://schemas.openxmlformats.org/wordprocessingml/2006/main" xmlns:w14="http://schemas.microsoft.com/office/word/2010/wordml" xmlns:w15="http://schemas.microsoft.com/office/word/2012/wordml" xmlns:w16cid="http://schemas.microsoft.com/office/word/2016/wordml/cid" xmlns:w16se="http://schemas.microsoft.com/office/word/2015/wordml/symex" xmlns:wpg="http://schemas.microsoft.com/office/word/2010/wordprocessingGroup" xmlns:wpi="http://schemas.microsoft.com/office/word/2010/wordprocessingInk" xmlns:wne="http://schemas.microsoft.com/office/word/2006/wordml" xmlns:wps="http://schemas.microsoft.com/office/word/2010/wordprocessingShape" mc:Ignorable="w14 w15 w16se w16cid wp14">
   <w:p>
     <w:pPr>
       <w:pStyle w:val="Footer"/>
@@ -49256,20 +49260,14 @@
 </w:ftr>
 </file>
 
-<file path=word/footer8.xml><?xml version="1.0" encoding="utf-8"?>
-<w:ftr xmlns:wpc="http://schemas.microsoft.com/office/word/2010/wordprocessingCanvas" xmlns:mo="http://schemas.microsoft.com/office/mac/office/2008/main" xmlns:mc="http://schemas.openxmlformats.org/markup-compatibility/2006" xmlns:mv="urn:schemas-microsoft-com:mac:vml" xmlns:o="urn:schemas-microsoft-com:office:office" xmlns:r="http://schemas.openxmlformats.org/officeDocument/2006/relationships" xmlns:m="http://schemas.openxmlformats.org/officeDocument/2006/math" xmlns:v="urn:schemas-microsoft-com:vml" xmlns:wp14="http://schemas.microsoft.com/office/word/2010/wordprocessingDrawing" xmlns:wp="http://schemas.openxmlformats.org/drawingml/2006/wordprocessingDrawing" xmlns:w10="urn:schemas-microsoft-com:office:word" xmlns:w="http://schemas.openxmlformats.org/wordprocessingml/2006/main" xmlns:w14="http://schemas.microsoft.com/office/word/2010/wordml" xmlns:w15="http://schemas.microsoft.com/office/word/2012/wordml" xmlns:wpg="http://schemas.microsoft.com/office/word/2010/wordprocessingGroup" xmlns:wpi="http://schemas.microsoft.com/office/word/2010/wordprocessingInk" xmlns:wne="http://schemas.microsoft.com/office/word/2006/wordml" xmlns:wps="http://schemas.microsoft.com/office/word/2010/wordprocessingShape" mc:Ignorable="w14 w15 wp14">
-  <w:p/>
-</w:ftr>
-</file>
-
 <file path=word/footer9.xml><?xml version="1.0" encoding="utf-8"?>
-<w:ftr xmlns:wpc="http://schemas.microsoft.com/office/word/2010/wordprocessingCanvas" xmlns:mo="http://schemas.microsoft.com/office/mac/office/2008/main" xmlns:mc="http://schemas.openxmlformats.org/markup-compatibility/2006" xmlns:mv="urn:schemas-microsoft-com:mac:vml" xmlns:o="urn:schemas-microsoft-com:office:office" xmlns:r="http://schemas.openxmlformats.org/officeDocument/2006/relationships" xmlns:m="http://schemas.openxmlformats.org/officeDocument/2006/math" xmlns:v="urn:schemas-microsoft-com:vml" xmlns:wp14="http://schemas.microsoft.com/office/word/2010/wordprocessingDrawing" xmlns:wp="http://schemas.openxmlformats.org/drawingml/2006/wordprocessingDrawing" xmlns:w10="urn:schemas-microsoft-com:office:word" xmlns:w="http://schemas.openxmlformats.org/wordprocessingml/2006/main" xmlns:w14="http://schemas.microsoft.com/office/word/2010/wordml" xmlns:w15="http://schemas.microsoft.com/office/word/2012/wordml" xmlns:wpg="http://schemas.microsoft.com/office/word/2010/wordprocessingGroup" xmlns:wpi="http://schemas.microsoft.com/office/word/2010/wordprocessingInk" xmlns:wne="http://schemas.microsoft.com/office/word/2006/wordml" xmlns:wps="http://schemas.microsoft.com/office/word/2010/wordprocessingShape" mc:Ignorable="w14 w15 wp14">
+<w:ftr xmlns:wpc="http://schemas.microsoft.com/office/word/2010/wordprocessingCanvas" xmlns:cx="http://schemas.microsoft.com/office/drawing/2014/chartex" xmlns:cx1="http://schemas.microsoft.com/office/drawing/2015/9/8/chartex" xmlns:cx2="http://schemas.microsoft.com/office/drawing/2015/10/21/chartex" xmlns:cx3="http://schemas.microsoft.com/office/drawing/2016/5/9/chartex" xmlns:cx4="http://schemas.microsoft.com/office/drawing/2016/5/10/chartex" xmlns:cx5="http://schemas.microsoft.com/office/drawing/2016/5/11/chartex" xmlns:cx6="http://schemas.microsoft.com/office/drawing/2016/5/12/chartex" xmlns:cx7="http://schemas.microsoft.com/office/drawing/2016/5/13/chartex" xmlns:cx8="http://schemas.microsoft.com/office/drawing/2016/5/14/chartex" xmlns:mc="http://schemas.openxmlformats.org/markup-compatibility/2006" xmlns:aink="http://schemas.microsoft.com/office/drawing/2016/ink" xmlns:am3d="http://schemas.microsoft.com/office/drawing/2017/model3d" xmlns:o="urn:schemas-microsoft-com:office:office" xmlns:r="http://schemas.openxmlformats.org/officeDocument/2006/relationships" xmlns:m="http://schemas.openxmlformats.org/officeDocument/2006/math" xmlns:v="urn:schemas-microsoft-com:vml" xmlns:wp14="http://schemas.microsoft.com/office/word/2010/wordprocessingDrawing" xmlns:wp="http://schemas.openxmlformats.org/drawingml/2006/wordprocessingDrawing" xmlns:w10="urn:schemas-microsoft-com:office:word" xmlns:w="http://schemas.openxmlformats.org/wordprocessingml/2006/main" xmlns:w14="http://schemas.microsoft.com/office/word/2010/wordml" xmlns:w15="http://schemas.microsoft.com/office/word/2012/wordml" xmlns:w16cid="http://schemas.microsoft.com/office/word/2016/wordml/cid" xmlns:w16se="http://schemas.microsoft.com/office/word/2015/wordml/symex" xmlns:wpg="http://schemas.microsoft.com/office/word/2010/wordprocessingGroup" xmlns:wpi="http://schemas.microsoft.com/office/word/2010/wordprocessingInk" xmlns:wne="http://schemas.microsoft.com/office/word/2006/wordml" xmlns:wps="http://schemas.microsoft.com/office/word/2010/wordprocessingShape" mc:Ignorable="w14 w15 w16se w16cid wp14">
   <w:p/>
 </w:ftr>
 </file>
 
 <file path=word/footnotes.xml><?xml version="1.0" encoding="utf-8"?>
-<w:footnotes xmlns:wpc="http://schemas.microsoft.com/office/word/2010/wordprocessingCanvas" xmlns:mo="http://schemas.microsoft.com/office/mac/office/2008/main" xmlns:mc="http://schemas.openxmlformats.org/markup-compatibility/2006" xmlns:mv="urn:schemas-microsoft-com:mac:vml" xmlns:o="urn:schemas-microsoft-com:office:office" xmlns:r="http://schemas.openxmlformats.org/officeDocument/2006/relationships" xmlns:m="http://schemas.openxmlformats.org/officeDocument/2006/math" xmlns:v="urn:schemas-microsoft-com:vml" xmlns:wp14="http://schemas.microsoft.com/office/word/2010/wordprocessingDrawing" xmlns:wp="http://schemas.openxmlformats.org/drawingml/2006/wordprocessingDrawing" xmlns:w10="urn:schemas-microsoft-com:office:word" xmlns:w="http://schemas.openxmlformats.org/wordprocessingml/2006/main" xmlns:w14="http://schemas.microsoft.com/office/word/2010/wordml" xmlns:w15="http://schemas.microsoft.com/office/word/2012/wordml" xmlns:wpg="http://schemas.microsoft.com/office/word/2010/wordprocessingGroup" xmlns:wpi="http://schemas.microsoft.com/office/word/2010/wordprocessingInk" xmlns:wne="http://schemas.microsoft.com/office/word/2006/wordml" xmlns:wps="http://schemas.microsoft.com/office/word/2010/wordprocessingShape" mc:Ignorable="w14 w15 wp14">
+<w:footnotes xmlns:wpc="http://schemas.microsoft.com/office/word/2010/wordprocessingCanvas" xmlns:cx="http://schemas.microsoft.com/office/drawing/2014/chartex" xmlns:cx1="http://schemas.microsoft.com/office/drawing/2015/9/8/chartex" xmlns:cx2="http://schemas.microsoft.com/office/drawing/2015/10/21/chartex" xmlns:cx3="http://schemas.microsoft.com/office/drawing/2016/5/9/chartex" xmlns:cx4="http://schemas.microsoft.com/office/drawing/2016/5/10/chartex" xmlns:cx5="http://schemas.microsoft.com/office/drawing/2016/5/11/chartex" xmlns:cx6="http://schemas.microsoft.com/office/drawing/2016/5/12/chartex" xmlns:cx7="http://schemas.microsoft.com/office/drawing/2016/5/13/chartex" xmlns:cx8="http://schemas.microsoft.com/office/drawing/2016/5/14/chartex" xmlns:mc="http://schemas.openxmlformats.org/markup-compatibility/2006" xmlns:aink="http://schemas.microsoft.com/office/drawing/2016/ink" xmlns:am3d="http://schemas.microsoft.com/office/drawing/2017/model3d" xmlns:o="urn:schemas-microsoft-com:office:office" xmlns:r="http://schemas.openxmlformats.org/officeDocument/2006/relationships" xmlns:m="http://schemas.openxmlformats.org/officeDocument/2006/math" xmlns:v="urn:schemas-microsoft-com:vml" xmlns:wp14="http://schemas.microsoft.com/office/word/2010/wordprocessingDrawing" xmlns:wp="http://schemas.openxmlformats.org/drawingml/2006/wordprocessingDrawing" xmlns:w10="urn:schemas-microsoft-com:office:word" xmlns:w="http://schemas.openxmlformats.org/wordprocessingml/2006/main" xmlns:w14="http://schemas.microsoft.com/office/word/2010/wordml" xmlns:w15="http://schemas.microsoft.com/office/word/2012/wordml" xmlns:w16cid="http://schemas.microsoft.com/office/word/2016/wordml/cid" xmlns:w16se="http://schemas.microsoft.com/office/word/2015/wordml/symex" xmlns:wpg="http://schemas.microsoft.com/office/word/2010/wordprocessingGroup" xmlns:wpi="http://schemas.microsoft.com/office/word/2010/wordprocessingInk" xmlns:wne="http://schemas.microsoft.com/office/word/2006/wordml" xmlns:wps="http://schemas.microsoft.com/office/word/2010/wordprocessingShape" mc:Ignorable="w14 w15 w16se w16cid wp14">
   <w:footnote w:type="separator" w:id="-1">
     <w:p>
       <w:r>
@@ -49305,21 +49303,23 @@
 </file>
 
 <file path=word/header1.xml><?xml version="1.0" encoding="utf-8"?>
-<w:hdr xmlns:wpc="http://schemas.microsoft.com/office/word/2010/wordprocessingCanvas" xmlns:mo="http://schemas.microsoft.com/office/mac/office/2008/main" xmlns:mc="http://schemas.openxmlformats.org/markup-compatibility/2006" xmlns:mv="urn:schemas-microsoft-com:mac:vml" xmlns:o="urn:schemas-microsoft-com:office:office" xmlns:r="http://schemas.openxmlformats.org/officeDocument/2006/relationships" xmlns:m="http://schemas.openxmlformats.org/officeDocument/2006/math" xmlns:v="urn:schemas-microsoft-com:vml" xmlns:wp14="http://schemas.microsoft.com/office/word/2010/wordprocessingDrawing" xmlns:wp="http://schemas.openxmlformats.org/drawingml/2006/wordprocessingDrawing" xmlns:w10="urn:schemas-microsoft-com:office:word" xmlns:w="http://schemas.openxmlformats.org/wordprocessingml/2006/main" xmlns:w14="http://schemas.microsoft.com/office/word/2010/wordml" xmlns:w15="http://schemas.microsoft.com/office/word/2012/wordml" xmlns:wpg="http://schemas.microsoft.com/office/word/2010/wordprocessingGroup" xmlns:wpi="http://schemas.microsoft.com/office/word/2010/wordprocessingInk" xmlns:wne="http://schemas.microsoft.com/office/word/2006/wordml" xmlns:wps="http://schemas.microsoft.com/office/word/2010/wordprocessingShape" mc:Ignorable="w14 w15 wp14">
+<w:hdr xmlns:wpc="http://schemas.microsoft.com/office/word/2010/wordprocessingCanvas" xmlns:cx="http://schemas.microsoft.com/office/drawing/2014/chartex" xmlns:cx1="http://schemas.microsoft.com/office/drawing/2015/9/8/chartex" xmlns:cx2="http://schemas.microsoft.com/office/drawing/2015/10/21/chartex" xmlns:cx3="http://schemas.microsoft.com/office/drawing/2016/5/9/chartex" xmlns:cx4="http://schemas.microsoft.com/office/drawing/2016/5/10/chartex" xmlns:cx5="http://schemas.microsoft.com/office/drawing/2016/5/11/chartex" xmlns:cx6="http://schemas.microsoft.com/office/drawing/2016/5/12/chartex" xmlns:cx7="http://schemas.microsoft.com/office/drawing/2016/5/13/chartex" xmlns:cx8="http://schemas.microsoft.com/office/drawing/2016/5/14/chartex" xmlns:mc="http://schemas.openxmlformats.org/markup-compatibility/2006" xmlns:aink="http://schemas.microsoft.com/office/drawing/2016/ink" xmlns:am3d="http://schemas.microsoft.com/office/drawing/2017/model3d" xmlns:o="urn:schemas-microsoft-com:office:office" xmlns:r="http://schemas.openxmlformats.org/officeDocument/2006/relationships" xmlns:m="http://schemas.openxmlformats.org/officeDocument/2006/math" xmlns:v="urn:schemas-microsoft-com:vml" xmlns:wp14="http://schemas.microsoft.com/office/word/2010/wordprocessingDrawing" xmlns:wp="http://schemas.openxmlformats.org/drawingml/2006/wordprocessingDrawing" xmlns:w10="urn:schemas-microsoft-com:office:word" xmlns:w="http://schemas.openxmlformats.org/wordprocessingml/2006/main" xmlns:w14="http://schemas.microsoft.com/office/word/2010/wordml" xmlns:w15="http://schemas.microsoft.com/office/word/2012/wordml" xmlns:w16cid="http://schemas.microsoft.com/office/word/2016/wordml/cid" xmlns:w16se="http://schemas.microsoft.com/office/word/2015/wordml/symex" xmlns:wpg="http://schemas.microsoft.com/office/word/2010/wordprocessingGroup" xmlns:wpi="http://schemas.microsoft.com/office/word/2010/wordprocessingInk" xmlns:wne="http://schemas.microsoft.com/office/word/2006/wordml" xmlns:wps="http://schemas.microsoft.com/office/word/2010/wordprocessingShape" mc:Ignorable="w14 w15 w16se w16cid wp14">
   <w:p>
     <w:pPr>
       <w:pStyle w:val="Header"/>
-      <w:tabs>
-        <w:tab w:val="clear" w:pos="8640"/>
-        <w:tab w:val="right" w:pos="9360"/>
-      </w:tabs>
     </w:pPr>
   </w:p>
 </w:hdr>
 </file>
 
 <file path=word/header10.xml><?xml version="1.0" encoding="utf-8"?>
-<w:hdr xmlns:wpc="http://schemas.microsoft.com/office/word/2010/wordprocessingCanvas" xmlns:mo="http://schemas.microsoft.com/office/mac/office/2008/main" xmlns:mc="http://schemas.openxmlformats.org/markup-compatibility/2006" xmlns:mv="urn:schemas-microsoft-com:mac:vml" xmlns:o="urn:schemas-microsoft-com:office:office" xmlns:r="http://schemas.openxmlformats.org/officeDocument/2006/relationships" xmlns:m="http://schemas.openxmlformats.org/officeDocument/2006/math" xmlns:v="urn:schemas-microsoft-com:vml" xmlns:wp14="http://schemas.microsoft.com/office/word/2010/wordprocessingDrawing" xmlns:wp="http://schemas.openxmlformats.org/drawingml/2006/wordprocessingDrawing" xmlns:w10="urn:schemas-microsoft-com:office:word" xmlns:w="http://schemas.openxmlformats.org/wordprocessingml/2006/main" xmlns:w14="http://schemas.microsoft.com/office/word/2010/wordml" xmlns:w15="http://schemas.microsoft.com/office/word/2012/wordml" xmlns:wpg="http://schemas.microsoft.com/office/word/2010/wordprocessingGroup" xmlns:wpi="http://schemas.microsoft.com/office/word/2010/wordprocessingInk" xmlns:wne="http://schemas.microsoft.com/office/word/2006/wordml" xmlns:wps="http://schemas.microsoft.com/office/word/2010/wordprocessingShape" mc:Ignorable="w14 w15 wp14">
+<w:hdr xmlns:wpc="http://schemas.microsoft.com/office/word/2010/wordprocessingCanvas" xmlns:cx="http://schemas.microsoft.com/office/drawing/2014/chartex" xmlns:cx1="http://schemas.microsoft.com/office/drawing/2015/9/8/chartex" xmlns:cx2="http://schemas.microsoft.com/office/drawing/2015/10/21/chartex" xmlns:cx3="http://schemas.microsoft.com/office/drawing/2016/5/9/chartex" xmlns:cx4="http://schemas.microsoft.com/office/drawing/2016/5/10/chartex" xmlns:cx5="http://schemas.microsoft.com/office/drawing/2016/5/11/chartex" xmlns:cx6="http://schemas.microsoft.com/office/drawing/2016/5/12/chartex" xmlns:cx7="http://schemas.microsoft.com/office/drawing/2016/5/13/chartex" xmlns:cx8="http://schemas.microsoft.com/office/drawing/2016/5/14/chartex" xmlns:mc="http://schemas.openxmlformats.org/markup-compatibility/2006" xmlns:aink="http://schemas.microsoft.com/office/drawing/2016/ink" xmlns:am3d="http://schemas.microsoft.com/office/drawing/2017/model3d" xmlns:o="urn:schemas-microsoft-com:office:office" xmlns:r="http://schemas.openxmlformats.org/officeDocument/2006/relationships" xmlns:m="http://schemas.openxmlformats.org/officeDocument/2006/math" xmlns:v="urn:schemas-microsoft-com:vml" xmlns:wp14="http://schemas.microsoft.com/office/word/2010/wordprocessingDrawing" xmlns:wp="http://schemas.openxmlformats.org/drawingml/2006/wordprocessingDrawing" xmlns:w10="urn:schemas-microsoft-com:office:word" xmlns:w="http://schemas.openxmlformats.org/wordprocessingml/2006/main" xmlns:w14="http://schemas.microsoft.com/office/word/2010/wordml" xmlns:w15="http://schemas.microsoft.com/office/word/2012/wordml" xmlns:w16cid="http://schemas.microsoft.com/office/word/2016/wordml/cid" xmlns:w16se="http://schemas.microsoft.com/office/word/2015/wordml/symex" xmlns:wpg="http://schemas.microsoft.com/office/word/2010/wordprocessingGroup" xmlns:wpi="http://schemas.microsoft.com/office/word/2010/wordprocessingInk" xmlns:wne="http://schemas.microsoft.com/office/word/2006/wordml" xmlns:wps="http://schemas.microsoft.com/office/word/2010/wordprocessingShape" mc:Ignorable="w14 w15 w16se w16cid wp14">
+  <w:p/>
+</w:hdr>
+</file>
+
+<file path=word/header11.xml><?xml version="1.0" encoding="utf-8"?>
+<w:hdr xmlns:wpc="http://schemas.microsoft.com/office/word/2010/wordprocessingCanvas" xmlns:cx="http://schemas.microsoft.com/office/drawing/2014/chartex" xmlns:cx1="http://schemas.microsoft.com/office/drawing/2015/9/8/chartex" xmlns:cx2="http://schemas.microsoft.com/office/drawing/2015/10/21/chartex" xmlns:cx3="http://schemas.microsoft.com/office/drawing/2016/5/9/chartex" xmlns:cx4="http://schemas.microsoft.com/office/drawing/2016/5/10/chartex" xmlns:cx5="http://schemas.microsoft.com/office/drawing/2016/5/11/chartex" xmlns:cx6="http://schemas.microsoft.com/office/drawing/2016/5/12/chartex" xmlns:cx7="http://schemas.microsoft.com/office/drawing/2016/5/13/chartex" xmlns:cx8="http://schemas.microsoft.com/office/drawing/2016/5/14/chartex" xmlns:mc="http://schemas.openxmlformats.org/markup-compatibility/2006" xmlns:aink="http://schemas.microsoft.com/office/drawing/2016/ink" xmlns:am3d="http://schemas.microsoft.com/office/drawing/2017/model3d" xmlns:o="urn:schemas-microsoft-com:office:office" xmlns:r="http://schemas.openxmlformats.org/officeDocument/2006/relationships" xmlns:m="http://schemas.openxmlformats.org/officeDocument/2006/math" xmlns:v="urn:schemas-microsoft-com:vml" xmlns:wp14="http://schemas.microsoft.com/office/word/2010/wordprocessingDrawing" xmlns:wp="http://schemas.openxmlformats.org/drawingml/2006/wordprocessingDrawing" xmlns:w10="urn:schemas-microsoft-com:office:word" xmlns:w="http://schemas.openxmlformats.org/wordprocessingml/2006/main" xmlns:w14="http://schemas.microsoft.com/office/word/2010/wordml" xmlns:w15="http://schemas.microsoft.com/office/word/2012/wordml" xmlns:w16cid="http://schemas.microsoft.com/office/word/2016/wordml/cid" xmlns:w16se="http://schemas.microsoft.com/office/word/2015/wordml/symex" xmlns:wpg="http://schemas.microsoft.com/office/word/2010/wordprocessingGroup" xmlns:wpi="http://schemas.microsoft.com/office/word/2010/wordprocessingInk" xmlns:wne="http://schemas.microsoft.com/office/word/2006/wordml" xmlns:wps="http://schemas.microsoft.com/office/word/2010/wordprocessingShape" mc:Ignorable="w14 w15 w16se w16cid wp14">
   <w:p>
     <w:pPr>
       <w:pStyle w:val="Header"/>
@@ -49373,20 +49373,20 @@
 </w:hdr>
 </file>
 
-<file path=word/header11.xml><?xml version="1.0" encoding="utf-8"?>
-<w:hdr xmlns:wpc="http://schemas.microsoft.com/office/word/2010/wordprocessingCanvas" xmlns:mo="http://schemas.microsoft.com/office/mac/office/2008/main" xmlns:mc="http://schemas.openxmlformats.org/markup-compatibility/2006" xmlns:mv="urn:schemas-microsoft-com:mac:vml" xmlns:o="urn:schemas-microsoft-com:office:office" xmlns:r="http://schemas.openxmlformats.org/officeDocument/2006/relationships" xmlns:m="http://schemas.openxmlformats.org/officeDocument/2006/math" xmlns:v="urn:schemas-microsoft-com:vml" xmlns:wp14="http://schemas.microsoft.com/office/word/2010/wordprocessingDrawing" xmlns:wp="http://schemas.openxmlformats.org/drawingml/2006/wordprocessingDrawing" xmlns:w10="urn:schemas-microsoft-com:office:word" xmlns:w="http://schemas.openxmlformats.org/wordprocessingml/2006/main" xmlns:w14="http://schemas.microsoft.com/office/word/2010/wordml" xmlns:w15="http://schemas.microsoft.com/office/word/2012/wordml" xmlns:wpg="http://schemas.microsoft.com/office/word/2010/wordprocessingGroup" xmlns:wpi="http://schemas.microsoft.com/office/word/2010/wordprocessingInk" xmlns:wne="http://schemas.microsoft.com/office/word/2006/wordml" xmlns:wps="http://schemas.microsoft.com/office/word/2010/wordprocessingShape" mc:Ignorable="w14 w15 wp14">
-  <w:p/>
-</w:hdr>
-</file>
-
 <file path=word/header12.xml><?xml version="1.0" encoding="utf-8"?>
-<w:hdr xmlns:wpc="http://schemas.microsoft.com/office/word/2010/wordprocessingCanvas" xmlns:mo="http://schemas.microsoft.com/office/mac/office/2008/main" xmlns:mc="http://schemas.openxmlformats.org/markup-compatibility/2006" xmlns:mv="urn:schemas-microsoft-com:mac:vml" xmlns:o="urn:schemas-microsoft-com:office:office" xmlns:r="http://schemas.openxmlformats.org/officeDocument/2006/relationships" xmlns:m="http://schemas.openxmlformats.org/officeDocument/2006/math" xmlns:v="urn:schemas-microsoft-com:vml" xmlns:wp14="http://schemas.microsoft.com/office/word/2010/wordprocessingDrawing" xmlns:wp="http://schemas.openxmlformats.org/drawingml/2006/wordprocessingDrawing" xmlns:w10="urn:schemas-microsoft-com:office:word" xmlns:w="http://schemas.openxmlformats.org/wordprocessingml/2006/main" xmlns:w14="http://schemas.microsoft.com/office/word/2010/wordml" xmlns:w15="http://schemas.microsoft.com/office/word/2012/wordml" xmlns:wpg="http://schemas.microsoft.com/office/word/2010/wordprocessingGroup" xmlns:wpi="http://schemas.microsoft.com/office/word/2010/wordprocessingInk" xmlns:wne="http://schemas.microsoft.com/office/word/2006/wordml" xmlns:wps="http://schemas.microsoft.com/office/word/2010/wordprocessingShape" mc:Ignorable="w14 w15 wp14">
+<w:hdr xmlns:wpc="http://schemas.microsoft.com/office/word/2010/wordprocessingCanvas" xmlns:cx="http://schemas.microsoft.com/office/drawing/2014/chartex" xmlns:cx1="http://schemas.microsoft.com/office/drawing/2015/9/8/chartex" xmlns:cx2="http://schemas.microsoft.com/office/drawing/2015/10/21/chartex" xmlns:cx3="http://schemas.microsoft.com/office/drawing/2016/5/9/chartex" xmlns:cx4="http://schemas.microsoft.com/office/drawing/2016/5/10/chartex" xmlns:cx5="http://schemas.microsoft.com/office/drawing/2016/5/11/chartex" xmlns:cx6="http://schemas.microsoft.com/office/drawing/2016/5/12/chartex" xmlns:cx7="http://schemas.microsoft.com/office/drawing/2016/5/13/chartex" xmlns:cx8="http://schemas.microsoft.com/office/drawing/2016/5/14/chartex" xmlns:mc="http://schemas.openxmlformats.org/markup-compatibility/2006" xmlns:aink="http://schemas.microsoft.com/office/drawing/2016/ink" xmlns:am3d="http://schemas.microsoft.com/office/drawing/2017/model3d" xmlns:o="urn:schemas-microsoft-com:office:office" xmlns:r="http://schemas.openxmlformats.org/officeDocument/2006/relationships" xmlns:m="http://schemas.openxmlformats.org/officeDocument/2006/math" xmlns:v="urn:schemas-microsoft-com:vml" xmlns:wp14="http://schemas.microsoft.com/office/word/2010/wordprocessingDrawing" xmlns:wp="http://schemas.openxmlformats.org/drawingml/2006/wordprocessingDrawing" xmlns:w10="urn:schemas-microsoft-com:office:word" xmlns:w="http://schemas.openxmlformats.org/wordprocessingml/2006/main" xmlns:w14="http://schemas.microsoft.com/office/word/2010/wordml" xmlns:w15="http://schemas.microsoft.com/office/word/2012/wordml" xmlns:w16cid="http://schemas.microsoft.com/office/word/2016/wordml/cid" xmlns:w16se="http://schemas.microsoft.com/office/word/2015/wordml/symex" xmlns:wpg="http://schemas.microsoft.com/office/word/2010/wordprocessingGroup" xmlns:wpi="http://schemas.microsoft.com/office/word/2010/wordprocessingInk" xmlns:wne="http://schemas.microsoft.com/office/word/2006/wordml" xmlns:wps="http://schemas.microsoft.com/office/word/2010/wordprocessingShape" mc:Ignorable="w14 w15 w16se w16cid wp14">
   <w:p/>
 </w:hdr>
 </file>
 
 <file path=word/header13.xml><?xml version="1.0" encoding="utf-8"?>
-<w:hdr xmlns:wpc="http://schemas.microsoft.com/office/word/2010/wordprocessingCanvas" xmlns:mo="http://schemas.microsoft.com/office/mac/office/2008/main" xmlns:mc="http://schemas.openxmlformats.org/markup-compatibility/2006" xmlns:mv="urn:schemas-microsoft-com:mac:vml" xmlns:o="urn:schemas-microsoft-com:office:office" xmlns:r="http://schemas.openxmlformats.org/officeDocument/2006/relationships" xmlns:m="http://schemas.openxmlformats.org/officeDocument/2006/math" xmlns:v="urn:schemas-microsoft-com:vml" xmlns:wp14="http://schemas.microsoft.com/office/word/2010/wordprocessingDrawing" xmlns:wp="http://schemas.openxmlformats.org/drawingml/2006/wordprocessingDrawing" xmlns:w10="urn:schemas-microsoft-com:office:word" xmlns:w="http://schemas.openxmlformats.org/wordprocessingml/2006/main" xmlns:w14="http://schemas.microsoft.com/office/word/2010/wordml" xmlns:w15="http://schemas.microsoft.com/office/word/2012/wordml" xmlns:wpg="http://schemas.microsoft.com/office/word/2010/wordprocessingGroup" xmlns:wpi="http://schemas.microsoft.com/office/word/2010/wordprocessingInk" xmlns:wne="http://schemas.microsoft.com/office/word/2006/wordml" xmlns:wps="http://schemas.microsoft.com/office/word/2010/wordprocessingShape" mc:Ignorable="w14 w15 wp14">
+<w:hdr xmlns:wpc="http://schemas.microsoft.com/office/word/2010/wordprocessingCanvas" xmlns:cx="http://schemas.microsoft.com/office/drawing/2014/chartex" xmlns:cx1="http://schemas.microsoft.com/office/drawing/2015/9/8/chartex" xmlns:cx2="http://schemas.microsoft.com/office/drawing/2015/10/21/chartex" xmlns:cx3="http://schemas.microsoft.com/office/drawing/2016/5/9/chartex" xmlns:cx4="http://schemas.microsoft.com/office/drawing/2016/5/10/chartex" xmlns:cx5="http://schemas.microsoft.com/office/drawing/2016/5/11/chartex" xmlns:cx6="http://schemas.microsoft.com/office/drawing/2016/5/12/chartex" xmlns:cx7="http://schemas.microsoft.com/office/drawing/2016/5/13/chartex" xmlns:cx8="http://schemas.microsoft.com/office/drawing/2016/5/14/chartex" xmlns:mc="http://schemas.openxmlformats.org/markup-compatibility/2006" xmlns:aink="http://schemas.microsoft.com/office/drawing/2016/ink" xmlns:am3d="http://schemas.microsoft.com/office/drawing/2017/model3d" xmlns:o="urn:schemas-microsoft-com:office:office" xmlns:r="http://schemas.openxmlformats.org/officeDocument/2006/relationships" xmlns:m="http://schemas.openxmlformats.org/officeDocument/2006/math" xmlns:v="urn:schemas-microsoft-com:vml" xmlns:wp14="http://schemas.microsoft.com/office/word/2010/wordprocessingDrawing" xmlns:wp="http://schemas.openxmlformats.org/drawingml/2006/wordprocessingDrawing" xmlns:w10="urn:schemas-microsoft-com:office:word" xmlns:w="http://schemas.openxmlformats.org/wordprocessingml/2006/main" xmlns:w14="http://schemas.microsoft.com/office/word/2010/wordml" xmlns:w15="http://schemas.microsoft.com/office/word/2012/wordml" xmlns:w16cid="http://schemas.microsoft.com/office/word/2016/wordml/cid" xmlns:w16se="http://schemas.microsoft.com/office/word/2015/wordml/symex" xmlns:wpg="http://schemas.microsoft.com/office/word/2010/wordprocessingGroup" xmlns:wpi="http://schemas.microsoft.com/office/word/2010/wordprocessingInk" xmlns:wne="http://schemas.microsoft.com/office/word/2006/wordml" xmlns:wps="http://schemas.microsoft.com/office/word/2010/wordprocessingShape" mc:Ignorable="w14 w15 w16se w16cid wp14">
+  <w:p/>
+</w:hdr>
+</file>
+
+<file path=word/header14.xml><?xml version="1.0" encoding="utf-8"?>
+<w:hdr xmlns:wpc="http://schemas.microsoft.com/office/word/2010/wordprocessingCanvas" xmlns:cx="http://schemas.microsoft.com/office/drawing/2014/chartex" xmlns:cx1="http://schemas.microsoft.com/office/drawing/2015/9/8/chartex" xmlns:cx2="http://schemas.microsoft.com/office/drawing/2015/10/21/chartex" xmlns:cx3="http://schemas.microsoft.com/office/drawing/2016/5/9/chartex" xmlns:cx4="http://schemas.microsoft.com/office/drawing/2016/5/10/chartex" xmlns:cx5="http://schemas.microsoft.com/office/drawing/2016/5/11/chartex" xmlns:cx6="http://schemas.microsoft.com/office/drawing/2016/5/12/chartex" xmlns:cx7="http://schemas.microsoft.com/office/drawing/2016/5/13/chartex" xmlns:cx8="http://schemas.microsoft.com/office/drawing/2016/5/14/chartex" xmlns:mc="http://schemas.openxmlformats.org/markup-compatibility/2006" xmlns:aink="http://schemas.microsoft.com/office/drawing/2016/ink" xmlns:am3d="http://schemas.microsoft.com/office/drawing/2017/model3d" xmlns:o="urn:schemas-microsoft-com:office:office" xmlns:r="http://schemas.openxmlformats.org/officeDocument/2006/relationships" xmlns:m="http://schemas.openxmlformats.org/officeDocument/2006/math" xmlns:v="urn:schemas-microsoft-com:vml" xmlns:wp14="http://schemas.microsoft.com/office/word/2010/wordprocessingDrawing" xmlns:wp="http://schemas.openxmlformats.org/drawingml/2006/wordprocessingDrawing" xmlns:w10="urn:schemas-microsoft-com:office:word" xmlns:w="http://schemas.openxmlformats.org/wordprocessingml/2006/main" xmlns:w14="http://schemas.microsoft.com/office/word/2010/wordml" xmlns:w15="http://schemas.microsoft.com/office/word/2012/wordml" xmlns:w16cid="http://schemas.microsoft.com/office/word/2016/wordml/cid" xmlns:w16se="http://schemas.microsoft.com/office/word/2015/wordml/symex" xmlns:wpg="http://schemas.microsoft.com/office/word/2010/wordprocessingGroup" xmlns:wpi="http://schemas.microsoft.com/office/word/2010/wordprocessingInk" xmlns:wne="http://schemas.microsoft.com/office/word/2006/wordml" xmlns:wps="http://schemas.microsoft.com/office/word/2010/wordprocessingShape" mc:Ignorable="w14 w15 w16se w16cid wp14">
   <w:p>
     <w:pPr>
       <w:pStyle w:val="Header"/>
@@ -49440,14 +49440,28 @@
 </w:hdr>
 </file>
 
-<file path=word/header14.xml><?xml version="1.0" encoding="utf-8"?>
-<w:hdr xmlns:wpc="http://schemas.microsoft.com/office/word/2010/wordprocessingCanvas" xmlns:mo="http://schemas.microsoft.com/office/mac/office/2008/main" xmlns:mc="http://schemas.openxmlformats.org/markup-compatibility/2006" xmlns:mv="urn:schemas-microsoft-com:mac:vml" xmlns:o="urn:schemas-microsoft-com:office:office" xmlns:r="http://schemas.openxmlformats.org/officeDocument/2006/relationships" xmlns:m="http://schemas.openxmlformats.org/officeDocument/2006/math" xmlns:v="urn:schemas-microsoft-com:vml" xmlns:wp14="http://schemas.microsoft.com/office/word/2010/wordprocessingDrawing" xmlns:wp="http://schemas.openxmlformats.org/drawingml/2006/wordprocessingDrawing" xmlns:w10="urn:schemas-microsoft-com:office:word" xmlns:w="http://schemas.openxmlformats.org/wordprocessingml/2006/main" xmlns:w14="http://schemas.microsoft.com/office/word/2010/wordml" xmlns:w15="http://schemas.microsoft.com/office/word/2012/wordml" xmlns:wpg="http://schemas.microsoft.com/office/word/2010/wordprocessingGroup" xmlns:wpi="http://schemas.microsoft.com/office/word/2010/wordprocessingInk" xmlns:wne="http://schemas.microsoft.com/office/word/2006/wordml" xmlns:wps="http://schemas.microsoft.com/office/word/2010/wordprocessingShape" mc:Ignorable="w14 w15 wp14">
+<file path=word/header15.xml><?xml version="1.0" encoding="utf-8"?>
+<w:hdr xmlns:wpc="http://schemas.microsoft.com/office/word/2010/wordprocessingCanvas" xmlns:cx="http://schemas.microsoft.com/office/drawing/2014/chartex" xmlns:cx1="http://schemas.microsoft.com/office/drawing/2015/9/8/chartex" xmlns:cx2="http://schemas.microsoft.com/office/drawing/2015/10/21/chartex" xmlns:cx3="http://schemas.microsoft.com/office/drawing/2016/5/9/chartex" xmlns:cx4="http://schemas.microsoft.com/office/drawing/2016/5/10/chartex" xmlns:cx5="http://schemas.microsoft.com/office/drawing/2016/5/11/chartex" xmlns:cx6="http://schemas.microsoft.com/office/drawing/2016/5/12/chartex" xmlns:cx7="http://schemas.microsoft.com/office/drawing/2016/5/13/chartex" xmlns:cx8="http://schemas.microsoft.com/office/drawing/2016/5/14/chartex" xmlns:mc="http://schemas.openxmlformats.org/markup-compatibility/2006" xmlns:aink="http://schemas.microsoft.com/office/drawing/2016/ink" xmlns:am3d="http://schemas.microsoft.com/office/drawing/2017/model3d" xmlns:o="urn:schemas-microsoft-com:office:office" xmlns:r="http://schemas.openxmlformats.org/officeDocument/2006/relationships" xmlns:m="http://schemas.openxmlformats.org/officeDocument/2006/math" xmlns:v="urn:schemas-microsoft-com:vml" xmlns:wp14="http://schemas.microsoft.com/office/word/2010/wordprocessingDrawing" xmlns:wp="http://schemas.openxmlformats.org/drawingml/2006/wordprocessingDrawing" xmlns:w10="urn:schemas-microsoft-com:office:word" xmlns:w="http://schemas.openxmlformats.org/wordprocessingml/2006/main" xmlns:w14="http://schemas.microsoft.com/office/word/2010/wordml" xmlns:w15="http://schemas.microsoft.com/office/word/2012/wordml" xmlns:w16cid="http://schemas.microsoft.com/office/word/2016/wordml/cid" xmlns:w16se="http://schemas.microsoft.com/office/word/2015/wordml/symex" xmlns:wpg="http://schemas.microsoft.com/office/word/2010/wordprocessingGroup" xmlns:wpi="http://schemas.microsoft.com/office/word/2010/wordprocessingInk" xmlns:wne="http://schemas.microsoft.com/office/word/2006/wordml" xmlns:wps="http://schemas.microsoft.com/office/word/2010/wordprocessingShape" mc:Ignorable="w14 w15 w16se w16cid wp14">
   <w:p/>
 </w:hdr>
 </file>
 
 <file path=word/header2.xml><?xml version="1.0" encoding="utf-8"?>
-<w:hdr xmlns:wpc="http://schemas.microsoft.com/office/word/2010/wordprocessingCanvas" xmlns:mo="http://schemas.microsoft.com/office/mac/office/2008/main" xmlns:mc="http://schemas.openxmlformats.org/markup-compatibility/2006" xmlns:mv="urn:schemas-microsoft-com:mac:vml" xmlns:o="urn:schemas-microsoft-com:office:office" xmlns:r="http://schemas.openxmlformats.org/officeDocument/2006/relationships" xmlns:m="http://schemas.openxmlformats.org/officeDocument/2006/math" xmlns:v="urn:schemas-microsoft-com:vml" xmlns:wp14="http://schemas.microsoft.com/office/word/2010/wordprocessingDrawing" xmlns:wp="http://schemas.openxmlformats.org/drawingml/2006/wordprocessingDrawing" xmlns:w10="urn:schemas-microsoft-com:office:word" xmlns:w="http://schemas.openxmlformats.org/wordprocessingml/2006/main" xmlns:w14="http://schemas.microsoft.com/office/word/2010/wordml" xmlns:w15="http://schemas.microsoft.com/office/word/2012/wordml" xmlns:wpg="http://schemas.microsoft.com/office/word/2010/wordprocessingGroup" xmlns:wpi="http://schemas.microsoft.com/office/word/2010/wordprocessingInk" xmlns:wne="http://schemas.microsoft.com/office/word/2006/wordml" xmlns:wps="http://schemas.microsoft.com/office/word/2010/wordprocessingShape" mc:Ignorable="w14 w15 wp14">
+<w:hdr xmlns:wpc="http://schemas.microsoft.com/office/word/2010/wordprocessingCanvas" xmlns:cx="http://schemas.microsoft.com/office/drawing/2014/chartex" xmlns:cx1="http://schemas.microsoft.com/office/drawing/2015/9/8/chartex" xmlns:cx2="http://schemas.microsoft.com/office/drawing/2015/10/21/chartex" xmlns:cx3="http://schemas.microsoft.com/office/drawing/2016/5/9/chartex" xmlns:cx4="http://schemas.microsoft.com/office/drawing/2016/5/10/chartex" xmlns:cx5="http://schemas.microsoft.com/office/drawing/2016/5/11/chartex" xmlns:cx6="http://schemas.microsoft.com/office/drawing/2016/5/12/chartex" xmlns:cx7="http://schemas.microsoft.com/office/drawing/2016/5/13/chartex" xmlns:cx8="http://schemas.microsoft.com/office/drawing/2016/5/14/chartex" xmlns:mc="http://schemas.openxmlformats.org/markup-compatibility/2006" xmlns:aink="http://schemas.microsoft.com/office/drawing/2016/ink" xmlns:am3d="http://schemas.microsoft.com/office/drawing/2017/model3d" xmlns:o="urn:schemas-microsoft-com:office:office" xmlns:r="http://schemas.openxmlformats.org/officeDocument/2006/relationships" xmlns:m="http://schemas.openxmlformats.org/officeDocument/2006/math" xmlns:v="urn:schemas-microsoft-com:vml" xmlns:wp14="http://schemas.microsoft.com/office/word/2010/wordprocessingDrawing" xmlns:wp="http://schemas.openxmlformats.org/drawingml/2006/wordprocessingDrawing" xmlns:w10="urn:schemas-microsoft-com:office:word" xmlns:w="http://schemas.openxmlformats.org/wordprocessingml/2006/main" xmlns:w14="http://schemas.microsoft.com/office/word/2010/wordml" xmlns:w15="http://schemas.microsoft.com/office/word/2012/wordml" xmlns:w16cid="http://schemas.microsoft.com/office/word/2016/wordml/cid" xmlns:w16se="http://schemas.microsoft.com/office/word/2015/wordml/symex" xmlns:wpg="http://schemas.microsoft.com/office/word/2010/wordprocessingGroup" xmlns:wpi="http://schemas.microsoft.com/office/word/2010/wordprocessingInk" xmlns:wne="http://schemas.microsoft.com/office/word/2006/wordml" xmlns:wps="http://schemas.microsoft.com/office/word/2010/wordprocessingShape" mc:Ignorable="w14 w15 w16se w16cid wp14">
+  <w:p>
+    <w:pPr>
+      <w:pStyle w:val="Header"/>
+      <w:tabs>
+        <w:tab w:val="clear" w:pos="8640"/>
+        <w:tab w:val="right" w:pos="9360"/>
+      </w:tabs>
+    </w:pPr>
+  </w:p>
+</w:hdr>
+</file>
+
+<file path=word/header3.xml><?xml version="1.0" encoding="utf-8"?>
+<w:hdr xmlns:wpc="http://schemas.microsoft.com/office/word/2010/wordprocessingCanvas" xmlns:cx="http://schemas.microsoft.com/office/drawing/2014/chartex" xmlns:cx1="http://schemas.microsoft.com/office/drawing/2015/9/8/chartex" xmlns:cx2="http://schemas.microsoft.com/office/drawing/2015/10/21/chartex" xmlns:cx3="http://schemas.microsoft.com/office/drawing/2016/5/9/chartex" xmlns:cx4="http://schemas.microsoft.com/office/drawing/2016/5/10/chartex" xmlns:cx5="http://schemas.microsoft.com/office/drawing/2016/5/11/chartex" xmlns:cx6="http://schemas.microsoft.com/office/drawing/2016/5/12/chartex" xmlns:cx7="http://schemas.microsoft.com/office/drawing/2016/5/13/chartex" xmlns:cx8="http://schemas.microsoft.com/office/drawing/2016/5/14/chartex" xmlns:mc="http://schemas.openxmlformats.org/markup-compatibility/2006" xmlns:aink="http://schemas.microsoft.com/office/drawing/2016/ink" xmlns:am3d="http://schemas.microsoft.com/office/drawing/2017/model3d" xmlns:o="urn:schemas-microsoft-com:office:office" xmlns:r="http://schemas.openxmlformats.org/officeDocument/2006/relationships" xmlns:m="http://schemas.openxmlformats.org/officeDocument/2006/math" xmlns:v="urn:schemas-microsoft-com:vml" xmlns:wp14="http://schemas.microsoft.com/office/word/2010/wordprocessingDrawing" xmlns:wp="http://schemas.openxmlformats.org/drawingml/2006/wordprocessingDrawing" xmlns:w10="urn:schemas-microsoft-com:office:word" xmlns:w="http://schemas.openxmlformats.org/wordprocessingml/2006/main" xmlns:w14="http://schemas.microsoft.com/office/word/2010/wordml" xmlns:w15="http://schemas.microsoft.com/office/word/2012/wordml" xmlns:w16cid="http://schemas.microsoft.com/office/word/2016/wordml/cid" xmlns:w16se="http://schemas.microsoft.com/office/word/2015/wordml/symex" xmlns:wpg="http://schemas.microsoft.com/office/word/2010/wordprocessingGroup" xmlns:wpi="http://schemas.microsoft.com/office/word/2010/wordprocessingInk" xmlns:wne="http://schemas.microsoft.com/office/word/2006/wordml" xmlns:wps="http://schemas.microsoft.com/office/word/2010/wordprocessingShape" mc:Ignorable="w14 w15 w16se w16cid wp14">
   <w:p>
     <w:pPr>
       <w:pStyle w:val="Header"/>
@@ -49463,14 +49477,14 @@
 </w:hdr>
 </file>
 
-<file path=word/header3.xml><?xml version="1.0" encoding="utf-8"?>
-<w:hdr xmlns:wpc="http://schemas.microsoft.com/office/word/2010/wordprocessingCanvas" xmlns:mo="http://schemas.microsoft.com/office/mac/office/2008/main" xmlns:mc="http://schemas.openxmlformats.org/markup-compatibility/2006" xmlns:mv="urn:schemas-microsoft-com:mac:vml" xmlns:o="urn:schemas-microsoft-com:office:office" xmlns:r="http://schemas.openxmlformats.org/officeDocument/2006/relationships" xmlns:m="http://schemas.openxmlformats.org/officeDocument/2006/math" xmlns:v="urn:schemas-microsoft-com:vml" xmlns:wp14="http://schemas.microsoft.com/office/word/2010/wordprocessingDrawing" xmlns:wp="http://schemas.openxmlformats.org/drawingml/2006/wordprocessingDrawing" xmlns:w10="urn:schemas-microsoft-com:office:word" xmlns:w="http://schemas.openxmlformats.org/wordprocessingml/2006/main" xmlns:w14="http://schemas.microsoft.com/office/word/2010/wordml" xmlns:w15="http://schemas.microsoft.com/office/word/2012/wordml" xmlns:wpg="http://schemas.microsoft.com/office/word/2010/wordprocessingGroup" xmlns:wpi="http://schemas.microsoft.com/office/word/2010/wordprocessingInk" xmlns:wne="http://schemas.microsoft.com/office/word/2006/wordml" xmlns:wps="http://schemas.microsoft.com/office/word/2010/wordprocessingShape" mc:Ignorable="w14 w15 wp14">
+<file path=word/header4.xml><?xml version="1.0" encoding="utf-8"?>
+<w:hdr xmlns:wpc="http://schemas.microsoft.com/office/word/2010/wordprocessingCanvas" xmlns:cx="http://schemas.microsoft.com/office/drawing/2014/chartex" xmlns:cx1="http://schemas.microsoft.com/office/drawing/2015/9/8/chartex" xmlns:cx2="http://schemas.microsoft.com/office/drawing/2015/10/21/chartex" xmlns:cx3="http://schemas.microsoft.com/office/drawing/2016/5/9/chartex" xmlns:cx4="http://schemas.microsoft.com/office/drawing/2016/5/10/chartex" xmlns:cx5="http://schemas.microsoft.com/office/drawing/2016/5/11/chartex" xmlns:cx6="http://schemas.microsoft.com/office/drawing/2016/5/12/chartex" xmlns:cx7="http://schemas.microsoft.com/office/drawing/2016/5/13/chartex" xmlns:cx8="http://schemas.microsoft.com/office/drawing/2016/5/14/chartex" xmlns:mc="http://schemas.openxmlformats.org/markup-compatibility/2006" xmlns:aink="http://schemas.microsoft.com/office/drawing/2016/ink" xmlns:am3d="http://schemas.microsoft.com/office/drawing/2017/model3d" xmlns:o="urn:schemas-microsoft-com:office:office" xmlns:r="http://schemas.openxmlformats.org/officeDocument/2006/relationships" xmlns:m="http://schemas.openxmlformats.org/officeDocument/2006/math" xmlns:v="urn:schemas-microsoft-com:vml" xmlns:wp14="http://schemas.microsoft.com/office/word/2010/wordprocessingDrawing" xmlns:wp="http://schemas.openxmlformats.org/drawingml/2006/wordprocessingDrawing" xmlns:w10="urn:schemas-microsoft-com:office:word" xmlns:w="http://schemas.openxmlformats.org/wordprocessingml/2006/main" xmlns:w14="http://schemas.microsoft.com/office/word/2010/wordml" xmlns:w15="http://schemas.microsoft.com/office/word/2012/wordml" xmlns:w16cid="http://schemas.microsoft.com/office/word/2016/wordml/cid" xmlns:w16se="http://schemas.microsoft.com/office/word/2015/wordml/symex" xmlns:wpg="http://schemas.microsoft.com/office/word/2010/wordprocessingGroup" xmlns:wpi="http://schemas.microsoft.com/office/word/2010/wordprocessingInk" xmlns:wne="http://schemas.microsoft.com/office/word/2006/wordml" xmlns:wps="http://schemas.microsoft.com/office/word/2010/wordprocessingShape" mc:Ignorable="w14 w15 w16se w16cid wp14">
   <w:p/>
 </w:hdr>
 </file>
 
-<file path=word/header4.xml><?xml version="1.0" encoding="utf-8"?>
-<w:hdr xmlns:wpc="http://schemas.microsoft.com/office/word/2010/wordprocessingCanvas" xmlns:mo="http://schemas.microsoft.com/office/mac/office/2008/main" xmlns:mc="http://schemas.openxmlformats.org/markup-compatibility/2006" xmlns:mv="urn:schemas-microsoft-com:mac:vml" xmlns:o="urn:schemas-microsoft-com:office:office" xmlns:r="http://schemas.openxmlformats.org/officeDocument/2006/relationships" xmlns:m="http://schemas.openxmlformats.org/officeDocument/2006/math" xmlns:v="urn:schemas-microsoft-com:vml" xmlns:wp14="http://schemas.microsoft.com/office/word/2010/wordprocessingDrawing" xmlns:wp="http://schemas.openxmlformats.org/drawingml/2006/wordprocessingDrawing" xmlns:w10="urn:schemas-microsoft-com:office:word" xmlns:w="http://schemas.openxmlformats.org/wordprocessingml/2006/main" xmlns:w14="http://schemas.microsoft.com/office/word/2010/wordml" xmlns:w15="http://schemas.microsoft.com/office/word/2012/wordml" xmlns:wpg="http://schemas.microsoft.com/office/word/2010/wordprocessingGroup" xmlns:wpi="http://schemas.microsoft.com/office/word/2010/wordprocessingInk" xmlns:wne="http://schemas.microsoft.com/office/word/2006/wordml" xmlns:wps="http://schemas.microsoft.com/office/word/2010/wordprocessingShape" mc:Ignorable="w14 w15 wp14">
+<file path=word/header5.xml><?xml version="1.0" encoding="utf-8"?>
+<w:hdr xmlns:wpc="http://schemas.microsoft.com/office/word/2010/wordprocessingCanvas" xmlns:cx="http://schemas.microsoft.com/office/drawing/2014/chartex" xmlns:cx1="http://schemas.microsoft.com/office/drawing/2015/9/8/chartex" xmlns:cx2="http://schemas.microsoft.com/office/drawing/2015/10/21/chartex" xmlns:cx3="http://schemas.microsoft.com/office/drawing/2016/5/9/chartex" xmlns:cx4="http://schemas.microsoft.com/office/drawing/2016/5/10/chartex" xmlns:cx5="http://schemas.microsoft.com/office/drawing/2016/5/11/chartex" xmlns:cx6="http://schemas.microsoft.com/office/drawing/2016/5/12/chartex" xmlns:cx7="http://schemas.microsoft.com/office/drawing/2016/5/13/chartex" xmlns:cx8="http://schemas.microsoft.com/office/drawing/2016/5/14/chartex" xmlns:mc="http://schemas.openxmlformats.org/markup-compatibility/2006" xmlns:aink="http://schemas.microsoft.com/office/drawing/2016/ink" xmlns:am3d="http://schemas.microsoft.com/office/drawing/2017/model3d" xmlns:o="urn:schemas-microsoft-com:office:office" xmlns:r="http://schemas.openxmlformats.org/officeDocument/2006/relationships" xmlns:m="http://schemas.openxmlformats.org/officeDocument/2006/math" xmlns:v="urn:schemas-microsoft-com:vml" xmlns:wp14="http://schemas.microsoft.com/office/word/2010/wordprocessingDrawing" xmlns:wp="http://schemas.openxmlformats.org/drawingml/2006/wordprocessingDrawing" xmlns:w10="urn:schemas-microsoft-com:office:word" xmlns:w="http://schemas.openxmlformats.org/wordprocessingml/2006/main" xmlns:w14="http://schemas.microsoft.com/office/word/2010/wordml" xmlns:w15="http://schemas.microsoft.com/office/word/2012/wordml" xmlns:w16cid="http://schemas.microsoft.com/office/word/2016/wordml/cid" xmlns:w16se="http://schemas.microsoft.com/office/word/2015/wordml/symex" xmlns:wpg="http://schemas.microsoft.com/office/word/2010/wordprocessingGroup" xmlns:wpi="http://schemas.microsoft.com/office/word/2010/wordprocessingInk" xmlns:wne="http://schemas.microsoft.com/office/word/2006/wordml" xmlns:wps="http://schemas.microsoft.com/office/word/2010/wordprocessingShape" mc:Ignorable="w14 w15 w16se w16cid wp14">
   <w:p>
     <w:pPr>
       <w:pStyle w:val="Header"/>
@@ -49483,8 +49497,8 @@
 </w:hdr>
 </file>
 
-<file path=word/header5.xml><?xml version="1.0" encoding="utf-8"?>
-<w:hdr xmlns:wpc="http://schemas.microsoft.com/office/word/2010/wordprocessingCanvas" xmlns:mo="http://schemas.microsoft.com/office/mac/office/2008/main" xmlns:mc="http://schemas.openxmlformats.org/markup-compatibility/2006" xmlns:mv="urn:schemas-microsoft-com:mac:vml" xmlns:o="urn:schemas-microsoft-com:office:office" xmlns:r="http://schemas.openxmlformats.org/officeDocument/2006/relationships" xmlns:m="http://schemas.openxmlformats.org/officeDocument/2006/math" xmlns:v="urn:schemas-microsoft-com:vml" xmlns:wp14="http://schemas.microsoft.com/office/word/2010/wordprocessingDrawing" xmlns:wp="http://schemas.openxmlformats.org/drawingml/2006/wordprocessingDrawing" xmlns:w10="urn:schemas-microsoft-com:office:word" xmlns:w="http://schemas.openxmlformats.org/wordprocessingml/2006/main" xmlns:w14="http://schemas.microsoft.com/office/word/2010/wordml" xmlns:w15="http://schemas.microsoft.com/office/word/2012/wordml" xmlns:wpg="http://schemas.microsoft.com/office/word/2010/wordprocessingGroup" xmlns:wpi="http://schemas.microsoft.com/office/word/2010/wordprocessingInk" xmlns:wne="http://schemas.microsoft.com/office/word/2006/wordml" xmlns:wps="http://schemas.microsoft.com/office/word/2010/wordprocessingShape" mc:Ignorable="w14 w15 wp14">
+<file path=word/header6.xml><?xml version="1.0" encoding="utf-8"?>
+<w:hdr xmlns:wpc="http://schemas.microsoft.com/office/word/2010/wordprocessingCanvas" xmlns:cx="http://schemas.microsoft.com/office/drawing/2014/chartex" xmlns:cx1="http://schemas.microsoft.com/office/drawing/2015/9/8/chartex" xmlns:cx2="http://schemas.microsoft.com/office/drawing/2015/10/21/chartex" xmlns:cx3="http://schemas.microsoft.com/office/drawing/2016/5/9/chartex" xmlns:cx4="http://schemas.microsoft.com/office/drawing/2016/5/10/chartex" xmlns:cx5="http://schemas.microsoft.com/office/drawing/2016/5/11/chartex" xmlns:cx6="http://schemas.microsoft.com/office/drawing/2016/5/12/chartex" xmlns:cx7="http://schemas.microsoft.com/office/drawing/2016/5/13/chartex" xmlns:cx8="http://schemas.microsoft.com/office/drawing/2016/5/14/chartex" xmlns:mc="http://schemas.openxmlformats.org/markup-compatibility/2006" xmlns:aink="http://schemas.microsoft.com/office/drawing/2016/ink" xmlns:am3d="http://schemas.microsoft.com/office/drawing/2017/model3d" xmlns:o="urn:schemas-microsoft-com:office:office" xmlns:r="http://schemas.openxmlformats.org/officeDocument/2006/relationships" xmlns:m="http://schemas.openxmlformats.org/officeDocument/2006/math" xmlns:v="urn:schemas-microsoft-com:vml" xmlns:wp14="http://schemas.microsoft.com/office/word/2010/wordprocessingDrawing" xmlns:wp="http://schemas.openxmlformats.org/drawingml/2006/wordprocessingDrawing" xmlns:w10="urn:schemas-microsoft-com:office:word" xmlns:w="http://schemas.openxmlformats.org/wordprocessingml/2006/main" xmlns:w14="http://schemas.microsoft.com/office/word/2010/wordml" xmlns:w15="http://schemas.microsoft.com/office/word/2012/wordml" xmlns:w16cid="http://schemas.microsoft.com/office/word/2016/wordml/cid" xmlns:w16se="http://schemas.microsoft.com/office/word/2015/wordml/symex" xmlns:wpg="http://schemas.microsoft.com/office/word/2010/wordprocessingGroup" xmlns:wpi="http://schemas.microsoft.com/office/word/2010/wordprocessingInk" xmlns:wne="http://schemas.microsoft.com/office/word/2006/wordml" xmlns:wps="http://schemas.microsoft.com/office/word/2010/wordprocessingShape" mc:Ignorable="w14 w15 w16se w16cid wp14">
   <w:p>
     <w:pPr>
       <w:pStyle w:val="Header"/>
@@ -49500,14 +49514,14 @@
 </w:hdr>
 </file>
 
-<file path=word/header6.xml><?xml version="1.0" encoding="utf-8"?>
-<w:hdr xmlns:wpc="http://schemas.microsoft.com/office/word/2010/wordprocessingCanvas" xmlns:mo="http://schemas.microsoft.com/office/mac/office/2008/main" xmlns:mc="http://schemas.openxmlformats.org/markup-compatibility/2006" xmlns:mv="urn:schemas-microsoft-com:mac:vml" xmlns:o="urn:schemas-microsoft-com:office:office" xmlns:r="http://schemas.openxmlformats.org/officeDocument/2006/relationships" xmlns:m="http://schemas.openxmlformats.org/officeDocument/2006/math" xmlns:v="urn:schemas-microsoft-com:vml" xmlns:wp14="http://schemas.microsoft.com/office/word/2010/wordprocessingDrawing" xmlns:wp="http://schemas.openxmlformats.org/drawingml/2006/wordprocessingDrawing" xmlns:w10="urn:schemas-microsoft-com:office:word" xmlns:w="http://schemas.openxmlformats.org/wordprocessingml/2006/main" xmlns:w14="http://schemas.microsoft.com/office/word/2010/wordml" xmlns:w15="http://schemas.microsoft.com/office/word/2012/wordml" xmlns:wpg="http://schemas.microsoft.com/office/word/2010/wordprocessingGroup" xmlns:wpi="http://schemas.microsoft.com/office/word/2010/wordprocessingInk" xmlns:wne="http://schemas.microsoft.com/office/word/2006/wordml" xmlns:wps="http://schemas.microsoft.com/office/word/2010/wordprocessingShape" mc:Ignorable="w14 w15 wp14">
+<file path=word/header7.xml><?xml version="1.0" encoding="utf-8"?>
+<w:hdr xmlns:wpc="http://schemas.microsoft.com/office/word/2010/wordprocessingCanvas" xmlns:cx="http://schemas.microsoft.com/office/drawing/2014/chartex" xmlns:cx1="http://schemas.microsoft.com/office/drawing/2015/9/8/chartex" xmlns:cx2="http://schemas.microsoft.com/office/drawing/2015/10/21/chartex" xmlns:cx3="http://schemas.microsoft.com/office/drawing/2016/5/9/chartex" xmlns:cx4="http://schemas.microsoft.com/office/drawing/2016/5/10/chartex" xmlns:cx5="http://schemas.microsoft.com/office/drawing/2016/5/11/chartex" xmlns:cx6="http://schemas.microsoft.com/office/drawing/2016/5/12/chartex" xmlns:cx7="http://schemas.microsoft.com/office/drawing/2016/5/13/chartex" xmlns:cx8="http://schemas.microsoft.com/office/drawing/2016/5/14/chartex" xmlns:mc="http://schemas.openxmlformats.org/markup-compatibility/2006" xmlns:aink="http://schemas.microsoft.com/office/drawing/2016/ink" xmlns:am3d="http://schemas.microsoft.com/office/drawing/2017/model3d" xmlns:o="urn:schemas-microsoft-com:office:office" xmlns:r="http://schemas.openxmlformats.org/officeDocument/2006/relationships" xmlns:m="http://schemas.openxmlformats.org/officeDocument/2006/math" xmlns:v="urn:schemas-microsoft-com:vml" xmlns:wp14="http://schemas.microsoft.com/office/word/2010/wordprocessingDrawing" xmlns:wp="http://schemas.openxmlformats.org/drawingml/2006/wordprocessingDrawing" xmlns:w10="urn:schemas-microsoft-com:office:word" xmlns:w="http://schemas.openxmlformats.org/wordprocessingml/2006/main" xmlns:w14="http://schemas.microsoft.com/office/word/2010/wordml" xmlns:w15="http://schemas.microsoft.com/office/word/2012/wordml" xmlns:w16cid="http://schemas.microsoft.com/office/word/2016/wordml/cid" xmlns:w16se="http://schemas.microsoft.com/office/word/2015/wordml/symex" xmlns:wpg="http://schemas.microsoft.com/office/word/2010/wordprocessingGroup" xmlns:wpi="http://schemas.microsoft.com/office/word/2010/wordprocessingInk" xmlns:wne="http://schemas.microsoft.com/office/word/2006/wordml" xmlns:wps="http://schemas.microsoft.com/office/word/2010/wordprocessingShape" mc:Ignorable="w14 w15 w16se w16cid wp14">
   <w:p/>
 </w:hdr>
 </file>
 
-<file path=word/header7.xml><?xml version="1.0" encoding="utf-8"?>
-<w:hdr xmlns:wpc="http://schemas.microsoft.com/office/word/2010/wordprocessingCanvas" xmlns:mo="http://schemas.microsoft.com/office/mac/office/2008/main" xmlns:mc="http://schemas.openxmlformats.org/markup-compatibility/2006" xmlns:mv="urn:schemas-microsoft-com:mac:vml" xmlns:o="urn:schemas-microsoft-com:office:office" xmlns:r="http://schemas.openxmlformats.org/officeDocument/2006/relationships" xmlns:m="http://schemas.openxmlformats.org/officeDocument/2006/math" xmlns:v="urn:schemas-microsoft-com:vml" xmlns:wp14="http://schemas.microsoft.com/office/word/2010/wordprocessingDrawing" xmlns:wp="http://schemas.openxmlformats.org/drawingml/2006/wordprocessingDrawing" xmlns:w10="urn:schemas-microsoft-com:office:word" xmlns:w="http://schemas.openxmlformats.org/wordprocessingml/2006/main" xmlns:w14="http://schemas.microsoft.com/office/word/2010/wordml" xmlns:w15="http://schemas.microsoft.com/office/word/2012/wordml" xmlns:wpg="http://schemas.microsoft.com/office/word/2010/wordprocessingGroup" xmlns:wpi="http://schemas.microsoft.com/office/word/2010/wordprocessingInk" xmlns:wne="http://schemas.microsoft.com/office/word/2006/wordml" xmlns:wps="http://schemas.microsoft.com/office/word/2010/wordprocessingShape" mc:Ignorable="w14 w15 wp14">
+<file path=word/header8.xml><?xml version="1.0" encoding="utf-8"?>
+<w:hdr xmlns:wpc="http://schemas.microsoft.com/office/word/2010/wordprocessingCanvas" xmlns:cx="http://schemas.microsoft.com/office/drawing/2014/chartex" xmlns:cx1="http://schemas.microsoft.com/office/drawing/2015/9/8/chartex" xmlns:cx2="http://schemas.microsoft.com/office/drawing/2015/10/21/chartex" xmlns:cx3="http://schemas.microsoft.com/office/drawing/2016/5/9/chartex" xmlns:cx4="http://schemas.microsoft.com/office/drawing/2016/5/10/chartex" xmlns:cx5="http://schemas.microsoft.com/office/drawing/2016/5/11/chartex" xmlns:cx6="http://schemas.microsoft.com/office/drawing/2016/5/12/chartex" xmlns:cx7="http://schemas.microsoft.com/office/drawing/2016/5/13/chartex" xmlns:cx8="http://schemas.microsoft.com/office/drawing/2016/5/14/chartex" xmlns:mc="http://schemas.openxmlformats.org/markup-compatibility/2006" xmlns:aink="http://schemas.microsoft.com/office/drawing/2016/ink" xmlns:am3d="http://schemas.microsoft.com/office/drawing/2017/model3d" xmlns:o="urn:schemas-microsoft-com:office:office" xmlns:r="http://schemas.openxmlformats.org/officeDocument/2006/relationships" xmlns:m="http://schemas.openxmlformats.org/officeDocument/2006/math" xmlns:v="urn:schemas-microsoft-com:vml" xmlns:wp14="http://schemas.microsoft.com/office/word/2010/wordprocessingDrawing" xmlns:wp="http://schemas.openxmlformats.org/drawingml/2006/wordprocessingDrawing" xmlns:w10="urn:schemas-microsoft-com:office:word" xmlns:w="http://schemas.openxmlformats.org/wordprocessingml/2006/main" xmlns:w14="http://schemas.microsoft.com/office/word/2010/wordml" xmlns:w15="http://schemas.microsoft.com/office/word/2012/wordml" xmlns:w16cid="http://schemas.microsoft.com/office/word/2016/wordml/cid" xmlns:w16se="http://schemas.microsoft.com/office/word/2015/wordml/symex" xmlns:wpg="http://schemas.microsoft.com/office/word/2010/wordprocessingGroup" xmlns:wpi="http://schemas.microsoft.com/office/word/2010/wordprocessingInk" xmlns:wne="http://schemas.microsoft.com/office/word/2006/wordml" xmlns:wps="http://schemas.microsoft.com/office/word/2010/wordprocessingShape" mc:Ignorable="w14 w15 w16se w16cid wp14">
   <w:p>
     <w:pPr>
       <w:pStyle w:val="Header"/>
@@ -49561,21 +49575,15 @@
 </w:hdr>
 </file>
 
-<file path=word/header8.xml><?xml version="1.0" encoding="utf-8"?>
-<w:hdr xmlns:wpc="http://schemas.microsoft.com/office/word/2010/wordprocessingCanvas" xmlns:mo="http://schemas.microsoft.com/office/mac/office/2008/main" xmlns:mc="http://schemas.openxmlformats.org/markup-compatibility/2006" xmlns:mv="urn:schemas-microsoft-com:mac:vml" xmlns:o="urn:schemas-microsoft-com:office:office" xmlns:r="http://schemas.openxmlformats.org/officeDocument/2006/relationships" xmlns:m="http://schemas.openxmlformats.org/officeDocument/2006/math" xmlns:v="urn:schemas-microsoft-com:vml" xmlns:wp14="http://schemas.microsoft.com/office/word/2010/wordprocessingDrawing" xmlns:wp="http://schemas.openxmlformats.org/drawingml/2006/wordprocessingDrawing" xmlns:w10="urn:schemas-microsoft-com:office:word" xmlns:w="http://schemas.openxmlformats.org/wordprocessingml/2006/main" xmlns:w14="http://schemas.microsoft.com/office/word/2010/wordml" xmlns:w15="http://schemas.microsoft.com/office/word/2012/wordml" xmlns:wpg="http://schemas.microsoft.com/office/word/2010/wordprocessingGroup" xmlns:wpi="http://schemas.microsoft.com/office/word/2010/wordprocessingInk" xmlns:wne="http://schemas.microsoft.com/office/word/2006/wordml" xmlns:wps="http://schemas.microsoft.com/office/word/2010/wordprocessingShape" mc:Ignorable="w14 w15 wp14">
-  <w:p/>
-</w:hdr>
-</file>
-
 <file path=word/header9.xml><?xml version="1.0" encoding="utf-8"?>
-<w:hdr xmlns:wpc="http://schemas.microsoft.com/office/word/2010/wordprocessingCanvas" xmlns:mo="http://schemas.microsoft.com/office/mac/office/2008/main" xmlns:mc="http://schemas.openxmlformats.org/markup-compatibility/2006" xmlns:mv="urn:schemas-microsoft-com:mac:vml" xmlns:o="urn:schemas-microsoft-com:office:office" xmlns:r="http://schemas.openxmlformats.org/officeDocument/2006/relationships" xmlns:m="http://schemas.openxmlformats.org/officeDocument/2006/math" xmlns:v="urn:schemas-microsoft-com:vml" xmlns:wp14="http://schemas.microsoft.com/office/word/2010/wordprocessingDrawing" xmlns:wp="http://schemas.openxmlformats.org/drawingml/2006/wordprocessingDrawing" xmlns:w10="urn:schemas-microsoft-com:office:word" xmlns:w="http://schemas.openxmlformats.org/wordprocessingml/2006/main" xmlns:w14="http://schemas.microsoft.com/office/word/2010/wordml" xmlns:w15="http://schemas.microsoft.com/office/word/2012/wordml" xmlns:wpg="http://schemas.microsoft.com/office/word/2010/wordprocessingGroup" xmlns:wpi="http://schemas.microsoft.com/office/word/2010/wordprocessingInk" xmlns:wne="http://schemas.microsoft.com/office/word/2006/wordml" xmlns:wps="http://schemas.microsoft.com/office/word/2010/wordprocessingShape" mc:Ignorable="w14 w15 wp14">
+<w:hdr xmlns:wpc="http://schemas.microsoft.com/office/word/2010/wordprocessingCanvas" xmlns:cx="http://schemas.microsoft.com/office/drawing/2014/chartex" xmlns:cx1="http://schemas.microsoft.com/office/drawing/2015/9/8/chartex" xmlns:cx2="http://schemas.microsoft.com/office/drawing/2015/10/21/chartex" xmlns:cx3="http://schemas.microsoft.com/office/drawing/2016/5/9/chartex" xmlns:cx4="http://schemas.microsoft.com/office/drawing/2016/5/10/chartex" xmlns:cx5="http://schemas.microsoft.com/office/drawing/2016/5/11/chartex" xmlns:cx6="http://schemas.microsoft.com/office/drawing/2016/5/12/chartex" xmlns:cx7="http://schemas.microsoft.com/office/drawing/2016/5/13/chartex" xmlns:cx8="http://schemas.microsoft.com/office/drawing/2016/5/14/chartex" xmlns:mc="http://schemas.openxmlformats.org/markup-compatibility/2006" xmlns:aink="http://schemas.microsoft.com/office/drawing/2016/ink" xmlns:am3d="http://schemas.microsoft.com/office/drawing/2017/model3d" xmlns:o="urn:schemas-microsoft-com:office:office" xmlns:r="http://schemas.openxmlformats.org/officeDocument/2006/relationships" xmlns:m="http://schemas.openxmlformats.org/officeDocument/2006/math" xmlns:v="urn:schemas-microsoft-com:vml" xmlns:wp14="http://schemas.microsoft.com/office/word/2010/wordprocessingDrawing" xmlns:wp="http://schemas.openxmlformats.org/drawingml/2006/wordprocessingDrawing" xmlns:w10="urn:schemas-microsoft-com:office:word" xmlns:w="http://schemas.openxmlformats.org/wordprocessingml/2006/main" xmlns:w14="http://schemas.microsoft.com/office/word/2010/wordml" xmlns:w15="http://schemas.microsoft.com/office/word/2012/wordml" xmlns:w16cid="http://schemas.microsoft.com/office/word/2016/wordml/cid" xmlns:w16se="http://schemas.microsoft.com/office/word/2015/wordml/symex" xmlns:wpg="http://schemas.microsoft.com/office/word/2010/wordprocessingGroup" xmlns:wpi="http://schemas.microsoft.com/office/word/2010/wordprocessingInk" xmlns:wne="http://schemas.microsoft.com/office/word/2006/wordml" xmlns:wps="http://schemas.microsoft.com/office/word/2010/wordprocessingShape" mc:Ignorable="w14 w15 w16se w16cid wp14">
   <w:p/>
 </w:hdr>
 </file>
 
 <file path=word/numbering.xml><?xml version="1.0" encoding="utf-8"?>
-<w:numbering xmlns:wpc="http://schemas.microsoft.com/office/word/2010/wordprocessingCanvas" xmlns:mo="http://schemas.microsoft.com/office/mac/office/2008/main" xmlns:mc="http://schemas.openxmlformats.org/markup-compatibility/2006" xmlns:mv="urn:schemas-microsoft-com:mac:vml" xmlns:o="urn:schemas-microsoft-com:office:office" xmlns:r="http://schemas.openxmlformats.org/officeDocument/2006/relationships" xmlns:m="http://schemas.openxmlformats.org/officeDocument/2006/math" xmlns:v="urn:schemas-microsoft-com:vml" xmlns:wp14="http://schemas.microsoft.com/office/word/2010/wordprocessingDrawing" xmlns:wp="http://schemas.openxmlformats.org/drawingml/2006/wordprocessingDrawing" xmlns:w10="urn:schemas-microsoft-com:office:word" xmlns:w="http://schemas.openxmlformats.org/wordprocessingml/2006/main" xmlns:w14="http://schemas.microsoft.com/office/word/2010/wordml" xmlns:w15="http://schemas.microsoft.com/office/word/2012/wordml" xmlns:wpg="http://schemas.microsoft.com/office/word/2010/wordprocessingGroup" xmlns:wpi="http://schemas.microsoft.com/office/word/2010/wordprocessingInk" xmlns:wne="http://schemas.microsoft.com/office/word/2006/wordml" xmlns:wps="http://schemas.microsoft.com/office/word/2010/wordprocessingShape" mc:Ignorable="w14 w15 wp14">
-  <w:abstractNum w:abstractNumId="0">
+<w:numbering xmlns:wpc="http://schemas.microsoft.com/office/word/2010/wordprocessingCanvas" xmlns:cx="http://schemas.microsoft.com/office/drawing/2014/chartex" xmlns:cx1="http://schemas.microsoft.com/office/drawing/2015/9/8/chartex" xmlns:cx2="http://schemas.microsoft.com/office/drawing/2015/10/21/chartex" xmlns:cx3="http://schemas.microsoft.com/office/drawing/2016/5/9/chartex" xmlns:cx4="http://schemas.microsoft.com/office/drawing/2016/5/10/chartex" xmlns:cx5="http://schemas.microsoft.com/office/drawing/2016/5/11/chartex" xmlns:cx6="http://schemas.microsoft.com/office/drawing/2016/5/12/chartex" xmlns:cx7="http://schemas.microsoft.com/office/drawing/2016/5/13/chartex" xmlns:cx8="http://schemas.microsoft.com/office/drawing/2016/5/14/chartex" xmlns:mc="http://schemas.openxmlformats.org/markup-compatibility/2006" xmlns:aink="http://schemas.microsoft.com/office/drawing/2016/ink" xmlns:am3d="http://schemas.microsoft.com/office/drawing/2017/model3d" xmlns:o="urn:schemas-microsoft-com:office:office" xmlns:r="http://schemas.openxmlformats.org/officeDocument/2006/relationships" xmlns:m="http://schemas.openxmlformats.org/officeDocument/2006/math" xmlns:v="urn:schemas-microsoft-com:vml" xmlns:wp14="http://schemas.microsoft.com/office/word/2010/wordprocessingDrawing" xmlns:wp="http://schemas.openxmlformats.org/drawingml/2006/wordprocessingDrawing" xmlns:w10="urn:schemas-microsoft-com:office:word" xmlns:w="http://schemas.openxmlformats.org/wordprocessingml/2006/main" xmlns:w14="http://schemas.microsoft.com/office/word/2010/wordml" xmlns:w15="http://schemas.microsoft.com/office/word/2012/wordml" xmlns:w16cid="http://schemas.microsoft.com/office/word/2016/wordml/cid" xmlns:w16se="http://schemas.microsoft.com/office/word/2015/wordml/symex" xmlns:wpg="http://schemas.microsoft.com/office/word/2010/wordprocessingGroup" xmlns:wpi="http://schemas.microsoft.com/office/word/2010/wordprocessingInk" xmlns:wne="http://schemas.microsoft.com/office/word/2006/wordml" xmlns:wps="http://schemas.microsoft.com/office/word/2010/wordprocessingShape" mc:Ignorable="w14 w15 w16se w16cid wp14">
+  <w:abstractNum w:abstractNumId="0" w15:restartNumberingAfterBreak="0">
     <w:nsid w:val="00000001"/>
     <w:multiLevelType w:val="multilevel"/>
     <w:tmpl w:val="00000001"/>
@@ -49688,7 +49696,7 @@
       </w:pPr>
     </w:lvl>
   </w:abstractNum>
-  <w:abstractNum w:abstractNumId="1">
+  <w:abstractNum w:abstractNumId="1" w15:restartNumberingAfterBreak="0">
     <w:nsid w:val="00000002"/>
     <w:multiLevelType w:val="singleLevel"/>
     <w:tmpl w:val="00000002"/>
@@ -49711,7 +49719,7 @@
       </w:rPr>
     </w:lvl>
   </w:abstractNum>
-  <w:abstractNum w:abstractNumId="2">
+  <w:abstractNum w:abstractNumId="2" w15:restartNumberingAfterBreak="0">
     <w:nsid w:val="00000003"/>
     <w:multiLevelType w:val="singleLevel"/>
     <w:tmpl w:val="00000003"/>
@@ -49733,7 +49741,7 @@
       </w:rPr>
     </w:lvl>
   </w:abstractNum>
-  <w:abstractNum w:abstractNumId="3">
+  <w:abstractNum w:abstractNumId="3" w15:restartNumberingAfterBreak="0">
     <w:nsid w:val="00000004"/>
     <w:multiLevelType w:val="singleLevel"/>
     <w:tmpl w:val="00000004"/>
@@ -49754,7 +49762,7 @@
       </w:rPr>
     </w:lvl>
   </w:abstractNum>
-  <w:abstractNum w:abstractNumId="4">
+  <w:abstractNum w:abstractNumId="4" w15:restartNumberingAfterBreak="0">
     <w:nsid w:val="00000005"/>
     <w:multiLevelType w:val="multilevel"/>
     <w:tmpl w:val="00000005"/>
@@ -49869,7 +49877,7 @@
       </w:pPr>
     </w:lvl>
   </w:abstractNum>
-  <w:abstractNum w:abstractNumId="5">
+  <w:abstractNum w:abstractNumId="5" w15:restartNumberingAfterBreak="0">
     <w:nsid w:val="00000006"/>
     <w:multiLevelType w:val="multilevel"/>
     <w:tmpl w:val="00000006"/>
@@ -49984,7 +49992,7 @@
       </w:pPr>
     </w:lvl>
   </w:abstractNum>
-  <w:abstractNum w:abstractNumId="6">
+  <w:abstractNum w:abstractNumId="6" w15:restartNumberingAfterBreak="0">
     <w:nsid w:val="00000007"/>
     <w:multiLevelType w:val="multilevel"/>
     <w:tmpl w:val="00000007"/>
@@ -50099,7 +50107,7 @@
       </w:pPr>
     </w:lvl>
   </w:abstractNum>
-  <w:abstractNum w:abstractNumId="7">
+  <w:abstractNum w:abstractNumId="7" w15:restartNumberingAfterBreak="0">
     <w:nsid w:val="00000008"/>
     <w:multiLevelType w:val="multilevel"/>
     <w:tmpl w:val="00000008"/>
@@ -50214,7 +50222,7 @@
       </w:pPr>
     </w:lvl>
   </w:abstractNum>
-  <w:abstractNum w:abstractNumId="8">
+  <w:abstractNum w:abstractNumId="8" w15:restartNumberingAfterBreak="0">
     <w:nsid w:val="00000009"/>
     <w:multiLevelType w:val="multilevel"/>
     <w:tmpl w:val="00000009"/>
@@ -50329,7 +50337,7 @@
       </w:pPr>
     </w:lvl>
   </w:abstractNum>
-  <w:abstractNum w:abstractNumId="9">
+  <w:abstractNum w:abstractNumId="9" w15:restartNumberingAfterBreak="0">
     <w:nsid w:val="0000000A"/>
     <w:multiLevelType w:val="multilevel"/>
     <w:tmpl w:val="0000000A"/>
@@ -50444,7 +50452,7 @@
       </w:pPr>
     </w:lvl>
   </w:abstractNum>
-  <w:abstractNum w:abstractNumId="10">
+  <w:abstractNum w:abstractNumId="10" w15:restartNumberingAfterBreak="0">
     <w:nsid w:val="0000000B"/>
     <w:multiLevelType w:val="multilevel"/>
     <w:tmpl w:val="0000000B"/>
@@ -50603,17 +50611,17 @@
 </file>
 
 <file path=word/styles.xml><?xml version="1.0" encoding="utf-8"?>
-<w:styles xmlns:mc="http://schemas.openxmlformats.org/markup-compatibility/2006" xmlns:r="http://schemas.openxmlformats.org/officeDocument/2006/relationships" xmlns:w="http://schemas.openxmlformats.org/wordprocessingml/2006/main" xmlns:w14="http://schemas.microsoft.com/office/word/2010/wordml" xmlns:w15="http://schemas.microsoft.com/office/word/2012/wordml" mc:Ignorable="w14 w15">
+<w:styles xmlns:mc="http://schemas.openxmlformats.org/markup-compatibility/2006" xmlns:r="http://schemas.openxmlformats.org/officeDocument/2006/relationships" xmlns:w="http://schemas.openxmlformats.org/wordprocessingml/2006/main" xmlns:w14="http://schemas.microsoft.com/office/word/2010/wordml" xmlns:w15="http://schemas.microsoft.com/office/word/2012/wordml" xmlns:w16cid="http://schemas.microsoft.com/office/word/2016/wordml/cid" xmlns:w16se="http://schemas.microsoft.com/office/word/2015/wordml/symex" mc:Ignorable="w14 w15 w16se w16cid">
   <w:docDefaults>
     <w:rPrDefault>
       <w:rPr>
-        <w:rFonts w:ascii="Times New Roman" w:eastAsia="宋体" w:hAnsi="Times New Roman" w:cs="Times New Roman"/>
+        <w:rFonts w:ascii="Times New Roman" w:eastAsia="SimSun" w:hAnsi="Times New Roman" w:cs="Times New Roman"/>
         <w:lang w:val="en-US" w:eastAsia="en-US" w:bidi="ar-SA"/>
       </w:rPr>
     </w:rPrDefault>
     <w:pPrDefault/>
   </w:docDefaults>
-  <w:latentStyles w:defLockedState="0" w:defUIPriority="99" w:defSemiHidden="0" w:defUnhideWhenUsed="0" w:defQFormat="0" w:count="380">
+  <w:latentStyles w:defLockedState="0" w:defUIPriority="99" w:defSemiHidden="0" w:defUnhideWhenUsed="0" w:defQFormat="0" w:count="376">
     <w:lsdException w:name="Normal" w:uiPriority="0" w:qFormat="1"/>
     <w:lsdException w:name="heading 1" w:uiPriority="9" w:qFormat="1"/>
     <w:lsdException w:name="heading 2" w:uiPriority="9" w:qFormat="1"/>
@@ -50770,15 +50778,6 @@
     <w:lsdException w:name="Balloon Text" w:semiHidden="1" w:unhideWhenUsed="1"/>
     <w:lsdException w:name="Table Grid" w:uiPriority="39"/>
     <w:lsdException w:name="Table Theme" w:semiHidden="1" w:unhideWhenUsed="1"/>
-    <w:lsdException w:name="Note Level 1" w:semiHidden="1" w:unhideWhenUsed="1"/>
-    <w:lsdException w:name="Note Level 2" w:semiHidden="1" w:unhideWhenUsed="1"/>
-    <w:lsdException w:name="Note Level 3" w:semiHidden="1" w:unhideWhenUsed="1"/>
-    <w:lsdException w:name="Note Level 4" w:semiHidden="1" w:unhideWhenUsed="1"/>
-    <w:lsdException w:name="Note Level 5" w:semiHidden="1" w:unhideWhenUsed="1"/>
-    <w:lsdException w:name="Note Level 6" w:semiHidden="1" w:unhideWhenUsed="1"/>
-    <w:lsdException w:name="Note Level 7" w:semiHidden="1" w:unhideWhenUsed="1"/>
-    <w:lsdException w:name="Note Level 8" w:semiHidden="1" w:unhideWhenUsed="1"/>
-    <w:lsdException w:name="Note Level 9" w:semiHidden="1" w:unhideWhenUsed="1"/>
     <w:lsdException w:name="Placeholder Text" w:semiHidden="1"/>
     <w:lsdException w:name="No Spacing" w:uiPriority="1" w:qFormat="1"/>
     <w:lsdException w:name="Light Shading" w:uiPriority="60"/>

</xml_diff>

<commit_message>
Documentation update for v12.1.0
</commit_message>
<xml_diff>
--- a/dyninstAPI/doc/dyninstAPI.docx
+++ b/dyninstAPI/doc/dyninstAPI.docx
@@ -233,6 +233,25 @@
       </w:r>
       <w:r>
         <w:rPr>
+          <w:rFonts w:cs="Helvetica" w:ascii="Helvetica" w:hAnsi="Helvetica"/>
+          <w:sz w:val="36"/>
+        </w:rPr>
+        <w:t>1</w:t>
+      </w:r>
+    </w:p>
+    <w:p>
+      <w:pPr>
+        <w:pStyle w:val="Normal"/>
+        <w:jc w:val="left"/>
+        <w:rPr>
+          <w:rFonts w:ascii="Helvetica" w:hAnsi="Helvetica" w:cs="Helvetica"/>
+          <w:b/>
+          <w:b/>
+          <w:sz w:val="40"/>
+        </w:rPr>
+      </w:pPr>
+      <w:r>
+        <w:rPr>
           <w:rFonts w:eastAsia="SimSun" w:cs="Helvetica" w:ascii="Helvetica" w:hAnsi="Helvetica"/>
           <w:color w:val="auto"/>
           <w:kern w:val="0"/>
@@ -240,20 +259,24 @@
           <w:szCs w:val="20"/>
           <w:lang w:val="en-US" w:eastAsia="en-US" w:bidi="ar-SA"/>
         </w:rPr>
-        <w:t>0</w:t>
-      </w:r>
-    </w:p>
-    <w:p>
-      <w:pPr>
-        <w:pStyle w:val="Normal"/>
-        <w:jc w:val="left"/>
-        <w:rPr>
-          <w:rFonts w:ascii="Helvetica" w:hAnsi="Helvetica" w:cs="Helvetica"/>
-          <w:b/>
-          <w:b/>
-          <w:sz w:val="40"/>
-        </w:rPr>
-      </w:pPr>
+        <w:t>March</w:t>
+      </w:r>
+      <w:r>
+        <w:rPr>
+          <w:rFonts w:cs="Helvetica" w:ascii="Helvetica" w:hAnsi="Helvetica"/>
+          <w:sz w:val="36"/>
+        </w:rPr>
+        <w:t xml:space="preserve"> </w:t>
+      </w:r>
+      <w:bookmarkStart w:id="1" w:name="_GoBack"/>
+      <w:bookmarkEnd w:id="1"/>
+      <w:r>
+        <w:rPr>
+          <w:rFonts w:cs="Helvetica" w:ascii="Helvetica" w:hAnsi="Helvetica"/>
+          <w:sz w:val="36"/>
+        </w:rPr>
+        <w:t>202</w:t>
+      </w:r>
       <w:r>
         <w:rPr>
           <w:rFonts w:eastAsia="SimSun" w:cs="Helvetica" w:ascii="Helvetica" w:hAnsi="Helvetica"/>
@@ -263,34 +286,7 @@
           <w:szCs w:val="20"/>
           <w:lang w:val="en-US" w:eastAsia="en-US" w:bidi="ar-SA"/>
         </w:rPr>
-        <w:t>November</w:t>
-      </w:r>
-      <w:r>
-        <w:rPr>
-          <w:rFonts w:cs="Helvetica" w:ascii="Helvetica" w:hAnsi="Helvetica"/>
-          <w:sz w:val="36"/>
-        </w:rPr>
-        <w:t xml:space="preserve"> </w:t>
-      </w:r>
-      <w:bookmarkStart w:id="1" w:name="_GoBack"/>
-      <w:bookmarkEnd w:id="1"/>
-      <w:r>
-        <w:rPr>
-          <w:rFonts w:cs="Helvetica" w:ascii="Helvetica" w:hAnsi="Helvetica"/>
-          <w:sz w:val="36"/>
-        </w:rPr>
-        <w:t>202</w:t>
-      </w:r>
-      <w:r>
-        <w:rPr>
-          <w:rFonts w:eastAsia="SimSun" w:cs="Helvetica" w:ascii="Helvetica" w:hAnsi="Helvetica"/>
-          <w:color w:val="auto"/>
-          <w:kern w:val="0"/>
-          <w:sz w:val="36"/>
-          <w:szCs w:val="20"/>
-          <w:lang w:val="en-US" w:eastAsia="en-US" w:bidi="ar-SA"/>
-        </w:rPr>
-        <w:t>1</w:t>
+        <w:t>2</w:t>
       </w:r>
     </w:p>
     <w:p>
@@ -3030,8 +3026,8 @@
           <w:szCs w:val="22"/>
         </w:rPr>
       </w:pPr>
-      <w:bookmarkStart w:id="2" w:name="_Toc529517664"/>
-      <w:bookmarkStart w:id="3" w:name="_Ref196027467"/>
+      <w:bookmarkStart w:id="2" w:name="_Ref196027467"/>
+      <w:bookmarkStart w:id="3" w:name="_Toc529517664"/>
       <w:r>
         <w:rPr/>
         <w:t>Introduction</w:t>
@@ -3240,9 +3236,9 @@
         <w:rPr/>
         <w:t xml:space="preserve"> </w:t>
       </w:r>
-      <w:bookmarkStart w:id="4" w:name="_Toc529517665"/>
+      <w:bookmarkStart w:id="4" w:name="_Ref270681825"/>
       <w:bookmarkStart w:id="5" w:name="_Ref270681740"/>
-      <w:bookmarkStart w:id="6" w:name="_Ref270681825"/>
+      <w:bookmarkStart w:id="6" w:name="_Toc529517665"/>
       <w:r>
         <w:rPr/>
         <w:t>Abstractions</w:t>
@@ -5537,7 +5533,7 @@
       </w:r>
       <w:r>
         <w:rPr/>
-        <w:instrText> XE "BPatch_bytesAccessedExpr : : : " </w:instrText>
+        <w:instrText> XE "BPatch_bytesAccessedExpr : : : : " </w:instrText>
       </w:r>
       <w:r>
         <w:rPr/>
@@ -6230,7 +6226,7 @@
       </w:r>
       <w:r>
         <w:rPr/>
-        <w:instrText> XE "getThreads: : : " </w:instrText>
+        <w:instrText> XE "getThreads: : : : " </w:instrText>
       </w:r>
       <w:r>
         <w:rPr/>
@@ -6319,7 +6315,7 @@
       </w:r>
       <w:r>
         <w:rPr/>
-        <w:instrText> XE "attachProcess: : : " </w:instrText>
+        <w:instrText> XE "attachProcess: : : : " </w:instrText>
       </w:r>
       <w:r>
         <w:rPr/>
@@ -6361,7 +6357,7 @@
       </w:r>
       <w:r>
         <w:rPr/>
-        <w:instrText> XE "createProcess: : : " </w:instrText>
+        <w:instrText> XE "createProcess: : : : " </w:instrText>
       </w:r>
       <w:r>
         <w:rPr/>
@@ -6711,7 +6707,7 @@
       </w:r>
       <w:r>
         <w:rPr/>
-        <w:instrText> XE "pollForStatusChange: : : " </w:instrText>
+        <w:instrText> XE "pollForStatusChange: : : : " </w:instrText>
       </w:r>
       <w:r>
         <w:rPr/>
@@ -6811,7 +6807,7 @@
       </w:r>
       <w:r>
         <w:rPr/>
-        <w:instrText> XE "setDebugParsing: : : " </w:instrText>
+        <w:instrText> XE "setDebugParsing: : : : " </w:instrText>
       </w:r>
       <w:r>
         <w:rPr/>
@@ -6928,7 +6924,7 @@
       </w:r>
       <w:r>
         <w:rPr/>
-        <w:instrText> XE "setTrampRecursive: : : " </w:instrText>
+        <w:instrText> XE "setTrampRecursive: : : : " </w:instrText>
       </w:r>
       <w:r>
         <w:rPr/>
@@ -7080,7 +7076,7 @@
       </w:r>
       <w:r>
         <w:rPr/>
-        <w:instrText> XE "setTypeChecking: : : " </w:instrText>
+        <w:instrText> XE "setTypeChecking: : : : " </w:instrText>
       </w:r>
       <w:r>
         <w:rPr/>
@@ -7197,7 +7193,7 @@
       </w:r>
       <w:r>
         <w:rPr/>
-        <w:instrText> XE "pollForStatusChange: : : " </w:instrText>
+        <w:instrText> XE "pollForStatusChange: : : : " </w:instrText>
       </w:r>
       <w:r>
         <w:rPr/>
@@ -8000,7 +7996,7 @@
       </w:r>
       <w:r>
         <w:rPr/>
-        <w:instrText> XE " createArray : : : " </w:instrText>
+        <w:instrText> XE " createArray : : : : " </w:instrText>
       </w:r>
       <w:r>
         <w:rPr/>
@@ -8131,7 +8127,7 @@
       </w:r>
       <w:r>
         <w:rPr/>
-        <w:instrText> XE " createEnum : : : " </w:instrText>
+        <w:instrText> XE " createEnum : : : : " </w:instrText>
       </w:r>
       <w:r>
         <w:rPr/>
@@ -8248,7 +8244,7 @@
       </w:r>
       <w:r>
         <w:rPr/>
-        <w:instrText> XE " createScalar : : : " </w:instrText>
+        <w:instrText> XE " createScalar : : : : " </w:instrText>
       </w:r>
       <w:r>
         <w:rPr/>
@@ -8333,7 +8329,7 @@
       </w:r>
       <w:r>
         <w:rPr/>
-        <w:instrText> XE " createStruct : : : " </w:instrText>
+        <w:instrText> XE " createStruct : : : : " </w:instrText>
       </w:r>
       <w:r>
         <w:rPr/>
@@ -8476,7 +8472,7 @@
       </w:r>
       <w:r>
         <w:rPr/>
-        <w:instrText> XE " createTypedef : : : " </w:instrText>
+        <w:instrText> XE " createTypedef : : : : " </w:instrText>
       </w:r>
       <w:r>
         <w:rPr/>
@@ -8558,7 +8554,7 @@
       </w:r>
       <w:r>
         <w:rPr/>
-        <w:instrText> XE " createPointer : : : " </w:instrText>
+        <w:instrText> XE " createPointer : : : : " </w:instrText>
       </w:r>
       <w:r>
         <w:rPr/>
@@ -8666,7 +8662,7 @@
       </w:r>
       <w:r>
         <w:rPr/>
-        <w:instrText> XE " createUnion : : : " </w:instrText>
+        <w:instrText> XE " createUnion : : : : " </w:instrText>
       </w:r>
       <w:r>
         <w:rPr/>
@@ -8780,11 +8776,11 @@
           <w:szCs w:val="22"/>
         </w:rPr>
       </w:pPr>
-      <w:bookmarkStart w:id="13" w:name="_Ref196027486"/>
+      <w:bookmarkStart w:id="13" w:name="_Ref196027538"/>
       <w:bookmarkStart w:id="14" w:name="_Callbacks"/>
-      <w:bookmarkStart w:id="15" w:name="_Ref196027479"/>
-      <w:bookmarkStart w:id="16" w:name="_Toc529517672"/>
-      <w:bookmarkStart w:id="17" w:name="_Ref196027538"/>
+      <w:bookmarkStart w:id="15" w:name="_Ref196027486"/>
+      <w:bookmarkStart w:id="16" w:name="_Ref196027479"/>
+      <w:bookmarkStart w:id="17" w:name="_Toc529517672"/>
       <w:bookmarkEnd w:id="14"/>
       <w:r>
         <w:rPr/>
@@ -8944,7 +8940,7 @@
       </w:r>
       <w:r>
         <w:rPr/>
-        <w:instrText> XE "BPatchThreadEventCallback: : : " </w:instrText>
+        <w:instrText> XE "BPatchThreadEventCallback: : : : " </w:instrText>
       </w:r>
       <w:r>
         <w:rPr/>
@@ -8995,7 +8991,7 @@
       </w:r>
       <w:r>
         <w:rPr/>
-        <w:instrText> XE "registerErrorCallback: : : " </w:instrText>
+        <w:instrText> XE "registerErrorCallback: : : : " </w:instrText>
       </w:r>
       <w:r>
         <w:rPr/>
@@ -9162,7 +9158,7 @@
       </w:r>
       <w:r>
         <w:rPr/>
-        <w:instrText> XE "BPatchThreadEventCallback: : : " </w:instrText>
+        <w:instrText> XE "BPatchThreadEventCallback: : : : " </w:instrText>
       </w:r>
       <w:r>
         <w:rPr/>
@@ -9590,7 +9586,7 @@
       </w:r>
       <w:r>
         <w:rPr/>
-        <w:instrText> XE "BPatchErrorCallback: : : " </w:instrText>
+        <w:instrText> XE "BPatchErrorCallback: : : : " </w:instrText>
       </w:r>
       <w:r>
         <w:rPr/>
@@ -9641,7 +9637,7 @@
       </w:r>
       <w:r>
         <w:rPr/>
-        <w:instrText> XE "registerDynamicLinkCallback: : : " </w:instrText>
+        <w:instrText> XE "registerDynamicLinkCallback: : : : " </w:instrText>
       </w:r>
       <w:r>
         <w:rPr/>
@@ -9726,7 +9722,7 @@
       </w:r>
       <w:r>
         <w:rPr/>
-        <w:instrText> XE "BPatchErrorLevel: : : " </w:instrText>
+        <w:instrText> XE "BPatchErrorLevel: : : : " </w:instrText>
       </w:r>
       <w:r>
         <w:rPr/>
@@ -9762,7 +9758,7 @@
       </w:r>
       <w:r>
         <w:rPr/>
-        <w:instrText> XE "BPatchErrorCallback: : : " </w:instrText>
+        <w:instrText> XE "BPatchErrorCallback: : : : " </w:instrText>
       </w:r>
       <w:r>
         <w:rPr/>
@@ -9798,7 +9794,7 @@
       </w:r>
       <w:r>
         <w:rPr/>
-        <w:instrText> XE "registerErrorCallback: : : " </w:instrText>
+        <w:instrText> XE "registerErrorCallback: : : : " </w:instrText>
       </w:r>
       <w:r>
         <w:rPr/>
@@ -9944,7 +9940,7 @@
       </w:r>
       <w:r>
         <w:rPr/>
-        <w:instrText> XE "registerExecCallback: : : " </w:instrText>
+        <w:instrText> XE "registerExecCallback: : : : " </w:instrText>
       </w:r>
       <w:r>
         <w:rPr/>
@@ -10021,7 +10017,7 @@
       </w:r>
       <w:r>
         <w:rPr/>
-        <w:instrText> XE "BPatchErrorLevel: : : " </w:instrText>
+        <w:instrText> XE "BPatchErrorLevel: : : : " </w:instrText>
       </w:r>
       <w:r>
         <w:rPr/>
@@ -10057,7 +10053,7 @@
       </w:r>
       <w:r>
         <w:rPr/>
-        <w:instrText> XE "BPatchThreadEventCallback: : : " </w:instrText>
+        <w:instrText> XE "BPatchThreadEventCallback: : : : " </w:instrText>
       </w:r>
       <w:r>
         <w:rPr/>
@@ -10093,7 +10089,7 @@
       </w:r>
       <w:r>
         <w:rPr/>
-        <w:instrText> XE "registerExitCallback: : : " </w:instrText>
+        <w:instrText> XE "registerExitCallback: : : : " </w:instrText>
       </w:r>
       <w:r>
         <w:rPr/>
@@ -10189,7 +10185,7 @@
       </w:r>
       <w:r>
         <w:rPr/>
-        <w:instrText> XE "BPatchPostForkCallback: : : " </w:instrText>
+        <w:instrText> XE "BPatchPostForkCallback: : : : " </w:instrText>
       </w:r>
       <w:r>
         <w:rPr/>
@@ -10316,7 +10312,7 @@
       </w:r>
       <w:r>
         <w:rPr/>
-        <w:instrText> XE "registerPreForkCallback: : : " </w:instrText>
+        <w:instrText> XE "registerPreForkCallback: : : : " </w:instrText>
       </w:r>
       <w:r>
         <w:rPr/>
@@ -10373,7 +10369,7 @@
       </w:r>
       <w:r>
         <w:rPr/>
-        <w:instrText> XE "registerPostForkCallback: : : " </w:instrText>
+        <w:instrText> XE "registerPostForkCallback: : : : " </w:instrText>
       </w:r>
       <w:r>
         <w:rPr/>
@@ -10484,7 +10480,7 @@
       </w:r>
       <w:r>
         <w:rPr/>
-        <w:instrText> XE "BPatchErrorCallback: : : " </w:instrText>
+        <w:instrText> XE "BPatchErrorCallback: : : : " </w:instrText>
       </w:r>
       <w:r>
         <w:rPr/>
@@ -10537,7 +10533,7 @@
       </w:r>
       <w:r>
         <w:rPr/>
-        <w:instrText> XE "registerDynamicLinkCallback: : : " </w:instrText>
+        <w:instrText> XE "registerDynamicLinkCallback: : : : " </w:instrText>
       </w:r>
       <w:r>
         <w:rPr/>
@@ -10688,7 +10684,7 @@
       </w:r>
       <w:r>
         <w:rPr/>
-        <w:instrText> XE "BPatchErrorCallback: : : " </w:instrText>
+        <w:instrText> XE "BPatchErrorCallback: : : : " </w:instrText>
       </w:r>
       <w:r>
         <w:rPr/>
@@ -10724,7 +10720,7 @@
       </w:r>
       <w:r>
         <w:rPr/>
-        <w:instrText> XE "registerErrorCallback: : : " </w:instrText>
+        <w:instrText> XE "registerErrorCallback: : : : " </w:instrText>
       </w:r>
       <w:r>
         <w:rPr/>
@@ -10760,7 +10756,7 @@
       </w:r>
       <w:r>
         <w:rPr/>
-        <w:instrText> XE "registerErrorCallback: : : " </w:instrText>
+        <w:instrText> XE "registerErrorCallback: : : : " </w:instrText>
       </w:r>
       <w:r>
         <w:rPr/>
@@ -10913,7 +10909,7 @@
       </w:r>
       <w:r>
         <w:rPr/>
-        <w:instrText> XE "BPatchErrorCallback: : : " </w:instrText>
+        <w:instrText> XE "BPatchErrorCallback: : : : " </w:instrText>
       </w:r>
       <w:r>
         <w:rPr/>
@@ -11277,7 +11273,7 @@
       </w:r>
       <w:r>
         <w:rPr/>
-        <w:instrText> XE "getImage: : : " </w:instrText>
+        <w:instrText> XE "getImage: : : : " </w:instrText>
       </w:r>
       <w:r>
         <w:rPr/>
@@ -11337,7 +11333,7 @@
       </w:r>
       <w:r>
         <w:rPr/>
-        <w:instrText> XE "getImage: : : " </w:instrText>
+        <w:instrText> XE "getImage: : : : " </w:instrText>
       </w:r>
       <w:r>
         <w:rPr/>
@@ -11455,7 +11451,7 @@
       </w:r>
       <w:r>
         <w:rPr/>
-        <w:instrText> XE "getImage: : : " </w:instrText>
+        <w:instrText> XE "getImage: : : : " </w:instrText>
       </w:r>
       <w:r>
         <w:rPr/>
@@ -11574,7 +11570,7 @@
       </w:r>
       <w:r>
         <w:rPr/>
-        <w:instrText> XE "malloc: : : " </w:instrText>
+        <w:instrText> XE "malloc: : : : " </w:instrText>
       </w:r>
       <w:r>
         <w:rPr/>
@@ -11923,7 +11919,7 @@
       </w:r>
       <w:r>
         <w:rPr/>
-        <w:instrText> XE "free: : : " </w:instrText>
+        <w:instrText> XE "free: : : : " </w:instrText>
       </w:r>
       <w:r>
         <w:rPr/>
@@ -12040,7 +12036,7 @@
       </w:r>
       <w:r>
         <w:rPr/>
-        <w:instrText> XE "insertSnippet: : : " </w:instrText>
+        <w:instrText> XE "insertSnippet: : : : " </w:instrText>
       </w:r>
       <w:r>
         <w:rPr/>
@@ -12393,7 +12389,7 @@
       </w:r>
       <w:r>
         <w:rPr/>
-        <w:instrText> XE "deleteSnippet: : : " </w:instrText>
+        <w:instrText> XE "deleteSnippet: : : : " </w:instrText>
       </w:r>
       <w:r>
         <w:rPr/>
@@ -12476,7 +12472,7 @@
       </w:r>
       <w:r>
         <w:rPr/>
-        <w:instrText> XE "deleteSnippet: : : " </w:instrText>
+        <w:instrText> XE "deleteSnippet: : : : " </w:instrText>
       </w:r>
       <w:r>
         <w:rPr/>
@@ -12744,7 +12740,7 @@
       </w:r>
       <w:r>
         <w:rPr/>
-        <w:instrText> XE "removeFunctionCall: : : " </w:instrText>
+        <w:instrText> XE "removeFunctionCall: : : : " </w:instrText>
       </w:r>
       <w:r>
         <w:rPr/>
@@ -12805,7 +12801,7 @@
       </w:r>
       <w:r>
         <w:rPr/>
-        <w:instrText> XE "replaceFunction: : : " </w:instrText>
+        <w:instrText> XE "replaceFunction: : : : " </w:instrText>
       </w:r>
       <w:r>
         <w:rPr/>
@@ -12952,7 +12948,7 @@
       </w:r>
       <w:r>
         <w:rPr/>
-        <w:instrText> XE "replaceFunctionCall: : : " </w:instrText>
+        <w:instrText> XE "replaceFunctionCall: : : : " </w:instrText>
       </w:r>
       <w:r>
         <w:rPr/>
@@ -13779,7 +13775,7 @@
       </w:r>
       <w:r>
         <w:rPr/>
-        <w:instrText> XE "setInheritSnippets: : : " </w:instrText>
+        <w:instrText> XE "setInheritSnippets: : : : " </w:instrText>
       </w:r>
       <w:r>
         <w:rPr/>
@@ -13870,7 +13866,7 @@
       </w:r>
       <w:r>
         <w:rPr/>
-        <w:instrText> XE "detach: : : " </w:instrText>
+        <w:instrText> XE "detach: : : : " </w:instrText>
       </w:r>
       <w:r>
         <w:rPr/>
@@ -14130,7 +14126,7 @@
       </w:r>
       <w:r>
         <w:rPr/>
-        <w:instrText> XE "stopExecution: : : " </w:instrText>
+        <w:instrText> XE "stopExecution: : : : " </w:instrText>
       </w:r>
       <w:r>
         <w:rPr/>
@@ -14166,7 +14162,7 @@
       </w:r>
       <w:r>
         <w:rPr/>
-        <w:instrText> XE "continueExecution: : : " </w:instrText>
+        <w:instrText> XE "continueExecution: : : : " </w:instrText>
       </w:r>
       <w:r>
         <w:rPr/>
@@ -14202,7 +14198,7 @@
       </w:r>
       <w:r>
         <w:rPr/>
-        <w:instrText> XE "terminateExecution: : : " </w:instrText>
+        <w:instrText> XE "terminateExecution: : : : " </w:instrText>
       </w:r>
       <w:r>
         <w:rPr/>
@@ -14285,7 +14281,7 @@
       </w:r>
       <w:r>
         <w:rPr/>
-        <w:instrText> XE "isStopped: : : " </w:instrText>
+        <w:instrText> XE "isStopped: : : : " </w:instrText>
       </w:r>
       <w:r>
         <w:rPr/>
@@ -14321,7 +14317,7 @@
       </w:r>
       <w:r>
         <w:rPr/>
-        <w:instrText> XE "stopSignal: : : " </w:instrText>
+        <w:instrText> XE "stopSignal: : : : " </w:instrText>
       </w:r>
       <w:r>
         <w:rPr/>
@@ -14357,7 +14353,7 @@
       </w:r>
       <w:r>
         <w:rPr/>
-        <w:instrText> XE "isTerminated: : : " </w:instrText>
+        <w:instrText> XE "isTerminated: : : : " </w:instrText>
       </w:r>
       <w:r>
         <w:rPr/>
@@ -14479,7 +14475,7 @@
       </w:r>
       <w:r>
         <w:rPr/>
-        <w:instrText> XE "getInheritedVariable: : : " </w:instrText>
+        <w:instrText> XE "getInheritedVariable: : : : " </w:instrText>
       </w:r>
       <w:r>
         <w:rPr/>
@@ -14612,7 +14608,7 @@
       </w:r>
       <w:r>
         <w:rPr/>
-        <w:instrText> XE "oneTimeCode: : : " </w:instrText>
+        <w:instrText> XE "oneTimeCode: : : : " </w:instrText>
       </w:r>
       <w:r>
         <w:rPr/>
@@ -14758,7 +14754,7 @@
       </w:r>
       <w:r>
         <w:rPr/>
-        <w:instrText> XE "detach: : : " </w:instrText>
+        <w:instrText> XE "detach: : : : " </w:instrText>
       </w:r>
       <w:r>
         <w:rPr/>
@@ -14833,7 +14829,7 @@
       </w:r>
       <w:r>
         <w:rPr/>
-        <w:instrText> XE "detach: : : " </w:instrText>
+        <w:instrText> XE "detach: : : : " </w:instrText>
       </w:r>
       <w:r>
         <w:rPr/>
@@ -14900,7 +14896,7 @@
       </w:r>
       <w:r>
         <w:rPr/>
-        <w:instrText> XE "BPatchErrorLevel: : : " </w:instrText>
+        <w:instrText> XE "BPatchErrorLevel: : : : " </w:instrText>
       </w:r>
       <w:r>
         <w:rPr/>
@@ -14953,7 +14949,7 @@
       </w:r>
       <w:r>
         <w:rPr/>
-        <w:instrText> XE "detach: : : " </w:instrText>
+        <w:instrText> XE "detach: : : : " </w:instrText>
       </w:r>
       <w:r>
         <w:rPr/>
@@ -15161,7 +15157,7 @@
       </w:r>
       <w:r>
         <w:rPr/>
-        <w:instrText> XE "oneTimeCode: : : " </w:instrText>
+        <w:instrText> XE "oneTimeCode: : : : " </w:instrText>
       </w:r>
       <w:r>
         <w:rPr/>
@@ -15259,7 +15255,7 @@
       </w:r>
       <w:r>
         <w:rPr/>
-        <w:instrText> XE "oneTimeCode: : : " </w:instrText>
+        <w:instrText> XE "oneTimeCode: : : : " </w:instrText>
       </w:r>
       <w:r>
         <w:rPr/>
@@ -15600,7 +15596,7 @@
       </w:r>
       <w:r>
         <w:rPr/>
-        <w:instrText> XE "getCallStack: : : " </w:instrText>
+        <w:instrText> XE "getCallStack: : : : " </w:instrText>
       </w:r>
       <w:r>
         <w:rPr/>
@@ -15702,7 +15698,7 @@
       </w:r>
       <w:r>
         <w:rPr/>
-        <w:instrText> XE "getCallStack: : : " </w:instrText>
+        <w:instrText> XE "getCallStack: : : : " </w:instrText>
       </w:r>
       <w:r>
         <w:rPr/>
@@ -15780,7 +15776,7 @@
       </w:r>
       <w:r>
         <w:rPr/>
-        <w:instrText> XE "getCallStack: : : " </w:instrText>
+        <w:instrText> XE "getCallStack: : : : " </w:instrText>
       </w:r>
       <w:r>
         <w:rPr/>
@@ -15847,7 +15843,7 @@
       </w:r>
       <w:r>
         <w:rPr/>
-        <w:instrText> XE "getCallStack: : : " </w:instrText>
+        <w:instrText> XE "getCallStack: : : : " </w:instrText>
       </w:r>
       <w:r>
         <w:rPr/>
@@ -15914,7 +15910,7 @@
       </w:r>
       <w:r>
         <w:rPr/>
-        <w:instrText> XE "getCallStack: : : " </w:instrText>
+        <w:instrText> XE "getCallStack: : : : " </w:instrText>
       </w:r>
       <w:r>
         <w:rPr/>
@@ -15992,7 +15988,7 @@
       </w:r>
       <w:r>
         <w:rPr/>
-        <w:instrText> XE "getCallStack: : : " </w:instrText>
+        <w:instrText> XE "getCallStack: : : : " </w:instrText>
       </w:r>
       <w:r>
         <w:rPr/>
@@ -16060,7 +16056,7 @@
       </w:r>
       <w:r>
         <w:rPr/>
-        <w:instrText> XE "getCallStack: : : " </w:instrText>
+        <w:instrText> XE "getCallStack: : : : " </w:instrText>
       </w:r>
       <w:r>
         <w:rPr/>
@@ -16149,7 +16145,7 @@
       </w:r>
       <w:r>
         <w:rPr/>
-        <w:instrText> XE "getCallStack: : : " </w:instrText>
+        <w:instrText> XE "getCallStack: : : : " </w:instrText>
       </w:r>
       <w:r>
         <w:rPr/>
@@ -16227,7 +16223,7 @@
       </w:r>
       <w:r>
         <w:rPr/>
-        <w:instrText> XE "oneTimeCode: : : " </w:instrText>
+        <w:instrText> XE "oneTimeCode: : : : " </w:instrText>
       </w:r>
       <w:r>
         <w:rPr/>
@@ -16314,7 +16310,7 @@
       </w:r>
       <w:r>
         <w:rPr/>
-        <w:instrText> XE "oneTimeCode: : : " </w:instrText>
+        <w:instrText> XE "oneTimeCode: : : : " </w:instrText>
       </w:r>
       <w:r>
         <w:rPr/>
@@ -16498,7 +16494,7 @@
       </w:r>
       <w:r>
         <w:rPr/>
-        <w:instrText> XE "dumpCore: : : " </w:instrText>
+        <w:instrText> XE "dumpCore: : : : " </w:instrText>
       </w:r>
       <w:r>
         <w:rPr/>
@@ -16768,7 +16764,7 @@
       </w:r>
       <w:r>
         <w:rPr/>
-        <w:instrText> XE "BPatch_sourceObj: : : " </w:instrText>
+        <w:instrText> XE "BPatch_sourceObj: : : : " </w:instrText>
       </w:r>
       <w:r>
         <w:rPr/>
@@ -16857,7 +16853,7 @@
       </w:r>
       <w:r>
         <w:rPr/>
-        <w:instrText> XE "BPatchErrorLevel: : : " </w:instrText>
+        <w:instrText> XE "BPatchErrorLevel: : : : " </w:instrText>
       </w:r>
       <w:r>
         <w:rPr/>
@@ -17047,7 +17043,7 @@
       </w:r>
       <w:r>
         <w:rPr/>
-        <w:instrText> XE "getSrcType: : : " </w:instrText>
+        <w:instrText> XE "getSrcType: : : : " </w:instrText>
       </w:r>
       <w:r>
         <w:rPr/>
@@ -17114,7 +17110,7 @@
       </w:r>
       <w:r>
         <w:rPr/>
-        <w:instrText> XE "getSourceObj: : : " </w:instrText>
+        <w:instrText> XE "getSourceObj: : : : " </w:instrText>
       </w:r>
       <w:r>
         <w:rPr/>
@@ -17236,7 +17232,7 @@
       </w:r>
       <w:r>
         <w:rPr/>
-        <w:instrText> XE "getObjParent: : : " </w:instrText>
+        <w:instrText> XE "getObjParent: : : : " </w:instrText>
       </w:r>
       <w:r>
         <w:rPr/>
@@ -17571,7 +17567,7 @@
       </w:r>
       <w:r>
         <w:rPr/>
-        <w:instrText> XE "getLanguage: : : " </w:instrText>
+        <w:instrText> XE "getLanguage: : : : " </w:instrText>
       </w:r>
       <w:r>
         <w:rPr/>
@@ -17659,7 +17655,7 @@
       </w:r>
       <w:r>
         <w:rPr/>
-        <w:instrText> XE " BPatch_function : : : " </w:instrText>
+        <w:instrText> XE " BPatch_function : : : : " </w:instrText>
       </w:r>
       <w:r>
         <w:rPr/>
@@ -17961,7 +17957,7 @@
       </w:r>
       <w:r>
         <w:rPr/>
-        <w:instrText> XE "getParams: : : " </w:instrText>
+        <w:instrText> XE "getParams: : : : " </w:instrText>
       </w:r>
       <w:r>
         <w:rPr/>
@@ -18022,7 +18018,7 @@
       </w:r>
       <w:r>
         <w:rPr/>
-        <w:instrText> XE "getReturnType: : : " </w:instrText>
+        <w:instrText> XE "getReturnType: : : : " </w:instrText>
       </w:r>
       <w:r>
         <w:rPr/>
@@ -18156,7 +18152,7 @@
       </w:r>
       <w:r>
         <w:rPr/>
-        <w:instrText> XE "isInstrumentable: : : " </w:instrText>
+        <w:instrText> XE "isInstrumentable: : : : " </w:instrText>
       </w:r>
       <w:r>
         <w:rPr/>
@@ -18228,7 +18224,7 @@
       </w:r>
       <w:r>
         <w:rPr/>
-        <w:instrText> XE "isSharedLib: : : " </w:instrText>
+        <w:instrText> XE "isSharedLib: : : : " </w:instrText>
       </w:r>
       <w:r>
         <w:rPr/>
@@ -18289,7 +18285,7 @@
       </w:r>
       <w:r>
         <w:rPr/>
-        <w:instrText> XE "getModule: : : " </w:instrText>
+        <w:instrText> XE "getModule: : : : " </w:instrText>
       </w:r>
       <w:r>
         <w:rPr/>
@@ -18350,7 +18346,7 @@
       </w:r>
       <w:r>
         <w:rPr/>
-        <w:instrText> XE "getModuleName: : : " </w:instrText>
+        <w:instrText> XE "getModuleName: : : : " </w:instrText>
       </w:r>
       <w:r>
         <w:rPr/>
@@ -18598,7 +18594,7 @@
       </w:r>
       <w:r>
         <w:rPr/>
-        <w:instrText> XE "findPoint: : : " </w:instrText>
+        <w:instrText> XE "findPoint: : : : " </w:instrText>
       </w:r>
       <w:r>
         <w:rPr/>
@@ -18742,7 +18738,7 @@
       </w:r>
       <w:r>
         <w:rPr/>
-        <w:instrText> XE "findPoint: : : " </w:instrText>
+        <w:instrText> XE "findPoint: : : : " </w:instrText>
       </w:r>
       <w:r>
         <w:rPr/>
@@ -18760,7 +18756,7 @@
       </w:r>
       <w:r>
         <w:rPr/>
-        <w:instrText> XE " BPatch_opCode: : : " </w:instrText>
+        <w:instrText> XE " BPatch_opCode: : : : " </w:instrText>
       </w:r>
       <w:r>
         <w:rPr/>
@@ -19049,7 +19045,7 @@
       </w:r>
       <w:r>
         <w:rPr/>
-        <w:instrText> XE "getBaseAddr: : : " </w:instrText>
+        <w:instrText> XE "getBaseAddr: : : : " </w:instrText>
       </w:r>
       <w:r>
         <w:rPr/>
@@ -19099,7 +19095,7 @@
       </w:r>
       <w:r>
         <w:rPr/>
-        <w:instrText> XE "getCFG: : : " </w:instrText>
+        <w:instrText> XE "getCFG: : : : " </w:instrText>
       </w:r>
       <w:r>
         <w:rPr/>
@@ -19218,7 +19214,7 @@
       </w:r>
       <w:r>
         <w:rPr/>
-        <w:instrText> XE "getCFG: : : " </w:instrText>
+        <w:instrText> XE "getCFG: : : : " </w:instrText>
       </w:r>
       <w:r>
         <w:rPr/>
@@ -19325,7 +19321,7 @@
       </w:r>
       <w:r>
         <w:rPr/>
-        <w:instrText> XE "getCFG: : : " </w:instrText>
+        <w:instrText> XE "getCFG: : : : " </w:instrText>
       </w:r>
       <w:r>
         <w:rPr/>
@@ -19503,7 +19499,7 @@
       </w:r>
       <w:r>
         <w:rPr/>
-        <w:instrText> XE " BPatch_point: : : " </w:instrText>
+        <w:instrText> XE " BPatch_point: : : : " </w:instrText>
       </w:r>
       <w:r>
         <w:rPr/>
@@ -19612,7 +19608,7 @@
       </w:r>
       <w:r>
         <w:rPr/>
-        <w:instrText> XE "getPointType: : : " </w:instrText>
+        <w:instrText> XE "getPointType: : : : " </w:instrText>
       </w:r>
       <w:r>
         <w:rPr/>
@@ -19662,7 +19658,7 @@
       </w:r>
       <w:r>
         <w:rPr/>
-        <w:instrText> XE "getCalledFunction: : : " </w:instrText>
+        <w:instrText> XE "getCalledFunction: : : : " </w:instrText>
       </w:r>
       <w:r>
         <w:rPr/>
@@ -19878,7 +19874,7 @@
       </w:r>
       <w:r>
         <w:rPr/>
-        <w:instrText> XE "getAddress: : : " </w:instrText>
+        <w:instrText> XE "getAddress: : : : " </w:instrText>
       </w:r>
       <w:r>
         <w:rPr/>
@@ -19928,7 +19924,7 @@
       </w:r>
       <w:r>
         <w:rPr/>
-        <w:instrText> XE "usesTrap_NP: : : " </w:instrText>
+        <w:instrText> XE "usesTrap_NP: : : : " </w:instrText>
       </w:r>
       <w:r>
         <w:rPr/>
@@ -20000,7 +19996,7 @@
       </w:r>
       <w:r>
         <w:rPr/>
-        <w:instrText> XE "getMemoryAccess: : : " </w:instrText>
+        <w:instrText> XE "getMemoryAccess: : : : " </w:instrText>
       </w:r>
       <w:r>
         <w:rPr/>
@@ -20074,7 +20070,7 @@
       </w:r>
       <w:r>
         <w:rPr/>
-        <w:instrText> XE "getCurrentSnippets: : : " </w:instrText>
+        <w:instrText> XE "getCurrentSnippets: : : : " </w:instrText>
       </w:r>
       <w:r>
         <w:rPr/>
@@ -20128,7 +20124,7 @@
       </w:r>
       <w:r>
         <w:rPr/>
-        <w:instrText> XE "getCurrentSnippets: : : " </w:instrText>
+        <w:instrText> XE "getCurrentSnippets: : : : " </w:instrText>
       </w:r>
       <w:r>
         <w:rPr/>
@@ -20255,7 +20251,7 @@
       </w:r>
       <w:r>
         <w:rPr/>
-        <w:instrText> XE "getMemoryAccess: : : " </w:instrText>
+        <w:instrText> XE "getMemoryAccess: : : : " </w:instrText>
       </w:r>
       <w:r>
         <w:rPr/>
@@ -20601,7 +20597,7 @@
       </w:r>
       <w:r>
         <w:rPr/>
-        <w:instrText> XE "getMemoryAccess: : : " </w:instrText>
+        <w:instrText> XE "getMemoryAccess: : : : " </w:instrText>
       </w:r>
       <w:r>
         <w:rPr/>
@@ -20657,9 +20653,9 @@
           <w:szCs w:val="22"/>
         </w:rPr>
       </w:pPr>
-      <w:bookmarkStart w:id="43" w:name="_Ref160278204"/>
+      <w:bookmarkStart w:id="43" w:name="_Ref270681985"/>
       <w:bookmarkStart w:id="44" w:name="_Toc529517693"/>
-      <w:bookmarkStart w:id="45" w:name="_Ref270681985"/>
+      <w:bookmarkStart w:id="45" w:name="_Ref160278204"/>
       <w:r>
         <w:rPr/>
         <w:t>Class BPatch_image</w:t>
@@ -20676,7 +20672,7 @@
       </w:r>
       <w:r>
         <w:rPr/>
-        <w:instrText> XE " BPatch_image: : : " </w:instrText>
+        <w:instrText> XE " BPatch_image: : : : " </w:instrText>
       </w:r>
       <w:r>
         <w:rPr/>
@@ -20750,7 +20746,7 @@
       </w:r>
       <w:r>
         <w:rPr/>
-        <w:instrText> XE " createInstPointAtAddr : : : " </w:instrText>
+        <w:instrText> XE " createInstPointAtAddr : : : : " </w:instrText>
       </w:r>
       <w:r>
         <w:rPr/>
@@ -21084,7 +21080,7 @@
       </w:r>
       <w:r>
         <w:rPr/>
-        <w:instrText> XE "getProcedures: : : " </w:instrText>
+        <w:instrText> XE "getProcedures: : : : " </w:instrText>
       </w:r>
       <w:r>
         <w:rPr/>
@@ -21205,7 +21201,7 @@
       </w:r>
       <w:r>
         <w:rPr/>
-        <w:instrText> XE "getModules: : : " </w:instrText>
+        <w:instrText> XE "getModules: : : : " </w:instrText>
       </w:r>
       <w:r>
         <w:rPr/>
@@ -21316,7 +21312,7 @@
       </w:r>
       <w:r>
         <w:rPr/>
-        <w:instrText> XE "findFunction: : : " </w:instrText>
+        <w:instrText> XE "findFunction: : : : " </w:instrText>
       </w:r>
       <w:r>
         <w:rPr/>
@@ -21639,7 +21635,7 @@
       </w:r>
       <w:r>
         <w:rPr/>
-        <w:instrText> XE "findFunction: : : " </w:instrText>
+        <w:instrText> XE "findFunction: : : : " </w:instrText>
       </w:r>
       <w:r>
         <w:rPr/>
@@ -22085,7 +22081,7 @@
       </w:r>
       <w:r>
         <w:rPr/>
-        <w:instrText> XE "findVariable: : : " </w:instrText>
+        <w:instrText> XE "findVariable: : : : " </w:instrText>
       </w:r>
       <w:r>
         <w:rPr/>
@@ -22212,7 +22208,7 @@
       </w:r>
       <w:r>
         <w:rPr/>
-        <w:instrText> XE "findType: : : " </w:instrText>
+        <w:instrText> XE "findType: : : : " </w:instrText>
       </w:r>
       <w:r>
         <w:rPr/>
@@ -22423,7 +22419,7 @@
       </w:r>
       <w:r>
         <w:rPr/>
-        <w:instrText> XE "getImage: : : " </w:instrText>
+        <w:instrText> XE "getImage: : : : " </w:instrText>
       </w:r>
       <w:r>
         <w:rPr/>
@@ -22541,7 +22537,7 @@
       </w:r>
       <w:r>
         <w:rPr/>
-        <w:instrText> XE "getImage: : : " </w:instrText>
+        <w:instrText> XE "getImage: : : : " </w:instrText>
       </w:r>
       <w:r>
         <w:rPr/>
@@ -22648,7 +22644,7 @@
       </w:r>
       <w:r>
         <w:rPr/>
-        <w:instrText> XE "getImage: : : " </w:instrText>
+        <w:instrText> XE "getImage: : : : " </w:instrText>
       </w:r>
       <w:r>
         <w:rPr/>
@@ -23001,7 +22997,7 @@
       </w:r>
       <w:r>
         <w:rPr/>
-        <w:instrText> XE "findFunction: : : " </w:instrText>
+        <w:instrText> XE "findFunction: : : : " </w:instrText>
       </w:r>
       <w:r>
         <w:rPr/>
@@ -23361,7 +23357,7 @@
       </w:r>
       <w:r>
         <w:rPr/>
-        <w:instrText> XE "findFunction: : : " </w:instrText>
+        <w:instrText> XE "findFunction: : : : " </w:instrText>
       </w:r>
       <w:r>
         <w:rPr/>
@@ -23677,7 +23673,7 @@
       </w:r>
       <w:r>
         <w:rPr/>
-        <w:instrText> XE " BPatch_module: : : " </w:instrText>
+        <w:instrText> XE " BPatch_module: : : : " </w:instrText>
       </w:r>
       <w:r>
         <w:rPr/>
@@ -23773,7 +23769,7 @@
       </w:r>
       <w:r>
         <w:rPr/>
-        <w:instrText> XE "findFunction: : : " </w:instrText>
+        <w:instrText> XE "findFunction: : : : " </w:instrText>
       </w:r>
       <w:r>
         <w:rPr/>
@@ -24284,7 +24280,7 @@
       </w:r>
       <w:r>
         <w:rPr/>
-        <w:instrText> XE "findFunction: : : " </w:instrText>
+        <w:instrText> XE "findFunction: : : : " </w:instrText>
       </w:r>
       <w:r>
         <w:rPr/>
@@ -24433,7 +24429,7 @@
       </w:r>
       <w:r>
         <w:rPr/>
-        <w:instrText> XE "getImage: : : " </w:instrText>
+        <w:instrText> XE "getImage: : : : " </w:instrText>
       </w:r>
       <w:r>
         <w:rPr/>
@@ -24688,7 +24684,7 @@
       </w:r>
       <w:r>
         <w:rPr/>
-        <w:instrText> XE "getProcedures: : : " </w:instrText>
+        <w:instrText> XE "getProcedures: : : : " </w:instrText>
       </w:r>
       <w:r>
         <w:rPr/>
@@ -24834,7 +24830,7 @@
       </w:r>
       <w:r>
         <w:rPr/>
-        <w:instrText> XE "getName: : : " </w:instrText>
+        <w:instrText> XE "getName: : : : " </w:instrText>
       </w:r>
       <w:r>
         <w:rPr/>
@@ -24945,7 +24941,7 @@
       </w:r>
       <w:r>
         <w:rPr/>
-        <w:instrText> XE "getImage: : : " </w:instrText>
+        <w:instrText> XE "getImage: : : : " </w:instrText>
       </w:r>
       <w:r>
         <w:rPr/>
@@ -25109,7 +25105,7 @@
       </w:r>
       <w:r>
         <w:rPr/>
-        <w:instrText> XE "getUniqueString: : : " </w:instrText>
+        <w:instrText> XE "getUniqueString: : : : " </w:instrText>
       </w:r>
       <w:r>
         <w:rPr/>
@@ -25231,7 +25227,7 @@
       </w:r>
       <w:r>
         <w:rPr/>
-        <w:instrText> XE "isSharedLib: : : " </w:instrText>
+        <w:instrText> XE "isSharedLib: : : : " </w:instrText>
       </w:r>
       <w:r>
         <w:rPr/>
@@ -25314,7 +25310,7 @@
       </w:r>
       <w:r>
         <w:rPr/>
-        <w:instrText> XE "isSharedLib: : : " </w:instrText>
+        <w:instrText> XE "isSharedLib: : : : " </w:instrText>
       </w:r>
       <w:r>
         <w:rPr/>
@@ -25413,7 +25409,7 @@
       </w:r>
       <w:r>
         <w:rPr/>
-        <w:instrText> XE "isSharedLib: : : " </w:instrText>
+        <w:instrText> XE "isSharedLib: : : : " </w:instrText>
       </w:r>
       <w:r>
         <w:rPr/>
@@ -25474,7 +25470,7 @@
       </w:r>
       <w:r>
         <w:rPr/>
-        <w:instrText> XE "isSharedLib: : : " </w:instrText>
+        <w:instrText> XE "isSharedLib: : : : " </w:instrText>
       </w:r>
       <w:r>
         <w:rPr/>
@@ -25535,7 +25531,7 @@
       </w:r>
       <w:r>
         <w:rPr/>
-        <w:instrText> XE "isSharedLib: : : " </w:instrText>
+        <w:instrText> XE "isSharedLib: : : : " </w:instrText>
       </w:r>
       <w:r>
         <w:rPr/>
@@ -25642,8 +25638,8 @@
           <w:szCs w:val="22"/>
         </w:rPr>
       </w:pPr>
-      <w:bookmarkStart w:id="48" w:name="_Toc529517696"/>
-      <w:bookmarkStart w:id="49" w:name="_Ref196027596"/>
+      <w:bookmarkStart w:id="48" w:name="_Ref196027596"/>
+      <w:bookmarkStart w:id="49" w:name="_Toc529517696"/>
       <w:r>
         <w:rPr/>
         <w:t>Class BPatch_snippet</w:t>
@@ -25653,7 +25649,7 @@
       </w:r>
       <w:r>
         <w:rPr/>
-        <w:instrText> XE " BPatch_snippet: : : " </w:instrText>
+        <w:instrText> XE " BPatch_snippet: : : : " </w:instrText>
       </w:r>
       <w:r>
         <w:rPr/>
@@ -25729,7 +25725,7 @@
       </w:r>
       <w:r>
         <w:rPr/>
-        <w:instrText> XE "getType: : : " </w:instrText>
+        <w:instrText> XE "getType: : : : " </w:instrText>
       </w:r>
       <w:r>
         <w:rPr/>
@@ -25831,7 +25827,7 @@
       </w:r>
       <w:r>
         <w:rPr/>
-        <w:instrText> XE "getCost: : : " </w:instrText>
+        <w:instrText> XE "getCost: : : : " </w:instrText>
       </w:r>
       <w:r>
         <w:rPr/>
@@ -25935,7 +25931,7 @@
       </w:r>
       <w:r>
         <w:rPr/>
-        <w:instrText> XE "BPatch_retExpr: : : " </w:instrText>
+        <w:instrText> XE "BPatch_retExpr: : : : " </w:instrText>
       </w:r>
       <w:r>
         <w:rPr/>
@@ -26013,7 +26009,7 @@
       </w:r>
       <w:r>
         <w:rPr/>
-        <w:instrText> XE "BPatch_arithExpr: : : " </w:instrText>
+        <w:instrText> XE "BPatch_arithExpr: : : : " </w:instrText>
       </w:r>
       <w:r>
         <w:rPr/>
@@ -26943,7 +26939,7 @@
       </w:r>
       <w:r>
         <w:rPr/>
-        <w:instrText> XE "BPatch_boolExpr: : : " </w:instrText>
+        <w:instrText> XE "BPatch_boolExpr: : : : " </w:instrText>
       </w:r>
       <w:r>
         <w:rPr/>
@@ -27712,7 +27708,7 @@
       </w:r>
       <w:r>
         <w:rPr/>
-        <w:instrText> XE "BPatch_breakPointExpr: : : " </w:instrText>
+        <w:instrText> XE "BPatch_breakPointExpr: : : : " </w:instrText>
       </w:r>
       <w:r>
         <w:rPr/>
@@ -27823,7 +27819,7 @@
       </w:r>
       <w:r>
         <w:rPr/>
-        <w:instrText> XE "BPatch_bytesAccessedExpr : : : " </w:instrText>
+        <w:instrText> XE "BPatch_bytesAccessedExpr : : : : " </w:instrText>
       </w:r>
       <w:r>
         <w:rPr/>
@@ -27890,7 +27886,7 @@
       </w:r>
       <w:r>
         <w:rPr/>
-        <w:instrText> XE "BPatch_constExpr: : : " </w:instrText>
+        <w:instrText> XE "BPatch_constExpr: : : : " </w:instrText>
       </w:r>
       <w:r>
         <w:rPr/>
@@ -27926,7 +27922,7 @@
       </w:r>
       <w:r>
         <w:rPr/>
-        <w:instrText> XE "BPatch_constExpr: : : " </w:instrText>
+        <w:instrText> XE "BPatch_constExpr: : : : " </w:instrText>
       </w:r>
       <w:r>
         <w:rPr/>
@@ -28085,7 +28081,7 @@
       </w:r>
       <w:r>
         <w:rPr/>
-        <w:instrText> XE "BPatch_retExpr: : : " </w:instrText>
+        <w:instrText> XE "BPatch_retExpr: : : : " </w:instrText>
       </w:r>
       <w:r>
         <w:rPr/>
@@ -28152,7 +28148,7 @@
       </w:r>
       <w:r>
         <w:rPr/>
-        <w:instrText> XE "BPatch_effectiveAddressesExpr : : : " </w:instrText>
+        <w:instrText> XE "BPatch_effectiveAddressesExpr : : : : " </w:instrText>
       </w:r>
       <w:r>
         <w:rPr/>
@@ -28219,7 +28215,7 @@
       </w:r>
       <w:r>
         <w:rPr/>
-        <w:instrText> XE "BPatch_funcCallExpr: : : " </w:instrText>
+        <w:instrText> XE "BPatch_funcCallExpr: : : : " </w:instrText>
       </w:r>
       <w:r>
         <w:rPr/>
@@ -28559,7 +28555,7 @@
       </w:r>
       <w:r>
         <w:rPr/>
-        <w:instrText> XE "funcJumpExpr: : : " </w:instrText>
+        <w:instrText> XE "funcJumpExpr: : : : " </w:instrText>
       </w:r>
       <w:r>
         <w:rPr/>
@@ -28637,7 +28633,7 @@
       </w:r>
       <w:r>
         <w:rPr/>
-        <w:instrText> XE "BPatch_ifExpr: : : " </w:instrText>
+        <w:instrText> XE "BPatch_ifExpr: : : : " </w:instrText>
       </w:r>
       <w:r>
         <w:rPr/>
@@ -28782,7 +28778,7 @@
       </w:r>
       <w:r>
         <w:rPr/>
-        <w:instrText> XE "Bpatch_paramExpr: : : " </w:instrText>
+        <w:instrText> XE "Bpatch_paramExpr: : : : " </w:instrText>
       </w:r>
       <w:r>
         <w:rPr/>
@@ -29280,7 +29276,7 @@
       </w:r>
       <w:r>
         <w:rPr/>
-        <w:instrText> XE "Bpatch_nullExpr: : : " </w:instrText>
+        <w:instrText> XE "Bpatch_nullExpr: : : : " </w:instrText>
       </w:r>
       <w:r>
         <w:rPr/>
@@ -29342,7 +29338,7 @@
       </w:r>
       <w:r>
         <w:rPr/>
-        <w:instrText> XE "BPatch_retExpr: : : " </w:instrText>
+        <w:instrText> XE "BPatch_retExpr: : : : " </w:instrText>
       </w:r>
       <w:r>
         <w:rPr/>
@@ -29420,7 +29416,7 @@
       </w:r>
       <w:r>
         <w:rPr/>
-        <w:instrText> XE "Bpatch_paramExpr: : : " </w:instrText>
+        <w:instrText> XE "Bpatch_paramExpr: : : : " </w:instrText>
       </w:r>
       <w:r>
         <w:rPr/>
@@ -29521,7 +29517,7 @@
       </w:r>
       <w:r>
         <w:rPr/>
-        <w:instrText> XE "BPatch_retExpr: : : " </w:instrText>
+        <w:instrText> XE "BPatch_retExpr: : : : " </w:instrText>
       </w:r>
       <w:r>
         <w:rPr/>
@@ -29602,7 +29598,7 @@
       </w:r>
       <w:r>
         <w:rPr/>
-        <w:instrText> XE "BPatch_retExpr: : : " </w:instrText>
+        <w:instrText> XE "BPatch_retExpr: : : : " </w:instrText>
       </w:r>
       <w:r>
         <w:rPr/>
@@ -29709,7 +29705,7 @@
           <w:sz w:val="24"/>
           <w:szCs w:val="24"/>
         </w:rPr>
-        <w:instrText> XE "Bpatch_nullExpr: : : " </w:instrText>
+        <w:instrText> XE "Bpatch_nullExpr: : : : " </w:instrText>
       </w:r>
       <w:r>
         <w:rPr>
@@ -29790,7 +29786,7 @@
       </w:r>
       <w:r>
         <w:rPr/>
-        <w:instrText> XE "BPatch_sequence: : : " </w:instrText>
+        <w:instrText> XE "BPatch_sequence: : : : " </w:instrText>
       </w:r>
       <w:r>
         <w:rPr/>
@@ -29868,7 +29864,7 @@
       </w:r>
       <w:r>
         <w:rPr/>
-        <w:instrText> XE "Bpatch_nullExpr: : : " </w:instrText>
+        <w:instrText> XE "Bpatch_nullExpr: : : : " </w:instrText>
       </w:r>
       <w:r>
         <w:rPr/>
@@ -30006,7 +30002,7 @@
       </w:r>
       <w:r>
         <w:rPr/>
-        <w:instrText> XE "Bpatch_nullExpr: : : " </w:instrText>
+        <w:instrText> XE "Bpatch_nullExpr: : : : " </w:instrText>
       </w:r>
       <w:r>
         <w:rPr/>
@@ -30175,7 +30171,7 @@
       </w:r>
       <w:r>
         <w:rPr/>
-        <w:instrText> XE "BPatch_tidExpr: : : " </w:instrText>
+        <w:instrText> XE "BPatch_tidExpr: : : : " </w:instrText>
       </w:r>
       <w:r>
         <w:rPr/>
@@ -30235,7 +30231,7 @@
       </w:r>
       <w:r>
         <w:rPr/>
-        <w:instrText> XE "Bpatch_nullExpr: : : " </w:instrText>
+        <w:instrText> XE "Bpatch_nullExpr: : : : " </w:instrText>
       </w:r>
       <w:r>
         <w:rPr/>
@@ -30331,7 +30327,7 @@
       </w:r>
       <w:r>
         <w:rPr/>
-        <w:instrText> XE "Bpatch_nullExpr: : : " </w:instrText>
+        <w:instrText> XE "Bpatch_nullExpr: : : : " </w:instrText>
       </w:r>
       <w:r>
         <w:rPr/>
@@ -30457,7 +30453,7 @@
       </w:r>
       <w:r>
         <w:rPr/>
-        <w:instrText> XE "Bpatch_nullExpr: : : " </w:instrText>
+        <w:instrText> XE "Bpatch_nullExpr: : : : " </w:instrText>
       </w:r>
       <w:r>
         <w:rPr/>
@@ -30553,7 +30549,7 @@
       </w:r>
       <w:r>
         <w:rPr/>
-        <w:instrText> XE "Bpatch_nullExpr: : : " </w:instrText>
+        <w:instrText> XE "Bpatch_nullExpr: : : : " </w:instrText>
       </w:r>
       <w:r>
         <w:rPr/>
@@ -30659,7 +30655,7 @@
       </w:r>
       <w:r>
         <w:rPr/>
-        <w:instrText> XE "Bpatch_nullExpr: : : " </w:instrText>
+        <w:instrText> XE "Bpatch_nullExpr: : : : " </w:instrText>
       </w:r>
       <w:r>
         <w:rPr/>
@@ -30779,8 +30775,8 @@
           <w:szCs w:val="22"/>
         </w:rPr>
       </w:pPr>
-      <w:bookmarkStart w:id="50" w:name="_Toc529517697"/>
-      <w:bookmarkStart w:id="51" w:name="_Ref161040683"/>
+      <w:bookmarkStart w:id="50" w:name="_Ref161040683"/>
+      <w:bookmarkStart w:id="51" w:name="_Toc529517697"/>
       <w:r>
         <w:rPr/>
         <w:t>Class BPatch_type</w:t>
@@ -30790,7 +30786,7 @@
       </w:r>
       <w:r>
         <w:rPr/>
-        <w:instrText> XE "BPatch_type: : : " </w:instrText>
+        <w:instrText> XE "BPatch_type: : : : " </w:instrText>
       </w:r>
       <w:r>
         <w:rPr/>
@@ -30860,7 +30856,7 @@
       </w:r>
       <w:r>
         <w:rPr/>
-        <w:instrText> XE "getComponents: : : " </w:instrText>
+        <w:instrText> XE "getComponents: : : : " </w:instrText>
       </w:r>
       <w:r>
         <w:rPr/>
@@ -30972,7 +30968,7 @@
       </w:r>
       <w:r>
         <w:rPr/>
-        <w:instrText> XE "getCblocks: : : " </w:instrText>
+        <w:instrText> XE "getCblocks: : : : " </w:instrText>
       </w:r>
       <w:r>
         <w:rPr/>
@@ -31079,7 +31075,7 @@
       </w:r>
       <w:r>
         <w:rPr/>
-        <w:instrText> XE "getConstituentType: : : " </w:instrText>
+        <w:instrText> XE "getConstituentType: : : : " </w:instrText>
       </w:r>
       <w:r>
         <w:rPr/>
@@ -31218,7 +31214,7 @@
       </w:r>
       <w:r>
         <w:rPr/>
-        <w:instrText> XE "getDataClass: : : " </w:instrText>
+        <w:instrText> XE "getDataClass: : : : " </w:instrText>
       </w:r>
       <w:r>
         <w:rPr/>
@@ -31264,7 +31260,7 @@
       </w:r>
       <w:r>
         <w:rPr/>
-        <w:instrText> XE "getLow: : : " </w:instrText>
+        <w:instrText> XE "getLow: : : : " </w:instrText>
       </w:r>
       <w:r>
         <w:rPr/>
@@ -31296,7 +31292,7 @@
       </w:r>
       <w:r>
         <w:rPr/>
-        <w:instrText> XE "getHigh: : : " </w:instrText>
+        <w:instrText> XE "getHigh: : : : " </w:instrText>
       </w:r>
       <w:r>
         <w:rPr/>
@@ -31342,7 +31338,7 @@
       </w:r>
       <w:r>
         <w:rPr/>
-        <w:instrText> XE "getName: : : " </w:instrText>
+        <w:instrText> XE "getName: : : : " </w:instrText>
       </w:r>
       <w:r>
         <w:rPr/>
@@ -31388,7 +31384,7 @@
       </w:r>
       <w:r>
         <w:rPr/>
-        <w:instrText> XE "isCompatible: : : " </w:instrText>
+        <w:instrText> XE "isCompatible: : : : " </w:instrText>
       </w:r>
       <w:r>
         <w:rPr/>
@@ -31479,7 +31475,7 @@
       </w:r>
       <w:r>
         <w:rPr/>
-        <w:instrText> XE " BPatch_variableExpr: : : " </w:instrText>
+        <w:instrText> XE " BPatch_variableExpr: : : : " </w:instrText>
       </w:r>
       <w:r>
         <w:rPr/>
@@ -31719,7 +31715,7 @@
       </w:r>
       <w:r>
         <w:rPr/>
-        <w:instrText> XE "readValue: : : " </w:instrText>
+        <w:instrText> XE "readValue: : : : " </w:instrText>
       </w:r>
       <w:r>
         <w:rPr/>
@@ -31816,7 +31812,7 @@
       </w:r>
       <w:r>
         <w:rPr/>
-        <w:instrText> XE "writeValue: : : " </w:instrText>
+        <w:instrText> XE "writeValue: : : : " </w:instrText>
       </w:r>
       <w:r>
         <w:rPr/>
@@ -31913,7 +31909,7 @@
       </w:r>
       <w:r>
         <w:rPr/>
-        <w:instrText> XE "getBaseAddr: : : " </w:instrText>
+        <w:instrText> XE "getBaseAddr: : : : " </w:instrText>
       </w:r>
       <w:r>
         <w:rPr/>
@@ -31963,7 +31959,7 @@
       </w:r>
       <w:r>
         <w:rPr/>
-        <w:instrText> XE "getComponents: : : " </w:instrText>
+        <w:instrText> XE "getComponents: : : : " </w:instrText>
       </w:r>
       <w:r>
         <w:rPr/>
@@ -32004,8 +32000,8 @@
           <w:szCs w:val="22"/>
         </w:rPr>
       </w:pPr>
-      <w:bookmarkStart w:id="53" w:name="_Toc529517699"/>
-      <w:bookmarkStart w:id="54" w:name="_Ref160277935"/>
+      <w:bookmarkStart w:id="53" w:name="_Ref160277935"/>
+      <w:bookmarkStart w:id="54" w:name="_Toc529517699"/>
       <w:r>
         <w:rPr/>
         <w:t>Class BPatch_flowGraph</w:t>
@@ -32021,7 +32017,7 @@
       </w:r>
       <w:r>
         <w:rPr/>
-        <w:instrText> XE " BPatch_flowGraph: : : " </w:instrText>
+        <w:instrText> XE " BPatch_flowGraph: : : : " </w:instrText>
       </w:r>
       <w:r>
         <w:rPr/>
@@ -32139,7 +32135,7 @@
       </w:r>
       <w:r>
         <w:rPr/>
-        <w:instrText> XE "getAllBasicBlocks: : : " </w:instrText>
+        <w:instrText> XE "getAllBasicBlocks: : : : " </w:instrText>
       </w:r>
       <w:r>
         <w:rPr/>
@@ -32175,7 +32171,7 @@
       </w:r>
       <w:r>
         <w:rPr/>
-        <w:instrText> XE "getAllBasicBlocks: : : " </w:instrText>
+        <w:instrText> XE "getAllBasicBlocks: : : : " </w:instrText>
       </w:r>
       <w:r>
         <w:rPr/>
@@ -32260,7 +32256,7 @@
       </w:r>
       <w:r>
         <w:rPr/>
-        <w:instrText> XE "getEntryBasicBlock: : : " </w:instrText>
+        <w:instrText> XE "getEntryBasicBlock: : : : " </w:instrText>
       </w:r>
       <w:r>
         <w:rPr/>
@@ -32345,7 +32341,7 @@
       </w:r>
       <w:r>
         <w:rPr/>
-        <w:instrText> XE "getExitBasicBlock: : : " </w:instrText>
+        <w:instrText> XE "getExitBasicBlock: : : : " </w:instrText>
       </w:r>
       <w:r>
         <w:rPr/>
@@ -32430,7 +32426,7 @@
       </w:r>
       <w:r>
         <w:rPr/>
-        <w:instrText> XE "getLoops: : : " </w:instrText>
+        <w:instrText> XE "getLoops: : : : " </w:instrText>
       </w:r>
       <w:r>
         <w:rPr/>
@@ -32497,7 +32493,7 @@
       </w:r>
       <w:r>
         <w:rPr/>
-        <w:instrText> XE "getLoops: : : " </w:instrText>
+        <w:instrText> XE "getLoops: : : : " </w:instrText>
       </w:r>
       <w:r>
         <w:rPr/>
@@ -32549,7 +32545,7 @@
         <w:rPr>
           <w:lang w:val="nl-NL"/>
         </w:rPr>
-        <w:instrText> XE "getLoops: : : " </w:instrText>
+        <w:instrText> XE "getLoops: : : : " </w:instrText>
       </w:r>
       <w:r>
         <w:rPr>
@@ -32655,7 +32651,7 @@
       </w:r>
       <w:r>
         <w:rPr/>
-        <w:instrText> XE "getLoops: : : " </w:instrText>
+        <w:instrText> XE "getLoops: : : : " </w:instrText>
       </w:r>
       <w:r>
         <w:rPr/>
@@ -32844,8 +32840,8 @@
           <w:szCs w:val="22"/>
         </w:rPr>
       </w:pPr>
-      <w:bookmarkStart w:id="55" w:name="_Toc529517700"/>
-      <w:bookmarkStart w:id="56" w:name="_Ref161214701"/>
+      <w:bookmarkStart w:id="55" w:name="_Ref161214701"/>
+      <w:bookmarkStart w:id="56" w:name="_Toc529517700"/>
       <w:r>
         <w:rPr/>
         <w:t>Class BPatch_basicBlock</w:t>
@@ -32855,7 +32851,7 @@
       </w:r>
       <w:r>
         <w:rPr/>
-        <w:instrText> XE "Class BPatch_basicBlock: : : " </w:instrText>
+        <w:instrText> XE "Class BPatch_basicBlock: : : : " </w:instrText>
       </w:r>
       <w:r>
         <w:rPr/>
@@ -32952,7 +32948,7 @@
       </w:r>
       <w:r>
         <w:rPr/>
-        <w:instrText> XE "getSources: : : " </w:instrText>
+        <w:instrText> XE "getSources: : : : " </w:instrText>
       </w:r>
       <w:r>
         <w:rPr/>
@@ -32998,7 +32994,7 @@
       </w:r>
       <w:r>
         <w:rPr/>
-        <w:instrText> XE "getTargets: : : " </w:instrText>
+        <w:instrText> XE "getTargets: : : : " </w:instrText>
       </w:r>
       <w:r>
         <w:rPr/>
@@ -33122,7 +33118,7 @@
       </w:r>
       <w:r>
         <w:rPr/>
-        <w:instrText> XE "getMemoryAccess: : : " </w:instrText>
+        <w:instrText> XE "getMemoryAccess: : : : " </w:instrText>
       </w:r>
       <w:r>
         <w:rPr/>
@@ -33242,7 +33238,7 @@
       </w:r>
       <w:r>
         <w:rPr/>
-        <w:instrText> XE "dominates: : : " </w:instrText>
+        <w:instrText> XE "dominates: : : : " </w:instrText>
       </w:r>
       <w:r>
         <w:rPr/>
@@ -33310,7 +33306,7 @@
       </w:r>
       <w:r>
         <w:rPr/>
-        <w:instrText> XE "getImmediateDominator: : : " </w:instrText>
+        <w:instrText> XE "getImmediateDominator: : : : " </w:instrText>
       </w:r>
       <w:r>
         <w:rPr/>
@@ -33356,7 +33352,7 @@
       </w:r>
       <w:r>
         <w:rPr/>
-        <w:instrText> XE "getImmediateDominates: : : " </w:instrText>
+        <w:instrText> XE "getImmediateDominates: : : : " </w:instrText>
       </w:r>
       <w:r>
         <w:rPr/>
@@ -33402,7 +33398,7 @@
       </w:r>
       <w:r>
         <w:rPr/>
-        <w:instrText> XE "getAllDominates: : : " </w:instrText>
+        <w:instrText> XE "getAllDominates: : : : " </w:instrText>
       </w:r>
       <w:r>
         <w:rPr/>
@@ -33434,7 +33430,7 @@
       </w:r>
       <w:r>
         <w:rPr/>
-        <w:instrText> XE "getAllDominates: : : " </w:instrText>
+        <w:instrText> XE "getAllDominates: : : : " </w:instrText>
       </w:r>
       <w:r>
         <w:rPr/>
@@ -33480,7 +33476,7 @@
       </w:r>
       <w:r>
         <w:rPr/>
-        <w:instrText> XE "getSourceBlock: : : " </w:instrText>
+        <w:instrText> XE "getSourceBlock: : : : " </w:instrText>
       </w:r>
       <w:r>
         <w:rPr/>
@@ -33530,7 +33526,7 @@
       </w:r>
       <w:r>
         <w:rPr/>
-        <w:instrText> XE "getBlockNumber: : : " </w:instrText>
+        <w:instrText> XE "getBlockNumber: : : : " </w:instrText>
       </w:r>
       <w:r>
         <w:rPr/>
@@ -33946,7 +33942,7 @@
       </w:r>
       <w:r>
         <w:rPr/>
-        <w:instrText> XE "getSources: : : " </w:instrText>
+        <w:instrText> XE "getSources: : : : " </w:instrText>
       </w:r>
       <w:r>
         <w:rPr/>
@@ -34227,7 +34223,7 @@
       </w:r>
       <w:r>
         <w:rPr/>
-        <w:instrText> XE "BPatch_basicBlockLoop: : : " </w:instrText>
+        <w:instrText> XE "BPatch_basicBlockLoop: : : : " </w:instrText>
       </w:r>
       <w:r>
         <w:rPr/>
@@ -34277,12 +34273,12 @@
               <wp:anchor behindDoc="0" distT="0" distB="0" distL="0" distR="0" simplePos="0" locked="0" layoutInCell="1" allowOverlap="1" relativeHeight="13" wp14:anchorId="6D623FE3">
                 <wp:simplePos x="0" y="0"/>
                 <wp:positionH relativeFrom="column">
-                  <wp:posOffset>4625340</wp:posOffset>
+                  <wp:posOffset>4624070</wp:posOffset>
                 </wp:positionH>
                 <wp:positionV relativeFrom="paragraph">
-                  <wp:posOffset>925195</wp:posOffset>
+                  <wp:posOffset>923290</wp:posOffset>
                 </wp:positionV>
-                <wp:extent cx="353060" cy="339725"/>
+                <wp:extent cx="353695" cy="340360"/>
                 <wp:effectExtent l="0" t="0" r="0" b="0"/>
                 <wp:wrapNone/>
                 <wp:docPr id="2" name="AutoShape 25"/>
@@ -34293,7 +34289,7 @@
                       <wps:spPr>
                         <a:xfrm flipH="1" flipV="1">
                           <a:off x="0" y="0"/>
-                          <a:ext cx="352440" cy="339120"/>
+                          <a:ext cx="353160" cy="339840"/>
                         </a:xfrm>
                         <a:custGeom>
                           <a:avLst/>
@@ -34348,7 +34344,7 @@
                 <wp:positionV relativeFrom="paragraph">
                   <wp:posOffset>422275</wp:posOffset>
                 </wp:positionV>
-                <wp:extent cx="363220" cy="873760"/>
+                <wp:extent cx="363855" cy="874395"/>
                 <wp:effectExtent l="0" t="0" r="0" b="0"/>
                 <wp:wrapNone/>
                 <wp:docPr id="3" name="AutoShape 28"/>
@@ -34359,7 +34355,7 @@
                       <wps:spPr>
                         <a:xfrm flipH="1">
                           <a:off x="0" y="0"/>
-                          <a:ext cx="362520" cy="873000"/>
+                          <a:ext cx="363240" cy="873720"/>
                         </a:xfrm>
                         <a:custGeom>
                           <a:avLst/>
@@ -34414,7 +34410,7 @@
                 <wp:positionV relativeFrom="paragraph">
                   <wp:posOffset>2479675</wp:posOffset>
                 </wp:positionV>
-                <wp:extent cx="2189480" cy="257175"/>
+                <wp:extent cx="2190115" cy="257810"/>
                 <wp:effectExtent l="0" t="0" r="0" b="0"/>
                 <wp:wrapNone/>
                 <wp:docPr id="4" name="Text Box 27"/>
@@ -34425,7 +34421,7 @@
                       <wps:spPr>
                         <a:xfrm>
                           <a:off x="0" y="0"/>
-                          <a:ext cx="2188800" cy="256680"/>
+                          <a:ext cx="2189520" cy="257040"/>
                         </a:xfrm>
                         <a:prstGeom prst="rect">
                           <a:avLst/>
@@ -34475,7 +34471,7 @@
           </mc:Choice>
           <mc:Fallback>
             <w:pict>
-              <v:rect id="shape_0" ID="Text Box 27" fillcolor="white" stroked="t" style="position:absolute;margin-left:274.05pt;margin-top:195.25pt;width:172.3pt;height:20.15pt" wp14:anchorId="5EA21DA9">
+              <v:rect id="shape_0" ID="Text Box 27" fillcolor="white" stroked="t" style="position:absolute;margin-left:274.05pt;margin-top:195.25pt;width:172.35pt;height:20.2pt" wp14:anchorId="5EA21DA9">
                 <w10:wrap type="square"/>
                 <v:fill o:detectmouseclick="t" type="solid" color2="black"/>
                 <v:stroke color="white" weight="9360" joinstyle="miter" endcap="flat"/>
@@ -34507,12 +34503,12 @@
               <wp:anchor behindDoc="0" distT="0" distB="0" distL="0" distR="0" simplePos="0" locked="0" layoutInCell="1" allowOverlap="1" relativeHeight="14" wp14:anchorId="6D39D4B5">
                 <wp:simplePos x="0" y="0"/>
                 <wp:positionH relativeFrom="column">
-                  <wp:posOffset>4461510</wp:posOffset>
+                  <wp:posOffset>4460875</wp:posOffset>
                 </wp:positionH>
                 <wp:positionV relativeFrom="paragraph">
                   <wp:posOffset>1624965</wp:posOffset>
                 </wp:positionV>
-                <wp:extent cx="441325" cy="478155"/>
+                <wp:extent cx="441960" cy="478790"/>
                 <wp:effectExtent l="0" t="0" r="0" b="0"/>
                 <wp:wrapNone/>
                 <wp:docPr id="6" name="AutoShape 26"/>
@@ -34523,7 +34519,7 @@
                       <wps:spPr>
                         <a:xfrm flipH="1">
                           <a:off x="0" y="0"/>
-                          <a:ext cx="440640" cy="477360"/>
+                          <a:ext cx="441360" cy="478080"/>
                         </a:xfrm>
                         <a:custGeom>
                           <a:avLst/>
@@ -34578,7 +34574,7 @@
                 <wp:positionV relativeFrom="paragraph">
                   <wp:posOffset>96520</wp:posOffset>
                 </wp:positionV>
-                <wp:extent cx="1803400" cy="2679065"/>
+                <wp:extent cx="1804035" cy="2679700"/>
                 <wp:effectExtent l="0" t="0" r="0" b="0"/>
                 <wp:wrapNone/>
                 <wp:docPr id="7" name="Group 3"/>
@@ -34589,15 +34585,15 @@
                       <wpg:grpSpPr>
                         <a:xfrm>
                           <a:off x="0" y="0"/>
-                          <a:ext cx="1802880" cy="2678400"/>
+                          <a:ext cx="1803240" cy="2679120"/>
                         </a:xfrm>
                       </wpg:grpSpPr>
                       <wps:wsp>
                         <wps:cNvSpPr/>
                         <wps:spPr>
                           <a:xfrm>
-                            <a:off x="475560" y="0"/>
-                            <a:ext cx="640800" cy="311760"/>
+                            <a:off x="476280" y="0"/>
+                            <a:ext cx="640080" cy="311040"/>
                           </a:xfrm>
                           <a:prstGeom prst="roundRect">
                             <a:avLst>
@@ -34661,8 +34657,8 @@
                         <wps:cNvSpPr/>
                         <wps:spPr>
                           <a:xfrm>
-                            <a:off x="6480" y="1179720"/>
-                            <a:ext cx="369000" cy="401400"/>
+                            <a:off x="6480" y="1180440"/>
+                            <a:ext cx="368280" cy="400680"/>
                           </a:xfrm>
                           <a:prstGeom prst="ellipse">
                             <a:avLst/>
@@ -34724,8 +34720,8 @@
                         <wps:cNvSpPr/>
                         <wps:spPr>
                           <a:xfrm>
-                            <a:off x="595800" y="605160"/>
-                            <a:ext cx="369000" cy="403200"/>
+                            <a:off x="596160" y="605160"/>
+                            <a:ext cx="368280" cy="403200"/>
                           </a:xfrm>
                           <a:prstGeom prst="ellipse">
                             <a:avLst/>
@@ -34787,8 +34783,8 @@
                         <wps:cNvSpPr/>
                         <wps:spPr>
                           <a:xfrm>
-                            <a:off x="1202040" y="1187280"/>
-                            <a:ext cx="370800" cy="401400"/>
+                            <a:off x="1202760" y="1188000"/>
+                            <a:ext cx="370800" cy="400680"/>
                           </a:xfrm>
                           <a:prstGeom prst="ellipse">
                             <a:avLst/>
@@ -34850,8 +34846,8 @@
                         <wps:cNvSpPr/>
                         <wps:spPr>
                           <a:xfrm>
-                            <a:off x="475560" y="2005920"/>
-                            <a:ext cx="640800" cy="313560"/>
+                            <a:off x="476280" y="2006640"/>
+                            <a:ext cx="640080" cy="313560"/>
                           </a:xfrm>
                           <a:prstGeom prst="roundRect">
                             <a:avLst>
@@ -34915,8 +34911,8 @@
                         <wps:cNvSpPr/>
                         <wps:spPr>
                           <a:xfrm>
-                            <a:off x="774720" y="314280"/>
-                            <a:ext cx="720" cy="289440"/>
+                            <a:off x="775440" y="314280"/>
+                            <a:ext cx="720" cy="289080"/>
                           </a:xfrm>
                           <a:custGeom>
                             <a:avLst/>
@@ -34955,8 +34951,8 @@
                         <wps:cNvSpPr/>
                         <wps:spPr>
                           <a:xfrm flipH="1">
-                            <a:off x="326520" y="923400"/>
-                            <a:ext cx="306720" cy="313200"/>
+                            <a:off x="326520" y="923760"/>
+                            <a:ext cx="306720" cy="312480"/>
                           </a:xfrm>
                           <a:custGeom>
                             <a:avLst/>
@@ -34995,7 +34991,7 @@
                         <wps:cNvSpPr/>
                         <wps:spPr>
                           <a:xfrm>
-                            <a:off x="377280" y="1405800"/>
+                            <a:off x="377280" y="1406520"/>
                             <a:ext cx="822960" cy="720"/>
                           </a:xfrm>
                           <a:custGeom>
@@ -35035,8 +35031,8 @@
                         <wps:cNvSpPr/>
                         <wps:spPr>
                           <a:xfrm>
-                            <a:off x="929160" y="962640"/>
-                            <a:ext cx="286560" cy="289440"/>
+                            <a:off x="929520" y="963360"/>
+                            <a:ext cx="285840" cy="289080"/>
                           </a:xfrm>
                           <a:custGeom>
                             <a:avLst/>
@@ -35075,8 +35071,8 @@
                         <wps:cNvSpPr/>
                         <wps:spPr>
                           <a:xfrm flipH="1" flipV="1">
-                            <a:off x="984240" y="832320"/>
-                            <a:ext cx="348480" cy="334800"/>
+                            <a:off x="984960" y="833040"/>
+                            <a:ext cx="348120" cy="334080"/>
                           </a:xfrm>
                           <a:custGeom>
                             <a:avLst/>
@@ -35115,8 +35111,8 @@
                         <wps:cNvSpPr/>
                         <wps:spPr>
                           <a:xfrm flipH="1">
-                            <a:off x="817920" y="1529640"/>
-                            <a:ext cx="437040" cy="474480"/>
+                            <a:off x="817920" y="1530360"/>
+                            <a:ext cx="436320" cy="473760"/>
                           </a:xfrm>
                           <a:custGeom>
                             <a:avLst/>
@@ -35155,8 +35151,8 @@
                         <wps:cNvSpPr/>
                         <wps:spPr>
                           <a:xfrm>
-                            <a:off x="0" y="2424960"/>
-                            <a:ext cx="1802880" cy="253440"/>
+                            <a:off x="0" y="2426400"/>
+                            <a:ext cx="1803240" cy="252720"/>
                           </a:xfrm>
                           <a:prstGeom prst="rect">
                             <a:avLst/>
@@ -35219,8 +35215,8 @@
           </mc:Choice>
           <mc:Fallback>
             <w:pict>
-              <v:group id="shape_0" alt="Group 3" style="position:absolute;margin-left:44.5pt;margin-top:7.6pt;width:141.95pt;height:210.9pt" coordorigin="890,152" coordsize="2839,4218">
-                <v:oval id="shape_0" fillcolor="white" stroked="t" style="position:absolute;left:900;top:2010;width:580;height:631">
+              <v:group id="shape_0" alt="Group 3" style="position:absolute;margin-left:44.5pt;margin-top:7.6pt;width:142pt;height:210.95pt" coordorigin="890,152" coordsize="2840,4219">
+                <v:oval id="shape_0" fillcolor="white" stroked="t" style="position:absolute;left:900;top:2011;width:579;height:630">
                   <v:textbox>
                     <w:txbxContent>
                       <w:p>
@@ -35258,7 +35254,7 @@
                   <v:fill o:detectmouseclick="t" type="solid" color2="black"/>
                   <v:stroke color="black" weight="9360" joinstyle="miter" endcap="square"/>
                 </v:oval>
-                <v:oval id="shape_0" fillcolor="white" stroked="t" style="position:absolute;left:1828;top:1105;width:580;height:634">
+                <v:oval id="shape_0" fillcolor="white" stroked="t" style="position:absolute;left:1829;top:1105;width:579;height:634">
                   <v:textbox>
                     <w:txbxContent>
                       <w:p>
@@ -35296,7 +35292,7 @@
                   <v:fill o:detectmouseclick="t" type="solid" color2="black"/>
                   <v:stroke color="black" weight="9360" joinstyle="miter" endcap="square"/>
                 </v:oval>
-                <v:oval id="shape_0" fillcolor="white" stroked="t" style="position:absolute;left:2783;top:2022;width:583;height:631">
+                <v:oval id="shape_0" fillcolor="white" stroked="t" style="position:absolute;left:2784;top:2023;width:583;height:630">
                   <v:textbox>
                     <w:txbxContent>
                       <w:p>
@@ -35334,7 +35330,7 @@
                   <v:fill o:detectmouseclick="t" type="solid" color2="black"/>
                   <v:stroke color="black" weight="9360" joinstyle="miter" endcap="square"/>
                 </v:oval>
-                <v:rect id="shape_0" fillcolor="white" stroked="f" style="position:absolute;left:890;top:3971;width:2838;height:398">
+                <v:rect id="shape_0" fillcolor="white" stroked="f" style="position:absolute;left:890;top:3973;width:2839;height:397">
                   <v:textbox>
                     <w:txbxContent>
                       <w:p>
@@ -35387,7 +35383,7 @@
                 <wp:positionV relativeFrom="paragraph">
                   <wp:posOffset>1057275</wp:posOffset>
                 </wp:positionV>
-                <wp:extent cx="290195" cy="293370"/>
+                <wp:extent cx="290830" cy="294005"/>
                 <wp:effectExtent l="0" t="0" r="0" b="0"/>
                 <wp:wrapNone/>
                 <wp:docPr id="8" name="AutoShape 24"/>
@@ -35398,7 +35394,7 @@
                       <wps:spPr>
                         <a:xfrm>
                           <a:off x="0" y="0"/>
-                          <a:ext cx="289440" cy="292680"/>
+                          <a:ext cx="290160" cy="293400"/>
                         </a:xfrm>
                         <a:custGeom>
                           <a:avLst/>
@@ -35453,7 +35449,7 @@
                 <wp:positionV relativeFrom="paragraph">
                   <wp:posOffset>1501140</wp:posOffset>
                 </wp:positionV>
-                <wp:extent cx="824865" cy="3175"/>
+                <wp:extent cx="825500" cy="3810"/>
                 <wp:effectExtent l="0" t="0" r="0" b="0"/>
                 <wp:wrapNone/>
                 <wp:docPr id="9" name="AutoShape 23"/>
@@ -35464,7 +35460,7 @@
                       <wps:spPr>
                         <a:xfrm>
                           <a:off x="0" y="0"/>
-                          <a:ext cx="824400" cy="2520"/>
+                          <a:ext cx="824760" cy="3240"/>
                         </a:xfrm>
                         <a:custGeom>
                           <a:avLst/>
@@ -35519,7 +35515,7 @@
                 <wp:positionV relativeFrom="paragraph">
                   <wp:posOffset>1017905</wp:posOffset>
                 </wp:positionV>
-                <wp:extent cx="309880" cy="317500"/>
+                <wp:extent cx="310515" cy="318135"/>
                 <wp:effectExtent l="0" t="0" r="0" b="0"/>
                 <wp:wrapNone/>
                 <wp:docPr id="10" name="AutoShape 22"/>
@@ -35530,7 +35526,7 @@
                       <wps:spPr>
                         <a:xfrm flipH="1">
                           <a:off x="0" y="0"/>
-                          <a:ext cx="309240" cy="316800"/>
+                          <a:ext cx="309960" cy="317520"/>
                         </a:xfrm>
                         <a:custGeom>
                           <a:avLst/>
@@ -35585,7 +35581,7 @@
                 <wp:positionV relativeFrom="paragraph">
                   <wp:posOffset>410845</wp:posOffset>
                 </wp:positionV>
-                <wp:extent cx="3175" cy="293370"/>
+                <wp:extent cx="3810" cy="294005"/>
                 <wp:effectExtent l="0" t="0" r="0" b="0"/>
                 <wp:wrapNone/>
                 <wp:docPr id="11" name="AutoShape 21"/>
@@ -35596,7 +35592,7 @@
                       <wps:spPr>
                         <a:xfrm>
                           <a:off x="0" y="0"/>
-                          <a:ext cx="2520" cy="292680"/>
+                          <a:ext cx="3240" cy="293400"/>
                         </a:xfrm>
                         <a:custGeom>
                           <a:avLst/>
@@ -35651,7 +35647,7 @@
                 <wp:positionV relativeFrom="paragraph">
                   <wp:posOffset>2100580</wp:posOffset>
                 </wp:positionV>
-                <wp:extent cx="645160" cy="316230"/>
+                <wp:extent cx="645795" cy="316865"/>
                 <wp:effectExtent l="0" t="0" r="0" b="0"/>
                 <wp:wrapNone/>
                 <wp:docPr id="12" name="AutoShape 20"/>
@@ -35662,7 +35658,7 @@
                       <wps:spPr>
                         <a:xfrm>
                           <a:off x="0" y="0"/>
-                          <a:ext cx="644400" cy="315720"/>
+                          <a:ext cx="645120" cy="316080"/>
                         </a:xfrm>
                         <a:prstGeom prst="roundRect">
                           <a:avLst>
@@ -35690,7 +35686,7 @@
                           <w:p>
                             <w:pPr>
                               <w:pStyle w:val="FrameContents"/>
-                              <w:overflowPunct w:val="true"/>
+                              <w:overflowPunct w:val="false"/>
                               <w:jc w:val="center"/>
                               <w:rPr>
                                 <w:kern w:val="2"/>
@@ -35734,7 +35730,7 @@
                 <wp:positionV relativeFrom="paragraph">
                   <wp:posOffset>1282065</wp:posOffset>
                 </wp:positionV>
-                <wp:extent cx="373380" cy="405765"/>
+                <wp:extent cx="374015" cy="406400"/>
                 <wp:effectExtent l="0" t="0" r="0" b="0"/>
                 <wp:wrapNone/>
                 <wp:docPr id="14" name="Oval 19"/>
@@ -35745,7 +35741,7 @@
                       <wps:spPr>
                         <a:xfrm>
                           <a:off x="0" y="0"/>
-                          <a:ext cx="372600" cy="405000"/>
+                          <a:ext cx="373320" cy="405720"/>
                         </a:xfrm>
                         <a:prstGeom prst="ellipse">
                           <a:avLst/>
@@ -35771,7 +35767,7 @@
                           <w:p>
                             <w:pPr>
                               <w:pStyle w:val="FrameContents"/>
-                              <w:overflowPunct w:val="true"/>
+                              <w:overflowPunct w:val="false"/>
                               <w:rPr>
                                 <w:kern w:val="2"/>
                                 <w:sz w:val="32"/>
@@ -35801,7 +35797,7 @@
           </mc:Choice>
           <mc:Fallback>
             <w:pict>
-              <v:oval id="shape_0" ID="Oval 19" fillcolor="white" stroked="t" style="position:absolute;margin-left:381.5pt;margin-top:100.95pt;width:29.3pt;height:31.85pt" wp14:anchorId="0969679B">
+              <v:oval id="shape_0" ID="Oval 19" fillcolor="white" stroked="t" style="position:absolute;margin-left:381.5pt;margin-top:100.95pt;width:29.35pt;height:31.9pt" wp14:anchorId="0969679B">
                 <w10:wrap type="square"/>
                 <v:fill o:detectmouseclick="t" type="solid" color2="black"/>
                 <v:stroke color="black" weight="9360" joinstyle="miter" endcap="square"/>
@@ -35810,7 +35806,7 @@
                     <w:p>
                       <w:pPr>
                         <w:pStyle w:val="FrameContents"/>
-                        <w:overflowPunct w:val="true"/>
+                        <w:overflowPunct w:val="false"/>
                         <w:rPr>
                           <w:kern w:val="2"/>
                           <w:sz w:val="32"/>
@@ -35844,7 +35840,7 @@
                 <wp:positionV relativeFrom="paragraph">
                   <wp:posOffset>701675</wp:posOffset>
                 </wp:positionV>
-                <wp:extent cx="373380" cy="405765"/>
+                <wp:extent cx="374015" cy="406400"/>
                 <wp:effectExtent l="0" t="0" r="0" b="0"/>
                 <wp:wrapNone/>
                 <wp:docPr id="16" name="Oval 18"/>
@@ -35855,7 +35851,7 @@
                       <wps:spPr>
                         <a:xfrm>
                           <a:off x="0" y="0"/>
-                          <a:ext cx="372600" cy="405000"/>
+                          <a:ext cx="373320" cy="405720"/>
                         </a:xfrm>
                         <a:prstGeom prst="ellipse">
                           <a:avLst/>
@@ -35881,7 +35877,7 @@
                           <w:p>
                             <w:pPr>
                               <w:pStyle w:val="FrameContents"/>
-                              <w:overflowPunct w:val="true"/>
+                              <w:overflowPunct w:val="false"/>
                               <w:rPr>
                                 <w:kern w:val="2"/>
                                 <w:sz w:val="32"/>
@@ -35911,7 +35907,7 @@
           </mc:Choice>
           <mc:Fallback>
             <w:pict>
-              <v:oval id="shape_0" ID="Oval 18" fillcolor="white" stroked="t" style="position:absolute;margin-left:333.75pt;margin-top:55.25pt;width:29.3pt;height:31.85pt" wp14:anchorId="480F2E20">
+              <v:oval id="shape_0" ID="Oval 18" fillcolor="white" stroked="t" style="position:absolute;margin-left:333.75pt;margin-top:55.25pt;width:29.35pt;height:31.9pt" wp14:anchorId="480F2E20">
                 <w10:wrap type="square"/>
                 <v:fill o:detectmouseclick="t" type="solid" color2="black"/>
                 <v:stroke color="black" weight="9360" joinstyle="miter" endcap="square"/>
@@ -35920,7 +35916,7 @@
                     <w:p>
                       <w:pPr>
                         <w:pStyle w:val="FrameContents"/>
-                        <w:overflowPunct w:val="true"/>
+                        <w:overflowPunct w:val="false"/>
                         <w:rPr>
                           <w:kern w:val="2"/>
                           <w:sz w:val="32"/>
@@ -35954,7 +35950,7 @@
                 <wp:positionV relativeFrom="paragraph">
                   <wp:posOffset>1274445</wp:posOffset>
                 </wp:positionV>
-                <wp:extent cx="373380" cy="405765"/>
+                <wp:extent cx="374015" cy="406400"/>
                 <wp:effectExtent l="0" t="0" r="0" b="0"/>
                 <wp:wrapNone/>
                 <wp:docPr id="18" name="Oval 17"/>
@@ -35965,7 +35961,7 @@
                       <wps:spPr>
                         <a:xfrm>
                           <a:off x="0" y="0"/>
-                          <a:ext cx="372600" cy="405000"/>
+                          <a:ext cx="373320" cy="405720"/>
                         </a:xfrm>
                         <a:prstGeom prst="ellipse">
                           <a:avLst/>
@@ -35991,7 +35987,7 @@
                           <w:p>
                             <w:pPr>
                               <w:pStyle w:val="FrameContents"/>
-                              <w:overflowPunct w:val="true"/>
+                              <w:overflowPunct w:val="false"/>
                               <w:rPr>
                                 <w:kern w:val="2"/>
                                 <w:sz w:val="32"/>
@@ -36021,7 +36017,7 @@
           </mc:Choice>
           <mc:Fallback>
             <w:pict>
-              <v:oval id="shape_0" ID="Oval 17" fillcolor="white" stroked="t" style="position:absolute;margin-left:287.5pt;margin-top:100.35pt;width:29.3pt;height:31.85pt" wp14:anchorId="0E8CBBD9">
+              <v:oval id="shape_0" ID="Oval 17" fillcolor="white" stroked="t" style="position:absolute;margin-left:287.5pt;margin-top:100.35pt;width:29.35pt;height:31.9pt" wp14:anchorId="0E8CBBD9">
                 <w10:wrap type="square"/>
                 <v:fill o:detectmouseclick="t" type="solid" color2="black"/>
                 <v:stroke color="black" weight="9360" joinstyle="miter" endcap="square"/>
@@ -36030,7 +36026,7 @@
                     <w:p>
                       <w:pPr>
                         <w:pStyle w:val="FrameContents"/>
-                        <w:overflowPunct w:val="true"/>
+                        <w:overflowPunct w:val="false"/>
                         <w:rPr>
                           <w:kern w:val="2"/>
                           <w:sz w:val="32"/>
@@ -36064,7 +36060,7 @@
                 <wp:positionV relativeFrom="paragraph">
                   <wp:posOffset>96520</wp:posOffset>
                 </wp:positionV>
-                <wp:extent cx="645160" cy="316230"/>
+                <wp:extent cx="645795" cy="316865"/>
                 <wp:effectExtent l="0" t="0" r="0" b="0"/>
                 <wp:wrapNone/>
                 <wp:docPr id="20" name="AutoShape 16"/>
@@ -36075,7 +36071,7 @@
                       <wps:spPr>
                         <a:xfrm>
                           <a:off x="0" y="0"/>
-                          <a:ext cx="644400" cy="315720"/>
+                          <a:ext cx="645120" cy="316080"/>
                         </a:xfrm>
                         <a:prstGeom prst="roundRect">
                           <a:avLst>
@@ -36103,7 +36099,7 @@
                           <w:p>
                             <w:pPr>
                               <w:pStyle w:val="FrameContents"/>
-                              <w:overflowPunct w:val="true"/>
+                              <w:overflowPunct w:val="false"/>
                               <w:jc w:val="center"/>
                               <w:rPr>
                                 <w:kern w:val="2"/>
@@ -36538,7 +36534,7 @@
       </w:r>
       <w:r>
         <w:rPr/>
-        <w:instrText> XE "getContainedLoops: : : " </w:instrText>
+        <w:instrText> XE "getContainedLoops: : : : " </w:instrText>
       </w:r>
       <w:r>
         <w:rPr/>
@@ -36616,7 +36612,7 @@
       </w:r>
       <w:r>
         <w:rPr/>
-        <w:instrText> XE "getContainedLoops: : : " </w:instrText>
+        <w:instrText> XE "getContainedLoops: : : : " </w:instrText>
       </w:r>
       <w:r>
         <w:rPr/>
@@ -36666,7 +36662,7 @@
       </w:r>
       <w:r>
         <w:rPr/>
-        <w:instrText> XE "getLoopBasicBlocks: : : " </w:instrText>
+        <w:instrText> XE "getLoopBasicBlocks: : : : " </w:instrText>
       </w:r>
       <w:r>
         <w:rPr/>
@@ -36727,7 +36723,7 @@
       </w:r>
       <w:r>
         <w:rPr/>
-        <w:instrText> XE "getLoopBasicBlocks: : : " </w:instrText>
+        <w:instrText> XE "getLoopBasicBlocks: : : : " </w:instrText>
       </w:r>
       <w:r>
         <w:rPr/>
@@ -36773,7 +36769,7 @@
       </w:r>
       <w:r>
         <w:rPr/>
-        <w:instrText> XE "getLoopHead: : : " </w:instrText>
+        <w:instrText> XE "getLoopHead: : : : " </w:instrText>
       </w:r>
       <w:r>
         <w:rPr/>
@@ -36924,7 +36920,7 @@
       </w:r>
       <w:r>
         <w:rPr/>
-        <w:instrText> XE "Class BPatch_basicBlock: : : " </w:instrText>
+        <w:instrText> XE "Class BPatch_basicBlock: : : : " </w:instrText>
       </w:r>
       <w:r>
         <w:rPr/>
@@ -37450,7 +37446,7 @@
         <w:rPr>
           <w:lang w:val="nl-NL"/>
         </w:rPr>
-        <w:instrText> XE "getSources: : : " </w:instrText>
+        <w:instrText> XE "getSources: : : : " </w:instrText>
       </w:r>
       <w:r>
         <w:rPr>
@@ -37512,7 +37508,7 @@
       </w:r>
       <w:r>
         <w:rPr/>
-        <w:instrText> XE "getSources: : : " </w:instrText>
+        <w:instrText> XE "getSources: : : : " </w:instrText>
       </w:r>
       <w:r>
         <w:rPr/>
@@ -37558,7 +37554,7 @@
       </w:r>
       <w:r>
         <w:rPr/>
-        <w:instrText> XE "getSources: : : " </w:instrText>
+        <w:instrText> XE "getSources: : : : " </w:instrText>
       </w:r>
       <w:r>
         <w:rPr/>
@@ -37871,7 +37867,7 @@
       </w:r>
       <w:r>
         <w:rPr/>
-        <w:instrText> XE "BPatch_sourceBlock: : : " </w:instrText>
+        <w:instrText> XE "BPatch_sourceBlock: : : : " </w:instrText>
       </w:r>
       <w:r>
         <w:rPr/>
@@ -37934,7 +37930,7 @@
       </w:r>
       <w:r>
         <w:rPr/>
-        <w:instrText> XE "getSourceFile: : : " </w:instrText>
+        <w:instrText> XE "getSourceFile: : : : " </w:instrText>
       </w:r>
       <w:r>
         <w:rPr/>
@@ -37984,7 +37980,7 @@
       </w:r>
       <w:r>
         <w:rPr/>
-        <w:instrText> XE "getSourceLines: : : " </w:instrText>
+        <w:instrText> XE "getSourceLines: : : : " </w:instrText>
       </w:r>
       <w:r>
         <w:rPr/>
@@ -38039,7 +38035,7 @@
       </w:r>
       <w:r>
         <w:rPr/>
-        <w:instrText> XE "BPatch_cblock: : : " </w:instrText>
+        <w:instrText> XE "BPatch_cblock: : : : " </w:instrText>
       </w:r>
       <w:r>
         <w:rPr/>
@@ -38103,7 +38099,7 @@
       </w:r>
       <w:r>
         <w:rPr/>
-        <w:instrText> XE "getComponents: : : " </w:instrText>
+        <w:instrText> XE "getComponents: : : : " </w:instrText>
       </w:r>
       <w:r>
         <w:rPr/>
@@ -38149,7 +38145,7 @@
       </w:r>
       <w:r>
         <w:rPr/>
-        <w:instrText> XE "getFunctions: : : " </w:instrText>
+        <w:instrText> XE "getFunctions: : : : " </w:instrText>
       </w:r>
       <w:r>
         <w:rPr/>
@@ -38308,7 +38304,7 @@
       </w:r>
       <w:r>
         <w:rPr/>
-        <w:instrText> XE "getFrameType: : : " </w:instrText>
+        <w:instrText> XE "getFrameType: : : : " </w:instrText>
       </w:r>
       <w:r>
         <w:rPr/>
@@ -38628,7 +38624,7 @@
       </w:r>
       <w:r>
         <w:rPr/>
-        <w:instrText> XE "getFP: : : " </w:instrText>
+        <w:instrText> XE "getFP: : : : " </w:instrText>
       </w:r>
       <w:r>
         <w:rPr/>
@@ -38695,7 +38691,7 @@
       </w:r>
       <w:r>
         <w:rPr/>
-        <w:instrText> XE "getPC: : : " </w:instrText>
+        <w:instrText> XE "getPC: : : : " </w:instrText>
       </w:r>
       <w:r>
         <w:rPr/>
@@ -38762,7 +38758,7 @@
       </w:r>
       <w:r>
         <w:rPr/>
-        <w:instrText> XE "findFunction: : : " </w:instrText>
+        <w:instrText> XE "findFunction: : : : " </w:instrText>
       </w:r>
       <w:r>
         <w:rPr/>
@@ -38934,8 +38930,8 @@
           <w:szCs w:val="24"/>
         </w:rPr>
       </w:pPr>
-      <w:bookmarkStart w:id="67" w:name="_Toc529517708"/>
-      <w:bookmarkStart w:id="68" w:name="_Ref419102257"/>
+      <w:bookmarkStart w:id="67" w:name="_Ref419102257"/>
+      <w:bookmarkStart w:id="68" w:name="_Toc529517708"/>
       <w:r>
         <w:rPr/>
         <w:t>Class StackMod</w:t>
@@ -39625,7 +39621,7 @@
       </w:r>
       <w:r>
         <w:rPr/>
-        <w:instrText> XE " BPatch_Vector: : : " </w:instrText>
+        <w:instrText> XE " BPatch_Vector: : : : " </w:instrText>
       </w:r>
       <w:r>
         <w:rPr/>
@@ -39708,7 +39704,7 @@
       </w:r>
       <w:r>
         <w:rPr/>
-        <w:instrText> XE " BPatch_Set: : : " </w:instrText>
+        <w:instrText> XE " BPatch_Set: : : : " </w:instrText>
       </w:r>
       <w:r>
         <w:rPr/>
@@ -40222,7 +40218,7 @@
       </w:r>
       <w:r>
         <w:rPr/>
-        <w:instrText> XE "Memory Access Classes: : : " </w:instrText>
+        <w:instrText> XE "Memory Access Classes: : : : " </w:instrText>
       </w:r>
       <w:r>
         <w:rPr/>
@@ -40264,9 +40260,9 @@
           <w:szCs w:val="22"/>
         </w:rPr>
       </w:pPr>
-      <w:bookmarkStart w:id="74" w:name="_Toc529517713"/>
+      <w:bookmarkStart w:id="74" w:name="_Ref160278502"/>
       <w:bookmarkStart w:id="75" w:name="_Ref160277443"/>
-      <w:bookmarkStart w:id="76" w:name="_Ref160278502"/>
+      <w:bookmarkStart w:id="76" w:name="_Toc529517713"/>
       <w:r>
         <w:rPr/>
         <w:t>Class BPatch_memoryAccess</w:t>
@@ -40276,7 +40272,7 @@
       </w:r>
       <w:r>
         <w:rPr/>
-        <w:instrText> XE " BPatch_memoryAccess : : : " </w:instrText>
+        <w:instrText> XE " BPatch_memoryAccess : : : : " </w:instrText>
       </w:r>
       <w:r>
         <w:rPr/>
@@ -40342,7 +40338,7 @@
       </w:r>
       <w:r>
         <w:rPr/>
-        <w:instrText> XE "isALoad_NP: : : " </w:instrText>
+        <w:instrText> XE "isALoad_NP: : : : " </w:instrText>
       </w:r>
       <w:r>
         <w:rPr/>
@@ -40392,7 +40388,7 @@
       </w:r>
       <w:r>
         <w:rPr/>
-        <w:instrText> XE "isAStore_NP: : : " </w:instrText>
+        <w:instrText> XE "isAStore_NP: : : : " </w:instrText>
       </w:r>
       <w:r>
         <w:rPr/>
@@ -40442,7 +40438,7 @@
       </w:r>
       <w:r>
         <w:rPr/>
-        <w:instrText> XE "isAPrefetch_NP: : : " </w:instrText>
+        <w:instrText> XE "isAPrefetch_NP: : : : " </w:instrText>
       </w:r>
       <w:r>
         <w:rPr/>
@@ -40498,7 +40494,7 @@
       </w:r>
       <w:r>
         <w:rPr/>
-        <w:instrText> XE "prefetchType_NP: : : " </w:instrText>
+        <w:instrText> XE "prefetchType_NP: : : : " </w:instrText>
       </w:r>
       <w:r>
         <w:rPr/>
@@ -40548,7 +40544,7 @@
       </w:r>
       <w:r>
         <w:rPr/>
-        <w:instrText> XE "getStartAddr_NP: : : " </w:instrText>
+        <w:instrText> XE "getStartAddr_NP: : : : " </w:instrText>
       </w:r>
       <w:r>
         <w:rPr/>
@@ -40609,7 +40605,7 @@
       </w:r>
       <w:r>
         <w:rPr/>
-        <w:instrText> XE "getByteCount_NP: : : " </w:instrText>
+        <w:instrText> XE "getByteCount_NP: : : : " </w:instrText>
       </w:r>
       <w:r>
         <w:rPr/>
@@ -40664,7 +40660,7 @@
       </w:r>
       <w:r>
         <w:rPr/>
-        <w:instrText> XE "BPatch_addrSpec_NP: : : " </w:instrText>
+        <w:instrText> XE "BPatch_addrSpec_NP: : : : " </w:instrText>
       </w:r>
       <w:r>
         <w:rPr/>
@@ -40728,7 +40724,7 @@
       </w:r>
       <w:r>
         <w:rPr/>
-        <w:instrText> XE "getImm: : : " </w:instrText>
+        <w:instrText> XE "getImm: : : : " </w:instrText>
       </w:r>
       <w:r>
         <w:rPr/>
@@ -40778,7 +40774,7 @@
       </w:r>
       <w:r>
         <w:rPr/>
-        <w:instrText> XE "getReg: : : " </w:instrText>
+        <w:instrText> XE "getReg: : : : " </w:instrText>
       </w:r>
       <w:r>
         <w:rPr/>
@@ -40872,7 +40868,7 @@
       </w:r>
       <w:r>
         <w:rPr/>
-        <w:instrText> XE "BPatch_countSpec_NP: : : " </w:instrText>
+        <w:instrText> XE "BPatch_countSpec_NP: : : : " </w:instrText>
       </w:r>
       <w:r>
         <w:rPr/>
@@ -40914,14 +40910,14 @@
           <w:szCs w:val="22"/>
         </w:rPr>
       </w:pPr>
-      <w:bookmarkStart w:id="79" w:name="_Ref353113882"/>
-      <w:bookmarkStart w:id="80" w:name="_Ref353113880"/>
-      <w:bookmarkStart w:id="81" w:name="_Toc529517716"/>
+      <w:bookmarkStart w:id="79" w:name="_Toc529517716"/>
+      <w:bookmarkStart w:id="80" w:name="_Ref353113882"/>
+      <w:bookmarkStart w:id="81" w:name="_Ref353113880"/>
       <w:bookmarkStart w:id="82" w:name="_Ref270684703"/>
-      <w:bookmarkStart w:id="83" w:name="_Ref161479211"/>
-      <w:bookmarkStart w:id="84" w:name="_Ref161479319"/>
-      <w:bookmarkStart w:id="85" w:name="_Ref161479294"/>
-      <w:bookmarkStart w:id="86" w:name="_Ref161479269"/>
+      <w:bookmarkStart w:id="83" w:name="_Ref161479319"/>
+      <w:bookmarkStart w:id="84" w:name="_Ref161479294"/>
+      <w:bookmarkStart w:id="85" w:name="_Ref161479269"/>
+      <w:bookmarkStart w:id="86" w:name="_Ref161479211"/>
       <w:r>
         <w:rPr/>
         <w:t>Type System</w:t>
@@ -40931,7 +40927,7 @@
       </w:r>
       <w:r>
         <w:rPr/>
-        <w:instrText> XE "Type Checking: : : " </w:instrText>
+        <w:instrText> XE "Type Checking: : : : " </w:instrText>
       </w:r>
       <w:r>
         <w:rPr/>
@@ -41216,8 +41212,8 @@
           <w:szCs w:val="22"/>
         </w:rPr>
       </w:pPr>
-      <w:bookmarkStart w:id="87" w:name="_Toc529517717"/>
-      <w:bookmarkStart w:id="88" w:name="_Ref339282654"/>
+      <w:bookmarkStart w:id="87" w:name="_Ref339282654"/>
+      <w:bookmarkStart w:id="88" w:name="_Toc529517717"/>
       <w:r>
         <w:rPr/>
         <w:t>Using DyninstAPI with the component libraries</w:t>
@@ -41634,8 +41630,8 @@
           <w:szCs w:val="22"/>
         </w:rPr>
       </w:pPr>
-      <w:bookmarkStart w:id="90" w:name="_Toc529517719"/>
-      <w:bookmarkStart w:id="91" w:name="_Ref393540853"/>
+      <w:bookmarkStart w:id="90" w:name="_Ref393540853"/>
+      <w:bookmarkStart w:id="91" w:name="_Toc529517719"/>
       <w:r>
         <w:rPr/>
         <w:t>Overview of Major Steps</w:t>
@@ -42009,10 +42005,10 @@
           <w:szCs w:val="22"/>
         </w:rPr>
       </w:pPr>
-      <w:bookmarkStart w:id="92" w:name="_Ref393541913"/>
-      <w:bookmarkStart w:id="93" w:name="_Ref332961292"/>
-      <w:bookmarkStart w:id="94" w:name="_Ref332961513"/>
-      <w:bookmarkStart w:id="95" w:name="_Toc529517720"/>
+      <w:bookmarkStart w:id="92" w:name="_Toc529517720"/>
+      <w:bookmarkStart w:id="93" w:name="_Ref393541913"/>
+      <w:bookmarkStart w:id="94" w:name="_Ref332961292"/>
+      <w:bookmarkStart w:id="95" w:name="_Ref332961513"/>
       <w:r>
         <w:rPr/>
         <w:t>Creating a Mutator Program</w:t>
@@ -42521,8 +42517,8 @@
           <w:szCs w:val="22"/>
         </w:rPr>
       </w:pPr>
-      <w:bookmarkStart w:id="96" w:name="_Toc529517721"/>
-      <w:bookmarkStart w:id="97" w:name="_Ref393540868"/>
+      <w:bookmarkStart w:id="96" w:name="_Ref393540868"/>
+      <w:bookmarkStart w:id="97" w:name="_Toc529517721"/>
       <w:r>
         <w:rPr/>
         <w:t>Setting Up the Application Program (mutatee)</w:t>
@@ -42654,8 +42650,8 @@
           <w:szCs w:val="22"/>
         </w:rPr>
       </w:pPr>
-      <w:bookmarkStart w:id="98" w:name="_Ref393540889"/>
-      <w:bookmarkStart w:id="99" w:name="_Toc529517722"/>
+      <w:bookmarkStart w:id="98" w:name="_Toc529517722"/>
+      <w:bookmarkStart w:id="99" w:name="_Ref393540889"/>
       <w:r>
         <w:rPr/>
         <w:t>Running the Mutator</w:t>
@@ -44394,9 +44390,9 @@
         </w:rPr>
         <w:t xml:space="preserve"> that it was unnecessary and not insert it.</w:t>
       </w:r>
-      <w:bookmarkStart w:id="103" w:name="_Ref253148345"/>
-      <w:bookmarkStart w:id="104" w:name="_Ref253148285"/>
-      <w:bookmarkStart w:id="105" w:name="_Ref253148375"/>
+      <w:bookmarkStart w:id="103" w:name="_Ref253148375"/>
+      <w:bookmarkStart w:id="104" w:name="_Ref253148345"/>
+      <w:bookmarkStart w:id="105" w:name="_Ref253148285"/>
       <w:bookmarkStart w:id="106" w:name="_Ref253148293"/>
       <w:bookmarkStart w:id="107" w:name="_Ref253148217"/>
       <w:bookmarkStart w:id="108" w:name="_Ref253148192"/>
@@ -44418,14 +44414,14 @@
           <w:szCs w:val="22"/>
         </w:rPr>
       </w:pPr>
-      <w:bookmarkStart w:id="109" w:name="_Ref353113721"/>
+      <w:bookmarkStart w:id="109" w:name="_Ref353113739"/>
       <w:bookmarkStart w:id="110" w:name="_Ref270687704"/>
       <w:bookmarkStart w:id="111" w:name="_Ref270687669"/>
       <w:bookmarkStart w:id="112" w:name="_Ref270687478"/>
-      <w:bookmarkStart w:id="113" w:name="_Ref332624263"/>
-      <w:bookmarkStart w:id="114" w:name="_Ref353113656"/>
-      <w:bookmarkStart w:id="115" w:name="_Ref353123421"/>
-      <w:bookmarkStart w:id="116" w:name="_Ref353113739"/>
+      <w:bookmarkStart w:id="113" w:name="_Ref353113721"/>
+      <w:bookmarkStart w:id="114" w:name="_Ref332624263"/>
+      <w:bookmarkStart w:id="115" w:name="_Ref353113656"/>
+      <w:bookmarkStart w:id="116" w:name="_Ref353123421"/>
       <w:bookmarkStart w:id="117" w:name="_Ref353113707"/>
       <w:bookmarkStart w:id="118" w:name="_Ref332624259"/>
       <w:bookmarkStart w:id="119" w:name="_Ref332624249"/>
@@ -57399,7 +57395,7 @@
       </w:r>
       <w:r>
         <w:rPr/>
-        <w:instrText> TC "Appendix A - Running the Test cases" \l 4 </w:instrText>
+        <w:instrText> TC "Appendix A - Running the Test cases" \l 5 </w:instrText>
       </w:r>
       <w:r>
         <w:rPr/>
@@ -61886,7 +61882,7 @@
       </w:r>
       <w:r>
         <w:rPr/>
-        <w:instrText> TC "References" \l 4 </w:instrText>
+        <w:instrText> TC "References" \l 5 </w:instrText>
       </w:r>
       <w:r>
         <w:rPr/>
@@ -62173,7 +62169,7 @@
       <w:rPr>
         <w:i/>
       </w:rPr>
-      <w:t>11/11/2021</w:t>
+      <w:t>3/9/2022</w:t>
     </w:r>
     <w:r>
       <w:rPr>

</xml_diff>

<commit_message>
Documentation update for v12.1.0 (#1216)
</commit_message>
<xml_diff>
--- a/dyninstAPI/doc/dyninstAPI.docx
+++ b/dyninstAPI/doc/dyninstAPI.docx
@@ -233,6 +233,25 @@
       </w:r>
       <w:r>
         <w:rPr>
+          <w:rFonts w:cs="Helvetica" w:ascii="Helvetica" w:hAnsi="Helvetica"/>
+          <w:sz w:val="36"/>
+        </w:rPr>
+        <w:t>1</w:t>
+      </w:r>
+    </w:p>
+    <w:p>
+      <w:pPr>
+        <w:pStyle w:val="Normal"/>
+        <w:jc w:val="left"/>
+        <w:rPr>
+          <w:rFonts w:ascii="Helvetica" w:hAnsi="Helvetica" w:cs="Helvetica"/>
+          <w:b/>
+          <w:b/>
+          <w:sz w:val="40"/>
+        </w:rPr>
+      </w:pPr>
+      <w:r>
+        <w:rPr>
           <w:rFonts w:eastAsia="SimSun" w:cs="Helvetica" w:ascii="Helvetica" w:hAnsi="Helvetica"/>
           <w:color w:val="auto"/>
           <w:kern w:val="0"/>
@@ -240,20 +259,24 @@
           <w:szCs w:val="20"/>
           <w:lang w:val="en-US" w:eastAsia="en-US" w:bidi="ar-SA"/>
         </w:rPr>
-        <w:t>0</w:t>
-      </w:r>
-    </w:p>
-    <w:p>
-      <w:pPr>
-        <w:pStyle w:val="Normal"/>
-        <w:jc w:val="left"/>
-        <w:rPr>
-          <w:rFonts w:ascii="Helvetica" w:hAnsi="Helvetica" w:cs="Helvetica"/>
-          <w:b/>
-          <w:b/>
-          <w:sz w:val="40"/>
-        </w:rPr>
-      </w:pPr>
+        <w:t>March</w:t>
+      </w:r>
+      <w:r>
+        <w:rPr>
+          <w:rFonts w:cs="Helvetica" w:ascii="Helvetica" w:hAnsi="Helvetica"/>
+          <w:sz w:val="36"/>
+        </w:rPr>
+        <w:t xml:space="preserve"> </w:t>
+      </w:r>
+      <w:bookmarkStart w:id="1" w:name="_GoBack"/>
+      <w:bookmarkEnd w:id="1"/>
+      <w:r>
+        <w:rPr>
+          <w:rFonts w:cs="Helvetica" w:ascii="Helvetica" w:hAnsi="Helvetica"/>
+          <w:sz w:val="36"/>
+        </w:rPr>
+        <w:t>202</w:t>
+      </w:r>
       <w:r>
         <w:rPr>
           <w:rFonts w:eastAsia="SimSun" w:cs="Helvetica" w:ascii="Helvetica" w:hAnsi="Helvetica"/>
@@ -263,34 +286,7 @@
           <w:szCs w:val="20"/>
           <w:lang w:val="en-US" w:eastAsia="en-US" w:bidi="ar-SA"/>
         </w:rPr>
-        <w:t>November</w:t>
-      </w:r>
-      <w:r>
-        <w:rPr>
-          <w:rFonts w:cs="Helvetica" w:ascii="Helvetica" w:hAnsi="Helvetica"/>
-          <w:sz w:val="36"/>
-        </w:rPr>
-        <w:t xml:space="preserve"> </w:t>
-      </w:r>
-      <w:bookmarkStart w:id="1" w:name="_GoBack"/>
-      <w:bookmarkEnd w:id="1"/>
-      <w:r>
-        <w:rPr>
-          <w:rFonts w:cs="Helvetica" w:ascii="Helvetica" w:hAnsi="Helvetica"/>
-          <w:sz w:val="36"/>
-        </w:rPr>
-        <w:t>202</w:t>
-      </w:r>
-      <w:r>
-        <w:rPr>
-          <w:rFonts w:eastAsia="SimSun" w:cs="Helvetica" w:ascii="Helvetica" w:hAnsi="Helvetica"/>
-          <w:color w:val="auto"/>
-          <w:kern w:val="0"/>
-          <w:sz w:val="36"/>
-          <w:szCs w:val="20"/>
-          <w:lang w:val="en-US" w:eastAsia="en-US" w:bidi="ar-SA"/>
-        </w:rPr>
-        <w:t>1</w:t>
+        <w:t>2</w:t>
       </w:r>
     </w:p>
     <w:p>
@@ -3030,8 +3026,8 @@
           <w:szCs w:val="22"/>
         </w:rPr>
       </w:pPr>
-      <w:bookmarkStart w:id="2" w:name="_Toc529517664"/>
-      <w:bookmarkStart w:id="3" w:name="_Ref196027467"/>
+      <w:bookmarkStart w:id="2" w:name="_Ref196027467"/>
+      <w:bookmarkStart w:id="3" w:name="_Toc529517664"/>
       <w:r>
         <w:rPr/>
         <w:t>Introduction</w:t>
@@ -3240,9 +3236,9 @@
         <w:rPr/>
         <w:t xml:space="preserve"> </w:t>
       </w:r>
-      <w:bookmarkStart w:id="4" w:name="_Toc529517665"/>
+      <w:bookmarkStart w:id="4" w:name="_Ref270681825"/>
       <w:bookmarkStart w:id="5" w:name="_Ref270681740"/>
-      <w:bookmarkStart w:id="6" w:name="_Ref270681825"/>
+      <w:bookmarkStart w:id="6" w:name="_Toc529517665"/>
       <w:r>
         <w:rPr/>
         <w:t>Abstractions</w:t>
@@ -5537,7 +5533,7 @@
       </w:r>
       <w:r>
         <w:rPr/>
-        <w:instrText> XE "BPatch_bytesAccessedExpr : : : " </w:instrText>
+        <w:instrText> XE "BPatch_bytesAccessedExpr : : : : " </w:instrText>
       </w:r>
       <w:r>
         <w:rPr/>
@@ -6230,7 +6226,7 @@
       </w:r>
       <w:r>
         <w:rPr/>
-        <w:instrText> XE "getThreads: : : " </w:instrText>
+        <w:instrText> XE "getThreads: : : : " </w:instrText>
       </w:r>
       <w:r>
         <w:rPr/>
@@ -6319,7 +6315,7 @@
       </w:r>
       <w:r>
         <w:rPr/>
-        <w:instrText> XE "attachProcess: : : " </w:instrText>
+        <w:instrText> XE "attachProcess: : : : " </w:instrText>
       </w:r>
       <w:r>
         <w:rPr/>
@@ -6361,7 +6357,7 @@
       </w:r>
       <w:r>
         <w:rPr/>
-        <w:instrText> XE "createProcess: : : " </w:instrText>
+        <w:instrText> XE "createProcess: : : : " </w:instrText>
       </w:r>
       <w:r>
         <w:rPr/>
@@ -6711,7 +6707,7 @@
       </w:r>
       <w:r>
         <w:rPr/>
-        <w:instrText> XE "pollForStatusChange: : : " </w:instrText>
+        <w:instrText> XE "pollForStatusChange: : : : " </w:instrText>
       </w:r>
       <w:r>
         <w:rPr/>
@@ -6811,7 +6807,7 @@
       </w:r>
       <w:r>
         <w:rPr/>
-        <w:instrText> XE "setDebugParsing: : : " </w:instrText>
+        <w:instrText> XE "setDebugParsing: : : : " </w:instrText>
       </w:r>
       <w:r>
         <w:rPr/>
@@ -6928,7 +6924,7 @@
       </w:r>
       <w:r>
         <w:rPr/>
-        <w:instrText> XE "setTrampRecursive: : : " </w:instrText>
+        <w:instrText> XE "setTrampRecursive: : : : " </w:instrText>
       </w:r>
       <w:r>
         <w:rPr/>
@@ -7080,7 +7076,7 @@
       </w:r>
       <w:r>
         <w:rPr/>
-        <w:instrText> XE "setTypeChecking: : : " </w:instrText>
+        <w:instrText> XE "setTypeChecking: : : : " </w:instrText>
       </w:r>
       <w:r>
         <w:rPr/>
@@ -7197,7 +7193,7 @@
       </w:r>
       <w:r>
         <w:rPr/>
-        <w:instrText> XE "pollForStatusChange: : : " </w:instrText>
+        <w:instrText> XE "pollForStatusChange: : : : " </w:instrText>
       </w:r>
       <w:r>
         <w:rPr/>
@@ -8000,7 +7996,7 @@
       </w:r>
       <w:r>
         <w:rPr/>
-        <w:instrText> XE " createArray : : : " </w:instrText>
+        <w:instrText> XE " createArray : : : : " </w:instrText>
       </w:r>
       <w:r>
         <w:rPr/>
@@ -8131,7 +8127,7 @@
       </w:r>
       <w:r>
         <w:rPr/>
-        <w:instrText> XE " createEnum : : : " </w:instrText>
+        <w:instrText> XE " createEnum : : : : " </w:instrText>
       </w:r>
       <w:r>
         <w:rPr/>
@@ -8248,7 +8244,7 @@
       </w:r>
       <w:r>
         <w:rPr/>
-        <w:instrText> XE " createScalar : : : " </w:instrText>
+        <w:instrText> XE " createScalar : : : : " </w:instrText>
       </w:r>
       <w:r>
         <w:rPr/>
@@ -8333,7 +8329,7 @@
       </w:r>
       <w:r>
         <w:rPr/>
-        <w:instrText> XE " createStruct : : : " </w:instrText>
+        <w:instrText> XE " createStruct : : : : " </w:instrText>
       </w:r>
       <w:r>
         <w:rPr/>
@@ -8476,7 +8472,7 @@
       </w:r>
       <w:r>
         <w:rPr/>
-        <w:instrText> XE " createTypedef : : : " </w:instrText>
+        <w:instrText> XE " createTypedef : : : : " </w:instrText>
       </w:r>
       <w:r>
         <w:rPr/>
@@ -8558,7 +8554,7 @@
       </w:r>
       <w:r>
         <w:rPr/>
-        <w:instrText> XE " createPointer : : : " </w:instrText>
+        <w:instrText> XE " createPointer : : : : " </w:instrText>
       </w:r>
       <w:r>
         <w:rPr/>
@@ -8666,7 +8662,7 @@
       </w:r>
       <w:r>
         <w:rPr/>
-        <w:instrText> XE " createUnion : : : " </w:instrText>
+        <w:instrText> XE " createUnion : : : : " </w:instrText>
       </w:r>
       <w:r>
         <w:rPr/>
@@ -8780,11 +8776,11 @@
           <w:szCs w:val="22"/>
         </w:rPr>
       </w:pPr>
-      <w:bookmarkStart w:id="13" w:name="_Ref196027486"/>
+      <w:bookmarkStart w:id="13" w:name="_Ref196027538"/>
       <w:bookmarkStart w:id="14" w:name="_Callbacks"/>
-      <w:bookmarkStart w:id="15" w:name="_Ref196027479"/>
-      <w:bookmarkStart w:id="16" w:name="_Toc529517672"/>
-      <w:bookmarkStart w:id="17" w:name="_Ref196027538"/>
+      <w:bookmarkStart w:id="15" w:name="_Ref196027486"/>
+      <w:bookmarkStart w:id="16" w:name="_Ref196027479"/>
+      <w:bookmarkStart w:id="17" w:name="_Toc529517672"/>
       <w:bookmarkEnd w:id="14"/>
       <w:r>
         <w:rPr/>
@@ -8944,7 +8940,7 @@
       </w:r>
       <w:r>
         <w:rPr/>
-        <w:instrText> XE "BPatchThreadEventCallback: : : " </w:instrText>
+        <w:instrText> XE "BPatchThreadEventCallback: : : : " </w:instrText>
       </w:r>
       <w:r>
         <w:rPr/>
@@ -8995,7 +8991,7 @@
       </w:r>
       <w:r>
         <w:rPr/>
-        <w:instrText> XE "registerErrorCallback: : : " </w:instrText>
+        <w:instrText> XE "registerErrorCallback: : : : " </w:instrText>
       </w:r>
       <w:r>
         <w:rPr/>
@@ -9162,7 +9158,7 @@
       </w:r>
       <w:r>
         <w:rPr/>
-        <w:instrText> XE "BPatchThreadEventCallback: : : " </w:instrText>
+        <w:instrText> XE "BPatchThreadEventCallback: : : : " </w:instrText>
       </w:r>
       <w:r>
         <w:rPr/>
@@ -9590,7 +9586,7 @@
       </w:r>
       <w:r>
         <w:rPr/>
-        <w:instrText> XE "BPatchErrorCallback: : : " </w:instrText>
+        <w:instrText> XE "BPatchErrorCallback: : : : " </w:instrText>
       </w:r>
       <w:r>
         <w:rPr/>
@@ -9641,7 +9637,7 @@
       </w:r>
       <w:r>
         <w:rPr/>
-        <w:instrText> XE "registerDynamicLinkCallback: : : " </w:instrText>
+        <w:instrText> XE "registerDynamicLinkCallback: : : : " </w:instrText>
       </w:r>
       <w:r>
         <w:rPr/>
@@ -9726,7 +9722,7 @@
       </w:r>
       <w:r>
         <w:rPr/>
-        <w:instrText> XE "BPatchErrorLevel: : : " </w:instrText>
+        <w:instrText> XE "BPatchErrorLevel: : : : " </w:instrText>
       </w:r>
       <w:r>
         <w:rPr/>
@@ -9762,7 +9758,7 @@
       </w:r>
       <w:r>
         <w:rPr/>
-        <w:instrText> XE "BPatchErrorCallback: : : " </w:instrText>
+        <w:instrText> XE "BPatchErrorCallback: : : : " </w:instrText>
       </w:r>
       <w:r>
         <w:rPr/>
@@ -9798,7 +9794,7 @@
       </w:r>
       <w:r>
         <w:rPr/>
-        <w:instrText> XE "registerErrorCallback: : : " </w:instrText>
+        <w:instrText> XE "registerErrorCallback: : : : " </w:instrText>
       </w:r>
       <w:r>
         <w:rPr/>
@@ -9944,7 +9940,7 @@
       </w:r>
       <w:r>
         <w:rPr/>
-        <w:instrText> XE "registerExecCallback: : : " </w:instrText>
+        <w:instrText> XE "registerExecCallback: : : : " </w:instrText>
       </w:r>
       <w:r>
         <w:rPr/>
@@ -10021,7 +10017,7 @@
       </w:r>
       <w:r>
         <w:rPr/>
-        <w:instrText> XE "BPatchErrorLevel: : : " </w:instrText>
+        <w:instrText> XE "BPatchErrorLevel: : : : " </w:instrText>
       </w:r>
       <w:r>
         <w:rPr/>
@@ -10057,7 +10053,7 @@
       </w:r>
       <w:r>
         <w:rPr/>
-        <w:instrText> XE "BPatchThreadEventCallback: : : " </w:instrText>
+        <w:instrText> XE "BPatchThreadEventCallback: : : : " </w:instrText>
       </w:r>
       <w:r>
         <w:rPr/>
@@ -10093,7 +10089,7 @@
       </w:r>
       <w:r>
         <w:rPr/>
-        <w:instrText> XE "registerExitCallback: : : " </w:instrText>
+        <w:instrText> XE "registerExitCallback: : : : " </w:instrText>
       </w:r>
       <w:r>
         <w:rPr/>
@@ -10189,7 +10185,7 @@
       </w:r>
       <w:r>
         <w:rPr/>
-        <w:instrText> XE "BPatchPostForkCallback: : : " </w:instrText>
+        <w:instrText> XE "BPatchPostForkCallback: : : : " </w:instrText>
       </w:r>
       <w:r>
         <w:rPr/>
@@ -10316,7 +10312,7 @@
       </w:r>
       <w:r>
         <w:rPr/>
-        <w:instrText> XE "registerPreForkCallback: : : " </w:instrText>
+        <w:instrText> XE "registerPreForkCallback: : : : " </w:instrText>
       </w:r>
       <w:r>
         <w:rPr/>
@@ -10373,7 +10369,7 @@
       </w:r>
       <w:r>
         <w:rPr/>
-        <w:instrText> XE "registerPostForkCallback: : : " </w:instrText>
+        <w:instrText> XE "registerPostForkCallback: : : : " </w:instrText>
       </w:r>
       <w:r>
         <w:rPr/>
@@ -10484,7 +10480,7 @@
       </w:r>
       <w:r>
         <w:rPr/>
-        <w:instrText> XE "BPatchErrorCallback: : : " </w:instrText>
+        <w:instrText> XE "BPatchErrorCallback: : : : " </w:instrText>
       </w:r>
       <w:r>
         <w:rPr/>
@@ -10537,7 +10533,7 @@
       </w:r>
       <w:r>
         <w:rPr/>
-        <w:instrText> XE "registerDynamicLinkCallback: : : " </w:instrText>
+        <w:instrText> XE "registerDynamicLinkCallback: : : : " </w:instrText>
       </w:r>
       <w:r>
         <w:rPr/>
@@ -10688,7 +10684,7 @@
       </w:r>
       <w:r>
         <w:rPr/>
-        <w:instrText> XE "BPatchErrorCallback: : : " </w:instrText>
+        <w:instrText> XE "BPatchErrorCallback: : : : " </w:instrText>
       </w:r>
       <w:r>
         <w:rPr/>
@@ -10724,7 +10720,7 @@
       </w:r>
       <w:r>
         <w:rPr/>
-        <w:instrText> XE "registerErrorCallback: : : " </w:instrText>
+        <w:instrText> XE "registerErrorCallback: : : : " </w:instrText>
       </w:r>
       <w:r>
         <w:rPr/>
@@ -10760,7 +10756,7 @@
       </w:r>
       <w:r>
         <w:rPr/>
-        <w:instrText> XE "registerErrorCallback: : : " </w:instrText>
+        <w:instrText> XE "registerErrorCallback: : : : " </w:instrText>
       </w:r>
       <w:r>
         <w:rPr/>
@@ -10913,7 +10909,7 @@
       </w:r>
       <w:r>
         <w:rPr/>
-        <w:instrText> XE "BPatchErrorCallback: : : " </w:instrText>
+        <w:instrText> XE "BPatchErrorCallback: : : : " </w:instrText>
       </w:r>
       <w:r>
         <w:rPr/>
@@ -11277,7 +11273,7 @@
       </w:r>
       <w:r>
         <w:rPr/>
-        <w:instrText> XE "getImage: : : " </w:instrText>
+        <w:instrText> XE "getImage: : : : " </w:instrText>
       </w:r>
       <w:r>
         <w:rPr/>
@@ -11337,7 +11333,7 @@
       </w:r>
       <w:r>
         <w:rPr/>
-        <w:instrText> XE "getImage: : : " </w:instrText>
+        <w:instrText> XE "getImage: : : : " </w:instrText>
       </w:r>
       <w:r>
         <w:rPr/>
@@ -11455,7 +11451,7 @@
       </w:r>
       <w:r>
         <w:rPr/>
-        <w:instrText> XE "getImage: : : " </w:instrText>
+        <w:instrText> XE "getImage: : : : " </w:instrText>
       </w:r>
       <w:r>
         <w:rPr/>
@@ -11574,7 +11570,7 @@
       </w:r>
       <w:r>
         <w:rPr/>
-        <w:instrText> XE "malloc: : : " </w:instrText>
+        <w:instrText> XE "malloc: : : : " </w:instrText>
       </w:r>
       <w:r>
         <w:rPr/>
@@ -11923,7 +11919,7 @@
       </w:r>
       <w:r>
         <w:rPr/>
-        <w:instrText> XE "free: : : " </w:instrText>
+        <w:instrText> XE "free: : : : " </w:instrText>
       </w:r>
       <w:r>
         <w:rPr/>
@@ -12040,7 +12036,7 @@
       </w:r>
       <w:r>
         <w:rPr/>
-        <w:instrText> XE "insertSnippet: : : " </w:instrText>
+        <w:instrText> XE "insertSnippet: : : : " </w:instrText>
       </w:r>
       <w:r>
         <w:rPr/>
@@ -12393,7 +12389,7 @@
       </w:r>
       <w:r>
         <w:rPr/>
-        <w:instrText> XE "deleteSnippet: : : " </w:instrText>
+        <w:instrText> XE "deleteSnippet: : : : " </w:instrText>
       </w:r>
       <w:r>
         <w:rPr/>
@@ -12476,7 +12472,7 @@
       </w:r>
       <w:r>
         <w:rPr/>
-        <w:instrText> XE "deleteSnippet: : : " </w:instrText>
+        <w:instrText> XE "deleteSnippet: : : : " </w:instrText>
       </w:r>
       <w:r>
         <w:rPr/>
@@ -12744,7 +12740,7 @@
       </w:r>
       <w:r>
         <w:rPr/>
-        <w:instrText> XE "removeFunctionCall: : : " </w:instrText>
+        <w:instrText> XE "removeFunctionCall: : : : " </w:instrText>
       </w:r>
       <w:r>
         <w:rPr/>
@@ -12805,7 +12801,7 @@
       </w:r>
       <w:r>
         <w:rPr/>
-        <w:instrText> XE "replaceFunction: : : " </w:instrText>
+        <w:instrText> XE "replaceFunction: : : : " </w:instrText>
       </w:r>
       <w:r>
         <w:rPr/>
@@ -12952,7 +12948,7 @@
       </w:r>
       <w:r>
         <w:rPr/>
-        <w:instrText> XE "replaceFunctionCall: : : " </w:instrText>
+        <w:instrText> XE "replaceFunctionCall: : : : " </w:instrText>
       </w:r>
       <w:r>
         <w:rPr/>
@@ -13779,7 +13775,7 @@
       </w:r>
       <w:r>
         <w:rPr/>
-        <w:instrText> XE "setInheritSnippets: : : " </w:instrText>
+        <w:instrText> XE "setInheritSnippets: : : : " </w:instrText>
       </w:r>
       <w:r>
         <w:rPr/>
@@ -13870,7 +13866,7 @@
       </w:r>
       <w:r>
         <w:rPr/>
-        <w:instrText> XE "detach: : : " </w:instrText>
+        <w:instrText> XE "detach: : : : " </w:instrText>
       </w:r>
       <w:r>
         <w:rPr/>
@@ -14130,7 +14126,7 @@
       </w:r>
       <w:r>
         <w:rPr/>
-        <w:instrText> XE "stopExecution: : : " </w:instrText>
+        <w:instrText> XE "stopExecution: : : : " </w:instrText>
       </w:r>
       <w:r>
         <w:rPr/>
@@ -14166,7 +14162,7 @@
       </w:r>
       <w:r>
         <w:rPr/>
-        <w:instrText> XE "continueExecution: : : " </w:instrText>
+        <w:instrText> XE "continueExecution: : : : " </w:instrText>
       </w:r>
       <w:r>
         <w:rPr/>
@@ -14202,7 +14198,7 @@
       </w:r>
       <w:r>
         <w:rPr/>
-        <w:instrText> XE "terminateExecution: : : " </w:instrText>
+        <w:instrText> XE "terminateExecution: : : : " </w:instrText>
       </w:r>
       <w:r>
         <w:rPr/>
@@ -14285,7 +14281,7 @@
       </w:r>
       <w:r>
         <w:rPr/>
-        <w:instrText> XE "isStopped: : : " </w:instrText>
+        <w:instrText> XE "isStopped: : : : " </w:instrText>
       </w:r>
       <w:r>
         <w:rPr/>
@@ -14321,7 +14317,7 @@
       </w:r>
       <w:r>
         <w:rPr/>
-        <w:instrText> XE "stopSignal: : : " </w:instrText>
+        <w:instrText> XE "stopSignal: : : : " </w:instrText>
       </w:r>
       <w:r>
         <w:rPr/>
@@ -14357,7 +14353,7 @@
       </w:r>
       <w:r>
         <w:rPr/>
-        <w:instrText> XE "isTerminated: : : " </w:instrText>
+        <w:instrText> XE "isTerminated: : : : " </w:instrText>
       </w:r>
       <w:r>
         <w:rPr/>
@@ -14479,7 +14475,7 @@
       </w:r>
       <w:r>
         <w:rPr/>
-        <w:instrText> XE "getInheritedVariable: : : " </w:instrText>
+        <w:instrText> XE "getInheritedVariable: : : : " </w:instrText>
       </w:r>
       <w:r>
         <w:rPr/>
@@ -14612,7 +14608,7 @@
       </w:r>
       <w:r>
         <w:rPr/>
-        <w:instrText> XE "oneTimeCode: : : " </w:instrText>
+        <w:instrText> XE "oneTimeCode: : : : " </w:instrText>
       </w:r>
       <w:r>
         <w:rPr/>
@@ -14758,7 +14754,7 @@
       </w:r>
       <w:r>
         <w:rPr/>
-        <w:instrText> XE "detach: : : " </w:instrText>
+        <w:instrText> XE "detach: : : : " </w:instrText>
       </w:r>
       <w:r>
         <w:rPr/>
@@ -14833,7 +14829,7 @@
       </w:r>
       <w:r>
         <w:rPr/>
-        <w:instrText> XE "detach: : : " </w:instrText>
+        <w:instrText> XE "detach: : : : " </w:instrText>
       </w:r>
       <w:r>
         <w:rPr/>
@@ -14900,7 +14896,7 @@
       </w:r>
       <w:r>
         <w:rPr/>
-        <w:instrText> XE "BPatchErrorLevel: : : " </w:instrText>
+        <w:instrText> XE "BPatchErrorLevel: : : : " </w:instrText>
       </w:r>
       <w:r>
         <w:rPr/>
@@ -14953,7 +14949,7 @@
       </w:r>
       <w:r>
         <w:rPr/>
-        <w:instrText> XE "detach: : : " </w:instrText>
+        <w:instrText> XE "detach: : : : " </w:instrText>
       </w:r>
       <w:r>
         <w:rPr/>
@@ -15161,7 +15157,7 @@
       </w:r>
       <w:r>
         <w:rPr/>
-        <w:instrText> XE "oneTimeCode: : : " </w:instrText>
+        <w:instrText> XE "oneTimeCode: : : : " </w:instrText>
       </w:r>
       <w:r>
         <w:rPr/>
@@ -15259,7 +15255,7 @@
       </w:r>
       <w:r>
         <w:rPr/>
-        <w:instrText> XE "oneTimeCode: : : " </w:instrText>
+        <w:instrText> XE "oneTimeCode: : : : " </w:instrText>
       </w:r>
       <w:r>
         <w:rPr/>
@@ -15600,7 +15596,7 @@
       </w:r>
       <w:r>
         <w:rPr/>
-        <w:instrText> XE "getCallStack: : : " </w:instrText>
+        <w:instrText> XE "getCallStack: : : : " </w:instrText>
       </w:r>
       <w:r>
         <w:rPr/>
@@ -15702,7 +15698,7 @@
       </w:r>
       <w:r>
         <w:rPr/>
-        <w:instrText> XE "getCallStack: : : " </w:instrText>
+        <w:instrText> XE "getCallStack: : : : " </w:instrText>
       </w:r>
       <w:r>
         <w:rPr/>
@@ -15780,7 +15776,7 @@
       </w:r>
       <w:r>
         <w:rPr/>
-        <w:instrText> XE "getCallStack: : : " </w:instrText>
+        <w:instrText> XE "getCallStack: : : : " </w:instrText>
       </w:r>
       <w:r>
         <w:rPr/>
@@ -15847,7 +15843,7 @@
       </w:r>
       <w:r>
         <w:rPr/>
-        <w:instrText> XE "getCallStack: : : " </w:instrText>
+        <w:instrText> XE "getCallStack: : : : " </w:instrText>
       </w:r>
       <w:r>
         <w:rPr/>
@@ -15914,7 +15910,7 @@
       </w:r>
       <w:r>
         <w:rPr/>
-        <w:instrText> XE "getCallStack: : : " </w:instrText>
+        <w:instrText> XE "getCallStack: : : : " </w:instrText>
       </w:r>
       <w:r>
         <w:rPr/>
@@ -15992,7 +15988,7 @@
       </w:r>
       <w:r>
         <w:rPr/>
-        <w:instrText> XE "getCallStack: : : " </w:instrText>
+        <w:instrText> XE "getCallStack: : : : " </w:instrText>
       </w:r>
       <w:r>
         <w:rPr/>
@@ -16060,7 +16056,7 @@
       </w:r>
       <w:r>
         <w:rPr/>
-        <w:instrText> XE "getCallStack: : : " </w:instrText>
+        <w:instrText> XE "getCallStack: : : : " </w:instrText>
       </w:r>
       <w:r>
         <w:rPr/>
@@ -16149,7 +16145,7 @@
       </w:r>
       <w:r>
         <w:rPr/>
-        <w:instrText> XE "getCallStack: : : " </w:instrText>
+        <w:instrText> XE "getCallStack: : : : " </w:instrText>
       </w:r>
       <w:r>
         <w:rPr/>
@@ -16227,7 +16223,7 @@
       </w:r>
       <w:r>
         <w:rPr/>
-        <w:instrText> XE "oneTimeCode: : : " </w:instrText>
+        <w:instrText> XE "oneTimeCode: : : : " </w:instrText>
       </w:r>
       <w:r>
         <w:rPr/>
@@ -16314,7 +16310,7 @@
       </w:r>
       <w:r>
         <w:rPr/>
-        <w:instrText> XE "oneTimeCode: : : " </w:instrText>
+        <w:instrText> XE "oneTimeCode: : : : " </w:instrText>
       </w:r>
       <w:r>
         <w:rPr/>
@@ -16498,7 +16494,7 @@
       </w:r>
       <w:r>
         <w:rPr/>
-        <w:instrText> XE "dumpCore: : : " </w:instrText>
+        <w:instrText> XE "dumpCore: : : : " </w:instrText>
       </w:r>
       <w:r>
         <w:rPr/>
@@ -16768,7 +16764,7 @@
       </w:r>
       <w:r>
         <w:rPr/>
-        <w:instrText> XE "BPatch_sourceObj: : : " </w:instrText>
+        <w:instrText> XE "BPatch_sourceObj: : : : " </w:instrText>
       </w:r>
       <w:r>
         <w:rPr/>
@@ -16857,7 +16853,7 @@
       </w:r>
       <w:r>
         <w:rPr/>
-        <w:instrText> XE "BPatchErrorLevel: : : " </w:instrText>
+        <w:instrText> XE "BPatchErrorLevel: : : : " </w:instrText>
       </w:r>
       <w:r>
         <w:rPr/>
@@ -17047,7 +17043,7 @@
       </w:r>
       <w:r>
         <w:rPr/>
-        <w:instrText> XE "getSrcType: : : " </w:instrText>
+        <w:instrText> XE "getSrcType: : : : " </w:instrText>
       </w:r>
       <w:r>
         <w:rPr/>
@@ -17114,7 +17110,7 @@
       </w:r>
       <w:r>
         <w:rPr/>
-        <w:instrText> XE "getSourceObj: : : " </w:instrText>
+        <w:instrText> XE "getSourceObj: : : : " </w:instrText>
       </w:r>
       <w:r>
         <w:rPr/>
@@ -17236,7 +17232,7 @@
       </w:r>
       <w:r>
         <w:rPr/>
-        <w:instrText> XE "getObjParent: : : " </w:instrText>
+        <w:instrText> XE "getObjParent: : : : " </w:instrText>
       </w:r>
       <w:r>
         <w:rPr/>
@@ -17571,7 +17567,7 @@
       </w:r>
       <w:r>
         <w:rPr/>
-        <w:instrText> XE "getLanguage: : : " </w:instrText>
+        <w:instrText> XE "getLanguage: : : : " </w:instrText>
       </w:r>
       <w:r>
         <w:rPr/>
@@ -17659,7 +17655,7 @@
       </w:r>
       <w:r>
         <w:rPr/>
-        <w:instrText> XE " BPatch_function : : : " </w:instrText>
+        <w:instrText> XE " BPatch_function : : : : " </w:instrText>
       </w:r>
       <w:r>
         <w:rPr/>
@@ -17961,7 +17957,7 @@
       </w:r>
       <w:r>
         <w:rPr/>
-        <w:instrText> XE "getParams: : : " </w:instrText>
+        <w:instrText> XE "getParams: : : : " </w:instrText>
       </w:r>
       <w:r>
         <w:rPr/>
@@ -18022,7 +18018,7 @@
       </w:r>
       <w:r>
         <w:rPr/>
-        <w:instrText> XE "getReturnType: : : " </w:instrText>
+        <w:instrText> XE "getReturnType: : : : " </w:instrText>
       </w:r>
       <w:r>
         <w:rPr/>
@@ -18156,7 +18152,7 @@
       </w:r>
       <w:r>
         <w:rPr/>
-        <w:instrText> XE "isInstrumentable: : : " </w:instrText>
+        <w:instrText> XE "isInstrumentable: : : : " </w:instrText>
       </w:r>
       <w:r>
         <w:rPr/>
@@ -18228,7 +18224,7 @@
       </w:r>
       <w:r>
         <w:rPr/>
-        <w:instrText> XE "isSharedLib: : : " </w:instrText>
+        <w:instrText> XE "isSharedLib: : : : " </w:instrText>
       </w:r>
       <w:r>
         <w:rPr/>
@@ -18289,7 +18285,7 @@
       </w:r>
       <w:r>
         <w:rPr/>
-        <w:instrText> XE "getModule: : : " </w:instrText>
+        <w:instrText> XE "getModule: : : : " </w:instrText>
       </w:r>
       <w:r>
         <w:rPr/>
@@ -18350,7 +18346,7 @@
       </w:r>
       <w:r>
         <w:rPr/>
-        <w:instrText> XE "getModuleName: : : " </w:instrText>
+        <w:instrText> XE "getModuleName: : : : " </w:instrText>
       </w:r>
       <w:r>
         <w:rPr/>
@@ -18598,7 +18594,7 @@
       </w:r>
       <w:r>
         <w:rPr/>
-        <w:instrText> XE "findPoint: : : " </w:instrText>
+        <w:instrText> XE "findPoint: : : : " </w:instrText>
       </w:r>
       <w:r>
         <w:rPr/>
@@ -18742,7 +18738,7 @@
       </w:r>
       <w:r>
         <w:rPr/>
-        <w:instrText> XE "findPoint: : : " </w:instrText>
+        <w:instrText> XE "findPoint: : : : " </w:instrText>
       </w:r>
       <w:r>
         <w:rPr/>
@@ -18760,7 +18756,7 @@
       </w:r>
       <w:r>
         <w:rPr/>
-        <w:instrText> XE " BPatch_opCode: : : " </w:instrText>
+        <w:instrText> XE " BPatch_opCode: : : : " </w:instrText>
       </w:r>
       <w:r>
         <w:rPr/>
@@ -19049,7 +19045,7 @@
       </w:r>
       <w:r>
         <w:rPr/>
-        <w:instrText> XE "getBaseAddr: : : " </w:instrText>
+        <w:instrText> XE "getBaseAddr: : : : " </w:instrText>
       </w:r>
       <w:r>
         <w:rPr/>
@@ -19099,7 +19095,7 @@
       </w:r>
       <w:r>
         <w:rPr/>
-        <w:instrText> XE "getCFG: : : " </w:instrText>
+        <w:instrText> XE "getCFG: : : : " </w:instrText>
       </w:r>
       <w:r>
         <w:rPr/>
@@ -19218,7 +19214,7 @@
       </w:r>
       <w:r>
         <w:rPr/>
-        <w:instrText> XE "getCFG: : : " </w:instrText>
+        <w:instrText> XE "getCFG: : : : " </w:instrText>
       </w:r>
       <w:r>
         <w:rPr/>
@@ -19325,7 +19321,7 @@
       </w:r>
       <w:r>
         <w:rPr/>
-        <w:instrText> XE "getCFG: : : " </w:instrText>
+        <w:instrText> XE "getCFG: : : : " </w:instrText>
       </w:r>
       <w:r>
         <w:rPr/>
@@ -19503,7 +19499,7 @@
       </w:r>
       <w:r>
         <w:rPr/>
-        <w:instrText> XE " BPatch_point: : : " </w:instrText>
+        <w:instrText> XE " BPatch_point: : : : " </w:instrText>
       </w:r>
       <w:r>
         <w:rPr/>
@@ -19612,7 +19608,7 @@
       </w:r>
       <w:r>
         <w:rPr/>
-        <w:instrText> XE "getPointType: : : " </w:instrText>
+        <w:instrText> XE "getPointType: : : : " </w:instrText>
       </w:r>
       <w:r>
         <w:rPr/>
@@ -19662,7 +19658,7 @@
       </w:r>
       <w:r>
         <w:rPr/>
-        <w:instrText> XE "getCalledFunction: : : " </w:instrText>
+        <w:instrText> XE "getCalledFunction: : : : " </w:instrText>
       </w:r>
       <w:r>
         <w:rPr/>
@@ -19878,7 +19874,7 @@
       </w:r>
       <w:r>
         <w:rPr/>
-        <w:instrText> XE "getAddress: : : " </w:instrText>
+        <w:instrText> XE "getAddress: : : : " </w:instrText>
       </w:r>
       <w:r>
         <w:rPr/>
@@ -19928,7 +19924,7 @@
       </w:r>
       <w:r>
         <w:rPr/>
-        <w:instrText> XE "usesTrap_NP: : : " </w:instrText>
+        <w:instrText> XE "usesTrap_NP: : : : " </w:instrText>
       </w:r>
       <w:r>
         <w:rPr/>
@@ -20000,7 +19996,7 @@
       </w:r>
       <w:r>
         <w:rPr/>
-        <w:instrText> XE "getMemoryAccess: : : " </w:instrText>
+        <w:instrText> XE "getMemoryAccess: : : : " </w:instrText>
       </w:r>
       <w:r>
         <w:rPr/>
@@ -20074,7 +20070,7 @@
       </w:r>
       <w:r>
         <w:rPr/>
-        <w:instrText> XE "getCurrentSnippets: : : " </w:instrText>
+        <w:instrText> XE "getCurrentSnippets: : : : " </w:instrText>
       </w:r>
       <w:r>
         <w:rPr/>
@@ -20128,7 +20124,7 @@
       </w:r>
       <w:r>
         <w:rPr/>
-        <w:instrText> XE "getCurrentSnippets: : : " </w:instrText>
+        <w:instrText> XE "getCurrentSnippets: : : : " </w:instrText>
       </w:r>
       <w:r>
         <w:rPr/>
@@ -20255,7 +20251,7 @@
       </w:r>
       <w:r>
         <w:rPr/>
-        <w:instrText> XE "getMemoryAccess: : : " </w:instrText>
+        <w:instrText> XE "getMemoryAccess: : : : " </w:instrText>
       </w:r>
       <w:r>
         <w:rPr/>
@@ -20601,7 +20597,7 @@
       </w:r>
       <w:r>
         <w:rPr/>
-        <w:instrText> XE "getMemoryAccess: : : " </w:instrText>
+        <w:instrText> XE "getMemoryAccess: : : : " </w:instrText>
       </w:r>
       <w:r>
         <w:rPr/>
@@ -20657,9 +20653,9 @@
           <w:szCs w:val="22"/>
         </w:rPr>
       </w:pPr>
-      <w:bookmarkStart w:id="43" w:name="_Ref160278204"/>
+      <w:bookmarkStart w:id="43" w:name="_Ref270681985"/>
       <w:bookmarkStart w:id="44" w:name="_Toc529517693"/>
-      <w:bookmarkStart w:id="45" w:name="_Ref270681985"/>
+      <w:bookmarkStart w:id="45" w:name="_Ref160278204"/>
       <w:r>
         <w:rPr/>
         <w:t>Class BPatch_image</w:t>
@@ -20676,7 +20672,7 @@
       </w:r>
       <w:r>
         <w:rPr/>
-        <w:instrText> XE " BPatch_image: : : " </w:instrText>
+        <w:instrText> XE " BPatch_image: : : : " </w:instrText>
       </w:r>
       <w:r>
         <w:rPr/>
@@ -20750,7 +20746,7 @@
       </w:r>
       <w:r>
         <w:rPr/>
-        <w:instrText> XE " createInstPointAtAddr : : : " </w:instrText>
+        <w:instrText> XE " createInstPointAtAddr : : : : " </w:instrText>
       </w:r>
       <w:r>
         <w:rPr/>
@@ -21084,7 +21080,7 @@
       </w:r>
       <w:r>
         <w:rPr/>
-        <w:instrText> XE "getProcedures: : : " </w:instrText>
+        <w:instrText> XE "getProcedures: : : : " </w:instrText>
       </w:r>
       <w:r>
         <w:rPr/>
@@ -21205,7 +21201,7 @@
       </w:r>
       <w:r>
         <w:rPr/>
-        <w:instrText> XE "getModules: : : " </w:instrText>
+        <w:instrText> XE "getModules: : : : " </w:instrText>
       </w:r>
       <w:r>
         <w:rPr/>
@@ -21316,7 +21312,7 @@
       </w:r>
       <w:r>
         <w:rPr/>
-        <w:instrText> XE "findFunction: : : " </w:instrText>
+        <w:instrText> XE "findFunction: : : : " </w:instrText>
       </w:r>
       <w:r>
         <w:rPr/>
@@ -21639,7 +21635,7 @@
       </w:r>
       <w:r>
         <w:rPr/>
-        <w:instrText> XE "findFunction: : : " </w:instrText>
+        <w:instrText> XE "findFunction: : : : " </w:instrText>
       </w:r>
       <w:r>
         <w:rPr/>
@@ -22085,7 +22081,7 @@
       </w:r>
       <w:r>
         <w:rPr/>
-        <w:instrText> XE "findVariable: : : " </w:instrText>
+        <w:instrText> XE "findVariable: : : : " </w:instrText>
       </w:r>
       <w:r>
         <w:rPr/>
@@ -22212,7 +22208,7 @@
       </w:r>
       <w:r>
         <w:rPr/>
-        <w:instrText> XE "findType: : : " </w:instrText>
+        <w:instrText> XE "findType: : : : " </w:instrText>
       </w:r>
       <w:r>
         <w:rPr/>
@@ -22423,7 +22419,7 @@
       </w:r>
       <w:r>
         <w:rPr/>
-        <w:instrText> XE "getImage: : : " </w:instrText>
+        <w:instrText> XE "getImage: : : : " </w:instrText>
       </w:r>
       <w:r>
         <w:rPr/>
@@ -22541,7 +22537,7 @@
       </w:r>
       <w:r>
         <w:rPr/>
-        <w:instrText> XE "getImage: : : " </w:instrText>
+        <w:instrText> XE "getImage: : : : " </w:instrText>
       </w:r>
       <w:r>
         <w:rPr/>
@@ -22648,7 +22644,7 @@
       </w:r>
       <w:r>
         <w:rPr/>
-        <w:instrText> XE "getImage: : : " </w:instrText>
+        <w:instrText> XE "getImage: : : : " </w:instrText>
       </w:r>
       <w:r>
         <w:rPr/>
@@ -23001,7 +22997,7 @@
       </w:r>
       <w:r>
         <w:rPr/>
-        <w:instrText> XE "findFunction: : : " </w:instrText>
+        <w:instrText> XE "findFunction: : : : " </w:instrText>
       </w:r>
       <w:r>
         <w:rPr/>
@@ -23361,7 +23357,7 @@
       </w:r>
       <w:r>
         <w:rPr/>
-        <w:instrText> XE "findFunction: : : " </w:instrText>
+        <w:instrText> XE "findFunction: : : : " </w:instrText>
       </w:r>
       <w:r>
         <w:rPr/>
@@ -23677,7 +23673,7 @@
       </w:r>
       <w:r>
         <w:rPr/>
-        <w:instrText> XE " BPatch_module: : : " </w:instrText>
+        <w:instrText> XE " BPatch_module: : : : " </w:instrText>
       </w:r>
       <w:r>
         <w:rPr/>
@@ -23773,7 +23769,7 @@
       </w:r>
       <w:r>
         <w:rPr/>
-        <w:instrText> XE "findFunction: : : " </w:instrText>
+        <w:instrText> XE "findFunction: : : : " </w:instrText>
       </w:r>
       <w:r>
         <w:rPr/>
@@ -24284,7 +24280,7 @@
       </w:r>
       <w:r>
         <w:rPr/>
-        <w:instrText> XE "findFunction: : : " </w:instrText>
+        <w:instrText> XE "findFunction: : : : " </w:instrText>
       </w:r>
       <w:r>
         <w:rPr/>
@@ -24433,7 +24429,7 @@
       </w:r>
       <w:r>
         <w:rPr/>
-        <w:instrText> XE "getImage: : : " </w:instrText>
+        <w:instrText> XE "getImage: : : : " </w:instrText>
       </w:r>
       <w:r>
         <w:rPr/>
@@ -24688,7 +24684,7 @@
       </w:r>
       <w:r>
         <w:rPr/>
-        <w:instrText> XE "getProcedures: : : " </w:instrText>
+        <w:instrText> XE "getProcedures: : : : " </w:instrText>
       </w:r>
       <w:r>
         <w:rPr/>
@@ -24834,7 +24830,7 @@
       </w:r>
       <w:r>
         <w:rPr/>
-        <w:instrText> XE "getName: : : " </w:instrText>
+        <w:instrText> XE "getName: : : : " </w:instrText>
       </w:r>
       <w:r>
         <w:rPr/>
@@ -24945,7 +24941,7 @@
       </w:r>
       <w:r>
         <w:rPr/>
-        <w:instrText> XE "getImage: : : " </w:instrText>
+        <w:instrText> XE "getImage: : : : " </w:instrText>
       </w:r>
       <w:r>
         <w:rPr/>
@@ -25109,7 +25105,7 @@
       </w:r>
       <w:r>
         <w:rPr/>
-        <w:instrText> XE "getUniqueString: : : " </w:instrText>
+        <w:instrText> XE "getUniqueString: : : : " </w:instrText>
       </w:r>
       <w:r>
         <w:rPr/>
@@ -25231,7 +25227,7 @@
       </w:r>
       <w:r>
         <w:rPr/>
-        <w:instrText> XE "isSharedLib: : : " </w:instrText>
+        <w:instrText> XE "isSharedLib: : : : " </w:instrText>
       </w:r>
       <w:r>
         <w:rPr/>
@@ -25314,7 +25310,7 @@
       </w:r>
       <w:r>
         <w:rPr/>
-        <w:instrText> XE "isSharedLib: : : " </w:instrText>
+        <w:instrText> XE "isSharedLib: : : : " </w:instrText>
       </w:r>
       <w:r>
         <w:rPr/>
@@ -25413,7 +25409,7 @@
       </w:r>
       <w:r>
         <w:rPr/>
-        <w:instrText> XE "isSharedLib: : : " </w:instrText>
+        <w:instrText> XE "isSharedLib: : : : " </w:instrText>
       </w:r>
       <w:r>
         <w:rPr/>
@@ -25474,7 +25470,7 @@
       </w:r>
       <w:r>
         <w:rPr/>
-        <w:instrText> XE "isSharedLib: : : " </w:instrText>
+        <w:instrText> XE "isSharedLib: : : : " </w:instrText>
       </w:r>
       <w:r>
         <w:rPr/>
@@ -25535,7 +25531,7 @@
       </w:r>
       <w:r>
         <w:rPr/>
-        <w:instrText> XE "isSharedLib: : : " </w:instrText>
+        <w:instrText> XE "isSharedLib: : : : " </w:instrText>
       </w:r>
       <w:r>
         <w:rPr/>
@@ -25642,8 +25638,8 @@
           <w:szCs w:val="22"/>
         </w:rPr>
       </w:pPr>
-      <w:bookmarkStart w:id="48" w:name="_Toc529517696"/>
-      <w:bookmarkStart w:id="49" w:name="_Ref196027596"/>
+      <w:bookmarkStart w:id="48" w:name="_Ref196027596"/>
+      <w:bookmarkStart w:id="49" w:name="_Toc529517696"/>
       <w:r>
         <w:rPr/>
         <w:t>Class BPatch_snippet</w:t>
@@ -25653,7 +25649,7 @@
       </w:r>
       <w:r>
         <w:rPr/>
-        <w:instrText> XE " BPatch_snippet: : : " </w:instrText>
+        <w:instrText> XE " BPatch_snippet: : : : " </w:instrText>
       </w:r>
       <w:r>
         <w:rPr/>
@@ -25729,7 +25725,7 @@
       </w:r>
       <w:r>
         <w:rPr/>
-        <w:instrText> XE "getType: : : " </w:instrText>
+        <w:instrText> XE "getType: : : : " </w:instrText>
       </w:r>
       <w:r>
         <w:rPr/>
@@ -25831,7 +25827,7 @@
       </w:r>
       <w:r>
         <w:rPr/>
-        <w:instrText> XE "getCost: : : " </w:instrText>
+        <w:instrText> XE "getCost: : : : " </w:instrText>
       </w:r>
       <w:r>
         <w:rPr/>
@@ -25935,7 +25931,7 @@
       </w:r>
       <w:r>
         <w:rPr/>
-        <w:instrText> XE "BPatch_retExpr: : : " </w:instrText>
+        <w:instrText> XE "BPatch_retExpr: : : : " </w:instrText>
       </w:r>
       <w:r>
         <w:rPr/>
@@ -26013,7 +26009,7 @@
       </w:r>
       <w:r>
         <w:rPr/>
-        <w:instrText> XE "BPatch_arithExpr: : : " </w:instrText>
+        <w:instrText> XE "BPatch_arithExpr: : : : " </w:instrText>
       </w:r>
       <w:r>
         <w:rPr/>
@@ -26943,7 +26939,7 @@
       </w:r>
       <w:r>
         <w:rPr/>
-        <w:instrText> XE "BPatch_boolExpr: : : " </w:instrText>
+        <w:instrText> XE "BPatch_boolExpr: : : : " </w:instrText>
       </w:r>
       <w:r>
         <w:rPr/>
@@ -27712,7 +27708,7 @@
       </w:r>
       <w:r>
         <w:rPr/>
-        <w:instrText> XE "BPatch_breakPointExpr: : : " </w:instrText>
+        <w:instrText> XE "BPatch_breakPointExpr: : : : " </w:instrText>
       </w:r>
       <w:r>
         <w:rPr/>
@@ -27823,7 +27819,7 @@
       </w:r>
       <w:r>
         <w:rPr/>
-        <w:instrText> XE "BPatch_bytesAccessedExpr : : : " </w:instrText>
+        <w:instrText> XE "BPatch_bytesAccessedExpr : : : : " </w:instrText>
       </w:r>
       <w:r>
         <w:rPr/>
@@ -27890,7 +27886,7 @@
       </w:r>
       <w:r>
         <w:rPr/>
-        <w:instrText> XE "BPatch_constExpr: : : " </w:instrText>
+        <w:instrText> XE "BPatch_constExpr: : : : " </w:instrText>
       </w:r>
       <w:r>
         <w:rPr/>
@@ -27926,7 +27922,7 @@
       </w:r>
       <w:r>
         <w:rPr/>
-        <w:instrText> XE "BPatch_constExpr: : : " </w:instrText>
+        <w:instrText> XE "BPatch_constExpr: : : : " </w:instrText>
       </w:r>
       <w:r>
         <w:rPr/>
@@ -28085,7 +28081,7 @@
       </w:r>
       <w:r>
         <w:rPr/>
-        <w:instrText> XE "BPatch_retExpr: : : " </w:instrText>
+        <w:instrText> XE "BPatch_retExpr: : : : " </w:instrText>
       </w:r>
       <w:r>
         <w:rPr/>
@@ -28152,7 +28148,7 @@
       </w:r>
       <w:r>
         <w:rPr/>
-        <w:instrText> XE "BPatch_effectiveAddressesExpr : : : " </w:instrText>
+        <w:instrText> XE "BPatch_effectiveAddressesExpr : : : : " </w:instrText>
       </w:r>
       <w:r>
         <w:rPr/>
@@ -28219,7 +28215,7 @@
       </w:r>
       <w:r>
         <w:rPr/>
-        <w:instrText> XE "BPatch_funcCallExpr: : : " </w:instrText>
+        <w:instrText> XE "BPatch_funcCallExpr: : : : " </w:instrText>
       </w:r>
       <w:r>
         <w:rPr/>
@@ -28559,7 +28555,7 @@
       </w:r>
       <w:r>
         <w:rPr/>
-        <w:instrText> XE "funcJumpExpr: : : " </w:instrText>
+        <w:instrText> XE "funcJumpExpr: : : : " </w:instrText>
       </w:r>
       <w:r>
         <w:rPr/>
@@ -28637,7 +28633,7 @@
       </w:r>
       <w:r>
         <w:rPr/>
-        <w:instrText> XE "BPatch_ifExpr: : : " </w:instrText>
+        <w:instrText> XE "BPatch_ifExpr: : : : " </w:instrText>
       </w:r>
       <w:r>
         <w:rPr/>
@@ -28782,7 +28778,7 @@
       </w:r>
       <w:r>
         <w:rPr/>
-        <w:instrText> XE "Bpatch_paramExpr: : : " </w:instrText>
+        <w:instrText> XE "Bpatch_paramExpr: : : : " </w:instrText>
       </w:r>
       <w:r>
         <w:rPr/>
@@ -29280,7 +29276,7 @@
       </w:r>
       <w:r>
         <w:rPr/>
-        <w:instrText> XE "Bpatch_nullExpr: : : " </w:instrText>
+        <w:instrText> XE "Bpatch_nullExpr: : : : " </w:instrText>
       </w:r>
       <w:r>
         <w:rPr/>
@@ -29342,7 +29338,7 @@
       </w:r>
       <w:r>
         <w:rPr/>
-        <w:instrText> XE "BPatch_retExpr: : : " </w:instrText>
+        <w:instrText> XE "BPatch_retExpr: : : : " </w:instrText>
       </w:r>
       <w:r>
         <w:rPr/>
@@ -29420,7 +29416,7 @@
       </w:r>
       <w:r>
         <w:rPr/>
-        <w:instrText> XE "Bpatch_paramExpr: : : " </w:instrText>
+        <w:instrText> XE "Bpatch_paramExpr: : : : " </w:instrText>
       </w:r>
       <w:r>
         <w:rPr/>
@@ -29521,7 +29517,7 @@
       </w:r>
       <w:r>
         <w:rPr/>
-        <w:instrText> XE "BPatch_retExpr: : : " </w:instrText>
+        <w:instrText> XE "BPatch_retExpr: : : : " </w:instrText>
       </w:r>
       <w:r>
         <w:rPr/>
@@ -29602,7 +29598,7 @@
       </w:r>
       <w:r>
         <w:rPr/>
-        <w:instrText> XE "BPatch_retExpr: : : " </w:instrText>
+        <w:instrText> XE "BPatch_retExpr: : : : " </w:instrText>
       </w:r>
       <w:r>
         <w:rPr/>
@@ -29709,7 +29705,7 @@
           <w:sz w:val="24"/>
           <w:szCs w:val="24"/>
         </w:rPr>
-        <w:instrText> XE "Bpatch_nullExpr: : : " </w:instrText>
+        <w:instrText> XE "Bpatch_nullExpr: : : : " </w:instrText>
       </w:r>
       <w:r>
         <w:rPr>
@@ -29790,7 +29786,7 @@
       </w:r>
       <w:r>
         <w:rPr/>
-        <w:instrText> XE "BPatch_sequence: : : " </w:instrText>
+        <w:instrText> XE "BPatch_sequence: : : : " </w:instrText>
       </w:r>
       <w:r>
         <w:rPr/>
@@ -29868,7 +29864,7 @@
       </w:r>
       <w:r>
         <w:rPr/>
-        <w:instrText> XE "Bpatch_nullExpr: : : " </w:instrText>
+        <w:instrText> XE "Bpatch_nullExpr: : : : " </w:instrText>
       </w:r>
       <w:r>
         <w:rPr/>
@@ -30006,7 +30002,7 @@
       </w:r>
       <w:r>
         <w:rPr/>
-        <w:instrText> XE "Bpatch_nullExpr: : : " </w:instrText>
+        <w:instrText> XE "Bpatch_nullExpr: : : : " </w:instrText>
       </w:r>
       <w:r>
         <w:rPr/>
@@ -30175,7 +30171,7 @@
       </w:r>
       <w:r>
         <w:rPr/>
-        <w:instrText> XE "BPatch_tidExpr: : : " </w:instrText>
+        <w:instrText> XE "BPatch_tidExpr: : : : " </w:instrText>
       </w:r>
       <w:r>
         <w:rPr/>
@@ -30235,7 +30231,7 @@
       </w:r>
       <w:r>
         <w:rPr/>
-        <w:instrText> XE "Bpatch_nullExpr: : : " </w:instrText>
+        <w:instrText> XE "Bpatch_nullExpr: : : : " </w:instrText>
       </w:r>
       <w:r>
         <w:rPr/>
@@ -30331,7 +30327,7 @@
       </w:r>
       <w:r>
         <w:rPr/>
-        <w:instrText> XE "Bpatch_nullExpr: : : " </w:instrText>
+        <w:instrText> XE "Bpatch_nullExpr: : : : " </w:instrText>
       </w:r>
       <w:r>
         <w:rPr/>
@@ -30457,7 +30453,7 @@
       </w:r>
       <w:r>
         <w:rPr/>
-        <w:instrText> XE "Bpatch_nullExpr: : : " </w:instrText>
+        <w:instrText> XE "Bpatch_nullExpr: : : : " </w:instrText>
       </w:r>
       <w:r>
         <w:rPr/>
@@ -30553,7 +30549,7 @@
       </w:r>
       <w:r>
         <w:rPr/>
-        <w:instrText> XE "Bpatch_nullExpr: : : " </w:instrText>
+        <w:instrText> XE "Bpatch_nullExpr: : : : " </w:instrText>
       </w:r>
       <w:r>
         <w:rPr/>
@@ -30659,7 +30655,7 @@
       </w:r>
       <w:r>
         <w:rPr/>
-        <w:instrText> XE "Bpatch_nullExpr: : : " </w:instrText>
+        <w:instrText> XE "Bpatch_nullExpr: : : : " </w:instrText>
       </w:r>
       <w:r>
         <w:rPr/>
@@ -30779,8 +30775,8 @@
           <w:szCs w:val="22"/>
         </w:rPr>
       </w:pPr>
-      <w:bookmarkStart w:id="50" w:name="_Toc529517697"/>
-      <w:bookmarkStart w:id="51" w:name="_Ref161040683"/>
+      <w:bookmarkStart w:id="50" w:name="_Ref161040683"/>
+      <w:bookmarkStart w:id="51" w:name="_Toc529517697"/>
       <w:r>
         <w:rPr/>
         <w:t>Class BPatch_type</w:t>
@@ -30790,7 +30786,7 @@
       </w:r>
       <w:r>
         <w:rPr/>
-        <w:instrText> XE "BPatch_type: : : " </w:instrText>
+        <w:instrText> XE "BPatch_type: : : : " </w:instrText>
       </w:r>
       <w:r>
         <w:rPr/>
@@ -30860,7 +30856,7 @@
       </w:r>
       <w:r>
         <w:rPr/>
-        <w:instrText> XE "getComponents: : : " </w:instrText>
+        <w:instrText> XE "getComponents: : : : " </w:instrText>
       </w:r>
       <w:r>
         <w:rPr/>
@@ -30972,7 +30968,7 @@
       </w:r>
       <w:r>
         <w:rPr/>
-        <w:instrText> XE "getCblocks: : : " </w:instrText>
+        <w:instrText> XE "getCblocks: : : : " </w:instrText>
       </w:r>
       <w:r>
         <w:rPr/>
@@ -31079,7 +31075,7 @@
       </w:r>
       <w:r>
         <w:rPr/>
-        <w:instrText> XE "getConstituentType: : : " </w:instrText>
+        <w:instrText> XE "getConstituentType: : : : " </w:instrText>
       </w:r>
       <w:r>
         <w:rPr/>
@@ -31218,7 +31214,7 @@
       </w:r>
       <w:r>
         <w:rPr/>
-        <w:instrText> XE "getDataClass: : : " </w:instrText>
+        <w:instrText> XE "getDataClass: : : : " </w:instrText>
       </w:r>
       <w:r>
         <w:rPr/>
@@ -31264,7 +31260,7 @@
       </w:r>
       <w:r>
         <w:rPr/>
-        <w:instrText> XE "getLow: : : " </w:instrText>
+        <w:instrText> XE "getLow: : : : " </w:instrText>
       </w:r>
       <w:r>
         <w:rPr/>
@@ -31296,7 +31292,7 @@
       </w:r>
       <w:r>
         <w:rPr/>
-        <w:instrText> XE "getHigh: : : " </w:instrText>
+        <w:instrText> XE "getHigh: : : : " </w:instrText>
       </w:r>
       <w:r>
         <w:rPr/>
@@ -31342,7 +31338,7 @@
       </w:r>
       <w:r>
         <w:rPr/>
-        <w:instrText> XE "getName: : : " </w:instrText>
+        <w:instrText> XE "getName: : : : " </w:instrText>
       </w:r>
       <w:r>
         <w:rPr/>
@@ -31388,7 +31384,7 @@
       </w:r>
       <w:r>
         <w:rPr/>
-        <w:instrText> XE "isCompatible: : : " </w:instrText>
+        <w:instrText> XE "isCompatible: : : : " </w:instrText>
       </w:r>
       <w:r>
         <w:rPr/>
@@ -31479,7 +31475,7 @@
       </w:r>
       <w:r>
         <w:rPr/>
-        <w:instrText> XE " BPatch_variableExpr: : : " </w:instrText>
+        <w:instrText> XE " BPatch_variableExpr: : : : " </w:instrText>
       </w:r>
       <w:r>
         <w:rPr/>
@@ -31719,7 +31715,7 @@
       </w:r>
       <w:r>
         <w:rPr/>
-        <w:instrText> XE "readValue: : : " </w:instrText>
+        <w:instrText> XE "readValue: : : : " </w:instrText>
       </w:r>
       <w:r>
         <w:rPr/>
@@ -31816,7 +31812,7 @@
       </w:r>
       <w:r>
         <w:rPr/>
-        <w:instrText> XE "writeValue: : : " </w:instrText>
+        <w:instrText> XE "writeValue: : : : " </w:instrText>
       </w:r>
       <w:r>
         <w:rPr/>
@@ -31913,7 +31909,7 @@
       </w:r>
       <w:r>
         <w:rPr/>
-        <w:instrText> XE "getBaseAddr: : : " </w:instrText>
+        <w:instrText> XE "getBaseAddr: : : : " </w:instrText>
       </w:r>
       <w:r>
         <w:rPr/>
@@ -31963,7 +31959,7 @@
       </w:r>
       <w:r>
         <w:rPr/>
-        <w:instrText> XE "getComponents: : : " </w:instrText>
+        <w:instrText> XE "getComponents: : : : " </w:instrText>
       </w:r>
       <w:r>
         <w:rPr/>
@@ -32004,8 +32000,8 @@
           <w:szCs w:val="22"/>
         </w:rPr>
       </w:pPr>
-      <w:bookmarkStart w:id="53" w:name="_Toc529517699"/>
-      <w:bookmarkStart w:id="54" w:name="_Ref160277935"/>
+      <w:bookmarkStart w:id="53" w:name="_Ref160277935"/>
+      <w:bookmarkStart w:id="54" w:name="_Toc529517699"/>
       <w:r>
         <w:rPr/>
         <w:t>Class BPatch_flowGraph</w:t>
@@ -32021,7 +32017,7 @@
       </w:r>
       <w:r>
         <w:rPr/>
-        <w:instrText> XE " BPatch_flowGraph: : : " </w:instrText>
+        <w:instrText> XE " BPatch_flowGraph: : : : " </w:instrText>
       </w:r>
       <w:r>
         <w:rPr/>
@@ -32139,7 +32135,7 @@
       </w:r>
       <w:r>
         <w:rPr/>
-        <w:instrText> XE "getAllBasicBlocks: : : " </w:instrText>
+        <w:instrText> XE "getAllBasicBlocks: : : : " </w:instrText>
       </w:r>
       <w:r>
         <w:rPr/>
@@ -32175,7 +32171,7 @@
       </w:r>
       <w:r>
         <w:rPr/>
-        <w:instrText> XE "getAllBasicBlocks: : : " </w:instrText>
+        <w:instrText> XE "getAllBasicBlocks: : : : " </w:instrText>
       </w:r>
       <w:r>
         <w:rPr/>
@@ -32260,7 +32256,7 @@
       </w:r>
       <w:r>
         <w:rPr/>
-        <w:instrText> XE "getEntryBasicBlock: : : " </w:instrText>
+        <w:instrText> XE "getEntryBasicBlock: : : : " </w:instrText>
       </w:r>
       <w:r>
         <w:rPr/>
@@ -32345,7 +32341,7 @@
       </w:r>
       <w:r>
         <w:rPr/>
-        <w:instrText> XE "getExitBasicBlock: : : " </w:instrText>
+        <w:instrText> XE "getExitBasicBlock: : : : " </w:instrText>
       </w:r>
       <w:r>
         <w:rPr/>
@@ -32430,7 +32426,7 @@
       </w:r>
       <w:r>
         <w:rPr/>
-        <w:instrText> XE "getLoops: : : " </w:instrText>
+        <w:instrText> XE "getLoops: : : : " </w:instrText>
       </w:r>
       <w:r>
         <w:rPr/>
@@ -32497,7 +32493,7 @@
       </w:r>
       <w:r>
         <w:rPr/>
-        <w:instrText> XE "getLoops: : : " </w:instrText>
+        <w:instrText> XE "getLoops: : : : " </w:instrText>
       </w:r>
       <w:r>
         <w:rPr/>
@@ -32549,7 +32545,7 @@
         <w:rPr>
           <w:lang w:val="nl-NL"/>
         </w:rPr>
-        <w:instrText> XE "getLoops: : : " </w:instrText>
+        <w:instrText> XE "getLoops: : : : " </w:instrText>
       </w:r>
       <w:r>
         <w:rPr>
@@ -32655,7 +32651,7 @@
       </w:r>
       <w:r>
         <w:rPr/>
-        <w:instrText> XE "getLoops: : : " </w:instrText>
+        <w:instrText> XE "getLoops: : : : " </w:instrText>
       </w:r>
       <w:r>
         <w:rPr/>
@@ -32844,8 +32840,8 @@
           <w:szCs w:val="22"/>
         </w:rPr>
       </w:pPr>
-      <w:bookmarkStart w:id="55" w:name="_Toc529517700"/>
-      <w:bookmarkStart w:id="56" w:name="_Ref161214701"/>
+      <w:bookmarkStart w:id="55" w:name="_Ref161214701"/>
+      <w:bookmarkStart w:id="56" w:name="_Toc529517700"/>
       <w:r>
         <w:rPr/>
         <w:t>Class BPatch_basicBlock</w:t>
@@ -32855,7 +32851,7 @@
       </w:r>
       <w:r>
         <w:rPr/>
-        <w:instrText> XE "Class BPatch_basicBlock: : : " </w:instrText>
+        <w:instrText> XE "Class BPatch_basicBlock: : : : " </w:instrText>
       </w:r>
       <w:r>
         <w:rPr/>
@@ -32952,7 +32948,7 @@
       </w:r>
       <w:r>
         <w:rPr/>
-        <w:instrText> XE "getSources: : : " </w:instrText>
+        <w:instrText> XE "getSources: : : : " </w:instrText>
       </w:r>
       <w:r>
         <w:rPr/>
@@ -32998,7 +32994,7 @@
       </w:r>
       <w:r>
         <w:rPr/>
-        <w:instrText> XE "getTargets: : : " </w:instrText>
+        <w:instrText> XE "getTargets: : : : " </w:instrText>
       </w:r>
       <w:r>
         <w:rPr/>
@@ -33122,7 +33118,7 @@
       </w:r>
       <w:r>
         <w:rPr/>
-        <w:instrText> XE "getMemoryAccess: : : " </w:instrText>
+        <w:instrText> XE "getMemoryAccess: : : : " </w:instrText>
       </w:r>
       <w:r>
         <w:rPr/>
@@ -33242,7 +33238,7 @@
       </w:r>
       <w:r>
         <w:rPr/>
-        <w:instrText> XE "dominates: : : " </w:instrText>
+        <w:instrText> XE "dominates: : : : " </w:instrText>
       </w:r>
       <w:r>
         <w:rPr/>
@@ -33310,7 +33306,7 @@
       </w:r>
       <w:r>
         <w:rPr/>
-        <w:instrText> XE "getImmediateDominator: : : " </w:instrText>
+        <w:instrText> XE "getImmediateDominator: : : : " </w:instrText>
       </w:r>
       <w:r>
         <w:rPr/>
@@ -33356,7 +33352,7 @@
       </w:r>
       <w:r>
         <w:rPr/>
-        <w:instrText> XE "getImmediateDominates: : : " </w:instrText>
+        <w:instrText> XE "getImmediateDominates: : : : " </w:instrText>
       </w:r>
       <w:r>
         <w:rPr/>
@@ -33402,7 +33398,7 @@
       </w:r>
       <w:r>
         <w:rPr/>
-        <w:instrText> XE "getAllDominates: : : " </w:instrText>
+        <w:instrText> XE "getAllDominates: : : : " </w:instrText>
       </w:r>
       <w:r>
         <w:rPr/>
@@ -33434,7 +33430,7 @@
       </w:r>
       <w:r>
         <w:rPr/>
-        <w:instrText> XE "getAllDominates: : : " </w:instrText>
+        <w:instrText> XE "getAllDominates: : : : " </w:instrText>
       </w:r>
       <w:r>
         <w:rPr/>
@@ -33480,7 +33476,7 @@
       </w:r>
       <w:r>
         <w:rPr/>
-        <w:instrText> XE "getSourceBlock: : : " </w:instrText>
+        <w:instrText> XE "getSourceBlock: : : : " </w:instrText>
       </w:r>
       <w:r>
         <w:rPr/>
@@ -33530,7 +33526,7 @@
       </w:r>
       <w:r>
         <w:rPr/>
-        <w:instrText> XE "getBlockNumber: : : " </w:instrText>
+        <w:instrText> XE "getBlockNumber: : : : " </w:instrText>
       </w:r>
       <w:r>
         <w:rPr/>
@@ -33946,7 +33942,7 @@
       </w:r>
       <w:r>
         <w:rPr/>
-        <w:instrText> XE "getSources: : : " </w:instrText>
+        <w:instrText> XE "getSources: : : : " </w:instrText>
       </w:r>
       <w:r>
         <w:rPr/>
@@ -34227,7 +34223,7 @@
       </w:r>
       <w:r>
         <w:rPr/>
-        <w:instrText> XE "BPatch_basicBlockLoop: : : " </w:instrText>
+        <w:instrText> XE "BPatch_basicBlockLoop: : : : " </w:instrText>
       </w:r>
       <w:r>
         <w:rPr/>
@@ -34277,12 +34273,12 @@
               <wp:anchor behindDoc="0" distT="0" distB="0" distL="0" distR="0" simplePos="0" locked="0" layoutInCell="1" allowOverlap="1" relativeHeight="13" wp14:anchorId="6D623FE3">
                 <wp:simplePos x="0" y="0"/>
                 <wp:positionH relativeFrom="column">
-                  <wp:posOffset>4625340</wp:posOffset>
+                  <wp:posOffset>4624070</wp:posOffset>
                 </wp:positionH>
                 <wp:positionV relativeFrom="paragraph">
-                  <wp:posOffset>925195</wp:posOffset>
+                  <wp:posOffset>923290</wp:posOffset>
                 </wp:positionV>
-                <wp:extent cx="353060" cy="339725"/>
+                <wp:extent cx="353695" cy="340360"/>
                 <wp:effectExtent l="0" t="0" r="0" b="0"/>
                 <wp:wrapNone/>
                 <wp:docPr id="2" name="AutoShape 25"/>
@@ -34293,7 +34289,7 @@
                       <wps:spPr>
                         <a:xfrm flipH="1" flipV="1">
                           <a:off x="0" y="0"/>
-                          <a:ext cx="352440" cy="339120"/>
+                          <a:ext cx="353160" cy="339840"/>
                         </a:xfrm>
                         <a:custGeom>
                           <a:avLst/>
@@ -34348,7 +34344,7 @@
                 <wp:positionV relativeFrom="paragraph">
                   <wp:posOffset>422275</wp:posOffset>
                 </wp:positionV>
-                <wp:extent cx="363220" cy="873760"/>
+                <wp:extent cx="363855" cy="874395"/>
                 <wp:effectExtent l="0" t="0" r="0" b="0"/>
                 <wp:wrapNone/>
                 <wp:docPr id="3" name="AutoShape 28"/>
@@ -34359,7 +34355,7 @@
                       <wps:spPr>
                         <a:xfrm flipH="1">
                           <a:off x="0" y="0"/>
-                          <a:ext cx="362520" cy="873000"/>
+                          <a:ext cx="363240" cy="873720"/>
                         </a:xfrm>
                         <a:custGeom>
                           <a:avLst/>
@@ -34414,7 +34410,7 @@
                 <wp:positionV relativeFrom="paragraph">
                   <wp:posOffset>2479675</wp:posOffset>
                 </wp:positionV>
-                <wp:extent cx="2189480" cy="257175"/>
+                <wp:extent cx="2190115" cy="257810"/>
                 <wp:effectExtent l="0" t="0" r="0" b="0"/>
                 <wp:wrapNone/>
                 <wp:docPr id="4" name="Text Box 27"/>
@@ -34425,7 +34421,7 @@
                       <wps:spPr>
                         <a:xfrm>
                           <a:off x="0" y="0"/>
-                          <a:ext cx="2188800" cy="256680"/>
+                          <a:ext cx="2189520" cy="257040"/>
                         </a:xfrm>
                         <a:prstGeom prst="rect">
                           <a:avLst/>
@@ -34475,7 +34471,7 @@
           </mc:Choice>
           <mc:Fallback>
             <w:pict>
-              <v:rect id="shape_0" ID="Text Box 27" fillcolor="white" stroked="t" style="position:absolute;margin-left:274.05pt;margin-top:195.25pt;width:172.3pt;height:20.15pt" wp14:anchorId="5EA21DA9">
+              <v:rect id="shape_0" ID="Text Box 27" fillcolor="white" stroked="t" style="position:absolute;margin-left:274.05pt;margin-top:195.25pt;width:172.35pt;height:20.2pt" wp14:anchorId="5EA21DA9">
                 <w10:wrap type="square"/>
                 <v:fill o:detectmouseclick="t" type="solid" color2="black"/>
                 <v:stroke color="white" weight="9360" joinstyle="miter" endcap="flat"/>
@@ -34507,12 +34503,12 @@
               <wp:anchor behindDoc="0" distT="0" distB="0" distL="0" distR="0" simplePos="0" locked="0" layoutInCell="1" allowOverlap="1" relativeHeight="14" wp14:anchorId="6D39D4B5">
                 <wp:simplePos x="0" y="0"/>
                 <wp:positionH relativeFrom="column">
-                  <wp:posOffset>4461510</wp:posOffset>
+                  <wp:posOffset>4460875</wp:posOffset>
                 </wp:positionH>
                 <wp:positionV relativeFrom="paragraph">
                   <wp:posOffset>1624965</wp:posOffset>
                 </wp:positionV>
-                <wp:extent cx="441325" cy="478155"/>
+                <wp:extent cx="441960" cy="478790"/>
                 <wp:effectExtent l="0" t="0" r="0" b="0"/>
                 <wp:wrapNone/>
                 <wp:docPr id="6" name="AutoShape 26"/>
@@ -34523,7 +34519,7 @@
                       <wps:spPr>
                         <a:xfrm flipH="1">
                           <a:off x="0" y="0"/>
-                          <a:ext cx="440640" cy="477360"/>
+                          <a:ext cx="441360" cy="478080"/>
                         </a:xfrm>
                         <a:custGeom>
                           <a:avLst/>
@@ -34578,7 +34574,7 @@
                 <wp:positionV relativeFrom="paragraph">
                   <wp:posOffset>96520</wp:posOffset>
                 </wp:positionV>
-                <wp:extent cx="1803400" cy="2679065"/>
+                <wp:extent cx="1804035" cy="2679700"/>
                 <wp:effectExtent l="0" t="0" r="0" b="0"/>
                 <wp:wrapNone/>
                 <wp:docPr id="7" name="Group 3"/>
@@ -34589,15 +34585,15 @@
                       <wpg:grpSpPr>
                         <a:xfrm>
                           <a:off x="0" y="0"/>
-                          <a:ext cx="1802880" cy="2678400"/>
+                          <a:ext cx="1803240" cy="2679120"/>
                         </a:xfrm>
                       </wpg:grpSpPr>
                       <wps:wsp>
                         <wps:cNvSpPr/>
                         <wps:spPr>
                           <a:xfrm>
-                            <a:off x="475560" y="0"/>
-                            <a:ext cx="640800" cy="311760"/>
+                            <a:off x="476280" y="0"/>
+                            <a:ext cx="640080" cy="311040"/>
                           </a:xfrm>
                           <a:prstGeom prst="roundRect">
                             <a:avLst>
@@ -34661,8 +34657,8 @@
                         <wps:cNvSpPr/>
                         <wps:spPr>
                           <a:xfrm>
-                            <a:off x="6480" y="1179720"/>
-                            <a:ext cx="369000" cy="401400"/>
+                            <a:off x="6480" y="1180440"/>
+                            <a:ext cx="368280" cy="400680"/>
                           </a:xfrm>
                           <a:prstGeom prst="ellipse">
                             <a:avLst/>
@@ -34724,8 +34720,8 @@
                         <wps:cNvSpPr/>
                         <wps:spPr>
                           <a:xfrm>
-                            <a:off x="595800" y="605160"/>
-                            <a:ext cx="369000" cy="403200"/>
+                            <a:off x="596160" y="605160"/>
+                            <a:ext cx="368280" cy="403200"/>
                           </a:xfrm>
                           <a:prstGeom prst="ellipse">
                             <a:avLst/>
@@ -34787,8 +34783,8 @@
                         <wps:cNvSpPr/>
                         <wps:spPr>
                           <a:xfrm>
-                            <a:off x="1202040" y="1187280"/>
-                            <a:ext cx="370800" cy="401400"/>
+                            <a:off x="1202760" y="1188000"/>
+                            <a:ext cx="370800" cy="400680"/>
                           </a:xfrm>
                           <a:prstGeom prst="ellipse">
                             <a:avLst/>
@@ -34850,8 +34846,8 @@
                         <wps:cNvSpPr/>
                         <wps:spPr>
                           <a:xfrm>
-                            <a:off x="475560" y="2005920"/>
-                            <a:ext cx="640800" cy="313560"/>
+                            <a:off x="476280" y="2006640"/>
+                            <a:ext cx="640080" cy="313560"/>
                           </a:xfrm>
                           <a:prstGeom prst="roundRect">
                             <a:avLst>
@@ -34915,8 +34911,8 @@
                         <wps:cNvSpPr/>
                         <wps:spPr>
                           <a:xfrm>
-                            <a:off x="774720" y="314280"/>
-                            <a:ext cx="720" cy="289440"/>
+                            <a:off x="775440" y="314280"/>
+                            <a:ext cx="720" cy="289080"/>
                           </a:xfrm>
                           <a:custGeom>
                             <a:avLst/>
@@ -34955,8 +34951,8 @@
                         <wps:cNvSpPr/>
                         <wps:spPr>
                           <a:xfrm flipH="1">
-                            <a:off x="326520" y="923400"/>
-                            <a:ext cx="306720" cy="313200"/>
+                            <a:off x="326520" y="923760"/>
+                            <a:ext cx="306720" cy="312480"/>
                           </a:xfrm>
                           <a:custGeom>
                             <a:avLst/>
@@ -34995,7 +34991,7 @@
                         <wps:cNvSpPr/>
                         <wps:spPr>
                           <a:xfrm>
-                            <a:off x="377280" y="1405800"/>
+                            <a:off x="377280" y="1406520"/>
                             <a:ext cx="822960" cy="720"/>
                           </a:xfrm>
                           <a:custGeom>
@@ -35035,8 +35031,8 @@
                         <wps:cNvSpPr/>
                         <wps:spPr>
                           <a:xfrm>
-                            <a:off x="929160" y="962640"/>
-                            <a:ext cx="286560" cy="289440"/>
+                            <a:off x="929520" y="963360"/>
+                            <a:ext cx="285840" cy="289080"/>
                           </a:xfrm>
                           <a:custGeom>
                             <a:avLst/>
@@ -35075,8 +35071,8 @@
                         <wps:cNvSpPr/>
                         <wps:spPr>
                           <a:xfrm flipH="1" flipV="1">
-                            <a:off x="984240" y="832320"/>
-                            <a:ext cx="348480" cy="334800"/>
+                            <a:off x="984960" y="833040"/>
+                            <a:ext cx="348120" cy="334080"/>
                           </a:xfrm>
                           <a:custGeom>
                             <a:avLst/>
@@ -35115,8 +35111,8 @@
                         <wps:cNvSpPr/>
                         <wps:spPr>
                           <a:xfrm flipH="1">
-                            <a:off x="817920" y="1529640"/>
-                            <a:ext cx="437040" cy="474480"/>
+                            <a:off x="817920" y="1530360"/>
+                            <a:ext cx="436320" cy="473760"/>
                           </a:xfrm>
                           <a:custGeom>
                             <a:avLst/>
@@ -35155,8 +35151,8 @@
                         <wps:cNvSpPr/>
                         <wps:spPr>
                           <a:xfrm>
-                            <a:off x="0" y="2424960"/>
-                            <a:ext cx="1802880" cy="253440"/>
+                            <a:off x="0" y="2426400"/>
+                            <a:ext cx="1803240" cy="252720"/>
                           </a:xfrm>
                           <a:prstGeom prst="rect">
                             <a:avLst/>
@@ -35219,8 +35215,8 @@
           </mc:Choice>
           <mc:Fallback>
             <w:pict>
-              <v:group id="shape_0" alt="Group 3" style="position:absolute;margin-left:44.5pt;margin-top:7.6pt;width:141.95pt;height:210.9pt" coordorigin="890,152" coordsize="2839,4218">
-                <v:oval id="shape_0" fillcolor="white" stroked="t" style="position:absolute;left:900;top:2010;width:580;height:631">
+              <v:group id="shape_0" alt="Group 3" style="position:absolute;margin-left:44.5pt;margin-top:7.6pt;width:142pt;height:210.95pt" coordorigin="890,152" coordsize="2840,4219">
+                <v:oval id="shape_0" fillcolor="white" stroked="t" style="position:absolute;left:900;top:2011;width:579;height:630">
                   <v:textbox>
                     <w:txbxContent>
                       <w:p>
@@ -35258,7 +35254,7 @@
                   <v:fill o:detectmouseclick="t" type="solid" color2="black"/>
                   <v:stroke color="black" weight="9360" joinstyle="miter" endcap="square"/>
                 </v:oval>
-                <v:oval id="shape_0" fillcolor="white" stroked="t" style="position:absolute;left:1828;top:1105;width:580;height:634">
+                <v:oval id="shape_0" fillcolor="white" stroked="t" style="position:absolute;left:1829;top:1105;width:579;height:634">
                   <v:textbox>
                     <w:txbxContent>
                       <w:p>
@@ -35296,7 +35292,7 @@
                   <v:fill o:detectmouseclick="t" type="solid" color2="black"/>
                   <v:stroke color="black" weight="9360" joinstyle="miter" endcap="square"/>
                 </v:oval>
-                <v:oval id="shape_0" fillcolor="white" stroked="t" style="position:absolute;left:2783;top:2022;width:583;height:631">
+                <v:oval id="shape_0" fillcolor="white" stroked="t" style="position:absolute;left:2784;top:2023;width:583;height:630">
                   <v:textbox>
                     <w:txbxContent>
                       <w:p>
@@ -35334,7 +35330,7 @@
                   <v:fill o:detectmouseclick="t" type="solid" color2="black"/>
                   <v:stroke color="black" weight="9360" joinstyle="miter" endcap="square"/>
                 </v:oval>
-                <v:rect id="shape_0" fillcolor="white" stroked="f" style="position:absolute;left:890;top:3971;width:2838;height:398">
+                <v:rect id="shape_0" fillcolor="white" stroked="f" style="position:absolute;left:890;top:3973;width:2839;height:397">
                   <v:textbox>
                     <w:txbxContent>
                       <w:p>
@@ -35387,7 +35383,7 @@
                 <wp:positionV relativeFrom="paragraph">
                   <wp:posOffset>1057275</wp:posOffset>
                 </wp:positionV>
-                <wp:extent cx="290195" cy="293370"/>
+                <wp:extent cx="290830" cy="294005"/>
                 <wp:effectExtent l="0" t="0" r="0" b="0"/>
                 <wp:wrapNone/>
                 <wp:docPr id="8" name="AutoShape 24"/>
@@ -35398,7 +35394,7 @@
                       <wps:spPr>
                         <a:xfrm>
                           <a:off x="0" y="0"/>
-                          <a:ext cx="289440" cy="292680"/>
+                          <a:ext cx="290160" cy="293400"/>
                         </a:xfrm>
                         <a:custGeom>
                           <a:avLst/>
@@ -35453,7 +35449,7 @@
                 <wp:positionV relativeFrom="paragraph">
                   <wp:posOffset>1501140</wp:posOffset>
                 </wp:positionV>
-                <wp:extent cx="824865" cy="3175"/>
+                <wp:extent cx="825500" cy="3810"/>
                 <wp:effectExtent l="0" t="0" r="0" b="0"/>
                 <wp:wrapNone/>
                 <wp:docPr id="9" name="AutoShape 23"/>
@@ -35464,7 +35460,7 @@
                       <wps:spPr>
                         <a:xfrm>
                           <a:off x="0" y="0"/>
-                          <a:ext cx="824400" cy="2520"/>
+                          <a:ext cx="824760" cy="3240"/>
                         </a:xfrm>
                         <a:custGeom>
                           <a:avLst/>
@@ -35519,7 +35515,7 @@
                 <wp:positionV relativeFrom="paragraph">
                   <wp:posOffset>1017905</wp:posOffset>
                 </wp:positionV>
-                <wp:extent cx="309880" cy="317500"/>
+                <wp:extent cx="310515" cy="318135"/>
                 <wp:effectExtent l="0" t="0" r="0" b="0"/>
                 <wp:wrapNone/>
                 <wp:docPr id="10" name="AutoShape 22"/>
@@ -35530,7 +35526,7 @@
                       <wps:spPr>
                         <a:xfrm flipH="1">
                           <a:off x="0" y="0"/>
-                          <a:ext cx="309240" cy="316800"/>
+                          <a:ext cx="309960" cy="317520"/>
                         </a:xfrm>
                         <a:custGeom>
                           <a:avLst/>
@@ -35585,7 +35581,7 @@
                 <wp:positionV relativeFrom="paragraph">
                   <wp:posOffset>410845</wp:posOffset>
                 </wp:positionV>
-                <wp:extent cx="3175" cy="293370"/>
+                <wp:extent cx="3810" cy="294005"/>
                 <wp:effectExtent l="0" t="0" r="0" b="0"/>
                 <wp:wrapNone/>
                 <wp:docPr id="11" name="AutoShape 21"/>
@@ -35596,7 +35592,7 @@
                       <wps:spPr>
                         <a:xfrm>
                           <a:off x="0" y="0"/>
-                          <a:ext cx="2520" cy="292680"/>
+                          <a:ext cx="3240" cy="293400"/>
                         </a:xfrm>
                         <a:custGeom>
                           <a:avLst/>
@@ -35651,7 +35647,7 @@
                 <wp:positionV relativeFrom="paragraph">
                   <wp:posOffset>2100580</wp:posOffset>
                 </wp:positionV>
-                <wp:extent cx="645160" cy="316230"/>
+                <wp:extent cx="645795" cy="316865"/>
                 <wp:effectExtent l="0" t="0" r="0" b="0"/>
                 <wp:wrapNone/>
                 <wp:docPr id="12" name="AutoShape 20"/>
@@ -35662,7 +35658,7 @@
                       <wps:spPr>
                         <a:xfrm>
                           <a:off x="0" y="0"/>
-                          <a:ext cx="644400" cy="315720"/>
+                          <a:ext cx="645120" cy="316080"/>
                         </a:xfrm>
                         <a:prstGeom prst="roundRect">
                           <a:avLst>
@@ -35690,7 +35686,7 @@
                           <w:p>
                             <w:pPr>
                               <w:pStyle w:val="FrameContents"/>
-                              <w:overflowPunct w:val="true"/>
+                              <w:overflowPunct w:val="false"/>
                               <w:jc w:val="center"/>
                               <w:rPr>
                                 <w:kern w:val="2"/>
@@ -35734,7 +35730,7 @@
                 <wp:positionV relativeFrom="paragraph">
                   <wp:posOffset>1282065</wp:posOffset>
                 </wp:positionV>
-                <wp:extent cx="373380" cy="405765"/>
+                <wp:extent cx="374015" cy="406400"/>
                 <wp:effectExtent l="0" t="0" r="0" b="0"/>
                 <wp:wrapNone/>
                 <wp:docPr id="14" name="Oval 19"/>
@@ -35745,7 +35741,7 @@
                       <wps:spPr>
                         <a:xfrm>
                           <a:off x="0" y="0"/>
-                          <a:ext cx="372600" cy="405000"/>
+                          <a:ext cx="373320" cy="405720"/>
                         </a:xfrm>
                         <a:prstGeom prst="ellipse">
                           <a:avLst/>
@@ -35771,7 +35767,7 @@
                           <w:p>
                             <w:pPr>
                               <w:pStyle w:val="FrameContents"/>
-                              <w:overflowPunct w:val="true"/>
+                              <w:overflowPunct w:val="false"/>
                               <w:rPr>
                                 <w:kern w:val="2"/>
                                 <w:sz w:val="32"/>
@@ -35801,7 +35797,7 @@
           </mc:Choice>
           <mc:Fallback>
             <w:pict>
-              <v:oval id="shape_0" ID="Oval 19" fillcolor="white" stroked="t" style="position:absolute;margin-left:381.5pt;margin-top:100.95pt;width:29.3pt;height:31.85pt" wp14:anchorId="0969679B">
+              <v:oval id="shape_0" ID="Oval 19" fillcolor="white" stroked="t" style="position:absolute;margin-left:381.5pt;margin-top:100.95pt;width:29.35pt;height:31.9pt" wp14:anchorId="0969679B">
                 <w10:wrap type="square"/>
                 <v:fill o:detectmouseclick="t" type="solid" color2="black"/>
                 <v:stroke color="black" weight="9360" joinstyle="miter" endcap="square"/>
@@ -35810,7 +35806,7 @@
                     <w:p>
                       <w:pPr>
                         <w:pStyle w:val="FrameContents"/>
-                        <w:overflowPunct w:val="true"/>
+                        <w:overflowPunct w:val="false"/>
                         <w:rPr>
                           <w:kern w:val="2"/>
                           <w:sz w:val="32"/>
@@ -35844,7 +35840,7 @@
                 <wp:positionV relativeFrom="paragraph">
                   <wp:posOffset>701675</wp:posOffset>
                 </wp:positionV>
-                <wp:extent cx="373380" cy="405765"/>
+                <wp:extent cx="374015" cy="406400"/>
                 <wp:effectExtent l="0" t="0" r="0" b="0"/>
                 <wp:wrapNone/>
                 <wp:docPr id="16" name="Oval 18"/>
@@ -35855,7 +35851,7 @@
                       <wps:spPr>
                         <a:xfrm>
                           <a:off x="0" y="0"/>
-                          <a:ext cx="372600" cy="405000"/>
+                          <a:ext cx="373320" cy="405720"/>
                         </a:xfrm>
                         <a:prstGeom prst="ellipse">
                           <a:avLst/>
@@ -35881,7 +35877,7 @@
                           <w:p>
                             <w:pPr>
                               <w:pStyle w:val="FrameContents"/>
-                              <w:overflowPunct w:val="true"/>
+                              <w:overflowPunct w:val="false"/>
                               <w:rPr>
                                 <w:kern w:val="2"/>
                                 <w:sz w:val="32"/>
@@ -35911,7 +35907,7 @@
           </mc:Choice>
           <mc:Fallback>
             <w:pict>
-              <v:oval id="shape_0" ID="Oval 18" fillcolor="white" stroked="t" style="position:absolute;margin-left:333.75pt;margin-top:55.25pt;width:29.3pt;height:31.85pt" wp14:anchorId="480F2E20">
+              <v:oval id="shape_0" ID="Oval 18" fillcolor="white" stroked="t" style="position:absolute;margin-left:333.75pt;margin-top:55.25pt;width:29.35pt;height:31.9pt" wp14:anchorId="480F2E20">
                 <w10:wrap type="square"/>
                 <v:fill o:detectmouseclick="t" type="solid" color2="black"/>
                 <v:stroke color="black" weight="9360" joinstyle="miter" endcap="square"/>
@@ -35920,7 +35916,7 @@
                     <w:p>
                       <w:pPr>
                         <w:pStyle w:val="FrameContents"/>
-                        <w:overflowPunct w:val="true"/>
+                        <w:overflowPunct w:val="false"/>
                         <w:rPr>
                           <w:kern w:val="2"/>
                           <w:sz w:val="32"/>
@@ -35954,7 +35950,7 @@
                 <wp:positionV relativeFrom="paragraph">
                   <wp:posOffset>1274445</wp:posOffset>
                 </wp:positionV>
-                <wp:extent cx="373380" cy="405765"/>
+                <wp:extent cx="374015" cy="406400"/>
                 <wp:effectExtent l="0" t="0" r="0" b="0"/>
                 <wp:wrapNone/>
                 <wp:docPr id="18" name="Oval 17"/>
@@ -35965,7 +35961,7 @@
                       <wps:spPr>
                         <a:xfrm>
                           <a:off x="0" y="0"/>
-                          <a:ext cx="372600" cy="405000"/>
+                          <a:ext cx="373320" cy="405720"/>
                         </a:xfrm>
                         <a:prstGeom prst="ellipse">
                           <a:avLst/>
@@ -35991,7 +35987,7 @@
                           <w:p>
                             <w:pPr>
                               <w:pStyle w:val="FrameContents"/>
-                              <w:overflowPunct w:val="true"/>
+                              <w:overflowPunct w:val="false"/>
                               <w:rPr>
                                 <w:kern w:val="2"/>
                                 <w:sz w:val="32"/>
@@ -36021,7 +36017,7 @@
           </mc:Choice>
           <mc:Fallback>
             <w:pict>
-              <v:oval id="shape_0" ID="Oval 17" fillcolor="white" stroked="t" style="position:absolute;margin-left:287.5pt;margin-top:100.35pt;width:29.3pt;height:31.85pt" wp14:anchorId="0E8CBBD9">
+              <v:oval id="shape_0" ID="Oval 17" fillcolor="white" stroked="t" style="position:absolute;margin-left:287.5pt;margin-top:100.35pt;width:29.35pt;height:31.9pt" wp14:anchorId="0E8CBBD9">
                 <w10:wrap type="square"/>
                 <v:fill o:detectmouseclick="t" type="solid" color2="black"/>
                 <v:stroke color="black" weight="9360" joinstyle="miter" endcap="square"/>
@@ -36030,7 +36026,7 @@
                     <w:p>
                       <w:pPr>
                         <w:pStyle w:val="FrameContents"/>
-                        <w:overflowPunct w:val="true"/>
+                        <w:overflowPunct w:val="false"/>
                         <w:rPr>
                           <w:kern w:val="2"/>
                           <w:sz w:val="32"/>
@@ -36064,7 +36060,7 @@
                 <wp:positionV relativeFrom="paragraph">
                   <wp:posOffset>96520</wp:posOffset>
                 </wp:positionV>
-                <wp:extent cx="645160" cy="316230"/>
+                <wp:extent cx="645795" cy="316865"/>
                 <wp:effectExtent l="0" t="0" r="0" b="0"/>
                 <wp:wrapNone/>
                 <wp:docPr id="20" name="AutoShape 16"/>
@@ -36075,7 +36071,7 @@
                       <wps:spPr>
                         <a:xfrm>
                           <a:off x="0" y="0"/>
-                          <a:ext cx="644400" cy="315720"/>
+                          <a:ext cx="645120" cy="316080"/>
                         </a:xfrm>
                         <a:prstGeom prst="roundRect">
                           <a:avLst>
@@ -36103,7 +36099,7 @@
                           <w:p>
                             <w:pPr>
                               <w:pStyle w:val="FrameContents"/>
-                              <w:overflowPunct w:val="true"/>
+                              <w:overflowPunct w:val="false"/>
                               <w:jc w:val="center"/>
                               <w:rPr>
                                 <w:kern w:val="2"/>
@@ -36538,7 +36534,7 @@
       </w:r>
       <w:r>
         <w:rPr/>
-        <w:instrText> XE "getContainedLoops: : : " </w:instrText>
+        <w:instrText> XE "getContainedLoops: : : : " </w:instrText>
       </w:r>
       <w:r>
         <w:rPr/>
@@ -36616,7 +36612,7 @@
       </w:r>
       <w:r>
         <w:rPr/>
-        <w:instrText> XE "getContainedLoops: : : " </w:instrText>
+        <w:instrText> XE "getContainedLoops: : : : " </w:instrText>
       </w:r>
       <w:r>
         <w:rPr/>
@@ -36666,7 +36662,7 @@
       </w:r>
       <w:r>
         <w:rPr/>
-        <w:instrText> XE "getLoopBasicBlocks: : : " </w:instrText>
+        <w:instrText> XE "getLoopBasicBlocks: : : : " </w:instrText>
       </w:r>
       <w:r>
         <w:rPr/>
@@ -36727,7 +36723,7 @@
       </w:r>
       <w:r>
         <w:rPr/>
-        <w:instrText> XE "getLoopBasicBlocks: : : " </w:instrText>
+        <w:instrText> XE "getLoopBasicBlocks: : : : " </w:instrText>
       </w:r>
       <w:r>
         <w:rPr/>
@@ -36773,7 +36769,7 @@
       </w:r>
       <w:r>
         <w:rPr/>
-        <w:instrText> XE "getLoopHead: : : " </w:instrText>
+        <w:instrText> XE "getLoopHead: : : : " </w:instrText>
       </w:r>
       <w:r>
         <w:rPr/>
@@ -36924,7 +36920,7 @@
       </w:r>
       <w:r>
         <w:rPr/>
-        <w:instrText> XE "Class BPatch_basicBlock: : : " </w:instrText>
+        <w:instrText> XE "Class BPatch_basicBlock: : : : " </w:instrText>
       </w:r>
       <w:r>
         <w:rPr/>
@@ -37450,7 +37446,7 @@
         <w:rPr>
           <w:lang w:val="nl-NL"/>
         </w:rPr>
-        <w:instrText> XE "getSources: : : " </w:instrText>
+        <w:instrText> XE "getSources: : : : " </w:instrText>
       </w:r>
       <w:r>
         <w:rPr>
@@ -37512,7 +37508,7 @@
       </w:r>
       <w:r>
         <w:rPr/>
-        <w:instrText> XE "getSources: : : " </w:instrText>
+        <w:instrText> XE "getSources: : : : " </w:instrText>
       </w:r>
       <w:r>
         <w:rPr/>
@@ -37558,7 +37554,7 @@
       </w:r>
       <w:r>
         <w:rPr/>
-        <w:instrText> XE "getSources: : : " </w:instrText>
+        <w:instrText> XE "getSources: : : : " </w:instrText>
       </w:r>
       <w:r>
         <w:rPr/>
@@ -37871,7 +37867,7 @@
       </w:r>
       <w:r>
         <w:rPr/>
-        <w:instrText> XE "BPatch_sourceBlock: : : " </w:instrText>
+        <w:instrText> XE "BPatch_sourceBlock: : : : " </w:instrText>
       </w:r>
       <w:r>
         <w:rPr/>
@@ -37934,7 +37930,7 @@
       </w:r>
       <w:r>
         <w:rPr/>
-        <w:instrText> XE "getSourceFile: : : " </w:instrText>
+        <w:instrText> XE "getSourceFile: : : : " </w:instrText>
       </w:r>
       <w:r>
         <w:rPr/>
@@ -37984,7 +37980,7 @@
       </w:r>
       <w:r>
         <w:rPr/>
-        <w:instrText> XE "getSourceLines: : : " </w:instrText>
+        <w:instrText> XE "getSourceLines: : : : " </w:instrText>
       </w:r>
       <w:r>
         <w:rPr/>
@@ -38039,7 +38035,7 @@
       </w:r>
       <w:r>
         <w:rPr/>
-        <w:instrText> XE "BPatch_cblock: : : " </w:instrText>
+        <w:instrText> XE "BPatch_cblock: : : : " </w:instrText>
       </w:r>
       <w:r>
         <w:rPr/>
@@ -38103,7 +38099,7 @@
       </w:r>
       <w:r>
         <w:rPr/>
-        <w:instrText> XE "getComponents: : : " </w:instrText>
+        <w:instrText> XE "getComponents: : : : " </w:instrText>
       </w:r>
       <w:r>
         <w:rPr/>
@@ -38149,7 +38145,7 @@
       </w:r>
       <w:r>
         <w:rPr/>
-        <w:instrText> XE "getFunctions: : : " </w:instrText>
+        <w:instrText> XE "getFunctions: : : : " </w:instrText>
       </w:r>
       <w:r>
         <w:rPr/>
@@ -38308,7 +38304,7 @@
       </w:r>
       <w:r>
         <w:rPr/>
-        <w:instrText> XE "getFrameType: : : " </w:instrText>
+        <w:instrText> XE "getFrameType: : : : " </w:instrText>
       </w:r>
       <w:r>
         <w:rPr/>
@@ -38628,7 +38624,7 @@
       </w:r>
       <w:r>
         <w:rPr/>
-        <w:instrText> XE "getFP: : : " </w:instrText>
+        <w:instrText> XE "getFP: : : : " </w:instrText>
       </w:r>
       <w:r>
         <w:rPr/>
@@ -38695,7 +38691,7 @@
       </w:r>
       <w:r>
         <w:rPr/>
-        <w:instrText> XE "getPC: : : " </w:instrText>
+        <w:instrText> XE "getPC: : : : " </w:instrText>
       </w:r>
       <w:r>
         <w:rPr/>
@@ -38762,7 +38758,7 @@
       </w:r>
       <w:r>
         <w:rPr/>
-        <w:instrText> XE "findFunction: : : " </w:instrText>
+        <w:instrText> XE "findFunction: : : : " </w:instrText>
       </w:r>
       <w:r>
         <w:rPr/>
@@ -38934,8 +38930,8 @@
           <w:szCs w:val="24"/>
         </w:rPr>
       </w:pPr>
-      <w:bookmarkStart w:id="67" w:name="_Toc529517708"/>
-      <w:bookmarkStart w:id="68" w:name="_Ref419102257"/>
+      <w:bookmarkStart w:id="67" w:name="_Ref419102257"/>
+      <w:bookmarkStart w:id="68" w:name="_Toc529517708"/>
       <w:r>
         <w:rPr/>
         <w:t>Class StackMod</w:t>
@@ -39625,7 +39621,7 @@
       </w:r>
       <w:r>
         <w:rPr/>
-        <w:instrText> XE " BPatch_Vector: : : " </w:instrText>
+        <w:instrText> XE " BPatch_Vector: : : : " </w:instrText>
       </w:r>
       <w:r>
         <w:rPr/>
@@ -39708,7 +39704,7 @@
       </w:r>
       <w:r>
         <w:rPr/>
-        <w:instrText> XE " BPatch_Set: : : " </w:instrText>
+        <w:instrText> XE " BPatch_Set: : : : " </w:instrText>
       </w:r>
       <w:r>
         <w:rPr/>
@@ -40222,7 +40218,7 @@
       </w:r>
       <w:r>
         <w:rPr/>
-        <w:instrText> XE "Memory Access Classes: : : " </w:instrText>
+        <w:instrText> XE "Memory Access Classes: : : : " </w:instrText>
       </w:r>
       <w:r>
         <w:rPr/>
@@ -40264,9 +40260,9 @@
           <w:szCs w:val="22"/>
         </w:rPr>
       </w:pPr>
-      <w:bookmarkStart w:id="74" w:name="_Toc529517713"/>
+      <w:bookmarkStart w:id="74" w:name="_Ref160278502"/>
       <w:bookmarkStart w:id="75" w:name="_Ref160277443"/>
-      <w:bookmarkStart w:id="76" w:name="_Ref160278502"/>
+      <w:bookmarkStart w:id="76" w:name="_Toc529517713"/>
       <w:r>
         <w:rPr/>
         <w:t>Class BPatch_memoryAccess</w:t>
@@ -40276,7 +40272,7 @@
       </w:r>
       <w:r>
         <w:rPr/>
-        <w:instrText> XE " BPatch_memoryAccess : : : " </w:instrText>
+        <w:instrText> XE " BPatch_memoryAccess : : : : " </w:instrText>
       </w:r>
       <w:r>
         <w:rPr/>
@@ -40342,7 +40338,7 @@
       </w:r>
       <w:r>
         <w:rPr/>
-        <w:instrText> XE "isALoad_NP: : : " </w:instrText>
+        <w:instrText> XE "isALoad_NP: : : : " </w:instrText>
       </w:r>
       <w:r>
         <w:rPr/>
@@ -40392,7 +40388,7 @@
       </w:r>
       <w:r>
         <w:rPr/>
-        <w:instrText> XE "isAStore_NP: : : " </w:instrText>
+        <w:instrText> XE "isAStore_NP: : : : " </w:instrText>
       </w:r>
       <w:r>
         <w:rPr/>
@@ -40442,7 +40438,7 @@
       </w:r>
       <w:r>
         <w:rPr/>
-        <w:instrText> XE "isAPrefetch_NP: : : " </w:instrText>
+        <w:instrText> XE "isAPrefetch_NP: : : : " </w:instrText>
       </w:r>
       <w:r>
         <w:rPr/>
@@ -40498,7 +40494,7 @@
       </w:r>
       <w:r>
         <w:rPr/>
-        <w:instrText> XE "prefetchType_NP: : : " </w:instrText>
+        <w:instrText> XE "prefetchType_NP: : : : " </w:instrText>
       </w:r>
       <w:r>
         <w:rPr/>
@@ -40548,7 +40544,7 @@
       </w:r>
       <w:r>
         <w:rPr/>
-        <w:instrText> XE "getStartAddr_NP: : : " </w:instrText>
+        <w:instrText> XE "getStartAddr_NP: : : : " </w:instrText>
       </w:r>
       <w:r>
         <w:rPr/>
@@ -40609,7 +40605,7 @@
       </w:r>
       <w:r>
         <w:rPr/>
-        <w:instrText> XE "getByteCount_NP: : : " </w:instrText>
+        <w:instrText> XE "getByteCount_NP: : : : " </w:instrText>
       </w:r>
       <w:r>
         <w:rPr/>
@@ -40664,7 +40660,7 @@
       </w:r>
       <w:r>
         <w:rPr/>
-        <w:instrText> XE "BPatch_addrSpec_NP: : : " </w:instrText>
+        <w:instrText> XE "BPatch_addrSpec_NP: : : : " </w:instrText>
       </w:r>
       <w:r>
         <w:rPr/>
@@ -40728,7 +40724,7 @@
       </w:r>
       <w:r>
         <w:rPr/>
-        <w:instrText> XE "getImm: : : " </w:instrText>
+        <w:instrText> XE "getImm: : : : " </w:instrText>
       </w:r>
       <w:r>
         <w:rPr/>
@@ -40778,7 +40774,7 @@
       </w:r>
       <w:r>
         <w:rPr/>
-        <w:instrText> XE "getReg: : : " </w:instrText>
+        <w:instrText> XE "getReg: : : : " </w:instrText>
       </w:r>
       <w:r>
         <w:rPr/>
@@ -40872,7 +40868,7 @@
       </w:r>
       <w:r>
         <w:rPr/>
-        <w:instrText> XE "BPatch_countSpec_NP: : : " </w:instrText>
+        <w:instrText> XE "BPatch_countSpec_NP: : : : " </w:instrText>
       </w:r>
       <w:r>
         <w:rPr/>
@@ -40914,14 +40910,14 @@
           <w:szCs w:val="22"/>
         </w:rPr>
       </w:pPr>
-      <w:bookmarkStart w:id="79" w:name="_Ref353113882"/>
-      <w:bookmarkStart w:id="80" w:name="_Ref353113880"/>
-      <w:bookmarkStart w:id="81" w:name="_Toc529517716"/>
+      <w:bookmarkStart w:id="79" w:name="_Toc529517716"/>
+      <w:bookmarkStart w:id="80" w:name="_Ref353113882"/>
+      <w:bookmarkStart w:id="81" w:name="_Ref353113880"/>
       <w:bookmarkStart w:id="82" w:name="_Ref270684703"/>
-      <w:bookmarkStart w:id="83" w:name="_Ref161479211"/>
-      <w:bookmarkStart w:id="84" w:name="_Ref161479319"/>
-      <w:bookmarkStart w:id="85" w:name="_Ref161479294"/>
-      <w:bookmarkStart w:id="86" w:name="_Ref161479269"/>
+      <w:bookmarkStart w:id="83" w:name="_Ref161479319"/>
+      <w:bookmarkStart w:id="84" w:name="_Ref161479294"/>
+      <w:bookmarkStart w:id="85" w:name="_Ref161479269"/>
+      <w:bookmarkStart w:id="86" w:name="_Ref161479211"/>
       <w:r>
         <w:rPr/>
         <w:t>Type System</w:t>
@@ -40931,7 +40927,7 @@
       </w:r>
       <w:r>
         <w:rPr/>
-        <w:instrText> XE "Type Checking: : : " </w:instrText>
+        <w:instrText> XE "Type Checking: : : : " </w:instrText>
       </w:r>
       <w:r>
         <w:rPr/>
@@ -41216,8 +41212,8 @@
           <w:szCs w:val="22"/>
         </w:rPr>
       </w:pPr>
-      <w:bookmarkStart w:id="87" w:name="_Toc529517717"/>
-      <w:bookmarkStart w:id="88" w:name="_Ref339282654"/>
+      <w:bookmarkStart w:id="87" w:name="_Ref339282654"/>
+      <w:bookmarkStart w:id="88" w:name="_Toc529517717"/>
       <w:r>
         <w:rPr/>
         <w:t>Using DyninstAPI with the component libraries</w:t>
@@ -41634,8 +41630,8 @@
           <w:szCs w:val="22"/>
         </w:rPr>
       </w:pPr>
-      <w:bookmarkStart w:id="90" w:name="_Toc529517719"/>
-      <w:bookmarkStart w:id="91" w:name="_Ref393540853"/>
+      <w:bookmarkStart w:id="90" w:name="_Ref393540853"/>
+      <w:bookmarkStart w:id="91" w:name="_Toc529517719"/>
       <w:r>
         <w:rPr/>
         <w:t>Overview of Major Steps</w:t>
@@ -42009,10 +42005,10 @@
           <w:szCs w:val="22"/>
         </w:rPr>
       </w:pPr>
-      <w:bookmarkStart w:id="92" w:name="_Ref393541913"/>
-      <w:bookmarkStart w:id="93" w:name="_Ref332961292"/>
-      <w:bookmarkStart w:id="94" w:name="_Ref332961513"/>
-      <w:bookmarkStart w:id="95" w:name="_Toc529517720"/>
+      <w:bookmarkStart w:id="92" w:name="_Toc529517720"/>
+      <w:bookmarkStart w:id="93" w:name="_Ref393541913"/>
+      <w:bookmarkStart w:id="94" w:name="_Ref332961292"/>
+      <w:bookmarkStart w:id="95" w:name="_Ref332961513"/>
       <w:r>
         <w:rPr/>
         <w:t>Creating a Mutator Program</w:t>
@@ -42521,8 +42517,8 @@
           <w:szCs w:val="22"/>
         </w:rPr>
       </w:pPr>
-      <w:bookmarkStart w:id="96" w:name="_Toc529517721"/>
-      <w:bookmarkStart w:id="97" w:name="_Ref393540868"/>
+      <w:bookmarkStart w:id="96" w:name="_Ref393540868"/>
+      <w:bookmarkStart w:id="97" w:name="_Toc529517721"/>
       <w:r>
         <w:rPr/>
         <w:t>Setting Up the Application Program (mutatee)</w:t>
@@ -42654,8 +42650,8 @@
           <w:szCs w:val="22"/>
         </w:rPr>
       </w:pPr>
-      <w:bookmarkStart w:id="98" w:name="_Ref393540889"/>
-      <w:bookmarkStart w:id="99" w:name="_Toc529517722"/>
+      <w:bookmarkStart w:id="98" w:name="_Toc529517722"/>
+      <w:bookmarkStart w:id="99" w:name="_Ref393540889"/>
       <w:r>
         <w:rPr/>
         <w:t>Running the Mutator</w:t>
@@ -44394,9 +44390,9 @@
         </w:rPr>
         <w:t xml:space="preserve"> that it was unnecessary and not insert it.</w:t>
       </w:r>
-      <w:bookmarkStart w:id="103" w:name="_Ref253148345"/>
-      <w:bookmarkStart w:id="104" w:name="_Ref253148285"/>
-      <w:bookmarkStart w:id="105" w:name="_Ref253148375"/>
+      <w:bookmarkStart w:id="103" w:name="_Ref253148375"/>
+      <w:bookmarkStart w:id="104" w:name="_Ref253148345"/>
+      <w:bookmarkStart w:id="105" w:name="_Ref253148285"/>
       <w:bookmarkStart w:id="106" w:name="_Ref253148293"/>
       <w:bookmarkStart w:id="107" w:name="_Ref253148217"/>
       <w:bookmarkStart w:id="108" w:name="_Ref253148192"/>
@@ -44418,14 +44414,14 @@
           <w:szCs w:val="22"/>
         </w:rPr>
       </w:pPr>
-      <w:bookmarkStart w:id="109" w:name="_Ref353113721"/>
+      <w:bookmarkStart w:id="109" w:name="_Ref353113739"/>
       <w:bookmarkStart w:id="110" w:name="_Ref270687704"/>
       <w:bookmarkStart w:id="111" w:name="_Ref270687669"/>
       <w:bookmarkStart w:id="112" w:name="_Ref270687478"/>
-      <w:bookmarkStart w:id="113" w:name="_Ref332624263"/>
-      <w:bookmarkStart w:id="114" w:name="_Ref353113656"/>
-      <w:bookmarkStart w:id="115" w:name="_Ref353123421"/>
-      <w:bookmarkStart w:id="116" w:name="_Ref353113739"/>
+      <w:bookmarkStart w:id="113" w:name="_Ref353113721"/>
+      <w:bookmarkStart w:id="114" w:name="_Ref332624263"/>
+      <w:bookmarkStart w:id="115" w:name="_Ref353113656"/>
+      <w:bookmarkStart w:id="116" w:name="_Ref353123421"/>
       <w:bookmarkStart w:id="117" w:name="_Ref353113707"/>
       <w:bookmarkStart w:id="118" w:name="_Ref332624259"/>
       <w:bookmarkStart w:id="119" w:name="_Ref332624249"/>
@@ -57399,7 +57395,7 @@
       </w:r>
       <w:r>
         <w:rPr/>
-        <w:instrText> TC "Appendix A - Running the Test cases" \l 4 </w:instrText>
+        <w:instrText> TC "Appendix A - Running the Test cases" \l 5 </w:instrText>
       </w:r>
       <w:r>
         <w:rPr/>
@@ -61886,7 +61882,7 @@
       </w:r>
       <w:r>
         <w:rPr/>
-        <w:instrText> TC "References" \l 4 </w:instrText>
+        <w:instrText> TC "References" \l 5 </w:instrText>
       </w:r>
       <w:r>
         <w:rPr/>
@@ -62173,7 +62169,7 @@
       <w:rPr>
         <w:i/>
       </w:rPr>
-      <w:t>11/11/2021</w:t>
+      <w:t>3/9/2022</w:t>
     </w:r>
     <w:r>
       <w:rPr>

</xml_diff>

<commit_message>
Updates for v12.2.0 release (#1289)
* Update CHANGELOG
* Update SO version
* Update docs
</commit_message>
<xml_diff>
--- a/dyninstAPI/doc/dyninstAPI.docx
+++ b/dyninstAPI/doc/dyninstAPI.docx
@@ -236,7 +236,7 @@
           <w:rFonts w:cs="Helvetica" w:ascii="Helvetica" w:hAnsi="Helvetica"/>
           <w:sz w:val="36"/>
         </w:rPr>
-        <w:t>1</w:t>
+        <w:t>2</w:t>
       </w:r>
     </w:p>
     <w:p>
@@ -259,7 +259,7 @@
           <w:szCs w:val="20"/>
           <w:lang w:val="en-US" w:eastAsia="en-US" w:bidi="ar-SA"/>
         </w:rPr>
-        <w:t>March</w:t>
+        <w:t>July</w:t>
       </w:r>
       <w:r>
         <w:rPr>
@@ -3026,8 +3026,8 @@
           <w:szCs w:val="22"/>
         </w:rPr>
       </w:pPr>
-      <w:bookmarkStart w:id="2" w:name="_Ref196027467"/>
-      <w:bookmarkStart w:id="3" w:name="_Toc529517664"/>
+      <w:bookmarkStart w:id="2" w:name="_Toc529517664"/>
+      <w:bookmarkStart w:id="3" w:name="_Ref196027467"/>
       <w:r>
         <w:rPr/>
         <w:t>Introduction</w:t>
@@ -3236,9 +3236,9 @@
         <w:rPr/>
         <w:t xml:space="preserve"> </w:t>
       </w:r>
-      <w:bookmarkStart w:id="4" w:name="_Ref270681825"/>
+      <w:bookmarkStart w:id="4" w:name="_Toc529517665"/>
       <w:bookmarkStart w:id="5" w:name="_Ref270681740"/>
-      <w:bookmarkStart w:id="6" w:name="_Toc529517665"/>
+      <w:bookmarkStart w:id="6" w:name="_Ref270681825"/>
       <w:r>
         <w:rPr/>
         <w:t>Abstractions</w:t>
@@ -5533,7 +5533,7 @@
       </w:r>
       <w:r>
         <w:rPr/>
-        <w:instrText> XE "BPatch_bytesAccessedExpr : : : : " </w:instrText>
+        <w:instrText> XE "BPatch_bytesAccessedExpr : : : : : " </w:instrText>
       </w:r>
       <w:r>
         <w:rPr/>
@@ -6226,7 +6226,7 @@
       </w:r>
       <w:r>
         <w:rPr/>
-        <w:instrText> XE "getThreads: : : : " </w:instrText>
+        <w:instrText> XE "getThreads: : : : : " </w:instrText>
       </w:r>
       <w:r>
         <w:rPr/>
@@ -6315,7 +6315,7 @@
       </w:r>
       <w:r>
         <w:rPr/>
-        <w:instrText> XE "attachProcess: : : : " </w:instrText>
+        <w:instrText> XE "attachProcess: : : : : " </w:instrText>
       </w:r>
       <w:r>
         <w:rPr/>
@@ -6357,7 +6357,7 @@
       </w:r>
       <w:r>
         <w:rPr/>
-        <w:instrText> XE "createProcess: : : : " </w:instrText>
+        <w:instrText> XE "createProcess: : : : : " </w:instrText>
       </w:r>
       <w:r>
         <w:rPr/>
@@ -6707,7 +6707,7 @@
       </w:r>
       <w:r>
         <w:rPr/>
-        <w:instrText> XE "pollForStatusChange: : : : " </w:instrText>
+        <w:instrText> XE "pollForStatusChange: : : : : " </w:instrText>
       </w:r>
       <w:r>
         <w:rPr/>
@@ -6807,7 +6807,7 @@
       </w:r>
       <w:r>
         <w:rPr/>
-        <w:instrText> XE "setDebugParsing: : : : " </w:instrText>
+        <w:instrText> XE "setDebugParsing: : : : : " </w:instrText>
       </w:r>
       <w:r>
         <w:rPr/>
@@ -6924,7 +6924,7 @@
       </w:r>
       <w:r>
         <w:rPr/>
-        <w:instrText> XE "setTrampRecursive: : : : " </w:instrText>
+        <w:instrText> XE "setTrampRecursive: : : : : " </w:instrText>
       </w:r>
       <w:r>
         <w:rPr/>
@@ -7076,7 +7076,7 @@
       </w:r>
       <w:r>
         <w:rPr/>
-        <w:instrText> XE "setTypeChecking: : : : " </w:instrText>
+        <w:instrText> XE "setTypeChecking: : : : : " </w:instrText>
       </w:r>
       <w:r>
         <w:rPr/>
@@ -7193,7 +7193,7 @@
       </w:r>
       <w:r>
         <w:rPr/>
-        <w:instrText> XE "pollForStatusChange: : : : " </w:instrText>
+        <w:instrText> XE "pollForStatusChange: : : : : " </w:instrText>
       </w:r>
       <w:r>
         <w:rPr/>
@@ -7996,7 +7996,7 @@
       </w:r>
       <w:r>
         <w:rPr/>
-        <w:instrText> XE " createArray : : : : " </w:instrText>
+        <w:instrText> XE " createArray : : : : : " </w:instrText>
       </w:r>
       <w:r>
         <w:rPr/>
@@ -8127,7 +8127,7 @@
       </w:r>
       <w:r>
         <w:rPr/>
-        <w:instrText> XE " createEnum : : : : " </w:instrText>
+        <w:instrText> XE " createEnum : : : : : " </w:instrText>
       </w:r>
       <w:r>
         <w:rPr/>
@@ -8244,7 +8244,7 @@
       </w:r>
       <w:r>
         <w:rPr/>
-        <w:instrText> XE " createScalar : : : : " </w:instrText>
+        <w:instrText> XE " createScalar : : : : : " </w:instrText>
       </w:r>
       <w:r>
         <w:rPr/>
@@ -8329,7 +8329,7 @@
       </w:r>
       <w:r>
         <w:rPr/>
-        <w:instrText> XE " createStruct : : : : " </w:instrText>
+        <w:instrText> XE " createStruct : : : : : " </w:instrText>
       </w:r>
       <w:r>
         <w:rPr/>
@@ -8472,7 +8472,7 @@
       </w:r>
       <w:r>
         <w:rPr/>
-        <w:instrText> XE " createTypedef : : : : " </w:instrText>
+        <w:instrText> XE " createTypedef : : : : : " </w:instrText>
       </w:r>
       <w:r>
         <w:rPr/>
@@ -8554,7 +8554,7 @@
       </w:r>
       <w:r>
         <w:rPr/>
-        <w:instrText> XE " createPointer : : : : " </w:instrText>
+        <w:instrText> XE " createPointer : : : : : " </w:instrText>
       </w:r>
       <w:r>
         <w:rPr/>
@@ -8662,7 +8662,7 @@
       </w:r>
       <w:r>
         <w:rPr/>
-        <w:instrText> XE " createUnion : : : : " </w:instrText>
+        <w:instrText> XE " createUnion : : : : : " </w:instrText>
       </w:r>
       <w:r>
         <w:rPr/>
@@ -8776,11 +8776,11 @@
           <w:szCs w:val="22"/>
         </w:rPr>
       </w:pPr>
-      <w:bookmarkStart w:id="13" w:name="_Ref196027538"/>
+      <w:bookmarkStart w:id="13" w:name="_Toc529517672"/>
       <w:bookmarkStart w:id="14" w:name="_Callbacks"/>
-      <w:bookmarkStart w:id="15" w:name="_Ref196027486"/>
-      <w:bookmarkStart w:id="16" w:name="_Ref196027479"/>
-      <w:bookmarkStart w:id="17" w:name="_Toc529517672"/>
+      <w:bookmarkStart w:id="15" w:name="_Ref196027538"/>
+      <w:bookmarkStart w:id="16" w:name="_Ref196027486"/>
+      <w:bookmarkStart w:id="17" w:name="_Ref196027479"/>
       <w:bookmarkEnd w:id="14"/>
       <w:r>
         <w:rPr/>
@@ -8940,7 +8940,7 @@
       </w:r>
       <w:r>
         <w:rPr/>
-        <w:instrText> XE "BPatchThreadEventCallback: : : : " </w:instrText>
+        <w:instrText> XE "BPatchThreadEventCallback: : : : : " </w:instrText>
       </w:r>
       <w:r>
         <w:rPr/>
@@ -8991,7 +8991,7 @@
       </w:r>
       <w:r>
         <w:rPr/>
-        <w:instrText> XE "registerErrorCallback: : : : " </w:instrText>
+        <w:instrText> XE "registerErrorCallback: : : : : " </w:instrText>
       </w:r>
       <w:r>
         <w:rPr/>
@@ -9158,7 +9158,7 @@
       </w:r>
       <w:r>
         <w:rPr/>
-        <w:instrText> XE "BPatchThreadEventCallback: : : : " </w:instrText>
+        <w:instrText> XE "BPatchThreadEventCallback: : : : : " </w:instrText>
       </w:r>
       <w:r>
         <w:rPr/>
@@ -9586,7 +9586,7 @@
       </w:r>
       <w:r>
         <w:rPr/>
-        <w:instrText> XE "BPatchErrorCallback: : : : " </w:instrText>
+        <w:instrText> XE "BPatchErrorCallback: : : : : " </w:instrText>
       </w:r>
       <w:r>
         <w:rPr/>
@@ -9637,7 +9637,7 @@
       </w:r>
       <w:r>
         <w:rPr/>
-        <w:instrText> XE "registerDynamicLinkCallback: : : : " </w:instrText>
+        <w:instrText> XE "registerDynamicLinkCallback: : : : : " </w:instrText>
       </w:r>
       <w:r>
         <w:rPr/>
@@ -9722,7 +9722,7 @@
       </w:r>
       <w:r>
         <w:rPr/>
-        <w:instrText> XE "BPatchErrorLevel: : : : " </w:instrText>
+        <w:instrText> XE "BPatchErrorLevel: : : : : " </w:instrText>
       </w:r>
       <w:r>
         <w:rPr/>
@@ -9758,7 +9758,7 @@
       </w:r>
       <w:r>
         <w:rPr/>
-        <w:instrText> XE "BPatchErrorCallback: : : : " </w:instrText>
+        <w:instrText> XE "BPatchErrorCallback: : : : : " </w:instrText>
       </w:r>
       <w:r>
         <w:rPr/>
@@ -9794,7 +9794,7 @@
       </w:r>
       <w:r>
         <w:rPr/>
-        <w:instrText> XE "registerErrorCallback: : : : " </w:instrText>
+        <w:instrText> XE "registerErrorCallback: : : : : " </w:instrText>
       </w:r>
       <w:r>
         <w:rPr/>
@@ -9940,7 +9940,7 @@
       </w:r>
       <w:r>
         <w:rPr/>
-        <w:instrText> XE "registerExecCallback: : : : " </w:instrText>
+        <w:instrText> XE "registerExecCallback: : : : : " </w:instrText>
       </w:r>
       <w:r>
         <w:rPr/>
@@ -10017,7 +10017,7 @@
       </w:r>
       <w:r>
         <w:rPr/>
-        <w:instrText> XE "BPatchErrorLevel: : : : " </w:instrText>
+        <w:instrText> XE "BPatchErrorLevel: : : : : " </w:instrText>
       </w:r>
       <w:r>
         <w:rPr/>
@@ -10053,7 +10053,7 @@
       </w:r>
       <w:r>
         <w:rPr/>
-        <w:instrText> XE "BPatchThreadEventCallback: : : : " </w:instrText>
+        <w:instrText> XE "BPatchThreadEventCallback: : : : : " </w:instrText>
       </w:r>
       <w:r>
         <w:rPr/>
@@ -10089,7 +10089,7 @@
       </w:r>
       <w:r>
         <w:rPr/>
-        <w:instrText> XE "registerExitCallback: : : : " </w:instrText>
+        <w:instrText> XE "registerExitCallback: : : : : " </w:instrText>
       </w:r>
       <w:r>
         <w:rPr/>
@@ -10185,7 +10185,7 @@
       </w:r>
       <w:r>
         <w:rPr/>
-        <w:instrText> XE "BPatchPostForkCallback: : : : " </w:instrText>
+        <w:instrText> XE "BPatchPostForkCallback: : : : : " </w:instrText>
       </w:r>
       <w:r>
         <w:rPr/>
@@ -10312,7 +10312,7 @@
       </w:r>
       <w:r>
         <w:rPr/>
-        <w:instrText> XE "registerPreForkCallback: : : : " </w:instrText>
+        <w:instrText> XE "registerPreForkCallback: : : : : " </w:instrText>
       </w:r>
       <w:r>
         <w:rPr/>
@@ -10369,7 +10369,7 @@
       </w:r>
       <w:r>
         <w:rPr/>
-        <w:instrText> XE "registerPostForkCallback: : : : " </w:instrText>
+        <w:instrText> XE "registerPostForkCallback: : : : : " </w:instrText>
       </w:r>
       <w:r>
         <w:rPr/>
@@ -10480,7 +10480,7 @@
       </w:r>
       <w:r>
         <w:rPr/>
-        <w:instrText> XE "BPatchErrorCallback: : : : " </w:instrText>
+        <w:instrText> XE "BPatchErrorCallback: : : : : " </w:instrText>
       </w:r>
       <w:r>
         <w:rPr/>
@@ -10533,7 +10533,7 @@
       </w:r>
       <w:r>
         <w:rPr/>
-        <w:instrText> XE "registerDynamicLinkCallback: : : : " </w:instrText>
+        <w:instrText> XE "registerDynamicLinkCallback: : : : : " </w:instrText>
       </w:r>
       <w:r>
         <w:rPr/>
@@ -10684,7 +10684,7 @@
       </w:r>
       <w:r>
         <w:rPr/>
-        <w:instrText> XE "BPatchErrorCallback: : : : " </w:instrText>
+        <w:instrText> XE "BPatchErrorCallback: : : : : " </w:instrText>
       </w:r>
       <w:r>
         <w:rPr/>
@@ -10720,7 +10720,7 @@
       </w:r>
       <w:r>
         <w:rPr/>
-        <w:instrText> XE "registerErrorCallback: : : : " </w:instrText>
+        <w:instrText> XE "registerErrorCallback: : : : : " </w:instrText>
       </w:r>
       <w:r>
         <w:rPr/>
@@ -10756,7 +10756,7 @@
       </w:r>
       <w:r>
         <w:rPr/>
-        <w:instrText> XE "registerErrorCallback: : : : " </w:instrText>
+        <w:instrText> XE "registerErrorCallback: : : : : " </w:instrText>
       </w:r>
       <w:r>
         <w:rPr/>
@@ -10909,7 +10909,7 @@
       </w:r>
       <w:r>
         <w:rPr/>
-        <w:instrText> XE "BPatchErrorCallback: : : : " </w:instrText>
+        <w:instrText> XE "BPatchErrorCallback: : : : : " </w:instrText>
       </w:r>
       <w:r>
         <w:rPr/>
@@ -11273,7 +11273,7 @@
       </w:r>
       <w:r>
         <w:rPr/>
-        <w:instrText> XE "getImage: : : : " </w:instrText>
+        <w:instrText> XE "getImage: : : : : " </w:instrText>
       </w:r>
       <w:r>
         <w:rPr/>
@@ -11333,7 +11333,7 @@
       </w:r>
       <w:r>
         <w:rPr/>
-        <w:instrText> XE "getImage: : : : " </w:instrText>
+        <w:instrText> XE "getImage: : : : : " </w:instrText>
       </w:r>
       <w:r>
         <w:rPr/>
@@ -11451,7 +11451,7 @@
       </w:r>
       <w:r>
         <w:rPr/>
-        <w:instrText> XE "getImage: : : : " </w:instrText>
+        <w:instrText> XE "getImage: : : : : " </w:instrText>
       </w:r>
       <w:r>
         <w:rPr/>
@@ -11570,7 +11570,7 @@
       </w:r>
       <w:r>
         <w:rPr/>
-        <w:instrText> XE "malloc: : : : " </w:instrText>
+        <w:instrText> XE "malloc: : : : : " </w:instrText>
       </w:r>
       <w:r>
         <w:rPr/>
@@ -11919,7 +11919,7 @@
       </w:r>
       <w:r>
         <w:rPr/>
-        <w:instrText> XE "free: : : : " </w:instrText>
+        <w:instrText> XE "free: : : : : " </w:instrText>
       </w:r>
       <w:r>
         <w:rPr/>
@@ -12036,7 +12036,7 @@
       </w:r>
       <w:r>
         <w:rPr/>
-        <w:instrText> XE "insertSnippet: : : : " </w:instrText>
+        <w:instrText> XE "insertSnippet: : : : : " </w:instrText>
       </w:r>
       <w:r>
         <w:rPr/>
@@ -12389,7 +12389,7 @@
       </w:r>
       <w:r>
         <w:rPr/>
-        <w:instrText> XE "deleteSnippet: : : : " </w:instrText>
+        <w:instrText> XE "deleteSnippet: : : : : " </w:instrText>
       </w:r>
       <w:r>
         <w:rPr/>
@@ -12472,7 +12472,7 @@
       </w:r>
       <w:r>
         <w:rPr/>
-        <w:instrText> XE "deleteSnippet: : : : " </w:instrText>
+        <w:instrText> XE "deleteSnippet: : : : : " </w:instrText>
       </w:r>
       <w:r>
         <w:rPr/>
@@ -12740,7 +12740,7 @@
       </w:r>
       <w:r>
         <w:rPr/>
-        <w:instrText> XE "removeFunctionCall: : : : " </w:instrText>
+        <w:instrText> XE "removeFunctionCall: : : : : " </w:instrText>
       </w:r>
       <w:r>
         <w:rPr/>
@@ -12801,7 +12801,7 @@
       </w:r>
       <w:r>
         <w:rPr/>
-        <w:instrText> XE "replaceFunction: : : : " </w:instrText>
+        <w:instrText> XE "replaceFunction: : : : : " </w:instrText>
       </w:r>
       <w:r>
         <w:rPr/>
@@ -12948,7 +12948,7 @@
       </w:r>
       <w:r>
         <w:rPr/>
-        <w:instrText> XE "replaceFunctionCall: : : : " </w:instrText>
+        <w:instrText> XE "replaceFunctionCall: : : : : " </w:instrText>
       </w:r>
       <w:r>
         <w:rPr/>
@@ -13775,7 +13775,7 @@
       </w:r>
       <w:r>
         <w:rPr/>
-        <w:instrText> XE "setInheritSnippets: : : : " </w:instrText>
+        <w:instrText> XE "setInheritSnippets: : : : : " </w:instrText>
       </w:r>
       <w:r>
         <w:rPr/>
@@ -13866,7 +13866,7 @@
       </w:r>
       <w:r>
         <w:rPr/>
-        <w:instrText> XE "detach: : : : " </w:instrText>
+        <w:instrText> XE "detach: : : : : " </w:instrText>
       </w:r>
       <w:r>
         <w:rPr/>
@@ -14126,7 +14126,7 @@
       </w:r>
       <w:r>
         <w:rPr/>
-        <w:instrText> XE "stopExecution: : : : " </w:instrText>
+        <w:instrText> XE "stopExecution: : : : : " </w:instrText>
       </w:r>
       <w:r>
         <w:rPr/>
@@ -14162,7 +14162,7 @@
       </w:r>
       <w:r>
         <w:rPr/>
-        <w:instrText> XE "continueExecution: : : : " </w:instrText>
+        <w:instrText> XE "continueExecution: : : : : " </w:instrText>
       </w:r>
       <w:r>
         <w:rPr/>
@@ -14198,7 +14198,7 @@
       </w:r>
       <w:r>
         <w:rPr/>
-        <w:instrText> XE "terminateExecution: : : : " </w:instrText>
+        <w:instrText> XE "terminateExecution: : : : : " </w:instrText>
       </w:r>
       <w:r>
         <w:rPr/>
@@ -14281,7 +14281,7 @@
       </w:r>
       <w:r>
         <w:rPr/>
-        <w:instrText> XE "isStopped: : : : " </w:instrText>
+        <w:instrText> XE "isStopped: : : : : " </w:instrText>
       </w:r>
       <w:r>
         <w:rPr/>
@@ -14317,7 +14317,7 @@
       </w:r>
       <w:r>
         <w:rPr/>
-        <w:instrText> XE "stopSignal: : : : " </w:instrText>
+        <w:instrText> XE "stopSignal: : : : : " </w:instrText>
       </w:r>
       <w:r>
         <w:rPr/>
@@ -14353,7 +14353,7 @@
       </w:r>
       <w:r>
         <w:rPr/>
-        <w:instrText> XE "isTerminated: : : : " </w:instrText>
+        <w:instrText> XE "isTerminated: : : : : " </w:instrText>
       </w:r>
       <w:r>
         <w:rPr/>
@@ -14475,7 +14475,7 @@
       </w:r>
       <w:r>
         <w:rPr/>
-        <w:instrText> XE "getInheritedVariable: : : : " </w:instrText>
+        <w:instrText> XE "getInheritedVariable: : : : : " </w:instrText>
       </w:r>
       <w:r>
         <w:rPr/>
@@ -14608,7 +14608,7 @@
       </w:r>
       <w:r>
         <w:rPr/>
-        <w:instrText> XE "oneTimeCode: : : : " </w:instrText>
+        <w:instrText> XE "oneTimeCode: : : : : " </w:instrText>
       </w:r>
       <w:r>
         <w:rPr/>
@@ -14754,7 +14754,7 @@
       </w:r>
       <w:r>
         <w:rPr/>
-        <w:instrText> XE "detach: : : : " </w:instrText>
+        <w:instrText> XE "detach: : : : : " </w:instrText>
       </w:r>
       <w:r>
         <w:rPr/>
@@ -14829,7 +14829,7 @@
       </w:r>
       <w:r>
         <w:rPr/>
-        <w:instrText> XE "detach: : : : " </w:instrText>
+        <w:instrText> XE "detach: : : : : " </w:instrText>
       </w:r>
       <w:r>
         <w:rPr/>
@@ -14896,7 +14896,7 @@
       </w:r>
       <w:r>
         <w:rPr/>
-        <w:instrText> XE "BPatchErrorLevel: : : : " </w:instrText>
+        <w:instrText> XE "BPatchErrorLevel: : : : : " </w:instrText>
       </w:r>
       <w:r>
         <w:rPr/>
@@ -14949,7 +14949,7 @@
       </w:r>
       <w:r>
         <w:rPr/>
-        <w:instrText> XE "detach: : : : " </w:instrText>
+        <w:instrText> XE "detach: : : : : " </w:instrText>
       </w:r>
       <w:r>
         <w:rPr/>
@@ -15157,7 +15157,7 @@
       </w:r>
       <w:r>
         <w:rPr/>
-        <w:instrText> XE "oneTimeCode: : : : " </w:instrText>
+        <w:instrText> XE "oneTimeCode: : : : : " </w:instrText>
       </w:r>
       <w:r>
         <w:rPr/>
@@ -15255,7 +15255,7 @@
       </w:r>
       <w:r>
         <w:rPr/>
-        <w:instrText> XE "oneTimeCode: : : : " </w:instrText>
+        <w:instrText> XE "oneTimeCode: : : : : " </w:instrText>
       </w:r>
       <w:r>
         <w:rPr/>
@@ -15596,7 +15596,7 @@
       </w:r>
       <w:r>
         <w:rPr/>
-        <w:instrText> XE "getCallStack: : : : " </w:instrText>
+        <w:instrText> XE "getCallStack: : : : : " </w:instrText>
       </w:r>
       <w:r>
         <w:rPr/>
@@ -15698,7 +15698,7 @@
       </w:r>
       <w:r>
         <w:rPr/>
-        <w:instrText> XE "getCallStack: : : : " </w:instrText>
+        <w:instrText> XE "getCallStack: : : : : " </w:instrText>
       </w:r>
       <w:r>
         <w:rPr/>
@@ -15776,7 +15776,7 @@
       </w:r>
       <w:r>
         <w:rPr/>
-        <w:instrText> XE "getCallStack: : : : " </w:instrText>
+        <w:instrText> XE "getCallStack: : : : : " </w:instrText>
       </w:r>
       <w:r>
         <w:rPr/>
@@ -15843,7 +15843,7 @@
       </w:r>
       <w:r>
         <w:rPr/>
-        <w:instrText> XE "getCallStack: : : : " </w:instrText>
+        <w:instrText> XE "getCallStack: : : : : " </w:instrText>
       </w:r>
       <w:r>
         <w:rPr/>
@@ -15910,7 +15910,7 @@
       </w:r>
       <w:r>
         <w:rPr/>
-        <w:instrText> XE "getCallStack: : : : " </w:instrText>
+        <w:instrText> XE "getCallStack: : : : : " </w:instrText>
       </w:r>
       <w:r>
         <w:rPr/>
@@ -15988,7 +15988,7 @@
       </w:r>
       <w:r>
         <w:rPr/>
-        <w:instrText> XE "getCallStack: : : : " </w:instrText>
+        <w:instrText> XE "getCallStack: : : : : " </w:instrText>
       </w:r>
       <w:r>
         <w:rPr/>
@@ -16056,7 +16056,7 @@
       </w:r>
       <w:r>
         <w:rPr/>
-        <w:instrText> XE "getCallStack: : : : " </w:instrText>
+        <w:instrText> XE "getCallStack: : : : : " </w:instrText>
       </w:r>
       <w:r>
         <w:rPr/>
@@ -16145,7 +16145,7 @@
       </w:r>
       <w:r>
         <w:rPr/>
-        <w:instrText> XE "getCallStack: : : : " </w:instrText>
+        <w:instrText> XE "getCallStack: : : : : " </w:instrText>
       </w:r>
       <w:r>
         <w:rPr/>
@@ -16223,7 +16223,7 @@
       </w:r>
       <w:r>
         <w:rPr/>
-        <w:instrText> XE "oneTimeCode: : : : " </w:instrText>
+        <w:instrText> XE "oneTimeCode: : : : : " </w:instrText>
       </w:r>
       <w:r>
         <w:rPr/>
@@ -16310,7 +16310,7 @@
       </w:r>
       <w:r>
         <w:rPr/>
-        <w:instrText> XE "oneTimeCode: : : : " </w:instrText>
+        <w:instrText> XE "oneTimeCode: : : : : " </w:instrText>
       </w:r>
       <w:r>
         <w:rPr/>
@@ -16494,7 +16494,7 @@
       </w:r>
       <w:r>
         <w:rPr/>
-        <w:instrText> XE "dumpCore: : : : " </w:instrText>
+        <w:instrText> XE "dumpCore: : : : : " </w:instrText>
       </w:r>
       <w:r>
         <w:rPr/>
@@ -16764,7 +16764,7 @@
       </w:r>
       <w:r>
         <w:rPr/>
-        <w:instrText> XE "BPatch_sourceObj: : : : " </w:instrText>
+        <w:instrText> XE "BPatch_sourceObj: : : : : " </w:instrText>
       </w:r>
       <w:r>
         <w:rPr/>
@@ -16853,7 +16853,7 @@
       </w:r>
       <w:r>
         <w:rPr/>
-        <w:instrText> XE "BPatchErrorLevel: : : : " </w:instrText>
+        <w:instrText> XE "BPatchErrorLevel: : : : : " </w:instrText>
       </w:r>
       <w:r>
         <w:rPr/>
@@ -17043,7 +17043,7 @@
       </w:r>
       <w:r>
         <w:rPr/>
-        <w:instrText> XE "getSrcType: : : : " </w:instrText>
+        <w:instrText> XE "getSrcType: : : : : " </w:instrText>
       </w:r>
       <w:r>
         <w:rPr/>
@@ -17110,7 +17110,7 @@
       </w:r>
       <w:r>
         <w:rPr/>
-        <w:instrText> XE "getSourceObj: : : : " </w:instrText>
+        <w:instrText> XE "getSourceObj: : : : : " </w:instrText>
       </w:r>
       <w:r>
         <w:rPr/>
@@ -17232,7 +17232,7 @@
       </w:r>
       <w:r>
         <w:rPr/>
-        <w:instrText> XE "getObjParent: : : : " </w:instrText>
+        <w:instrText> XE "getObjParent: : : : : " </w:instrText>
       </w:r>
       <w:r>
         <w:rPr/>
@@ -17567,7 +17567,7 @@
       </w:r>
       <w:r>
         <w:rPr/>
-        <w:instrText> XE "getLanguage: : : : " </w:instrText>
+        <w:instrText> XE "getLanguage: : : : : " </w:instrText>
       </w:r>
       <w:r>
         <w:rPr/>
@@ -17655,7 +17655,7 @@
       </w:r>
       <w:r>
         <w:rPr/>
-        <w:instrText> XE " BPatch_function : : : : " </w:instrText>
+        <w:instrText> XE " BPatch_function : : : : : " </w:instrText>
       </w:r>
       <w:r>
         <w:rPr/>
@@ -17957,7 +17957,7 @@
       </w:r>
       <w:r>
         <w:rPr/>
-        <w:instrText> XE "getParams: : : : " </w:instrText>
+        <w:instrText> XE "getParams: : : : : " </w:instrText>
       </w:r>
       <w:r>
         <w:rPr/>
@@ -18018,7 +18018,7 @@
       </w:r>
       <w:r>
         <w:rPr/>
-        <w:instrText> XE "getReturnType: : : : " </w:instrText>
+        <w:instrText> XE "getReturnType: : : : : " </w:instrText>
       </w:r>
       <w:r>
         <w:rPr/>
@@ -18152,7 +18152,7 @@
       </w:r>
       <w:r>
         <w:rPr/>
-        <w:instrText> XE "isInstrumentable: : : : " </w:instrText>
+        <w:instrText> XE "isInstrumentable: : : : : " </w:instrText>
       </w:r>
       <w:r>
         <w:rPr/>
@@ -18224,7 +18224,7 @@
       </w:r>
       <w:r>
         <w:rPr/>
-        <w:instrText> XE "isSharedLib: : : : " </w:instrText>
+        <w:instrText> XE "isSharedLib: : : : : " </w:instrText>
       </w:r>
       <w:r>
         <w:rPr/>
@@ -18285,7 +18285,7 @@
       </w:r>
       <w:r>
         <w:rPr/>
-        <w:instrText> XE "getModule: : : : " </w:instrText>
+        <w:instrText> XE "getModule: : : : : " </w:instrText>
       </w:r>
       <w:r>
         <w:rPr/>
@@ -18346,7 +18346,7 @@
       </w:r>
       <w:r>
         <w:rPr/>
-        <w:instrText> XE "getModuleName: : : : " </w:instrText>
+        <w:instrText> XE "getModuleName: : : : : " </w:instrText>
       </w:r>
       <w:r>
         <w:rPr/>
@@ -18594,7 +18594,7 @@
       </w:r>
       <w:r>
         <w:rPr/>
-        <w:instrText> XE "findPoint: : : : " </w:instrText>
+        <w:instrText> XE "findPoint: : : : : " </w:instrText>
       </w:r>
       <w:r>
         <w:rPr/>
@@ -18738,7 +18738,7 @@
       </w:r>
       <w:r>
         <w:rPr/>
-        <w:instrText> XE "findPoint: : : : " </w:instrText>
+        <w:instrText> XE "findPoint: : : : : " </w:instrText>
       </w:r>
       <w:r>
         <w:rPr/>
@@ -18756,7 +18756,7 @@
       </w:r>
       <w:r>
         <w:rPr/>
-        <w:instrText> XE " BPatch_opCode: : : : " </w:instrText>
+        <w:instrText> XE " BPatch_opCode: : : : : " </w:instrText>
       </w:r>
       <w:r>
         <w:rPr/>
@@ -19045,7 +19045,7 @@
       </w:r>
       <w:r>
         <w:rPr/>
-        <w:instrText> XE "getBaseAddr: : : : " </w:instrText>
+        <w:instrText> XE "getBaseAddr: : : : : " </w:instrText>
       </w:r>
       <w:r>
         <w:rPr/>
@@ -19095,7 +19095,7 @@
       </w:r>
       <w:r>
         <w:rPr/>
-        <w:instrText> XE "getCFG: : : : " </w:instrText>
+        <w:instrText> XE "getCFG: : : : : " </w:instrText>
       </w:r>
       <w:r>
         <w:rPr/>
@@ -19214,7 +19214,7 @@
       </w:r>
       <w:r>
         <w:rPr/>
-        <w:instrText> XE "getCFG: : : : " </w:instrText>
+        <w:instrText> XE "getCFG: : : : : " </w:instrText>
       </w:r>
       <w:r>
         <w:rPr/>
@@ -19321,7 +19321,7 @@
       </w:r>
       <w:r>
         <w:rPr/>
-        <w:instrText> XE "getCFG: : : : " </w:instrText>
+        <w:instrText> XE "getCFG: : : : : " </w:instrText>
       </w:r>
       <w:r>
         <w:rPr/>
@@ -19499,7 +19499,7 @@
       </w:r>
       <w:r>
         <w:rPr/>
-        <w:instrText> XE " BPatch_point: : : : " </w:instrText>
+        <w:instrText> XE " BPatch_point: : : : : " </w:instrText>
       </w:r>
       <w:r>
         <w:rPr/>
@@ -19608,7 +19608,7 @@
       </w:r>
       <w:r>
         <w:rPr/>
-        <w:instrText> XE "getPointType: : : : " </w:instrText>
+        <w:instrText> XE "getPointType: : : : : " </w:instrText>
       </w:r>
       <w:r>
         <w:rPr/>
@@ -19658,7 +19658,7 @@
       </w:r>
       <w:r>
         <w:rPr/>
-        <w:instrText> XE "getCalledFunction: : : : " </w:instrText>
+        <w:instrText> XE "getCalledFunction: : : : : " </w:instrText>
       </w:r>
       <w:r>
         <w:rPr/>
@@ -19874,7 +19874,7 @@
       </w:r>
       <w:r>
         <w:rPr/>
-        <w:instrText> XE "getAddress: : : : " </w:instrText>
+        <w:instrText> XE "getAddress: : : : : " </w:instrText>
       </w:r>
       <w:r>
         <w:rPr/>
@@ -19924,7 +19924,7 @@
       </w:r>
       <w:r>
         <w:rPr/>
-        <w:instrText> XE "usesTrap_NP: : : : " </w:instrText>
+        <w:instrText> XE "usesTrap_NP: : : : : " </w:instrText>
       </w:r>
       <w:r>
         <w:rPr/>
@@ -19996,7 +19996,7 @@
       </w:r>
       <w:r>
         <w:rPr/>
-        <w:instrText> XE "getMemoryAccess: : : : " </w:instrText>
+        <w:instrText> XE "getMemoryAccess: : : : : " </w:instrText>
       </w:r>
       <w:r>
         <w:rPr/>
@@ -20070,7 +20070,7 @@
       </w:r>
       <w:r>
         <w:rPr/>
-        <w:instrText> XE "getCurrentSnippets: : : : " </w:instrText>
+        <w:instrText> XE "getCurrentSnippets: : : : : " </w:instrText>
       </w:r>
       <w:r>
         <w:rPr/>
@@ -20124,7 +20124,7 @@
       </w:r>
       <w:r>
         <w:rPr/>
-        <w:instrText> XE "getCurrentSnippets: : : : " </w:instrText>
+        <w:instrText> XE "getCurrentSnippets: : : : : " </w:instrText>
       </w:r>
       <w:r>
         <w:rPr/>
@@ -20251,7 +20251,7 @@
       </w:r>
       <w:r>
         <w:rPr/>
-        <w:instrText> XE "getMemoryAccess: : : : " </w:instrText>
+        <w:instrText> XE "getMemoryAccess: : : : : " </w:instrText>
       </w:r>
       <w:r>
         <w:rPr/>
@@ -20597,7 +20597,7 @@
       </w:r>
       <w:r>
         <w:rPr/>
-        <w:instrText> XE "getMemoryAccess: : : : " </w:instrText>
+        <w:instrText> XE "getMemoryAccess: : : : : " </w:instrText>
       </w:r>
       <w:r>
         <w:rPr/>
@@ -20653,9 +20653,9 @@
           <w:szCs w:val="22"/>
         </w:rPr>
       </w:pPr>
-      <w:bookmarkStart w:id="43" w:name="_Ref270681985"/>
+      <w:bookmarkStart w:id="43" w:name="_Ref160278204"/>
       <w:bookmarkStart w:id="44" w:name="_Toc529517693"/>
-      <w:bookmarkStart w:id="45" w:name="_Ref160278204"/>
+      <w:bookmarkStart w:id="45" w:name="_Ref270681985"/>
       <w:r>
         <w:rPr/>
         <w:t>Class BPatch_image</w:t>
@@ -20672,7 +20672,7 @@
       </w:r>
       <w:r>
         <w:rPr/>
-        <w:instrText> XE " BPatch_image: : : : " </w:instrText>
+        <w:instrText> XE " BPatch_image: : : : : " </w:instrText>
       </w:r>
       <w:r>
         <w:rPr/>
@@ -20746,7 +20746,7 @@
       </w:r>
       <w:r>
         <w:rPr/>
-        <w:instrText> XE " createInstPointAtAddr : : : : " </w:instrText>
+        <w:instrText> XE " createInstPointAtAddr : : : : : " </w:instrText>
       </w:r>
       <w:r>
         <w:rPr/>
@@ -21080,7 +21080,7 @@
       </w:r>
       <w:r>
         <w:rPr/>
-        <w:instrText> XE "getProcedures: : : : " </w:instrText>
+        <w:instrText> XE "getProcedures: : : : : " </w:instrText>
       </w:r>
       <w:r>
         <w:rPr/>
@@ -21201,7 +21201,7 @@
       </w:r>
       <w:r>
         <w:rPr/>
-        <w:instrText> XE "getModules: : : : " </w:instrText>
+        <w:instrText> XE "getModules: : : : : " </w:instrText>
       </w:r>
       <w:r>
         <w:rPr/>
@@ -21312,7 +21312,7 @@
       </w:r>
       <w:r>
         <w:rPr/>
-        <w:instrText> XE "findFunction: : : : " </w:instrText>
+        <w:instrText> XE "findFunction: : : : : " </w:instrText>
       </w:r>
       <w:r>
         <w:rPr/>
@@ -21635,7 +21635,7 @@
       </w:r>
       <w:r>
         <w:rPr/>
-        <w:instrText> XE "findFunction: : : : " </w:instrText>
+        <w:instrText> XE "findFunction: : : : : " </w:instrText>
       </w:r>
       <w:r>
         <w:rPr/>
@@ -22081,7 +22081,7 @@
       </w:r>
       <w:r>
         <w:rPr/>
-        <w:instrText> XE "findVariable: : : : " </w:instrText>
+        <w:instrText> XE "findVariable: : : : : " </w:instrText>
       </w:r>
       <w:r>
         <w:rPr/>
@@ -22208,7 +22208,7 @@
       </w:r>
       <w:r>
         <w:rPr/>
-        <w:instrText> XE "findType: : : : " </w:instrText>
+        <w:instrText> XE "findType: : : : : " </w:instrText>
       </w:r>
       <w:r>
         <w:rPr/>
@@ -22419,7 +22419,7 @@
       </w:r>
       <w:r>
         <w:rPr/>
-        <w:instrText> XE "getImage: : : : " </w:instrText>
+        <w:instrText> XE "getImage: : : : : " </w:instrText>
       </w:r>
       <w:r>
         <w:rPr/>
@@ -22537,7 +22537,7 @@
       </w:r>
       <w:r>
         <w:rPr/>
-        <w:instrText> XE "getImage: : : : " </w:instrText>
+        <w:instrText> XE "getImage: : : : : " </w:instrText>
       </w:r>
       <w:r>
         <w:rPr/>
@@ -22644,7 +22644,7 @@
       </w:r>
       <w:r>
         <w:rPr/>
-        <w:instrText> XE "getImage: : : : " </w:instrText>
+        <w:instrText> XE "getImage: : : : : " </w:instrText>
       </w:r>
       <w:r>
         <w:rPr/>
@@ -22997,7 +22997,7 @@
       </w:r>
       <w:r>
         <w:rPr/>
-        <w:instrText> XE "findFunction: : : : " </w:instrText>
+        <w:instrText> XE "findFunction: : : : : " </w:instrText>
       </w:r>
       <w:r>
         <w:rPr/>
@@ -23357,7 +23357,7 @@
       </w:r>
       <w:r>
         <w:rPr/>
-        <w:instrText> XE "findFunction: : : : " </w:instrText>
+        <w:instrText> XE "findFunction: : : : : " </w:instrText>
       </w:r>
       <w:r>
         <w:rPr/>
@@ -23673,7 +23673,7 @@
       </w:r>
       <w:r>
         <w:rPr/>
-        <w:instrText> XE " BPatch_module: : : : " </w:instrText>
+        <w:instrText> XE " BPatch_module: : : : : " </w:instrText>
       </w:r>
       <w:r>
         <w:rPr/>
@@ -23769,7 +23769,7 @@
       </w:r>
       <w:r>
         <w:rPr/>
-        <w:instrText> XE "findFunction: : : : " </w:instrText>
+        <w:instrText> XE "findFunction: : : : : " </w:instrText>
       </w:r>
       <w:r>
         <w:rPr/>
@@ -24280,7 +24280,7 @@
       </w:r>
       <w:r>
         <w:rPr/>
-        <w:instrText> XE "findFunction: : : : " </w:instrText>
+        <w:instrText> XE "findFunction: : : : : " </w:instrText>
       </w:r>
       <w:r>
         <w:rPr/>
@@ -24429,7 +24429,7 @@
       </w:r>
       <w:r>
         <w:rPr/>
-        <w:instrText> XE "getImage: : : : " </w:instrText>
+        <w:instrText> XE "getImage: : : : : " </w:instrText>
       </w:r>
       <w:r>
         <w:rPr/>
@@ -24684,7 +24684,7 @@
       </w:r>
       <w:r>
         <w:rPr/>
-        <w:instrText> XE "getProcedures: : : : " </w:instrText>
+        <w:instrText> XE "getProcedures: : : : : " </w:instrText>
       </w:r>
       <w:r>
         <w:rPr/>
@@ -24830,7 +24830,7 @@
       </w:r>
       <w:r>
         <w:rPr/>
-        <w:instrText> XE "getName: : : : " </w:instrText>
+        <w:instrText> XE "getName: : : : : " </w:instrText>
       </w:r>
       <w:r>
         <w:rPr/>
@@ -24941,7 +24941,7 @@
       </w:r>
       <w:r>
         <w:rPr/>
-        <w:instrText> XE "getImage: : : : " </w:instrText>
+        <w:instrText> XE "getImage: : : : : " </w:instrText>
       </w:r>
       <w:r>
         <w:rPr/>
@@ -25105,7 +25105,7 @@
       </w:r>
       <w:r>
         <w:rPr/>
-        <w:instrText> XE "getUniqueString: : : : " </w:instrText>
+        <w:instrText> XE "getUniqueString: : : : : " </w:instrText>
       </w:r>
       <w:r>
         <w:rPr/>
@@ -25227,7 +25227,7 @@
       </w:r>
       <w:r>
         <w:rPr/>
-        <w:instrText> XE "isSharedLib: : : : " </w:instrText>
+        <w:instrText> XE "isSharedLib: : : : : " </w:instrText>
       </w:r>
       <w:r>
         <w:rPr/>
@@ -25310,7 +25310,7 @@
       </w:r>
       <w:r>
         <w:rPr/>
-        <w:instrText> XE "isSharedLib: : : : " </w:instrText>
+        <w:instrText> XE "isSharedLib: : : : : " </w:instrText>
       </w:r>
       <w:r>
         <w:rPr/>
@@ -25409,7 +25409,7 @@
       </w:r>
       <w:r>
         <w:rPr/>
-        <w:instrText> XE "isSharedLib: : : : " </w:instrText>
+        <w:instrText> XE "isSharedLib: : : : : " </w:instrText>
       </w:r>
       <w:r>
         <w:rPr/>
@@ -25470,7 +25470,7 @@
       </w:r>
       <w:r>
         <w:rPr/>
-        <w:instrText> XE "isSharedLib: : : : " </w:instrText>
+        <w:instrText> XE "isSharedLib: : : : : " </w:instrText>
       </w:r>
       <w:r>
         <w:rPr/>
@@ -25531,7 +25531,7 @@
       </w:r>
       <w:r>
         <w:rPr/>
-        <w:instrText> XE "isSharedLib: : : : " </w:instrText>
+        <w:instrText> XE "isSharedLib: : : : : " </w:instrText>
       </w:r>
       <w:r>
         <w:rPr/>
@@ -25638,8 +25638,8 @@
           <w:szCs w:val="22"/>
         </w:rPr>
       </w:pPr>
-      <w:bookmarkStart w:id="48" w:name="_Ref196027596"/>
-      <w:bookmarkStart w:id="49" w:name="_Toc529517696"/>
+      <w:bookmarkStart w:id="48" w:name="_Toc529517696"/>
+      <w:bookmarkStart w:id="49" w:name="_Ref196027596"/>
       <w:r>
         <w:rPr/>
         <w:t>Class BPatch_snippet</w:t>
@@ -25649,7 +25649,7 @@
       </w:r>
       <w:r>
         <w:rPr/>
-        <w:instrText> XE " BPatch_snippet: : : : " </w:instrText>
+        <w:instrText> XE " BPatch_snippet: : : : : " </w:instrText>
       </w:r>
       <w:r>
         <w:rPr/>
@@ -25725,7 +25725,7 @@
       </w:r>
       <w:r>
         <w:rPr/>
-        <w:instrText> XE "getType: : : : " </w:instrText>
+        <w:instrText> XE "getType: : : : : " </w:instrText>
       </w:r>
       <w:r>
         <w:rPr/>
@@ -25827,7 +25827,7 @@
       </w:r>
       <w:r>
         <w:rPr/>
-        <w:instrText> XE "getCost: : : : " </w:instrText>
+        <w:instrText> XE "getCost: : : : : " </w:instrText>
       </w:r>
       <w:r>
         <w:rPr/>
@@ -25931,7 +25931,7 @@
       </w:r>
       <w:r>
         <w:rPr/>
-        <w:instrText> XE "BPatch_retExpr: : : : " </w:instrText>
+        <w:instrText> XE "BPatch_retExpr: : : : : " </w:instrText>
       </w:r>
       <w:r>
         <w:rPr/>
@@ -26009,7 +26009,7 @@
       </w:r>
       <w:r>
         <w:rPr/>
-        <w:instrText> XE "BPatch_arithExpr: : : : " </w:instrText>
+        <w:instrText> XE "BPatch_arithExpr: : : : : " </w:instrText>
       </w:r>
       <w:r>
         <w:rPr/>
@@ -26939,7 +26939,7 @@
       </w:r>
       <w:r>
         <w:rPr/>
-        <w:instrText> XE "BPatch_boolExpr: : : : " </w:instrText>
+        <w:instrText> XE "BPatch_boolExpr: : : : : " </w:instrText>
       </w:r>
       <w:r>
         <w:rPr/>
@@ -27708,7 +27708,7 @@
       </w:r>
       <w:r>
         <w:rPr/>
-        <w:instrText> XE "BPatch_breakPointExpr: : : : " </w:instrText>
+        <w:instrText> XE "BPatch_breakPointExpr: : : : : " </w:instrText>
       </w:r>
       <w:r>
         <w:rPr/>
@@ -27819,7 +27819,7 @@
       </w:r>
       <w:r>
         <w:rPr/>
-        <w:instrText> XE "BPatch_bytesAccessedExpr : : : : " </w:instrText>
+        <w:instrText> XE "BPatch_bytesAccessedExpr : : : : : " </w:instrText>
       </w:r>
       <w:r>
         <w:rPr/>
@@ -27886,7 +27886,7 @@
       </w:r>
       <w:r>
         <w:rPr/>
-        <w:instrText> XE "BPatch_constExpr: : : : " </w:instrText>
+        <w:instrText> XE "BPatch_constExpr: : : : : " </w:instrText>
       </w:r>
       <w:r>
         <w:rPr/>
@@ -27922,7 +27922,7 @@
       </w:r>
       <w:r>
         <w:rPr/>
-        <w:instrText> XE "BPatch_constExpr: : : : " </w:instrText>
+        <w:instrText> XE "BPatch_constExpr: : : : : " </w:instrText>
       </w:r>
       <w:r>
         <w:rPr/>
@@ -28081,7 +28081,7 @@
       </w:r>
       <w:r>
         <w:rPr/>
-        <w:instrText> XE "BPatch_retExpr: : : : " </w:instrText>
+        <w:instrText> XE "BPatch_retExpr: : : : : " </w:instrText>
       </w:r>
       <w:r>
         <w:rPr/>
@@ -28148,7 +28148,7 @@
       </w:r>
       <w:r>
         <w:rPr/>
-        <w:instrText> XE "BPatch_effectiveAddressesExpr : : : : " </w:instrText>
+        <w:instrText> XE "BPatch_effectiveAddressesExpr : : : : : " </w:instrText>
       </w:r>
       <w:r>
         <w:rPr/>
@@ -28215,7 +28215,7 @@
       </w:r>
       <w:r>
         <w:rPr/>
-        <w:instrText> XE "BPatch_funcCallExpr: : : : " </w:instrText>
+        <w:instrText> XE "BPatch_funcCallExpr: : : : : " </w:instrText>
       </w:r>
       <w:r>
         <w:rPr/>
@@ -28555,7 +28555,7 @@
       </w:r>
       <w:r>
         <w:rPr/>
-        <w:instrText> XE "funcJumpExpr: : : : " </w:instrText>
+        <w:instrText> XE "funcJumpExpr: : : : : " </w:instrText>
       </w:r>
       <w:r>
         <w:rPr/>
@@ -28633,7 +28633,7 @@
       </w:r>
       <w:r>
         <w:rPr/>
-        <w:instrText> XE "BPatch_ifExpr: : : : " </w:instrText>
+        <w:instrText> XE "BPatch_ifExpr: : : : : " </w:instrText>
       </w:r>
       <w:r>
         <w:rPr/>
@@ -28778,7 +28778,7 @@
       </w:r>
       <w:r>
         <w:rPr/>
-        <w:instrText> XE "Bpatch_paramExpr: : : : " </w:instrText>
+        <w:instrText> XE "Bpatch_paramExpr: : : : : " </w:instrText>
       </w:r>
       <w:r>
         <w:rPr/>
@@ -29276,7 +29276,7 @@
       </w:r>
       <w:r>
         <w:rPr/>
-        <w:instrText> XE "Bpatch_nullExpr: : : : " </w:instrText>
+        <w:instrText> XE "Bpatch_nullExpr: : : : : " </w:instrText>
       </w:r>
       <w:r>
         <w:rPr/>
@@ -29338,7 +29338,7 @@
       </w:r>
       <w:r>
         <w:rPr/>
-        <w:instrText> XE "BPatch_retExpr: : : : " </w:instrText>
+        <w:instrText> XE "BPatch_retExpr: : : : : " </w:instrText>
       </w:r>
       <w:r>
         <w:rPr/>
@@ -29416,7 +29416,7 @@
       </w:r>
       <w:r>
         <w:rPr/>
-        <w:instrText> XE "Bpatch_paramExpr: : : : " </w:instrText>
+        <w:instrText> XE "Bpatch_paramExpr: : : : : " </w:instrText>
       </w:r>
       <w:r>
         <w:rPr/>
@@ -29517,7 +29517,7 @@
       </w:r>
       <w:r>
         <w:rPr/>
-        <w:instrText> XE "BPatch_retExpr: : : : " </w:instrText>
+        <w:instrText> XE "BPatch_retExpr: : : : : " </w:instrText>
       </w:r>
       <w:r>
         <w:rPr/>
@@ -29598,7 +29598,7 @@
       </w:r>
       <w:r>
         <w:rPr/>
-        <w:instrText> XE "BPatch_retExpr: : : : " </w:instrText>
+        <w:instrText> XE "BPatch_retExpr: : : : : " </w:instrText>
       </w:r>
       <w:r>
         <w:rPr/>
@@ -29705,7 +29705,7 @@
           <w:sz w:val="24"/>
           <w:szCs w:val="24"/>
         </w:rPr>
-        <w:instrText> XE "Bpatch_nullExpr: : : : " </w:instrText>
+        <w:instrText> XE "Bpatch_nullExpr: : : : : " </w:instrText>
       </w:r>
       <w:r>
         <w:rPr>
@@ -29786,7 +29786,7 @@
       </w:r>
       <w:r>
         <w:rPr/>
-        <w:instrText> XE "BPatch_sequence: : : : " </w:instrText>
+        <w:instrText> XE "BPatch_sequence: : : : : " </w:instrText>
       </w:r>
       <w:r>
         <w:rPr/>
@@ -29864,7 +29864,7 @@
       </w:r>
       <w:r>
         <w:rPr/>
-        <w:instrText> XE "Bpatch_nullExpr: : : : " </w:instrText>
+        <w:instrText> XE "Bpatch_nullExpr: : : : : " </w:instrText>
       </w:r>
       <w:r>
         <w:rPr/>
@@ -30002,7 +30002,7 @@
       </w:r>
       <w:r>
         <w:rPr/>
-        <w:instrText> XE "Bpatch_nullExpr: : : : " </w:instrText>
+        <w:instrText> XE "Bpatch_nullExpr: : : : : " </w:instrText>
       </w:r>
       <w:r>
         <w:rPr/>
@@ -30171,7 +30171,7 @@
       </w:r>
       <w:r>
         <w:rPr/>
-        <w:instrText> XE "BPatch_tidExpr: : : : " </w:instrText>
+        <w:instrText> XE "BPatch_tidExpr: : : : : " </w:instrText>
       </w:r>
       <w:r>
         <w:rPr/>
@@ -30231,7 +30231,7 @@
       </w:r>
       <w:r>
         <w:rPr/>
-        <w:instrText> XE "Bpatch_nullExpr: : : : " </w:instrText>
+        <w:instrText> XE "Bpatch_nullExpr: : : : : " </w:instrText>
       </w:r>
       <w:r>
         <w:rPr/>
@@ -30327,7 +30327,7 @@
       </w:r>
       <w:r>
         <w:rPr/>
-        <w:instrText> XE "Bpatch_nullExpr: : : : " </w:instrText>
+        <w:instrText> XE "Bpatch_nullExpr: : : : : " </w:instrText>
       </w:r>
       <w:r>
         <w:rPr/>
@@ -30453,7 +30453,7 @@
       </w:r>
       <w:r>
         <w:rPr/>
-        <w:instrText> XE "Bpatch_nullExpr: : : : " </w:instrText>
+        <w:instrText> XE "Bpatch_nullExpr: : : : : " </w:instrText>
       </w:r>
       <w:r>
         <w:rPr/>
@@ -30549,7 +30549,7 @@
       </w:r>
       <w:r>
         <w:rPr/>
-        <w:instrText> XE "Bpatch_nullExpr: : : : " </w:instrText>
+        <w:instrText> XE "Bpatch_nullExpr: : : : : " </w:instrText>
       </w:r>
       <w:r>
         <w:rPr/>
@@ -30655,7 +30655,7 @@
       </w:r>
       <w:r>
         <w:rPr/>
-        <w:instrText> XE "Bpatch_nullExpr: : : : " </w:instrText>
+        <w:instrText> XE "Bpatch_nullExpr: : : : : " </w:instrText>
       </w:r>
       <w:r>
         <w:rPr/>
@@ -30775,8 +30775,8 @@
           <w:szCs w:val="22"/>
         </w:rPr>
       </w:pPr>
-      <w:bookmarkStart w:id="50" w:name="_Ref161040683"/>
-      <w:bookmarkStart w:id="51" w:name="_Toc529517697"/>
+      <w:bookmarkStart w:id="50" w:name="_Toc529517697"/>
+      <w:bookmarkStart w:id="51" w:name="_Ref161040683"/>
       <w:r>
         <w:rPr/>
         <w:t>Class BPatch_type</w:t>
@@ -30786,7 +30786,7 @@
       </w:r>
       <w:r>
         <w:rPr/>
-        <w:instrText> XE "BPatch_type: : : : " </w:instrText>
+        <w:instrText> XE "BPatch_type: : : : : " </w:instrText>
       </w:r>
       <w:r>
         <w:rPr/>
@@ -30856,7 +30856,7 @@
       </w:r>
       <w:r>
         <w:rPr/>
-        <w:instrText> XE "getComponents: : : : " </w:instrText>
+        <w:instrText> XE "getComponents: : : : : " </w:instrText>
       </w:r>
       <w:r>
         <w:rPr/>
@@ -30968,7 +30968,7 @@
       </w:r>
       <w:r>
         <w:rPr/>
-        <w:instrText> XE "getCblocks: : : : " </w:instrText>
+        <w:instrText> XE "getCblocks: : : : : " </w:instrText>
       </w:r>
       <w:r>
         <w:rPr/>
@@ -31075,7 +31075,7 @@
       </w:r>
       <w:r>
         <w:rPr/>
-        <w:instrText> XE "getConstituentType: : : : " </w:instrText>
+        <w:instrText> XE "getConstituentType: : : : : " </w:instrText>
       </w:r>
       <w:r>
         <w:rPr/>
@@ -31214,7 +31214,7 @@
       </w:r>
       <w:r>
         <w:rPr/>
-        <w:instrText> XE "getDataClass: : : : " </w:instrText>
+        <w:instrText> XE "getDataClass: : : : : " </w:instrText>
       </w:r>
       <w:r>
         <w:rPr/>
@@ -31260,7 +31260,7 @@
       </w:r>
       <w:r>
         <w:rPr/>
-        <w:instrText> XE "getLow: : : : " </w:instrText>
+        <w:instrText> XE "getLow: : : : : " </w:instrText>
       </w:r>
       <w:r>
         <w:rPr/>
@@ -31292,7 +31292,7 @@
       </w:r>
       <w:r>
         <w:rPr/>
-        <w:instrText> XE "getHigh: : : : " </w:instrText>
+        <w:instrText> XE "getHigh: : : : : " </w:instrText>
       </w:r>
       <w:r>
         <w:rPr/>
@@ -31338,7 +31338,7 @@
       </w:r>
       <w:r>
         <w:rPr/>
-        <w:instrText> XE "getName: : : : " </w:instrText>
+        <w:instrText> XE "getName: : : : : " </w:instrText>
       </w:r>
       <w:r>
         <w:rPr/>
@@ -31384,7 +31384,7 @@
       </w:r>
       <w:r>
         <w:rPr/>
-        <w:instrText> XE "isCompatible: : : : " </w:instrText>
+        <w:instrText> XE "isCompatible: : : : : " </w:instrText>
       </w:r>
       <w:r>
         <w:rPr/>
@@ -31475,7 +31475,7 @@
       </w:r>
       <w:r>
         <w:rPr/>
-        <w:instrText> XE " BPatch_variableExpr: : : : " </w:instrText>
+        <w:instrText> XE " BPatch_variableExpr: : : : : " </w:instrText>
       </w:r>
       <w:r>
         <w:rPr/>
@@ -31715,7 +31715,7 @@
       </w:r>
       <w:r>
         <w:rPr/>
-        <w:instrText> XE "readValue: : : : " </w:instrText>
+        <w:instrText> XE "readValue: : : : : " </w:instrText>
       </w:r>
       <w:r>
         <w:rPr/>
@@ -31812,7 +31812,7 @@
       </w:r>
       <w:r>
         <w:rPr/>
-        <w:instrText> XE "writeValue: : : : " </w:instrText>
+        <w:instrText> XE "writeValue: : : : : " </w:instrText>
       </w:r>
       <w:r>
         <w:rPr/>
@@ -31909,7 +31909,7 @@
       </w:r>
       <w:r>
         <w:rPr/>
-        <w:instrText> XE "getBaseAddr: : : : " </w:instrText>
+        <w:instrText> XE "getBaseAddr: : : : : " </w:instrText>
       </w:r>
       <w:r>
         <w:rPr/>
@@ -31959,7 +31959,7 @@
       </w:r>
       <w:r>
         <w:rPr/>
-        <w:instrText> XE "getComponents: : : : " </w:instrText>
+        <w:instrText> XE "getComponents: : : : : " </w:instrText>
       </w:r>
       <w:r>
         <w:rPr/>
@@ -32000,8 +32000,8 @@
           <w:szCs w:val="22"/>
         </w:rPr>
       </w:pPr>
-      <w:bookmarkStart w:id="53" w:name="_Ref160277935"/>
-      <w:bookmarkStart w:id="54" w:name="_Toc529517699"/>
+      <w:bookmarkStart w:id="53" w:name="_Toc529517699"/>
+      <w:bookmarkStart w:id="54" w:name="_Ref160277935"/>
       <w:r>
         <w:rPr/>
         <w:t>Class BPatch_flowGraph</w:t>
@@ -32017,7 +32017,7 @@
       </w:r>
       <w:r>
         <w:rPr/>
-        <w:instrText> XE " BPatch_flowGraph: : : : " </w:instrText>
+        <w:instrText> XE " BPatch_flowGraph: : : : : " </w:instrText>
       </w:r>
       <w:r>
         <w:rPr/>
@@ -32135,7 +32135,7 @@
       </w:r>
       <w:r>
         <w:rPr/>
-        <w:instrText> XE "getAllBasicBlocks: : : : " </w:instrText>
+        <w:instrText> XE "getAllBasicBlocks: : : : : " </w:instrText>
       </w:r>
       <w:r>
         <w:rPr/>
@@ -32171,7 +32171,7 @@
       </w:r>
       <w:r>
         <w:rPr/>
-        <w:instrText> XE "getAllBasicBlocks: : : : " </w:instrText>
+        <w:instrText> XE "getAllBasicBlocks: : : : : " </w:instrText>
       </w:r>
       <w:r>
         <w:rPr/>
@@ -32256,7 +32256,7 @@
       </w:r>
       <w:r>
         <w:rPr/>
-        <w:instrText> XE "getEntryBasicBlock: : : : " </w:instrText>
+        <w:instrText> XE "getEntryBasicBlock: : : : : " </w:instrText>
       </w:r>
       <w:r>
         <w:rPr/>
@@ -32341,7 +32341,7 @@
       </w:r>
       <w:r>
         <w:rPr/>
-        <w:instrText> XE "getExitBasicBlock: : : : " </w:instrText>
+        <w:instrText> XE "getExitBasicBlock: : : : : " </w:instrText>
       </w:r>
       <w:r>
         <w:rPr/>
@@ -32426,7 +32426,7 @@
       </w:r>
       <w:r>
         <w:rPr/>
-        <w:instrText> XE "getLoops: : : : " </w:instrText>
+        <w:instrText> XE "getLoops: : : : : " </w:instrText>
       </w:r>
       <w:r>
         <w:rPr/>
@@ -32493,7 +32493,7 @@
       </w:r>
       <w:r>
         <w:rPr/>
-        <w:instrText> XE "getLoops: : : : " </w:instrText>
+        <w:instrText> XE "getLoops: : : : : " </w:instrText>
       </w:r>
       <w:r>
         <w:rPr/>
@@ -32545,7 +32545,7 @@
         <w:rPr>
           <w:lang w:val="nl-NL"/>
         </w:rPr>
-        <w:instrText> XE "getLoops: : : : " </w:instrText>
+        <w:instrText> XE "getLoops: : : : : " </w:instrText>
       </w:r>
       <w:r>
         <w:rPr>
@@ -32651,7 +32651,7 @@
       </w:r>
       <w:r>
         <w:rPr/>
-        <w:instrText> XE "getLoops: : : : " </w:instrText>
+        <w:instrText> XE "getLoops: : : : : " </w:instrText>
       </w:r>
       <w:r>
         <w:rPr/>
@@ -32840,8 +32840,8 @@
           <w:szCs w:val="22"/>
         </w:rPr>
       </w:pPr>
-      <w:bookmarkStart w:id="55" w:name="_Ref161214701"/>
-      <w:bookmarkStart w:id="56" w:name="_Toc529517700"/>
+      <w:bookmarkStart w:id="55" w:name="_Toc529517700"/>
+      <w:bookmarkStart w:id="56" w:name="_Ref161214701"/>
       <w:r>
         <w:rPr/>
         <w:t>Class BPatch_basicBlock</w:t>
@@ -32851,7 +32851,7 @@
       </w:r>
       <w:r>
         <w:rPr/>
-        <w:instrText> XE "Class BPatch_basicBlock: : : : " </w:instrText>
+        <w:instrText> XE "Class BPatch_basicBlock: : : : : " </w:instrText>
       </w:r>
       <w:r>
         <w:rPr/>
@@ -32948,7 +32948,7 @@
       </w:r>
       <w:r>
         <w:rPr/>
-        <w:instrText> XE "getSources: : : : " </w:instrText>
+        <w:instrText> XE "getSources: : : : : " </w:instrText>
       </w:r>
       <w:r>
         <w:rPr/>
@@ -32994,7 +32994,7 @@
       </w:r>
       <w:r>
         <w:rPr/>
-        <w:instrText> XE "getTargets: : : : " </w:instrText>
+        <w:instrText> XE "getTargets: : : : : " </w:instrText>
       </w:r>
       <w:r>
         <w:rPr/>
@@ -33118,7 +33118,7 @@
       </w:r>
       <w:r>
         <w:rPr/>
-        <w:instrText> XE "getMemoryAccess: : : : " </w:instrText>
+        <w:instrText> XE "getMemoryAccess: : : : : " </w:instrText>
       </w:r>
       <w:r>
         <w:rPr/>
@@ -33238,7 +33238,7 @@
       </w:r>
       <w:r>
         <w:rPr/>
-        <w:instrText> XE "dominates: : : : " </w:instrText>
+        <w:instrText> XE "dominates: : : : : " </w:instrText>
       </w:r>
       <w:r>
         <w:rPr/>
@@ -33306,7 +33306,7 @@
       </w:r>
       <w:r>
         <w:rPr/>
-        <w:instrText> XE "getImmediateDominator: : : : " </w:instrText>
+        <w:instrText> XE "getImmediateDominator: : : : : " </w:instrText>
       </w:r>
       <w:r>
         <w:rPr/>
@@ -33352,7 +33352,7 @@
       </w:r>
       <w:r>
         <w:rPr/>
-        <w:instrText> XE "getImmediateDominates: : : : " </w:instrText>
+        <w:instrText> XE "getImmediateDominates: : : : : " </w:instrText>
       </w:r>
       <w:r>
         <w:rPr/>
@@ -33398,7 +33398,7 @@
       </w:r>
       <w:r>
         <w:rPr/>
-        <w:instrText> XE "getAllDominates: : : : " </w:instrText>
+        <w:instrText> XE "getAllDominates: : : : : " </w:instrText>
       </w:r>
       <w:r>
         <w:rPr/>
@@ -33430,7 +33430,7 @@
       </w:r>
       <w:r>
         <w:rPr/>
-        <w:instrText> XE "getAllDominates: : : : " </w:instrText>
+        <w:instrText> XE "getAllDominates: : : : : " </w:instrText>
       </w:r>
       <w:r>
         <w:rPr/>
@@ -33476,7 +33476,7 @@
       </w:r>
       <w:r>
         <w:rPr/>
-        <w:instrText> XE "getSourceBlock: : : : " </w:instrText>
+        <w:instrText> XE "getSourceBlock: : : : : " </w:instrText>
       </w:r>
       <w:r>
         <w:rPr/>
@@ -33526,7 +33526,7 @@
       </w:r>
       <w:r>
         <w:rPr/>
-        <w:instrText> XE "getBlockNumber: : : : " </w:instrText>
+        <w:instrText> XE "getBlockNumber: : : : : " </w:instrText>
       </w:r>
       <w:r>
         <w:rPr/>
@@ -33942,7 +33942,7 @@
       </w:r>
       <w:r>
         <w:rPr/>
-        <w:instrText> XE "getSources: : : : " </w:instrText>
+        <w:instrText> XE "getSources: : : : : " </w:instrText>
       </w:r>
       <w:r>
         <w:rPr/>
@@ -34223,7 +34223,7 @@
       </w:r>
       <w:r>
         <w:rPr/>
-        <w:instrText> XE "BPatch_basicBlockLoop: : : : " </w:instrText>
+        <w:instrText> XE "BPatch_basicBlockLoop: : : : : " </w:instrText>
       </w:r>
       <w:r>
         <w:rPr/>
@@ -34273,12 +34273,12 @@
               <wp:anchor behindDoc="0" distT="0" distB="0" distL="0" distR="0" simplePos="0" locked="0" layoutInCell="1" allowOverlap="1" relativeHeight="13" wp14:anchorId="6D623FE3">
                 <wp:simplePos x="0" y="0"/>
                 <wp:positionH relativeFrom="column">
-                  <wp:posOffset>4624070</wp:posOffset>
+                  <wp:posOffset>4622165</wp:posOffset>
                 </wp:positionH>
                 <wp:positionV relativeFrom="paragraph">
-                  <wp:posOffset>923290</wp:posOffset>
+                  <wp:posOffset>922020</wp:posOffset>
                 </wp:positionV>
-                <wp:extent cx="353695" cy="340360"/>
+                <wp:extent cx="354330" cy="340995"/>
                 <wp:effectExtent l="0" t="0" r="0" b="0"/>
                 <wp:wrapNone/>
                 <wp:docPr id="2" name="AutoShape 25"/>
@@ -34289,7 +34289,7 @@
                       <wps:spPr>
                         <a:xfrm flipH="1" flipV="1">
                           <a:off x="0" y="0"/>
-                          <a:ext cx="353160" cy="339840"/>
+                          <a:ext cx="353520" cy="340200"/>
                         </a:xfrm>
                         <a:custGeom>
                           <a:avLst/>
@@ -34339,12 +34339,12 @@
               <wp:anchor behindDoc="0" distT="0" distB="0" distL="0" distR="0" simplePos="0" locked="0" layoutInCell="1" allowOverlap="1" relativeHeight="16" wp14:anchorId="0C58CA9E">
                 <wp:simplePos x="0" y="0"/>
                 <wp:positionH relativeFrom="column">
-                  <wp:posOffset>3822700</wp:posOffset>
+                  <wp:posOffset>3822065</wp:posOffset>
                 </wp:positionH>
                 <wp:positionV relativeFrom="paragraph">
                   <wp:posOffset>422275</wp:posOffset>
                 </wp:positionV>
-                <wp:extent cx="363855" cy="874395"/>
+                <wp:extent cx="364490" cy="875030"/>
                 <wp:effectExtent l="0" t="0" r="0" b="0"/>
                 <wp:wrapNone/>
                 <wp:docPr id="3" name="AutoShape 28"/>
@@ -34355,7 +34355,7 @@
                       <wps:spPr>
                         <a:xfrm flipH="1">
                           <a:off x="0" y="0"/>
-                          <a:ext cx="363240" cy="873720"/>
+                          <a:ext cx="363960" cy="874440"/>
                         </a:xfrm>
                         <a:custGeom>
                           <a:avLst/>
@@ -34410,7 +34410,7 @@
                 <wp:positionV relativeFrom="paragraph">
                   <wp:posOffset>2479675</wp:posOffset>
                 </wp:positionV>
-                <wp:extent cx="2190115" cy="257810"/>
+                <wp:extent cx="2190750" cy="258445"/>
                 <wp:effectExtent l="0" t="0" r="0" b="0"/>
                 <wp:wrapNone/>
                 <wp:docPr id="4" name="Text Box 27"/>
@@ -34421,7 +34421,7 @@
                       <wps:spPr>
                         <a:xfrm>
                           <a:off x="0" y="0"/>
-                          <a:ext cx="2189520" cy="257040"/>
+                          <a:ext cx="2190240" cy="257760"/>
                         </a:xfrm>
                         <a:prstGeom prst="rect">
                           <a:avLst/>
@@ -34471,7 +34471,7 @@
           </mc:Choice>
           <mc:Fallback>
             <w:pict>
-              <v:rect id="shape_0" ID="Text Box 27" fillcolor="white" stroked="t" style="position:absolute;margin-left:274.05pt;margin-top:195.25pt;width:172.35pt;height:20.2pt" wp14:anchorId="5EA21DA9">
+              <v:rect id="shape_0" ID="Text Box 27" fillcolor="white" stroked="t" style="position:absolute;margin-left:274.05pt;margin-top:195.25pt;width:172.4pt;height:20.25pt" wp14:anchorId="5EA21DA9">
                 <w10:wrap type="square"/>
                 <v:fill o:detectmouseclick="t" type="solid" color2="black"/>
                 <v:stroke color="white" weight="9360" joinstyle="miter" endcap="flat"/>
@@ -34508,7 +34508,7 @@
                 <wp:positionV relativeFrom="paragraph">
                   <wp:posOffset>1624965</wp:posOffset>
                 </wp:positionV>
-                <wp:extent cx="441960" cy="478790"/>
+                <wp:extent cx="442595" cy="479425"/>
                 <wp:effectExtent l="0" t="0" r="0" b="0"/>
                 <wp:wrapNone/>
                 <wp:docPr id="6" name="AutoShape 26"/>
@@ -34519,7 +34519,7 @@
                       <wps:spPr>
                         <a:xfrm flipH="1">
                           <a:off x="0" y="0"/>
-                          <a:ext cx="441360" cy="478080"/>
+                          <a:ext cx="442080" cy="478800"/>
                         </a:xfrm>
                         <a:custGeom>
                           <a:avLst/>
@@ -34574,7 +34574,7 @@
                 <wp:positionV relativeFrom="paragraph">
                   <wp:posOffset>96520</wp:posOffset>
                 </wp:positionV>
-                <wp:extent cx="1804035" cy="2679700"/>
+                <wp:extent cx="1804670" cy="2680335"/>
                 <wp:effectExtent l="0" t="0" r="0" b="0"/>
                 <wp:wrapNone/>
                 <wp:docPr id="7" name="Group 3"/>
@@ -34585,15 +34585,15 @@
                       <wpg:grpSpPr>
                         <a:xfrm>
                           <a:off x="0" y="0"/>
-                          <a:ext cx="1803240" cy="2679120"/>
+                          <a:ext cx="1803960" cy="2679840"/>
                         </a:xfrm>
                       </wpg:grpSpPr>
                       <wps:wsp>
                         <wps:cNvSpPr/>
                         <wps:spPr>
                           <a:xfrm>
-                            <a:off x="476280" y="0"/>
-                            <a:ext cx="640080" cy="311040"/>
+                            <a:off x="477000" y="0"/>
+                            <a:ext cx="639360" cy="310680"/>
                           </a:xfrm>
                           <a:prstGeom prst="roundRect">
                             <a:avLst>
@@ -34657,8 +34657,8 @@
                         <wps:cNvSpPr/>
                         <wps:spPr>
                           <a:xfrm>
-                            <a:off x="6480" y="1180440"/>
-                            <a:ext cx="368280" cy="400680"/>
+                            <a:off x="6480" y="1181160"/>
+                            <a:ext cx="367560" cy="399960"/>
                           </a:xfrm>
                           <a:prstGeom prst="ellipse">
                             <a:avLst/>
@@ -34720,8 +34720,8 @@
                         <wps:cNvSpPr/>
                         <wps:spPr>
                           <a:xfrm>
-                            <a:off x="596160" y="605160"/>
-                            <a:ext cx="368280" cy="403200"/>
+                            <a:off x="596880" y="605160"/>
+                            <a:ext cx="367560" cy="403200"/>
                           </a:xfrm>
                           <a:prstGeom prst="ellipse">
                             <a:avLst/>
@@ -34783,8 +34783,8 @@
                         <wps:cNvSpPr/>
                         <wps:spPr>
                           <a:xfrm>
-                            <a:off x="1202760" y="1188000"/>
-                            <a:ext cx="370800" cy="400680"/>
+                            <a:off x="1203480" y="1188720"/>
+                            <a:ext cx="370800" cy="399960"/>
                           </a:xfrm>
                           <a:prstGeom prst="ellipse">
                             <a:avLst/>
@@ -34846,8 +34846,8 @@
                         <wps:cNvSpPr/>
                         <wps:spPr>
                           <a:xfrm>
-                            <a:off x="476280" y="2006640"/>
-                            <a:ext cx="640080" cy="313560"/>
+                            <a:off x="477000" y="2007360"/>
+                            <a:ext cx="639360" cy="313560"/>
                           </a:xfrm>
                           <a:prstGeom prst="roundRect">
                             <a:avLst>
@@ -34911,8 +34911,8 @@
                         <wps:cNvSpPr/>
                         <wps:spPr>
                           <a:xfrm>
-                            <a:off x="775440" y="314280"/>
-                            <a:ext cx="720" cy="289080"/>
+                            <a:off x="775800" y="314280"/>
+                            <a:ext cx="720" cy="288360"/>
                           </a:xfrm>
                           <a:custGeom>
                             <a:avLst/>
@@ -34951,8 +34951,8 @@
                         <wps:cNvSpPr/>
                         <wps:spPr>
                           <a:xfrm flipH="1">
-                            <a:off x="326520" y="923760"/>
-                            <a:ext cx="306720" cy="312480"/>
+                            <a:off x="326520" y="924480"/>
+                            <a:ext cx="306720" cy="311760"/>
                           </a:xfrm>
                           <a:custGeom>
                             <a:avLst/>
@@ -34991,7 +34991,7 @@
                         <wps:cNvSpPr/>
                         <wps:spPr>
                           <a:xfrm>
-                            <a:off x="377280" y="1406520"/>
+                            <a:off x="377280" y="1407240"/>
                             <a:ext cx="822960" cy="720"/>
                           </a:xfrm>
                           <a:custGeom>
@@ -35031,8 +35031,8 @@
                         <wps:cNvSpPr/>
                         <wps:spPr>
                           <a:xfrm>
-                            <a:off x="929520" y="963360"/>
-                            <a:ext cx="285840" cy="289080"/>
+                            <a:off x="930240" y="964080"/>
+                            <a:ext cx="285120" cy="288360"/>
                           </a:xfrm>
                           <a:custGeom>
                             <a:avLst/>
@@ -35072,7 +35072,7 @@
                         <wps:spPr>
                           <a:xfrm flipH="1" flipV="1">
                             <a:off x="984960" y="833040"/>
-                            <a:ext cx="348120" cy="334080"/>
+                            <a:ext cx="347400" cy="333360"/>
                           </a:xfrm>
                           <a:custGeom>
                             <a:avLst/>
@@ -35111,8 +35111,8 @@
                         <wps:cNvSpPr/>
                         <wps:spPr>
                           <a:xfrm flipH="1">
-                            <a:off x="817920" y="1530360"/>
-                            <a:ext cx="436320" cy="473760"/>
+                            <a:off x="818640" y="1531080"/>
+                            <a:ext cx="435600" cy="473040"/>
                           </a:xfrm>
                           <a:custGeom>
                             <a:avLst/>
@@ -35151,8 +35151,8 @@
                         <wps:cNvSpPr/>
                         <wps:spPr>
                           <a:xfrm>
-                            <a:off x="0" y="2426400"/>
-                            <a:ext cx="1803240" cy="252720"/>
+                            <a:off x="0" y="2427480"/>
+                            <a:ext cx="1803960" cy="252000"/>
                           </a:xfrm>
                           <a:prstGeom prst="rect">
                             <a:avLst/>
@@ -35215,8 +35215,8 @@
           </mc:Choice>
           <mc:Fallback>
             <w:pict>
-              <v:group id="shape_0" alt="Group 3" style="position:absolute;margin-left:44.5pt;margin-top:7.6pt;width:142pt;height:210.95pt" coordorigin="890,152" coordsize="2840,4219">
-                <v:oval id="shape_0" fillcolor="white" stroked="t" style="position:absolute;left:900;top:2011;width:579;height:630">
+              <v:group id="shape_0" alt="Group 3" style="position:absolute;margin-left:44.5pt;margin-top:7.6pt;width:142.05pt;height:211pt" coordorigin="890,152" coordsize="2841,4220">
+                <v:oval id="shape_0" fillcolor="white" stroked="t" style="position:absolute;left:900;top:2012;width:578;height:629">
                   <v:textbox>
                     <w:txbxContent>
                       <w:p>
@@ -35254,7 +35254,7 @@
                   <v:fill o:detectmouseclick="t" type="solid" color2="black"/>
                   <v:stroke color="black" weight="9360" joinstyle="miter" endcap="square"/>
                 </v:oval>
-                <v:oval id="shape_0" fillcolor="white" stroked="t" style="position:absolute;left:1829;top:1105;width:579;height:634">
+                <v:oval id="shape_0" fillcolor="white" stroked="t" style="position:absolute;left:1830;top:1105;width:578;height:634">
                   <v:textbox>
                     <w:txbxContent>
                       <w:p>
@@ -35292,7 +35292,7 @@
                   <v:fill o:detectmouseclick="t" type="solid" color2="black"/>
                   <v:stroke color="black" weight="9360" joinstyle="miter" endcap="square"/>
                 </v:oval>
-                <v:oval id="shape_0" fillcolor="white" stroked="t" style="position:absolute;left:2784;top:2023;width:583;height:630">
+                <v:oval id="shape_0" fillcolor="white" stroked="t" style="position:absolute;left:2785;top:2024;width:583;height:629">
                   <v:textbox>
                     <w:txbxContent>
                       <w:p>
@@ -35330,7 +35330,7 @@
                   <v:fill o:detectmouseclick="t" type="solid" color2="black"/>
                   <v:stroke color="black" weight="9360" joinstyle="miter" endcap="square"/>
                 </v:oval>
-                <v:rect id="shape_0" fillcolor="white" stroked="f" style="position:absolute;left:890;top:3973;width:2839;height:397">
+                <v:rect id="shape_0" fillcolor="white" stroked="f" style="position:absolute;left:890;top:3975;width:2840;height:396">
                   <v:textbox>
                     <w:txbxContent>
                       <w:p>
@@ -35383,7 +35383,7 @@
                 <wp:positionV relativeFrom="paragraph">
                   <wp:posOffset>1057275</wp:posOffset>
                 </wp:positionV>
-                <wp:extent cx="290830" cy="294005"/>
+                <wp:extent cx="291465" cy="294640"/>
                 <wp:effectExtent l="0" t="0" r="0" b="0"/>
                 <wp:wrapNone/>
                 <wp:docPr id="8" name="AutoShape 24"/>
@@ -35394,7 +35394,7 @@
                       <wps:spPr>
                         <a:xfrm>
                           <a:off x="0" y="0"/>
-                          <a:ext cx="290160" cy="293400"/>
+                          <a:ext cx="290880" cy="294120"/>
                         </a:xfrm>
                         <a:custGeom>
                           <a:avLst/>
@@ -35449,7 +35449,7 @@
                 <wp:positionV relativeFrom="paragraph">
                   <wp:posOffset>1501140</wp:posOffset>
                 </wp:positionV>
-                <wp:extent cx="825500" cy="3810"/>
+                <wp:extent cx="826135" cy="4445"/>
                 <wp:effectExtent l="0" t="0" r="0" b="0"/>
                 <wp:wrapNone/>
                 <wp:docPr id="9" name="AutoShape 23"/>
@@ -35460,7 +35460,7 @@
                       <wps:spPr>
                         <a:xfrm>
                           <a:off x="0" y="0"/>
-                          <a:ext cx="824760" cy="3240"/>
+                          <a:ext cx="825480" cy="3960"/>
                         </a:xfrm>
                         <a:custGeom>
                           <a:avLst/>
@@ -35510,12 +35510,12 @@
               <wp:anchor behindDoc="0" distT="0" distB="0" distL="0" distR="0" simplePos="0" locked="0" layoutInCell="1" allowOverlap="1" relativeHeight="10" wp14:anchorId="6210BDC5">
                 <wp:simplePos x="0" y="0"/>
                 <wp:positionH relativeFrom="column">
-                  <wp:posOffset>3971290</wp:posOffset>
+                  <wp:posOffset>3970655</wp:posOffset>
                 </wp:positionH>
                 <wp:positionV relativeFrom="paragraph">
                   <wp:posOffset>1017905</wp:posOffset>
                 </wp:positionV>
-                <wp:extent cx="310515" cy="318135"/>
+                <wp:extent cx="311150" cy="318770"/>
                 <wp:effectExtent l="0" t="0" r="0" b="0"/>
                 <wp:wrapNone/>
                 <wp:docPr id="10" name="AutoShape 22"/>
@@ -35526,7 +35526,7 @@
                       <wps:spPr>
                         <a:xfrm flipH="1">
                           <a:off x="0" y="0"/>
-                          <a:ext cx="309960" cy="317520"/>
+                          <a:ext cx="310680" cy="318240"/>
                         </a:xfrm>
                         <a:custGeom>
                           <a:avLst/>
@@ -35581,7 +35581,7 @@
                 <wp:positionV relativeFrom="paragraph">
                   <wp:posOffset>410845</wp:posOffset>
                 </wp:positionV>
-                <wp:extent cx="3810" cy="294005"/>
+                <wp:extent cx="4445" cy="294640"/>
                 <wp:effectExtent l="0" t="0" r="0" b="0"/>
                 <wp:wrapNone/>
                 <wp:docPr id="11" name="AutoShape 21"/>
@@ -35592,7 +35592,7 @@
                       <wps:spPr>
                         <a:xfrm>
                           <a:off x="0" y="0"/>
-                          <a:ext cx="3240" cy="293400"/>
+                          <a:ext cx="3960" cy="294120"/>
                         </a:xfrm>
                         <a:custGeom>
                           <a:avLst/>
@@ -35647,7 +35647,7 @@
                 <wp:positionV relativeFrom="paragraph">
                   <wp:posOffset>2100580</wp:posOffset>
                 </wp:positionV>
-                <wp:extent cx="645795" cy="316865"/>
+                <wp:extent cx="646430" cy="317500"/>
                 <wp:effectExtent l="0" t="0" r="0" b="0"/>
                 <wp:wrapNone/>
                 <wp:docPr id="12" name="AutoShape 20"/>
@@ -35658,7 +35658,7 @@
                       <wps:spPr>
                         <a:xfrm>
                           <a:off x="0" y="0"/>
-                          <a:ext cx="645120" cy="316080"/>
+                          <a:ext cx="645840" cy="316800"/>
                         </a:xfrm>
                         <a:prstGeom prst="roundRect">
                           <a:avLst>
@@ -35686,7 +35686,7 @@
                           <w:p>
                             <w:pPr>
                               <w:pStyle w:val="FrameContents"/>
-                              <w:overflowPunct w:val="false"/>
+                              <w:overflowPunct w:val="true"/>
                               <w:jc w:val="center"/>
                               <w:rPr>
                                 <w:kern w:val="2"/>
@@ -35730,7 +35730,7 @@
                 <wp:positionV relativeFrom="paragraph">
                   <wp:posOffset>1282065</wp:posOffset>
                 </wp:positionV>
-                <wp:extent cx="374015" cy="406400"/>
+                <wp:extent cx="374650" cy="407035"/>
                 <wp:effectExtent l="0" t="0" r="0" b="0"/>
                 <wp:wrapNone/>
                 <wp:docPr id="14" name="Oval 19"/>
@@ -35741,7 +35741,7 @@
                       <wps:spPr>
                         <a:xfrm>
                           <a:off x="0" y="0"/>
-                          <a:ext cx="373320" cy="405720"/>
+                          <a:ext cx="374040" cy="406440"/>
                         </a:xfrm>
                         <a:prstGeom prst="ellipse">
                           <a:avLst/>
@@ -35767,7 +35767,7 @@
                           <w:p>
                             <w:pPr>
                               <w:pStyle w:val="FrameContents"/>
-                              <w:overflowPunct w:val="false"/>
+                              <w:overflowPunct w:val="true"/>
                               <w:rPr>
                                 <w:kern w:val="2"/>
                                 <w:sz w:val="32"/>
@@ -35797,7 +35797,7 @@
           </mc:Choice>
           <mc:Fallback>
             <w:pict>
-              <v:oval id="shape_0" ID="Oval 19" fillcolor="white" stroked="t" style="position:absolute;margin-left:381.5pt;margin-top:100.95pt;width:29.35pt;height:31.9pt" wp14:anchorId="0969679B">
+              <v:oval id="shape_0" ID="Oval 19" fillcolor="white" stroked="t" style="position:absolute;margin-left:381.5pt;margin-top:100.95pt;width:29.4pt;height:31.95pt" wp14:anchorId="0969679B">
                 <w10:wrap type="square"/>
                 <v:fill o:detectmouseclick="t" type="solid" color2="black"/>
                 <v:stroke color="black" weight="9360" joinstyle="miter" endcap="square"/>
@@ -35806,7 +35806,7 @@
                     <w:p>
                       <w:pPr>
                         <w:pStyle w:val="FrameContents"/>
-                        <w:overflowPunct w:val="false"/>
+                        <w:overflowPunct w:val="true"/>
                         <w:rPr>
                           <w:kern w:val="2"/>
                           <w:sz w:val="32"/>
@@ -35840,7 +35840,7 @@
                 <wp:positionV relativeFrom="paragraph">
                   <wp:posOffset>701675</wp:posOffset>
                 </wp:positionV>
-                <wp:extent cx="374015" cy="406400"/>
+                <wp:extent cx="374650" cy="407035"/>
                 <wp:effectExtent l="0" t="0" r="0" b="0"/>
                 <wp:wrapNone/>
                 <wp:docPr id="16" name="Oval 18"/>
@@ -35851,7 +35851,7 @@
                       <wps:spPr>
                         <a:xfrm>
                           <a:off x="0" y="0"/>
-                          <a:ext cx="373320" cy="405720"/>
+                          <a:ext cx="374040" cy="406440"/>
                         </a:xfrm>
                         <a:prstGeom prst="ellipse">
                           <a:avLst/>
@@ -35877,7 +35877,7 @@
                           <w:p>
                             <w:pPr>
                               <w:pStyle w:val="FrameContents"/>
-                              <w:overflowPunct w:val="false"/>
+                              <w:overflowPunct w:val="true"/>
                               <w:rPr>
                                 <w:kern w:val="2"/>
                                 <w:sz w:val="32"/>
@@ -35907,7 +35907,7 @@
           </mc:Choice>
           <mc:Fallback>
             <w:pict>
-              <v:oval id="shape_0" ID="Oval 18" fillcolor="white" stroked="t" style="position:absolute;margin-left:333.75pt;margin-top:55.25pt;width:29.35pt;height:31.9pt" wp14:anchorId="480F2E20">
+              <v:oval id="shape_0" ID="Oval 18" fillcolor="white" stroked="t" style="position:absolute;margin-left:333.75pt;margin-top:55.25pt;width:29.4pt;height:31.95pt" wp14:anchorId="480F2E20">
                 <w10:wrap type="square"/>
                 <v:fill o:detectmouseclick="t" type="solid" color2="black"/>
                 <v:stroke color="black" weight="9360" joinstyle="miter" endcap="square"/>
@@ -35916,7 +35916,7 @@
                     <w:p>
                       <w:pPr>
                         <w:pStyle w:val="FrameContents"/>
-                        <w:overflowPunct w:val="false"/>
+                        <w:overflowPunct w:val="true"/>
                         <w:rPr>
                           <w:kern w:val="2"/>
                           <w:sz w:val="32"/>
@@ -35950,7 +35950,7 @@
                 <wp:positionV relativeFrom="paragraph">
                   <wp:posOffset>1274445</wp:posOffset>
                 </wp:positionV>
-                <wp:extent cx="374015" cy="406400"/>
+                <wp:extent cx="374650" cy="407035"/>
                 <wp:effectExtent l="0" t="0" r="0" b="0"/>
                 <wp:wrapNone/>
                 <wp:docPr id="18" name="Oval 17"/>
@@ -35961,7 +35961,7 @@
                       <wps:spPr>
                         <a:xfrm>
                           <a:off x="0" y="0"/>
-                          <a:ext cx="373320" cy="405720"/>
+                          <a:ext cx="374040" cy="406440"/>
                         </a:xfrm>
                         <a:prstGeom prst="ellipse">
                           <a:avLst/>
@@ -35987,7 +35987,7 @@
                           <w:p>
                             <w:pPr>
                               <w:pStyle w:val="FrameContents"/>
-                              <w:overflowPunct w:val="false"/>
+                              <w:overflowPunct w:val="true"/>
                               <w:rPr>
                                 <w:kern w:val="2"/>
                                 <w:sz w:val="32"/>
@@ -36017,7 +36017,7 @@
           </mc:Choice>
           <mc:Fallback>
             <w:pict>
-              <v:oval id="shape_0" ID="Oval 17" fillcolor="white" stroked="t" style="position:absolute;margin-left:287.5pt;margin-top:100.35pt;width:29.35pt;height:31.9pt" wp14:anchorId="0E8CBBD9">
+              <v:oval id="shape_0" ID="Oval 17" fillcolor="white" stroked="t" style="position:absolute;margin-left:287.5pt;margin-top:100.35pt;width:29.4pt;height:31.95pt" wp14:anchorId="0E8CBBD9">
                 <w10:wrap type="square"/>
                 <v:fill o:detectmouseclick="t" type="solid" color2="black"/>
                 <v:stroke color="black" weight="9360" joinstyle="miter" endcap="square"/>
@@ -36026,7 +36026,7 @@
                     <w:p>
                       <w:pPr>
                         <w:pStyle w:val="FrameContents"/>
-                        <w:overflowPunct w:val="false"/>
+                        <w:overflowPunct w:val="true"/>
                         <w:rPr>
                           <w:kern w:val="2"/>
                           <w:sz w:val="32"/>
@@ -36060,7 +36060,7 @@
                 <wp:positionV relativeFrom="paragraph">
                   <wp:posOffset>96520</wp:posOffset>
                 </wp:positionV>
-                <wp:extent cx="645795" cy="316865"/>
+                <wp:extent cx="646430" cy="317500"/>
                 <wp:effectExtent l="0" t="0" r="0" b="0"/>
                 <wp:wrapNone/>
                 <wp:docPr id="20" name="AutoShape 16"/>
@@ -36071,7 +36071,7 @@
                       <wps:spPr>
                         <a:xfrm>
                           <a:off x="0" y="0"/>
-                          <a:ext cx="645120" cy="316080"/>
+                          <a:ext cx="645840" cy="316800"/>
                         </a:xfrm>
                         <a:prstGeom prst="roundRect">
                           <a:avLst>
@@ -36099,7 +36099,7 @@
                           <w:p>
                             <w:pPr>
                               <w:pStyle w:val="FrameContents"/>
-                              <w:overflowPunct w:val="false"/>
+                              <w:overflowPunct w:val="true"/>
                               <w:jc w:val="center"/>
                               <w:rPr>
                                 <w:kern w:val="2"/>
@@ -36534,7 +36534,7 @@
       </w:r>
       <w:r>
         <w:rPr/>
-        <w:instrText> XE "getContainedLoops: : : : " </w:instrText>
+        <w:instrText> XE "getContainedLoops: : : : : " </w:instrText>
       </w:r>
       <w:r>
         <w:rPr/>
@@ -36612,7 +36612,7 @@
       </w:r>
       <w:r>
         <w:rPr/>
-        <w:instrText> XE "getContainedLoops: : : : " </w:instrText>
+        <w:instrText> XE "getContainedLoops: : : : : " </w:instrText>
       </w:r>
       <w:r>
         <w:rPr/>
@@ -36662,7 +36662,7 @@
       </w:r>
       <w:r>
         <w:rPr/>
-        <w:instrText> XE "getLoopBasicBlocks: : : : " </w:instrText>
+        <w:instrText> XE "getLoopBasicBlocks: : : : : " </w:instrText>
       </w:r>
       <w:r>
         <w:rPr/>
@@ -36723,7 +36723,7 @@
       </w:r>
       <w:r>
         <w:rPr/>
-        <w:instrText> XE "getLoopBasicBlocks: : : : " </w:instrText>
+        <w:instrText> XE "getLoopBasicBlocks: : : : : " </w:instrText>
       </w:r>
       <w:r>
         <w:rPr/>
@@ -36769,7 +36769,7 @@
       </w:r>
       <w:r>
         <w:rPr/>
-        <w:instrText> XE "getLoopHead: : : : " </w:instrText>
+        <w:instrText> XE "getLoopHead: : : : : " </w:instrText>
       </w:r>
       <w:r>
         <w:rPr/>
@@ -36920,7 +36920,7 @@
       </w:r>
       <w:r>
         <w:rPr/>
-        <w:instrText> XE "Class BPatch_basicBlock: : : : " </w:instrText>
+        <w:instrText> XE "Class BPatch_basicBlock: : : : : " </w:instrText>
       </w:r>
       <w:r>
         <w:rPr/>
@@ -37446,7 +37446,7 @@
         <w:rPr>
           <w:lang w:val="nl-NL"/>
         </w:rPr>
-        <w:instrText> XE "getSources: : : : " </w:instrText>
+        <w:instrText> XE "getSources: : : : : " </w:instrText>
       </w:r>
       <w:r>
         <w:rPr>
@@ -37508,7 +37508,7 @@
       </w:r>
       <w:r>
         <w:rPr/>
-        <w:instrText> XE "getSources: : : : " </w:instrText>
+        <w:instrText> XE "getSources: : : : : " </w:instrText>
       </w:r>
       <w:r>
         <w:rPr/>
@@ -37554,7 +37554,7 @@
       </w:r>
       <w:r>
         <w:rPr/>
-        <w:instrText> XE "getSources: : : : " </w:instrText>
+        <w:instrText> XE "getSources: : : : : " </w:instrText>
       </w:r>
       <w:r>
         <w:rPr/>
@@ -37867,7 +37867,7 @@
       </w:r>
       <w:r>
         <w:rPr/>
-        <w:instrText> XE "BPatch_sourceBlock: : : : " </w:instrText>
+        <w:instrText> XE "BPatch_sourceBlock: : : : : " </w:instrText>
       </w:r>
       <w:r>
         <w:rPr/>
@@ -37930,7 +37930,7 @@
       </w:r>
       <w:r>
         <w:rPr/>
-        <w:instrText> XE "getSourceFile: : : : " </w:instrText>
+        <w:instrText> XE "getSourceFile: : : : : " </w:instrText>
       </w:r>
       <w:r>
         <w:rPr/>
@@ -37980,7 +37980,7 @@
       </w:r>
       <w:r>
         <w:rPr/>
-        <w:instrText> XE "getSourceLines: : : : " </w:instrText>
+        <w:instrText> XE "getSourceLines: : : : : " </w:instrText>
       </w:r>
       <w:r>
         <w:rPr/>
@@ -38035,7 +38035,7 @@
       </w:r>
       <w:r>
         <w:rPr/>
-        <w:instrText> XE "BPatch_cblock: : : : " </w:instrText>
+        <w:instrText> XE "BPatch_cblock: : : : : " </w:instrText>
       </w:r>
       <w:r>
         <w:rPr/>
@@ -38099,7 +38099,7 @@
       </w:r>
       <w:r>
         <w:rPr/>
-        <w:instrText> XE "getComponents: : : : " </w:instrText>
+        <w:instrText> XE "getComponents: : : : : " </w:instrText>
       </w:r>
       <w:r>
         <w:rPr/>
@@ -38145,7 +38145,7 @@
       </w:r>
       <w:r>
         <w:rPr/>
-        <w:instrText> XE "getFunctions: : : : " </w:instrText>
+        <w:instrText> XE "getFunctions: : : : : " </w:instrText>
       </w:r>
       <w:r>
         <w:rPr/>
@@ -38304,7 +38304,7 @@
       </w:r>
       <w:r>
         <w:rPr/>
-        <w:instrText> XE "getFrameType: : : : " </w:instrText>
+        <w:instrText> XE "getFrameType: : : : : " </w:instrText>
       </w:r>
       <w:r>
         <w:rPr/>
@@ -38624,7 +38624,7 @@
       </w:r>
       <w:r>
         <w:rPr/>
-        <w:instrText> XE "getFP: : : : " </w:instrText>
+        <w:instrText> XE "getFP: : : : : " </w:instrText>
       </w:r>
       <w:r>
         <w:rPr/>
@@ -38691,7 +38691,7 @@
       </w:r>
       <w:r>
         <w:rPr/>
-        <w:instrText> XE "getPC: : : : " </w:instrText>
+        <w:instrText> XE "getPC: : : : : " </w:instrText>
       </w:r>
       <w:r>
         <w:rPr/>
@@ -38758,7 +38758,7 @@
       </w:r>
       <w:r>
         <w:rPr/>
-        <w:instrText> XE "findFunction: : : : " </w:instrText>
+        <w:instrText> XE "findFunction: : : : : " </w:instrText>
       </w:r>
       <w:r>
         <w:rPr/>
@@ -38930,8 +38930,8 @@
           <w:szCs w:val="24"/>
         </w:rPr>
       </w:pPr>
-      <w:bookmarkStart w:id="67" w:name="_Ref419102257"/>
-      <w:bookmarkStart w:id="68" w:name="_Toc529517708"/>
+      <w:bookmarkStart w:id="67" w:name="_Toc529517708"/>
+      <w:bookmarkStart w:id="68" w:name="_Ref419102257"/>
       <w:r>
         <w:rPr/>
         <w:t>Class StackMod</w:t>
@@ -39621,7 +39621,7 @@
       </w:r>
       <w:r>
         <w:rPr/>
-        <w:instrText> XE " BPatch_Vector: : : : " </w:instrText>
+        <w:instrText> XE " BPatch_Vector: : : : : " </w:instrText>
       </w:r>
       <w:r>
         <w:rPr/>
@@ -39704,7 +39704,7 @@
       </w:r>
       <w:r>
         <w:rPr/>
-        <w:instrText> XE " BPatch_Set: : : : " </w:instrText>
+        <w:instrText> XE " BPatch_Set: : : : : " </w:instrText>
       </w:r>
       <w:r>
         <w:rPr/>
@@ -40218,7 +40218,7 @@
       </w:r>
       <w:r>
         <w:rPr/>
-        <w:instrText> XE "Memory Access Classes: : : : " </w:instrText>
+        <w:instrText> XE "Memory Access Classes: : : : : " </w:instrText>
       </w:r>
       <w:r>
         <w:rPr/>
@@ -40260,9 +40260,9 @@
           <w:szCs w:val="22"/>
         </w:rPr>
       </w:pPr>
-      <w:bookmarkStart w:id="74" w:name="_Ref160278502"/>
+      <w:bookmarkStart w:id="74" w:name="_Toc529517713"/>
       <w:bookmarkStart w:id="75" w:name="_Ref160277443"/>
-      <w:bookmarkStart w:id="76" w:name="_Toc529517713"/>
+      <w:bookmarkStart w:id="76" w:name="_Ref160278502"/>
       <w:r>
         <w:rPr/>
         <w:t>Class BPatch_memoryAccess</w:t>
@@ -40272,7 +40272,7 @@
       </w:r>
       <w:r>
         <w:rPr/>
-        <w:instrText> XE " BPatch_memoryAccess : : : : " </w:instrText>
+        <w:instrText> XE " BPatch_memoryAccess : : : : : " </w:instrText>
       </w:r>
       <w:r>
         <w:rPr/>
@@ -40338,7 +40338,7 @@
       </w:r>
       <w:r>
         <w:rPr/>
-        <w:instrText> XE "isALoad_NP: : : : " </w:instrText>
+        <w:instrText> XE "isALoad_NP: : : : : " </w:instrText>
       </w:r>
       <w:r>
         <w:rPr/>
@@ -40388,7 +40388,7 @@
       </w:r>
       <w:r>
         <w:rPr/>
-        <w:instrText> XE "isAStore_NP: : : : " </w:instrText>
+        <w:instrText> XE "isAStore_NP: : : : : " </w:instrText>
       </w:r>
       <w:r>
         <w:rPr/>
@@ -40438,7 +40438,7 @@
       </w:r>
       <w:r>
         <w:rPr/>
-        <w:instrText> XE "isAPrefetch_NP: : : : " </w:instrText>
+        <w:instrText> XE "isAPrefetch_NP: : : : : " </w:instrText>
       </w:r>
       <w:r>
         <w:rPr/>
@@ -40494,7 +40494,7 @@
       </w:r>
       <w:r>
         <w:rPr/>
-        <w:instrText> XE "prefetchType_NP: : : : " </w:instrText>
+        <w:instrText> XE "prefetchType_NP: : : : : " </w:instrText>
       </w:r>
       <w:r>
         <w:rPr/>
@@ -40544,7 +40544,7 @@
       </w:r>
       <w:r>
         <w:rPr/>
-        <w:instrText> XE "getStartAddr_NP: : : : " </w:instrText>
+        <w:instrText> XE "getStartAddr_NP: : : : : " </w:instrText>
       </w:r>
       <w:r>
         <w:rPr/>
@@ -40605,7 +40605,7 @@
       </w:r>
       <w:r>
         <w:rPr/>
-        <w:instrText> XE "getByteCount_NP: : : : " </w:instrText>
+        <w:instrText> XE "getByteCount_NP: : : : : " </w:instrText>
       </w:r>
       <w:r>
         <w:rPr/>
@@ -40660,7 +40660,7 @@
       </w:r>
       <w:r>
         <w:rPr/>
-        <w:instrText> XE "BPatch_addrSpec_NP: : : : " </w:instrText>
+        <w:instrText> XE "BPatch_addrSpec_NP: : : : : " </w:instrText>
       </w:r>
       <w:r>
         <w:rPr/>
@@ -40724,7 +40724,7 @@
       </w:r>
       <w:r>
         <w:rPr/>
-        <w:instrText> XE "getImm: : : : " </w:instrText>
+        <w:instrText> XE "getImm: : : : : " </w:instrText>
       </w:r>
       <w:r>
         <w:rPr/>
@@ -40774,7 +40774,7 @@
       </w:r>
       <w:r>
         <w:rPr/>
-        <w:instrText> XE "getReg: : : : " </w:instrText>
+        <w:instrText> XE "getReg: : : : : " </w:instrText>
       </w:r>
       <w:r>
         <w:rPr/>
@@ -40868,7 +40868,7 @@
       </w:r>
       <w:r>
         <w:rPr/>
-        <w:instrText> XE "BPatch_countSpec_NP: : : : " </w:instrText>
+        <w:instrText> XE "BPatch_countSpec_NP: : : : : " </w:instrText>
       </w:r>
       <w:r>
         <w:rPr/>
@@ -40910,14 +40910,14 @@
           <w:szCs w:val="22"/>
         </w:rPr>
       </w:pPr>
-      <w:bookmarkStart w:id="79" w:name="_Toc529517716"/>
-      <w:bookmarkStart w:id="80" w:name="_Ref353113882"/>
-      <w:bookmarkStart w:id="81" w:name="_Ref353113880"/>
+      <w:bookmarkStart w:id="79" w:name="_Ref353113880"/>
+      <w:bookmarkStart w:id="80" w:name="_Toc529517716"/>
+      <w:bookmarkStart w:id="81" w:name="_Ref353113882"/>
       <w:bookmarkStart w:id="82" w:name="_Ref270684703"/>
-      <w:bookmarkStart w:id="83" w:name="_Ref161479319"/>
-      <w:bookmarkStart w:id="84" w:name="_Ref161479294"/>
-      <w:bookmarkStart w:id="85" w:name="_Ref161479269"/>
-      <w:bookmarkStart w:id="86" w:name="_Ref161479211"/>
+      <w:bookmarkStart w:id="83" w:name="_Ref161479294"/>
+      <w:bookmarkStart w:id="84" w:name="_Ref161479269"/>
+      <w:bookmarkStart w:id="85" w:name="_Ref161479211"/>
+      <w:bookmarkStart w:id="86" w:name="_Ref161479319"/>
       <w:r>
         <w:rPr/>
         <w:t>Type System</w:t>
@@ -40927,7 +40927,7 @@
       </w:r>
       <w:r>
         <w:rPr/>
-        <w:instrText> XE "Type Checking: : : : " </w:instrText>
+        <w:instrText> XE "Type Checking: : : : : " </w:instrText>
       </w:r>
       <w:r>
         <w:rPr/>
@@ -41212,8 +41212,8 @@
           <w:szCs w:val="22"/>
         </w:rPr>
       </w:pPr>
-      <w:bookmarkStart w:id="87" w:name="_Ref339282654"/>
-      <w:bookmarkStart w:id="88" w:name="_Toc529517717"/>
+      <w:bookmarkStart w:id="87" w:name="_Toc529517717"/>
+      <w:bookmarkStart w:id="88" w:name="_Ref339282654"/>
       <w:r>
         <w:rPr/>
         <w:t>Using DyninstAPI with the component libraries</w:t>
@@ -41630,8 +41630,8 @@
           <w:szCs w:val="22"/>
         </w:rPr>
       </w:pPr>
-      <w:bookmarkStart w:id="90" w:name="_Ref393540853"/>
-      <w:bookmarkStart w:id="91" w:name="_Toc529517719"/>
+      <w:bookmarkStart w:id="90" w:name="_Toc529517719"/>
+      <w:bookmarkStart w:id="91" w:name="_Ref393540853"/>
       <w:r>
         <w:rPr/>
         <w:t>Overview of Major Steps</w:t>
@@ -42005,10 +42005,10 @@
           <w:szCs w:val="22"/>
         </w:rPr>
       </w:pPr>
-      <w:bookmarkStart w:id="92" w:name="_Toc529517720"/>
-      <w:bookmarkStart w:id="93" w:name="_Ref393541913"/>
-      <w:bookmarkStart w:id="94" w:name="_Ref332961292"/>
-      <w:bookmarkStart w:id="95" w:name="_Ref332961513"/>
+      <w:bookmarkStart w:id="92" w:name="_Ref332961513"/>
+      <w:bookmarkStart w:id="93" w:name="_Toc529517720"/>
+      <w:bookmarkStart w:id="94" w:name="_Ref393541913"/>
+      <w:bookmarkStart w:id="95" w:name="_Ref332961292"/>
       <w:r>
         <w:rPr/>
         <w:t>Creating a Mutator Program</w:t>
@@ -42517,8 +42517,8 @@
           <w:szCs w:val="22"/>
         </w:rPr>
       </w:pPr>
-      <w:bookmarkStart w:id="96" w:name="_Ref393540868"/>
-      <w:bookmarkStart w:id="97" w:name="_Toc529517721"/>
+      <w:bookmarkStart w:id="96" w:name="_Toc529517721"/>
+      <w:bookmarkStart w:id="97" w:name="_Ref393540868"/>
       <w:r>
         <w:rPr/>
         <w:t>Setting Up the Application Program (mutatee)</w:t>
@@ -42650,8 +42650,8 @@
           <w:szCs w:val="22"/>
         </w:rPr>
       </w:pPr>
-      <w:bookmarkStart w:id="98" w:name="_Toc529517722"/>
-      <w:bookmarkStart w:id="99" w:name="_Ref393540889"/>
+      <w:bookmarkStart w:id="98" w:name="_Ref393540889"/>
+      <w:bookmarkStart w:id="99" w:name="_Toc529517722"/>
       <w:r>
         <w:rPr/>
         <w:t>Running the Mutator</w:t>
@@ -44390,9 +44390,9 @@
         </w:rPr>
         <w:t xml:space="preserve"> that it was unnecessary and not insert it.</w:t>
       </w:r>
-      <w:bookmarkStart w:id="103" w:name="_Ref253148375"/>
-      <w:bookmarkStart w:id="104" w:name="_Ref253148345"/>
-      <w:bookmarkStart w:id="105" w:name="_Ref253148285"/>
+      <w:bookmarkStart w:id="103" w:name="_Ref253148285"/>
+      <w:bookmarkStart w:id="104" w:name="_Ref253148375"/>
+      <w:bookmarkStart w:id="105" w:name="_Ref253148345"/>
       <w:bookmarkStart w:id="106" w:name="_Ref253148293"/>
       <w:bookmarkStart w:id="107" w:name="_Ref253148217"/>
       <w:bookmarkStart w:id="108" w:name="_Ref253148192"/>
@@ -44414,14 +44414,14 @@
           <w:szCs w:val="22"/>
         </w:rPr>
       </w:pPr>
-      <w:bookmarkStart w:id="109" w:name="_Ref353113739"/>
+      <w:bookmarkStart w:id="109" w:name="_Ref353123421"/>
       <w:bookmarkStart w:id="110" w:name="_Ref270687704"/>
       <w:bookmarkStart w:id="111" w:name="_Ref270687669"/>
       <w:bookmarkStart w:id="112" w:name="_Ref270687478"/>
-      <w:bookmarkStart w:id="113" w:name="_Ref353113721"/>
-      <w:bookmarkStart w:id="114" w:name="_Ref332624263"/>
-      <w:bookmarkStart w:id="115" w:name="_Ref353113656"/>
-      <w:bookmarkStart w:id="116" w:name="_Ref353123421"/>
+      <w:bookmarkStart w:id="113" w:name="_Ref353113739"/>
+      <w:bookmarkStart w:id="114" w:name="_Ref353113721"/>
+      <w:bookmarkStart w:id="115" w:name="_Ref332624263"/>
+      <w:bookmarkStart w:id="116" w:name="_Ref353113656"/>
       <w:bookmarkStart w:id="117" w:name="_Ref353113707"/>
       <w:bookmarkStart w:id="118" w:name="_Ref332624259"/>
       <w:bookmarkStart w:id="119" w:name="_Ref332624249"/>
@@ -57395,7 +57395,7 @@
       </w:r>
       <w:r>
         <w:rPr/>
-        <w:instrText> TC "Appendix A - Running the Test cases" \l 5 </w:instrText>
+        <w:instrText> TC "Appendix A - Running the Test cases" \l 6 </w:instrText>
       </w:r>
       <w:r>
         <w:rPr/>
@@ -61882,7 +61882,7 @@
       </w:r>
       <w:r>
         <w:rPr/>
-        <w:instrText> TC "References" \l 5 </w:instrText>
+        <w:instrText> TC "References" \l 6 </w:instrText>
       </w:r>
       <w:r>
         <w:rPr/>
@@ -62169,7 +62169,7 @@
       <w:rPr>
         <w:i/>
       </w:rPr>
-      <w:t>3/9/2022</w:t>
+      <w:t>7/28/2022</w:t>
     </w:r>
     <w:r>
       <w:rPr>

</xml_diff>